<commit_message>
Deploy site 2026-01-27 11:49:25
</commit_message>
<xml_diff>
--- a/cv.docx
+++ b/cv.docx
@@ -794,18 +794,9 @@
           <w:rFonts w:ascii="Arial" w:hAnsi="Arial" w:cs="Arial"/>
           <w:szCs w:val="24"/>
         </w:rPr>
-        <w:t>the SCALLOP-</w:t>
-      </w:r>
-      <w:proofErr w:type="gramStart"/>
-      <w:r>
-        <w:rPr>
-          <w:rFonts w:ascii="Arial" w:hAnsi="Arial" w:cs="Arial"/>
-          <w:szCs w:val="24"/>
-        </w:rPr>
-        <w:t>Seq(</w:t>
+        <w:t>the SCALLOP-Seq(</w:t>
       </w:r>
       <w:proofErr w:type="spellStart"/>
-      <w:proofErr w:type="gramEnd"/>
       <w:r>
         <w:rPr>
           <w:rFonts w:ascii="Arial" w:hAnsi="Arial" w:cs="Arial"/>
@@ -1943,7 +1934,6 @@
         </w:rPr>
         <w:t xml:space="preserve">Nature </w:t>
       </w:r>
-      <w:proofErr w:type="gramStart"/>
       <w:r>
         <w:rPr>
           <w:rFonts w:ascii="Arial" w:hAnsi="Arial" w:cs="Arial"/>
@@ -1964,7 +1954,6 @@
         </w:rPr>
         <w:t>:</w:t>
       </w:r>
-      <w:proofErr w:type="gramEnd"/>
       <w:r>
         <w:rPr>
           <w:rFonts w:ascii="Arial" w:hAnsi="Arial" w:cs="Arial"/>
@@ -1972,32 +1961,14 @@
           <w:szCs w:val="24"/>
           <w:lang w:val="fr-FR"/>
         </w:rPr>
-        <w:t>472–477 (2021</w:t>
-      </w:r>
-      <w:proofErr w:type="gramStart"/>
-      <w:r>
-        <w:rPr>
-          <w:rFonts w:ascii="Arial" w:hAnsi="Arial" w:cs="Arial"/>
-          <w:iCs/>
-          <w:szCs w:val="24"/>
-          <w:lang w:val="fr-FR"/>
-        </w:rPr>
-        <w:t>)</w:t>
-      </w:r>
-      <w:r>
-        <w:rPr>
-          <w:rFonts w:ascii="Arial" w:hAnsi="Arial" w:cs="Arial"/>
-          <w:szCs w:val="24"/>
-        </w:rPr>
-        <w:t>;</w:t>
-      </w:r>
-      <w:proofErr w:type="gramEnd"/>
-      <w:r>
-        <w:rPr>
-          <w:rFonts w:ascii="Arial" w:hAnsi="Arial" w:cs="Arial"/>
-          <w:szCs w:val="24"/>
-        </w:rPr>
-        <w:t xml:space="preserve"> </w:t>
+        <w:t>472–477 (2021)</w:t>
+      </w:r>
+      <w:r>
+        <w:rPr>
+          <w:rFonts w:ascii="Arial" w:hAnsi="Arial" w:cs="Arial"/>
+          <w:szCs w:val="24"/>
+        </w:rPr>
+        <w:t xml:space="preserve">; </w:t>
       </w:r>
       <w:r>
         <w:rPr>
@@ -2022,7 +1993,6 @@
         </w:rPr>
         <w:t xml:space="preserve"> </w:t>
       </w:r>
-      <w:proofErr w:type="gramStart"/>
       <w:r>
         <w:rPr>
           <w:rStyle w:val="markedcontent"/>
@@ -2044,15 +2014,7 @@
           <w:rStyle w:val="markedcontent"/>
           <w:rFonts w:ascii="Arial" w:hAnsi="Arial" w:cs="Arial"/>
         </w:rPr>
-        <w:t>E</w:t>
-      </w:r>
-      <w:proofErr w:type="gramEnd"/>
-      <w:r>
-        <w:rPr>
-          <w:rStyle w:val="markedcontent"/>
-          <w:rFonts w:ascii="Arial" w:hAnsi="Arial" w:cs="Arial"/>
-        </w:rPr>
-        <w:t>1-E10 (2022)</w:t>
+        <w:t>E1-E10 (2022)</w:t>
       </w:r>
       <w:r>
         <w:rPr>
@@ -2103,7 +2065,6 @@
         </w:rPr>
         <w:t xml:space="preserve"> </w:t>
       </w:r>
-      <w:proofErr w:type="gramStart"/>
       <w:r>
         <w:rPr>
           <w:rFonts w:ascii="Arial" w:hAnsi="Arial" w:cs="Arial"/>
@@ -2128,16 +2089,7 @@
           <w:szCs w:val="24"/>
           <w:lang w:val="en-GB" w:eastAsia="zh-CN"/>
         </w:rPr>
-        <w:t>E</w:t>
-      </w:r>
-      <w:proofErr w:type="gramEnd"/>
-      <w:r>
-        <w:rPr>
-          <w:rFonts w:ascii="Arial" w:hAnsi="Arial" w:cs="Arial"/>
-          <w:szCs w:val="24"/>
-          <w:lang w:val="en-GB" w:eastAsia="zh-CN"/>
-        </w:rPr>
-        <w:t>7–E26 (2023)</w:t>
+        <w:t>E7–E26 (2023)</w:t>
       </w:r>
       <w:r>
         <w:rPr>
@@ -2273,27 +2225,7 @@
           <w:szCs w:val="24"/>
           <w:lang w:eastAsia="zh-CN"/>
         </w:rPr>
-        <w:t>: 10.18637/</w:t>
-      </w:r>
-      <w:proofErr w:type="gramStart"/>
-      <w:r>
-        <w:rPr>
-          <w:rFonts w:ascii="Arial" w:hAnsi="Arial" w:cs="Arial"/>
-          <w:iCs/>
-          <w:szCs w:val="24"/>
-          <w:lang w:eastAsia="zh-CN"/>
-        </w:rPr>
-        <w:t>jss.v085.i</w:t>
-      </w:r>
-      <w:proofErr w:type="gramEnd"/>
-      <w:r>
-        <w:rPr>
-          <w:rFonts w:ascii="Arial" w:hAnsi="Arial" w:cs="Arial"/>
-          <w:iCs/>
-          <w:szCs w:val="24"/>
-          <w:lang w:eastAsia="zh-CN"/>
-        </w:rPr>
-        <w:t>06</w:t>
+        <w:t>: 10.18637/jss.v085.i06</w:t>
       </w:r>
     </w:p>
     <w:p>
@@ -2668,23 +2600,7 @@
           <w:rFonts w:ascii="Arial" w:hAnsi="Arial" w:cs="Arial"/>
           <w:szCs w:val="24"/>
         </w:rPr>
-        <w:t>10.18637/</w:t>
-      </w:r>
-      <w:proofErr w:type="gramStart"/>
-      <w:r>
-        <w:rPr>
-          <w:rFonts w:ascii="Arial" w:hAnsi="Arial" w:cs="Arial"/>
-          <w:szCs w:val="24"/>
-        </w:rPr>
-        <w:t>jss.v023.i</w:t>
-      </w:r>
-      <w:proofErr w:type="gramEnd"/>
-      <w:r>
-        <w:rPr>
-          <w:rFonts w:ascii="Arial" w:hAnsi="Arial" w:cs="Arial"/>
-          <w:szCs w:val="24"/>
-        </w:rPr>
-        <w:t>08.</w:t>
+        <w:t>10.18637/jss.v023.i08.</w:t>
       </w:r>
     </w:p>
     <w:p>
@@ -2765,7 +2681,6 @@
         </w:rPr>
         <w:t xml:space="preserve"> F, et al. </w:t>
       </w:r>
-      <w:proofErr w:type="gramStart"/>
       <w:r>
         <w:rPr>
           <w:rFonts w:ascii="Arial" w:hAnsi="Arial" w:cs="Arial"/>
@@ -2773,17 +2688,7 @@
           <w:szCs w:val="24"/>
           <w:lang w:eastAsia="zh-CN"/>
         </w:rPr>
-        <w:t>Multi-ancestry</w:t>
-      </w:r>
-      <w:proofErr w:type="gramEnd"/>
-      <w:r>
-        <w:rPr>
-          <w:rFonts w:ascii="Arial" w:hAnsi="Arial" w:cs="Arial"/>
-          <w:bCs/>
-          <w:szCs w:val="24"/>
-          <w:lang w:eastAsia="zh-CN"/>
-        </w:rPr>
-        <w:t xml:space="preserve"> genome-wide association study identifies new asthma susceptibility loci that co-localize with immune cell enhancer histone marks. </w:t>
+        <w:t xml:space="preserve">Multi-ancestry genome-wide association study identifies new asthma susceptibility loci that co-localize with immune cell enhancer histone marks. </w:t>
       </w:r>
       <w:r>
         <w:rPr>
@@ -2906,7 +2811,6 @@
         </w:rPr>
         <w:t xml:space="preserve">. </w:t>
       </w:r>
-      <w:proofErr w:type="gramStart"/>
       <w:r>
         <w:rPr>
           <w:rFonts w:ascii="Arial" w:eastAsia="Calibri" w:hAnsi="Arial" w:cs="Arial"/>
@@ -2914,17 +2818,7 @@
           <w:i/>
           <w:szCs w:val="24"/>
         </w:rPr>
-        <w:t>Am</w:t>
-      </w:r>
-      <w:proofErr w:type="gramEnd"/>
-      <w:r>
-        <w:rPr>
-          <w:rFonts w:ascii="Arial" w:eastAsia="Calibri" w:hAnsi="Arial" w:cs="Arial"/>
-          <w:bCs/>
-          <w:i/>
-          <w:szCs w:val="24"/>
-        </w:rPr>
-        <w:t xml:space="preserve"> J Hum Genet</w:t>
+        <w:t>Am J Hum Genet</w:t>
       </w:r>
       <w:r>
         <w:rPr>
@@ -3076,27 +2970,7 @@
           <w:szCs w:val="24"/>
           <w:lang w:eastAsia="zh-CN"/>
         </w:rPr>
-        <w:t>: 10.18637/</w:t>
-      </w:r>
-      <w:proofErr w:type="gramStart"/>
-      <w:r>
-        <w:rPr>
-          <w:rFonts w:ascii="Arial" w:hAnsi="Arial" w:cs="Arial"/>
-          <w:iCs/>
-          <w:szCs w:val="24"/>
-          <w:lang w:eastAsia="zh-CN"/>
-        </w:rPr>
-        <w:t>jss.v085.i</w:t>
-      </w:r>
-      <w:proofErr w:type="gramEnd"/>
-      <w:r>
-        <w:rPr>
-          <w:rFonts w:ascii="Arial" w:hAnsi="Arial" w:cs="Arial"/>
-          <w:iCs/>
-          <w:szCs w:val="24"/>
-          <w:lang w:eastAsia="zh-CN"/>
-        </w:rPr>
-        <w:t>06</w:t>
+        <w:t>: 10.18637/jss.v085.i06</w:t>
       </w:r>
     </w:p>
     <w:p>
@@ -3142,23 +3016,7 @@
           <w:rFonts w:ascii="Arial" w:hAnsi="Arial" w:cs="Arial"/>
           <w:szCs w:val="24"/>
         </w:rPr>
-        <w:t xml:space="preserve"> 2018, 13(6</w:t>
-      </w:r>
-      <w:proofErr w:type="gramStart"/>
-      <w:r>
-        <w:rPr>
-          <w:rFonts w:ascii="Arial" w:hAnsi="Arial" w:cs="Arial"/>
-          <w:szCs w:val="24"/>
-        </w:rPr>
-        <w:t>):e</w:t>
-      </w:r>
-      <w:proofErr w:type="gramEnd"/>
-      <w:r>
-        <w:rPr>
-          <w:rFonts w:ascii="Arial" w:hAnsi="Arial" w:cs="Arial"/>
-          <w:szCs w:val="24"/>
-        </w:rPr>
-        <w:t xml:space="preserve">0198166. </w:t>
+        <w:t xml:space="preserve"> 2018, 13(6):e0198166. </w:t>
       </w:r>
       <w:proofErr w:type="spellStart"/>
       <w:r>
@@ -3285,23 +3143,13 @@
         </w:rPr>
         <w:t xml:space="preserve">Genome analyses of &gt;200,000 individuals identify 58 loci for chronic inflammation and highlight pathways that link inflammation and complex disorders. </w:t>
       </w:r>
-      <w:proofErr w:type="gramStart"/>
       <w:r>
         <w:rPr>
           <w:rFonts w:ascii="Arial" w:hAnsi="Arial" w:cs="Arial"/>
           <w:i/>
           <w:szCs w:val="24"/>
         </w:rPr>
-        <w:t>Am</w:t>
-      </w:r>
-      <w:proofErr w:type="gramEnd"/>
-      <w:r>
-        <w:rPr>
-          <w:rFonts w:ascii="Arial" w:hAnsi="Arial" w:cs="Arial"/>
-          <w:i/>
-          <w:szCs w:val="24"/>
-        </w:rPr>
-        <w:t xml:space="preserve"> J Hum Genet </w:t>
+        <w:t xml:space="preserve">Am J Hum Genet </w:t>
       </w:r>
       <w:r>
         <w:rPr>
@@ -3462,21 +3310,12 @@
         </w:rPr>
         <w:t xml:space="preserve">Kilpeläinen TO, et al. </w:t>
       </w:r>
-      <w:proofErr w:type="gramStart"/>
-      <w:r>
-        <w:rPr>
-          <w:rFonts w:ascii="Arial" w:hAnsi="Arial" w:cs="Arial"/>
-          <w:szCs w:val="24"/>
-        </w:rPr>
-        <w:t>Multi-ancestry</w:t>
-      </w:r>
-      <w:proofErr w:type="gramEnd"/>
-      <w:r>
-        <w:rPr>
-          <w:rFonts w:ascii="Arial" w:hAnsi="Arial" w:cs="Arial"/>
-          <w:szCs w:val="24"/>
-        </w:rPr>
-        <w:t xml:space="preserve"> study of blood lipid levels identifies four loci interacting with physical activity. </w:t>
+      <w:r>
+        <w:rPr>
+          <w:rFonts w:ascii="Arial" w:hAnsi="Arial" w:cs="Arial"/>
+          <w:szCs w:val="24"/>
+        </w:rPr>
+        <w:t xml:space="preserve">Multi-ancestry study of blood lipid levels identifies four loci interacting with physical activity. </w:t>
       </w:r>
       <w:r>
         <w:rPr>
@@ -3633,21 +3472,12 @@
         <w:lastRenderedPageBreak/>
         <w:t xml:space="preserve">de Vries PS, et al. </w:t>
       </w:r>
-      <w:proofErr w:type="gramStart"/>
-      <w:r>
-        <w:rPr>
-          <w:rFonts w:ascii="Arial" w:hAnsi="Arial" w:cs="Arial"/>
-          <w:szCs w:val="24"/>
-        </w:rPr>
-        <w:t>Multi-ancestry</w:t>
-      </w:r>
-      <w:proofErr w:type="gramEnd"/>
-      <w:r>
-        <w:rPr>
-          <w:rFonts w:ascii="Arial" w:hAnsi="Arial" w:cs="Arial"/>
-          <w:szCs w:val="24"/>
-        </w:rPr>
-        <w:t xml:space="preserve"> genome-wide association study of lipid levels incorporating gene-alcohol interactions</w:t>
+      <w:r>
+        <w:rPr>
+          <w:rFonts w:ascii="Arial" w:hAnsi="Arial" w:cs="Arial"/>
+          <w:szCs w:val="24"/>
+        </w:rPr>
+        <w:t>Multi-ancestry genome-wide association study of lipid levels incorporating gene-alcohol interactions</w:t>
       </w:r>
       <w:r>
         <w:rPr>
@@ -4056,23 +3886,7 @@
           <w:rFonts w:ascii="Arial" w:hAnsi="Arial" w:cs="Arial"/>
           <w:szCs w:val="24"/>
         </w:rPr>
-        <w:t xml:space="preserve"> </w:t>
-      </w:r>
-      <w:proofErr w:type="gramStart"/>
-      <w:r>
-        <w:rPr>
-          <w:rFonts w:ascii="Arial" w:hAnsi="Arial" w:cs="Arial"/>
-          <w:szCs w:val="24"/>
-        </w:rPr>
-        <w:t>Multi-ancestry</w:t>
-      </w:r>
-      <w:proofErr w:type="gramEnd"/>
-      <w:r>
-        <w:rPr>
-          <w:rFonts w:ascii="Arial" w:hAnsi="Arial" w:cs="Arial"/>
-          <w:szCs w:val="24"/>
-        </w:rPr>
-        <w:t xml:space="preserve"> genome-wide gene–smoking interaction study of 387,272 individuals identifies new loci associated with serum lipids. </w:t>
+        <w:t xml:space="preserve"> Multi-ancestry genome-wide gene–smoking interaction study of 387,272 individuals identifies new loci associated with serum lipids. </w:t>
       </w:r>
       <w:r>
         <w:rPr>
@@ -4805,23 +4619,13 @@
         </w:rPr>
         <w:t xml:space="preserve">Ramdas S, et al. A multi-layer functional genomic analysis to understand noncoding genetic variation in lipids. </w:t>
       </w:r>
-      <w:proofErr w:type="gramStart"/>
       <w:r>
         <w:rPr>
           <w:rFonts w:ascii="Arial" w:hAnsi="Arial" w:cs="Arial"/>
           <w:i/>
           <w:szCs w:val="24"/>
         </w:rPr>
-        <w:t>Am</w:t>
-      </w:r>
-      <w:proofErr w:type="gramEnd"/>
-      <w:r>
-        <w:rPr>
-          <w:rFonts w:ascii="Arial" w:hAnsi="Arial" w:cs="Arial"/>
-          <w:i/>
-          <w:szCs w:val="24"/>
-        </w:rPr>
-        <w:t xml:space="preserve"> J Hum Genet</w:t>
+        <w:t>Am J Hum Genet</w:t>
       </w:r>
       <w:r>
         <w:rPr>
@@ -5184,21 +4988,12 @@
         </w:rPr>
         <w:t xml:space="preserve">Shrine N, et al. </w:t>
       </w:r>
-      <w:proofErr w:type="gramStart"/>
-      <w:r>
-        <w:rPr>
-          <w:rFonts w:ascii="Arial" w:hAnsi="Arial" w:cs="Arial"/>
-          <w:szCs w:val="24"/>
-        </w:rPr>
-        <w:t>Multi-ancestry</w:t>
-      </w:r>
-      <w:proofErr w:type="gramEnd"/>
-      <w:r>
-        <w:rPr>
-          <w:rFonts w:ascii="Arial" w:hAnsi="Arial" w:cs="Arial"/>
-          <w:szCs w:val="24"/>
-        </w:rPr>
-        <w:t xml:space="preserve"> genome-wide association study improves resolution of genes, pathways and pleiotropy for lung function and chronic obstructive pulmonary disease. </w:t>
+      <w:r>
+        <w:rPr>
+          <w:rFonts w:ascii="Arial" w:hAnsi="Arial" w:cs="Arial"/>
+          <w:szCs w:val="24"/>
+        </w:rPr>
+        <w:t xml:space="preserve">Multi-ancestry genome-wide association study improves resolution of genes, pathways and pleiotropy for lung function and chronic obstructive pulmonary disease. </w:t>
       </w:r>
       <w:r>
         <w:rPr>
@@ -5568,7 +5363,6 @@
         </w:rPr>
         <w:t xml:space="preserve"> </w:t>
       </w:r>
-      <w:proofErr w:type="gramStart"/>
       <w:r>
         <w:rPr>
           <w:rFonts w:ascii="Arial" w:hAnsi="Arial" w:cs="Arial"/>
@@ -5595,16 +5389,7 @@
           <w:szCs w:val="24"/>
           <w:lang w:eastAsia="zh-CN"/>
         </w:rPr>
-        <w:t>E</w:t>
-      </w:r>
-      <w:proofErr w:type="gramEnd"/>
-      <w:r>
-        <w:rPr>
-          <w:rFonts w:ascii="Arial" w:hAnsi="Arial" w:cs="Arial"/>
-          <w:szCs w:val="24"/>
-          <w:lang w:eastAsia="zh-CN"/>
-        </w:rPr>
-        <w:t>7–E26 (2023).</w:t>
+        <w:t>E7–E26 (2023).</w:t>
       </w:r>
     </w:p>
     <w:p>
@@ -5913,23 +5698,7 @@
           <w:rFonts w:ascii="Arial" w:hAnsi="Arial" w:cs="Arial"/>
           <w:szCs w:val="24"/>
         </w:rPr>
-        <w:t xml:space="preserve">Performance of </w:t>
-      </w:r>
-      <w:proofErr w:type="gramStart"/>
-      <w:r>
-        <w:rPr>
-          <w:rFonts w:ascii="Arial" w:hAnsi="Arial" w:cs="Arial"/>
-          <w:szCs w:val="24"/>
-        </w:rPr>
-        <w:t>deep-learning</w:t>
-      </w:r>
-      <w:proofErr w:type="gramEnd"/>
-      <w:r>
-        <w:rPr>
-          <w:rFonts w:ascii="Arial" w:hAnsi="Arial" w:cs="Arial"/>
-          <w:szCs w:val="24"/>
-        </w:rPr>
-        <w:t xml:space="preserve"> based approaches to improve polygenic scores</w:t>
+        <w:t>Performance of deep-learning based approaches to improve polygenic scores</w:t>
       </w:r>
       <w:r>
         <w:rPr>
@@ -6086,14 +5855,72 @@
     </w:p>
     <w:p>
       <w:pPr>
-        <w:autoSpaceDE w:val="0"/>
-        <w:autoSpaceDN w:val="0"/>
-        <w:adjustRightInd w:val="0"/>
-        <w:rPr>
-          <w:rFonts w:ascii="Arial" w:hAnsi="Arial" w:cs="Arial"/>
-          <w:szCs w:val="24"/>
-        </w:rPr>
-      </w:pPr>
+        <w:pStyle w:val="ListParagraph"/>
+        <w:numPr>
+          <w:ilvl w:val="0"/>
+          <w:numId w:val="28"/>
+        </w:numPr>
+        <w:rPr>
+          <w:rFonts w:ascii="Arial" w:hAnsi="Arial" w:cs="Arial"/>
+          <w:szCs w:val="24"/>
+        </w:rPr>
+      </w:pPr>
+      <w:r>
+        <w:rPr>
+          <w:rFonts w:ascii="Arial" w:hAnsi="Arial" w:cs="Arial"/>
+          <w:szCs w:val="24"/>
+        </w:rPr>
+        <w:t xml:space="preserve">Bo C, Li R, Zhao JH, Feng S, Ji X, Xue F. Agentic T-STROBE: A Front-Shifted STROBE </w:t>
+      </w:r>
+      <w:r>
+        <w:rPr>
+          <w:rFonts w:ascii="Arial" w:hAnsi="Arial" w:cs="Arial"/>
+          <w:szCs w:val="24"/>
+        </w:rPr>
+        <w:t>p</w:t>
+      </w:r>
+      <w:r>
+        <w:rPr>
+          <w:rFonts w:ascii="Arial" w:hAnsi="Arial" w:cs="Arial"/>
+          <w:szCs w:val="24"/>
+        </w:rPr>
+        <w:t xml:space="preserve">aradigm for </w:t>
+      </w:r>
+      <w:r>
+        <w:rPr>
+          <w:rFonts w:ascii="Arial" w:hAnsi="Arial" w:cs="Arial"/>
+          <w:szCs w:val="24"/>
+        </w:rPr>
+        <w:t>o</w:t>
+      </w:r>
+      <w:r>
+        <w:rPr>
+          <w:rFonts w:ascii="Arial" w:hAnsi="Arial" w:cs="Arial"/>
+          <w:szCs w:val="24"/>
+        </w:rPr>
+        <w:t xml:space="preserve">bservational </w:t>
+      </w:r>
+      <w:r>
+        <w:rPr>
+          <w:rFonts w:ascii="Arial" w:hAnsi="Arial" w:cs="Arial"/>
+          <w:szCs w:val="24"/>
+        </w:rPr>
+        <w:t>r</w:t>
+      </w:r>
+      <w:r>
+        <w:rPr>
+          <w:rFonts w:ascii="Arial" w:hAnsi="Arial" w:cs="Arial"/>
+          <w:szCs w:val="24"/>
+        </w:rPr>
+        <w:t>esearch</w:t>
+      </w:r>
+      <w:r>
+        <w:rPr>
+          <w:rFonts w:ascii="Arial" w:hAnsi="Arial" w:cs="Arial"/>
+          <w:szCs w:val="24"/>
+        </w:rPr>
+        <w:t>.</w:t>
+      </w:r>
     </w:p>
     <w:sectPr>
       <w:headerReference w:type="default" r:id="rId13"/>

</xml_diff>

<commit_message>
Deploy site 2026-01-27 12:11:14
</commit_message>
<xml_diff>
--- a/cv.docx
+++ b/cv.docx
@@ -657,54 +657,34 @@
         </w:rPr>
         <w:t xml:space="preserve"> and </w:t>
       </w:r>
-      <w:proofErr w:type="spellStart"/>
-      <w:r>
-        <w:rPr>
-          <w:rFonts w:ascii="Arial" w:hAnsi="Arial" w:cs="Arial"/>
-          <w:szCs w:val="24"/>
-        </w:rPr>
-        <w:t>genomewide</w:t>
-      </w:r>
-      <w:proofErr w:type="spellEnd"/>
-      <w:r>
-        <w:rPr>
-          <w:rFonts w:ascii="Arial" w:hAnsi="Arial" w:cs="Arial"/>
-          <w:szCs w:val="24"/>
-        </w:rPr>
-        <w:t xml:space="preserve"> association studies (GWASs</w:t>
-      </w:r>
-      <w:r>
-        <w:rPr>
-          <w:rFonts w:ascii="Arial" w:hAnsi="Arial" w:cs="Arial"/>
-          <w:szCs w:val="24"/>
-        </w:rPr>
-        <w:t xml:space="preserve">). The most recent is </w:t>
-      </w:r>
-      <w:proofErr w:type="spellStart"/>
-      <w:r>
-        <w:rPr>
-          <w:rFonts w:ascii="Arial" w:hAnsi="Arial" w:cs="Arial"/>
-          <w:szCs w:val="24"/>
-        </w:rPr>
-        <w:t>proteogenomics</w:t>
-      </w:r>
-      <w:proofErr w:type="spellEnd"/>
-      <w:r>
-        <w:rPr>
-          <w:rFonts w:ascii="Arial" w:hAnsi="Arial" w:cs="Arial"/>
-          <w:szCs w:val="24"/>
-        </w:rPr>
-        <w:t xml:space="preserve"> within the SCALLOP consortium using the </w:t>
-      </w:r>
-      <w:proofErr w:type="spellStart"/>
-      <w:r>
-        <w:rPr>
-          <w:rFonts w:ascii="Arial" w:hAnsi="Arial" w:cs="Arial"/>
-          <w:szCs w:val="24"/>
-        </w:rPr>
-        <w:t>Olink</w:t>
-      </w:r>
-      <w:proofErr w:type="spellEnd"/>
+      <w:r>
+        <w:rPr>
+          <w:rFonts w:ascii="Arial" w:hAnsi="Arial" w:cs="Arial"/>
+          <w:szCs w:val="24"/>
+        </w:rPr>
+        <w:t>genomewide association studies (GWASs</w:t>
+      </w:r>
+      <w:r>
+        <w:rPr>
+          <w:rFonts w:ascii="Arial" w:hAnsi="Arial" w:cs="Arial"/>
+          <w:szCs w:val="24"/>
+        </w:rPr>
+        <w:t>). The most recent is proteogenomics</w:t>
+      </w:r>
+      <w:r>
+        <w:rPr>
+          <w:rFonts w:ascii="Arial" w:hAnsi="Arial" w:cs="Arial"/>
+          <w:szCs w:val="24"/>
+        </w:rPr>
+        <w:t xml:space="preserve"> within the SCALLOP consortium using the Olink </w:t>
+      </w:r>
+      <w:r>
+        <w:rPr>
+          <w:rFonts w:ascii="Arial" w:hAnsi="Arial" w:cs="Arial"/>
+          <w:szCs w:val="24"/>
+        </w:rPr>
+        <w:t>and</w:t>
+      </w:r>
       <w:r>
         <w:rPr>
           <w:rFonts w:ascii="Arial" w:hAnsi="Arial" w:cs="Arial"/>
@@ -717,7 +697,7 @@
           <w:rFonts w:ascii="Arial" w:hAnsi="Arial" w:cs="Arial"/>
           <w:szCs w:val="24"/>
         </w:rPr>
-        <w:t>and</w:t>
+        <w:t>mass spectrometry</w:t>
       </w:r>
       <w:r>
         <w:rPr>
@@ -731,20 +711,6 @@
           <w:rFonts w:ascii="Arial" w:hAnsi="Arial" w:cs="Arial"/>
           <w:szCs w:val="24"/>
         </w:rPr>
-        <w:t>mass spectrometry</w:t>
-      </w:r>
-      <w:r>
-        <w:rPr>
-          <w:rFonts w:ascii="Arial" w:hAnsi="Arial" w:cs="Arial"/>
-          <w:szCs w:val="24"/>
-        </w:rPr>
-        <w:t xml:space="preserve"> </w:t>
-      </w:r>
-      <w:r>
-        <w:rPr>
-          <w:rFonts w:ascii="Arial" w:hAnsi="Arial" w:cs="Arial"/>
-          <w:szCs w:val="24"/>
-        </w:rPr>
         <w:t xml:space="preserve">(MS) </w:t>
       </w:r>
       <w:r>
@@ -794,17 +760,8 @@
           <w:rFonts w:ascii="Arial" w:hAnsi="Arial" w:cs="Arial"/>
           <w:szCs w:val="24"/>
         </w:rPr>
-        <w:t>the SCALLOP-Seq(</w:t>
-      </w:r>
-      <w:proofErr w:type="spellStart"/>
-      <w:r>
-        <w:rPr>
-          <w:rFonts w:ascii="Arial" w:hAnsi="Arial" w:cs="Arial"/>
-          <w:szCs w:val="24"/>
-        </w:rPr>
-        <w:t>uence</w:t>
-      </w:r>
-      <w:proofErr w:type="spellEnd"/>
+        <w:t>the SCALLOP-Seq(uence</w:t>
+      </w:r>
       <w:r>
         <w:rPr>
           <w:rFonts w:ascii="Arial" w:hAnsi="Arial" w:cs="Arial"/>
@@ -952,7 +909,6 @@
         </w:rPr>
         <w:t>protein quantitative trait tools (</w:t>
       </w:r>
-      <w:proofErr w:type="spellStart"/>
       <w:r>
         <w:rPr>
           <w:rFonts w:ascii="Arial" w:hAnsi="Arial" w:cs="Arial"/>
@@ -960,7 +916,6 @@
         </w:rPr>
         <w:t>pQTLtools</w:t>
       </w:r>
-      <w:proofErr w:type="spellEnd"/>
       <w:r>
         <w:rPr>
           <w:rFonts w:ascii="Arial" w:hAnsi="Arial" w:cs="Arial"/>
@@ -1178,15 +1133,34 @@
         </w:rPr>
         <w:t xml:space="preserve">with </w:t>
       </w:r>
-      <w:proofErr w:type="spellStart"/>
-      <w:r>
-        <w:rPr>
-          <w:rFonts w:ascii="Arial" w:hAnsi="Arial" w:cs="Arial"/>
-          <w:szCs w:val="24"/>
-        </w:rPr>
-        <w:t>BitNet</w:t>
-      </w:r>
-      <w:proofErr w:type="spellEnd"/>
+      <w:r>
+        <w:rPr>
+          <w:rFonts w:ascii="Arial" w:hAnsi="Arial" w:cs="Arial"/>
+          <w:szCs w:val="24"/>
+        </w:rPr>
+        <w:t xml:space="preserve">BitNet, </w:t>
+      </w:r>
+      <w:r>
+        <w:rPr>
+          <w:rFonts w:ascii="Arial" w:hAnsi="Arial" w:cs="Arial"/>
+          <w:szCs w:val="24"/>
+        </w:rPr>
+        <w:t>G</w:t>
+      </w:r>
+      <w:r>
+        <w:rPr>
+          <w:rFonts w:ascii="Arial" w:hAnsi="Arial" w:cs="Arial"/>
+          <w:szCs w:val="24"/>
+        </w:rPr>
+        <w:t>emini</w:t>
+      </w:r>
+      <w:r>
+        <w:rPr>
+          <w:rFonts w:ascii="Arial" w:hAnsi="Arial" w:cs="Arial"/>
+          <w:szCs w:val="24"/>
+        </w:rPr>
+        <w:t>CLI</w:t>
+      </w:r>
       <w:r>
         <w:rPr>
           <w:rFonts w:ascii="Arial" w:hAnsi="Arial" w:cs="Arial"/>
@@ -1194,65 +1168,305 @@
         </w:rPr>
         <w:t xml:space="preserve">, </w:t>
       </w:r>
-      <w:proofErr w:type="spellStart"/>
-      <w:r>
-        <w:rPr>
-          <w:rFonts w:ascii="Arial" w:hAnsi="Arial" w:cs="Arial"/>
-          <w:szCs w:val="24"/>
-        </w:rPr>
-        <w:t>G</w:t>
-      </w:r>
-      <w:r>
-        <w:rPr>
-          <w:rFonts w:ascii="Arial" w:hAnsi="Arial" w:cs="Arial"/>
-          <w:szCs w:val="24"/>
-        </w:rPr>
-        <w:t>emini</w:t>
-      </w:r>
-      <w:r>
-        <w:rPr>
-          <w:rFonts w:ascii="Arial" w:hAnsi="Arial" w:cs="Arial"/>
-          <w:szCs w:val="24"/>
-        </w:rPr>
-        <w:t>CLI</w:t>
-      </w:r>
-      <w:proofErr w:type="spellEnd"/>
-      <w:r>
-        <w:rPr>
-          <w:rFonts w:ascii="Arial" w:hAnsi="Arial" w:cs="Arial"/>
-          <w:szCs w:val="24"/>
+      <w:r>
+        <w:rPr>
+          <w:rFonts w:ascii="Arial" w:hAnsi="Arial" w:cs="Arial"/>
+          <w:szCs w:val="24"/>
+        </w:rPr>
+        <w:t xml:space="preserve">Ollama, llama.cpp, </w:t>
+      </w:r>
+      <w:r>
+        <w:rPr>
+          <w:rFonts w:ascii="Arial" w:hAnsi="Arial" w:cs="Arial"/>
+          <w:szCs w:val="24"/>
+        </w:rPr>
+        <w:t xml:space="preserve">llm, </w:t>
+      </w:r>
+      <w:r>
+        <w:rPr>
+          <w:rFonts w:ascii="Arial" w:hAnsi="Arial" w:cs="Arial"/>
+        </w:rPr>
+        <w:t>featur</w:t>
+      </w:r>
+      <w:r>
+        <w:rPr>
+          <w:rFonts w:ascii="Arial" w:hAnsi="Arial" w:cs="Arial"/>
+        </w:rPr>
+        <w:t xml:space="preserve">ing </w:t>
+      </w:r>
+      <w:r>
+        <w:rPr>
+          <w:rFonts w:ascii="Arial" w:hAnsi="Arial" w:cs="Arial"/>
+        </w:rPr>
+        <w:t>AI for MS data with InstaNovo &amp; DIA-NN, m</w:t>
+      </w:r>
+      <w:r>
+        <w:rPr>
+          <w:rFonts w:ascii="Arial" w:hAnsi="Arial" w:cs="Arial"/>
+        </w:rPr>
+        <w:t xml:space="preserve">olecule </w:t>
+      </w:r>
+      <w:r>
+        <w:rPr>
+          <w:rFonts w:ascii="Arial" w:hAnsi="Arial" w:cs="Arial"/>
+        </w:rPr>
+        <w:t>o</w:t>
+      </w:r>
+      <w:r>
+        <w:rPr>
+          <w:rFonts w:ascii="Arial" w:hAnsi="Arial" w:cs="Arial"/>
+        </w:rPr>
+        <w:t xml:space="preserve">ptimization </w:t>
+      </w:r>
+      <w:r>
+        <w:rPr>
+          <w:rFonts w:ascii="Arial" w:hAnsi="Arial" w:cs="Arial"/>
+        </w:rPr>
+        <w:t xml:space="preserve">with DrugAssist, single-cell omics with Seurat, </w:t>
+      </w:r>
+      <w:r>
+        <w:rPr>
+          <w:rFonts w:ascii="Arial" w:hAnsi="Arial" w:cs="Arial"/>
+        </w:rPr>
+        <w:t xml:space="preserve">scp, </w:t>
+      </w:r>
+      <w:r>
+        <w:rPr>
+          <w:rFonts w:ascii="Arial" w:hAnsi="Arial" w:cs="Arial"/>
+        </w:rPr>
+        <w:t xml:space="preserve">scanpy, scvi-tools, </w:t>
+      </w:r>
+      <w:r>
+        <w:rPr>
+          <w:rFonts w:ascii="Arial" w:hAnsi="Arial" w:cs="Arial"/>
+        </w:rPr>
+        <w:t>scGPT</w:t>
+      </w:r>
+      <w:r>
+        <w:rPr>
+          <w:rFonts w:ascii="Arial" w:hAnsi="Arial" w:cs="Arial"/>
+        </w:rPr>
+        <w:t>,</w:t>
+      </w:r>
+      <w:r>
+        <w:rPr>
+          <w:rFonts w:ascii="Arial" w:hAnsi="Arial" w:cs="Arial"/>
+        </w:rPr>
+        <w:t xml:space="preserve"> C2S-Scale</w:t>
+      </w:r>
+      <w:r>
+        <w:rPr>
+          <w:rFonts w:ascii="Arial" w:hAnsi="Arial" w:cs="Arial"/>
         </w:rPr>
         <w:t xml:space="preserve">, </w:t>
       </w:r>
-      <w:proofErr w:type="spellStart"/>
-      <w:r>
-        <w:rPr>
-          <w:rFonts w:ascii="Arial" w:hAnsi="Arial" w:cs="Arial"/>
-          <w:szCs w:val="24"/>
-        </w:rPr>
-        <w:t>Ollama</w:t>
-      </w:r>
-      <w:proofErr w:type="spellEnd"/>
-      <w:r>
-        <w:rPr>
-          <w:rFonts w:ascii="Arial" w:hAnsi="Arial" w:cs="Arial"/>
-          <w:szCs w:val="24"/>
-        </w:rPr>
-        <w:t xml:space="preserve">, llama.cpp, </w:t>
-      </w:r>
-      <w:proofErr w:type="spellStart"/>
-      <w:r>
-        <w:rPr>
-          <w:rFonts w:ascii="Arial" w:hAnsi="Arial" w:cs="Arial"/>
-          <w:szCs w:val="24"/>
+      <w:r>
+        <w:rPr>
+          <w:rFonts w:ascii="Arial" w:hAnsi="Arial" w:cs="Arial"/>
+        </w:rPr>
+        <w:t>mtDNA analysis with MToolBox</w:t>
+      </w:r>
+      <w:r>
+        <w:rPr>
+          <w:rFonts w:ascii="Arial" w:hAnsi="Arial" w:cs="Arial"/>
+        </w:rPr>
+        <w:t xml:space="preserve">, </w:t>
+      </w:r>
+      <w:r>
+        <w:rPr>
+          <w:rFonts w:ascii="Arial" w:hAnsi="Arial" w:cs="Arial"/>
+        </w:rPr>
+        <w:t xml:space="preserve">fNUMT, </w:t>
+      </w:r>
+      <w:r>
+        <w:rPr>
+          <w:rFonts w:ascii="Arial" w:hAnsi="Arial" w:cs="Arial"/>
+        </w:rPr>
+        <w:t>haplogrep</w:t>
+      </w:r>
+      <w:r>
+        <w:rPr>
+          <w:rFonts w:ascii="Arial" w:hAnsi="Arial" w:cs="Arial"/>
+        </w:rPr>
+        <w:t xml:space="preserve"> </w:t>
+      </w:r>
+      <w:r>
+        <w:rPr>
+          <w:rFonts w:ascii="Arial" w:hAnsi="Arial" w:cs="Arial"/>
+        </w:rPr>
+        <w:t>a</w:t>
+      </w:r>
+      <w:r>
+        <w:rPr>
+          <w:rFonts w:ascii="Arial" w:hAnsi="Arial" w:cs="Arial"/>
+        </w:rPr>
+        <w:t xml:space="preserve">s well as </w:t>
+      </w:r>
+      <w:r>
+        <w:rPr>
+          <w:rFonts w:ascii="Arial" w:hAnsi="Arial" w:cs="Arial"/>
+        </w:rPr>
+        <w:t xml:space="preserve">long-read sequencing </w:t>
+      </w:r>
+      <w:r>
+        <w:rPr>
+          <w:rFonts w:ascii="Arial" w:hAnsi="Arial" w:cs="Arial"/>
+        </w:rPr>
+        <w:t xml:space="preserve">analysis </w:t>
+      </w:r>
+      <w:r>
+        <w:rPr>
+          <w:rFonts w:ascii="Arial" w:hAnsi="Arial" w:cs="Arial"/>
+        </w:rPr>
+        <w:t xml:space="preserve">with </w:t>
+      </w:r>
+      <w:r>
+        <w:rPr>
+          <w:rFonts w:ascii="Arial" w:hAnsi="Arial" w:cs="Arial"/>
+        </w:rPr>
+        <w:t xml:space="preserve">SVanalyzer, </w:t>
+      </w:r>
+      <w:r>
+        <w:rPr>
+          <w:rFonts w:ascii="Arial" w:hAnsi="Arial" w:cs="Arial"/>
+        </w:rPr>
+        <w:t>hap.py, sniffles,</w:t>
+      </w:r>
+      <w:r>
+        <w:rPr>
+          <w:rFonts w:ascii="Arial" w:hAnsi="Arial" w:cs="Arial"/>
+        </w:rPr>
+        <w:t xml:space="preserve"> truvari</w:t>
+      </w:r>
+      <w:r>
+        <w:rPr>
+          <w:rFonts w:ascii="Arial" w:hAnsi="Arial" w:cs="Arial"/>
+        </w:rPr>
+        <w:t>.</w:t>
+      </w:r>
+      <w:r>
+        <w:rPr>
+          <w:rFonts w:ascii="Arial" w:hAnsi="Arial" w:cs="Arial"/>
+        </w:rPr>
+        <w:t xml:space="preserve"> </w:t>
+      </w:r>
+      <w:r>
+        <w:rPr>
+          <w:rFonts w:ascii="Arial" w:hAnsi="Arial" w:cs="Arial"/>
+        </w:rPr>
+        <w:t>Exploration</w:t>
+      </w:r>
+      <w:r>
+        <w:rPr>
+          <w:rFonts w:ascii="Arial" w:hAnsi="Arial" w:cs="Arial"/>
+        </w:rPr>
+        <w:t>s</w:t>
+      </w:r>
+      <w:r>
+        <w:rPr>
+          <w:rFonts w:ascii="Arial" w:hAnsi="Arial" w:cs="Arial"/>
+        </w:rPr>
+        <w:t xml:space="preserve"> in p</w:t>
+      </w:r>
+      <w:r>
+        <w:rPr>
+          <w:rFonts w:ascii="Arial" w:hAnsi="Arial" w:cs="Arial"/>
+        </w:rPr>
+        <w:t>opulation genetics include selscan, angsd, relate, clues2 and fastsimcoal2.</w:t>
+      </w:r>
+      <w:r>
+        <w:rPr>
+          <w:rFonts w:ascii="Arial" w:hAnsi="Arial" w:cs="Arial"/>
+        </w:rPr>
+        <w:t xml:space="preserve"> </w:t>
+      </w:r>
+      <w:r>
+        <w:rPr>
+          <w:rFonts w:ascii="Arial" w:hAnsi="Arial" w:cs="Arial"/>
+        </w:rPr>
+        <w:t>These are</w:t>
+      </w:r>
+      <w:r>
+        <w:rPr>
+          <w:rFonts w:ascii="Arial" w:hAnsi="Arial" w:cs="Arial"/>
+        </w:rPr>
+        <w:t xml:space="preserve"> </w:t>
+      </w:r>
+      <w:r>
+        <w:rPr>
+          <w:rFonts w:ascii="Arial" w:hAnsi="Arial" w:cs="Arial"/>
+        </w:rPr>
+        <w:t xml:space="preserve">coupled with </w:t>
+      </w:r>
+      <w:r>
+        <w:rPr>
+          <w:rFonts w:ascii="Arial" w:hAnsi="Arial" w:cs="Arial"/>
+        </w:rPr>
+        <w:t>extensive</w:t>
+      </w:r>
+      <w:r>
+        <w:rPr>
+          <w:rFonts w:ascii="Arial" w:hAnsi="Arial" w:cs="Arial"/>
+        </w:rPr>
+        <w:t xml:space="preserve"> experiments</w:t>
+      </w:r>
+      <w:r>
+        <w:rPr>
+          <w:rFonts w:ascii="Arial" w:hAnsi="Arial" w:cs="Arial"/>
+        </w:rPr>
+        <w:t xml:space="preserve"> </w:t>
+      </w:r>
+      <w:r>
+        <w:rPr>
+          <w:rFonts w:ascii="Arial" w:hAnsi="Arial" w:cs="Arial"/>
+        </w:rPr>
+        <w:t>on</w:t>
+      </w:r>
+      <w:r>
+        <w:rPr>
+          <w:rFonts w:ascii="Arial" w:hAnsi="Arial" w:cs="Arial"/>
+        </w:rPr>
+        <w:t xml:space="preserve"> various </w:t>
+      </w:r>
+      <w:r>
+        <w:rPr>
+          <w:rFonts w:ascii="Arial" w:hAnsi="Arial" w:cs="Arial"/>
+        </w:rPr>
+        <w:t>models, architectures</w:t>
+      </w:r>
+      <w:r>
+        <w:rPr>
+          <w:rFonts w:ascii="Arial" w:hAnsi="Arial" w:cs="Arial"/>
+        </w:rPr>
+        <w:t>, platforms as with</w:t>
+      </w:r>
+      <w:r>
+        <w:rPr>
+          <w:rFonts w:ascii="Arial" w:hAnsi="Arial" w:cs="Arial"/>
+        </w:rPr>
+        <w:t xml:space="preserve"> libraries such as PyTorch,</w:t>
+      </w:r>
+      <w:r>
+        <w:rPr>
+          <w:rFonts w:ascii="Arial" w:hAnsi="Arial" w:cs="Arial"/>
+        </w:rPr>
+        <w:t xml:space="preserve"> </w:t>
+      </w:r>
+      <w:r>
+        <w:rPr>
+          <w:rFonts w:ascii="Arial" w:hAnsi="Arial" w:cs="Arial"/>
+        </w:rPr>
+        <w:t>scikit-</w:t>
+      </w:r>
+      <w:r>
+        <w:rPr>
+          <w:rFonts w:ascii="Arial" w:hAnsi="Arial" w:cs="Arial"/>
         </w:rPr>
         <w:t>llm</w:t>
       </w:r>
-      <w:proofErr w:type="spellEnd"/>
-      <w:r>
-        <w:rPr>
-          <w:rFonts w:ascii="Arial" w:hAnsi="Arial" w:cs="Arial"/>
-          <w:szCs w:val="24"/>
+      <w:r>
+        <w:rPr>
+          <w:rFonts w:ascii="Arial" w:hAnsi="Arial" w:cs="Arial"/>
         </w:rPr>
         <w:t xml:space="preserve">, </w:t>
       </w:r>
@@ -1260,436 +1474,8 @@
         <w:rPr>
           <w:rFonts w:ascii="Arial" w:hAnsi="Arial" w:cs="Arial"/>
         </w:rPr>
-        <w:t>featur</w:t>
-      </w:r>
-      <w:r>
-        <w:rPr>
-          <w:rFonts w:ascii="Arial" w:hAnsi="Arial" w:cs="Arial"/>
-        </w:rPr>
-        <w:t xml:space="preserve">ing </w:t>
-      </w:r>
-      <w:r>
-        <w:rPr>
-          <w:rFonts w:ascii="Arial" w:hAnsi="Arial" w:cs="Arial"/>
-        </w:rPr>
-        <w:t xml:space="preserve">AI for MS data with </w:t>
-      </w:r>
-      <w:proofErr w:type="spellStart"/>
-      <w:r>
-        <w:rPr>
-          <w:rFonts w:ascii="Arial" w:hAnsi="Arial" w:cs="Arial"/>
-        </w:rPr>
-        <w:t>InstaNovo</w:t>
-      </w:r>
-      <w:proofErr w:type="spellEnd"/>
-      <w:r>
-        <w:rPr>
-          <w:rFonts w:ascii="Arial" w:hAnsi="Arial" w:cs="Arial"/>
-        </w:rPr>
-        <w:t xml:space="preserve"> &amp; DIA-NN, m</w:t>
-      </w:r>
-      <w:r>
-        <w:rPr>
-          <w:rFonts w:ascii="Arial" w:hAnsi="Arial" w:cs="Arial"/>
-        </w:rPr>
-        <w:t xml:space="preserve">olecule </w:t>
-      </w:r>
-      <w:r>
-        <w:rPr>
-          <w:rFonts w:ascii="Arial" w:hAnsi="Arial" w:cs="Arial"/>
-        </w:rPr>
-        <w:t>o</w:t>
-      </w:r>
-      <w:r>
-        <w:rPr>
-          <w:rFonts w:ascii="Arial" w:hAnsi="Arial" w:cs="Arial"/>
-        </w:rPr>
-        <w:t xml:space="preserve">ptimization </w:t>
-      </w:r>
-      <w:r>
-        <w:rPr>
-          <w:rFonts w:ascii="Arial" w:hAnsi="Arial" w:cs="Arial"/>
-        </w:rPr>
-        <w:t xml:space="preserve">with </w:t>
-      </w:r>
-      <w:proofErr w:type="spellStart"/>
-      <w:r>
-        <w:rPr>
-          <w:rFonts w:ascii="Arial" w:hAnsi="Arial" w:cs="Arial"/>
-        </w:rPr>
-        <w:t>DrugAssist</w:t>
-      </w:r>
-      <w:proofErr w:type="spellEnd"/>
-      <w:r>
-        <w:rPr>
-          <w:rFonts w:ascii="Arial" w:hAnsi="Arial" w:cs="Arial"/>
-        </w:rPr>
-        <w:t xml:space="preserve">, single-cell omics with Seurat, </w:t>
-      </w:r>
-      <w:proofErr w:type="spellStart"/>
-      <w:r>
-        <w:rPr>
-          <w:rFonts w:ascii="Arial" w:hAnsi="Arial" w:cs="Arial"/>
-        </w:rPr>
-        <w:t>scp</w:t>
-      </w:r>
-      <w:proofErr w:type="spellEnd"/>
-      <w:r>
-        <w:rPr>
-          <w:rFonts w:ascii="Arial" w:hAnsi="Arial" w:cs="Arial"/>
-        </w:rPr>
-        <w:t xml:space="preserve">, </w:t>
-      </w:r>
-      <w:proofErr w:type="spellStart"/>
-      <w:r>
-        <w:rPr>
-          <w:rFonts w:ascii="Arial" w:hAnsi="Arial" w:cs="Arial"/>
-        </w:rPr>
-        <w:t>scanpy</w:t>
-      </w:r>
-      <w:proofErr w:type="spellEnd"/>
-      <w:r>
-        <w:rPr>
-          <w:rFonts w:ascii="Arial" w:hAnsi="Arial" w:cs="Arial"/>
-        </w:rPr>
-        <w:t xml:space="preserve">, </w:t>
-      </w:r>
-      <w:proofErr w:type="spellStart"/>
-      <w:r>
-        <w:rPr>
-          <w:rFonts w:ascii="Arial" w:hAnsi="Arial" w:cs="Arial"/>
-        </w:rPr>
-        <w:t>scvi</w:t>
-      </w:r>
-      <w:proofErr w:type="spellEnd"/>
-      <w:r>
-        <w:rPr>
-          <w:rFonts w:ascii="Arial" w:hAnsi="Arial" w:cs="Arial"/>
-        </w:rPr>
-        <w:t xml:space="preserve">-tools, </w:t>
-      </w:r>
-      <w:proofErr w:type="spellStart"/>
-      <w:r>
-        <w:rPr>
-          <w:rFonts w:ascii="Arial" w:hAnsi="Arial" w:cs="Arial"/>
-        </w:rPr>
-        <w:t>scGPT</w:t>
-      </w:r>
-      <w:proofErr w:type="spellEnd"/>
-      <w:r>
-        <w:rPr>
-          <w:rFonts w:ascii="Arial" w:hAnsi="Arial" w:cs="Arial"/>
-        </w:rPr>
-        <w:t>,</w:t>
-      </w:r>
-      <w:r>
-        <w:rPr>
-          <w:rFonts w:ascii="Arial" w:hAnsi="Arial" w:cs="Arial"/>
-        </w:rPr>
-        <w:t xml:space="preserve"> C2S-Scale</w:t>
-      </w:r>
-      <w:r>
-        <w:rPr>
-          <w:rFonts w:ascii="Arial" w:hAnsi="Arial" w:cs="Arial"/>
-        </w:rPr>
-        <w:t xml:space="preserve">, </w:t>
-      </w:r>
-      <w:r>
-        <w:rPr>
-          <w:rFonts w:ascii="Arial" w:hAnsi="Arial" w:cs="Arial"/>
-        </w:rPr>
-        <w:t xml:space="preserve">mtDNA analysis with </w:t>
-      </w:r>
-      <w:proofErr w:type="spellStart"/>
-      <w:r>
-        <w:rPr>
-          <w:rFonts w:ascii="Arial" w:hAnsi="Arial" w:cs="Arial"/>
-        </w:rPr>
-        <w:t>MToolBox</w:t>
-      </w:r>
-      <w:proofErr w:type="spellEnd"/>
-      <w:r>
-        <w:rPr>
-          <w:rFonts w:ascii="Arial" w:hAnsi="Arial" w:cs="Arial"/>
-        </w:rPr>
-        <w:t xml:space="preserve">, </w:t>
-      </w:r>
-      <w:proofErr w:type="spellStart"/>
-      <w:r>
-        <w:rPr>
-          <w:rFonts w:ascii="Arial" w:hAnsi="Arial" w:cs="Arial"/>
-        </w:rPr>
-        <w:t>fNUMT</w:t>
-      </w:r>
-      <w:proofErr w:type="spellEnd"/>
-      <w:r>
-        <w:rPr>
-          <w:rFonts w:ascii="Arial" w:hAnsi="Arial" w:cs="Arial"/>
-        </w:rPr>
-        <w:t xml:space="preserve">, </w:t>
-      </w:r>
-      <w:proofErr w:type="spellStart"/>
-      <w:r>
-        <w:rPr>
-          <w:rFonts w:ascii="Arial" w:hAnsi="Arial" w:cs="Arial"/>
-        </w:rPr>
-        <w:t>haplogrep</w:t>
-      </w:r>
-      <w:proofErr w:type="spellEnd"/>
-      <w:r>
-        <w:rPr>
-          <w:rFonts w:ascii="Arial" w:hAnsi="Arial" w:cs="Arial"/>
-        </w:rPr>
-        <w:t xml:space="preserve"> </w:t>
-      </w:r>
-      <w:r>
-        <w:rPr>
-          <w:rFonts w:ascii="Arial" w:hAnsi="Arial" w:cs="Arial"/>
-        </w:rPr>
-        <w:t>a</w:t>
-      </w:r>
-      <w:r>
-        <w:rPr>
-          <w:rFonts w:ascii="Arial" w:hAnsi="Arial" w:cs="Arial"/>
-        </w:rPr>
-        <w:t xml:space="preserve">s well as </w:t>
-      </w:r>
-      <w:r>
-        <w:rPr>
-          <w:rFonts w:ascii="Arial" w:hAnsi="Arial" w:cs="Arial"/>
-        </w:rPr>
-        <w:t xml:space="preserve">long-read sequencing </w:t>
-      </w:r>
-      <w:r>
-        <w:rPr>
-          <w:rFonts w:ascii="Arial" w:hAnsi="Arial" w:cs="Arial"/>
-        </w:rPr>
-        <w:t xml:space="preserve">analysis </w:t>
-      </w:r>
-      <w:r>
-        <w:rPr>
-          <w:rFonts w:ascii="Arial" w:hAnsi="Arial" w:cs="Arial"/>
-        </w:rPr>
-        <w:t xml:space="preserve">with </w:t>
-      </w:r>
-      <w:proofErr w:type="spellStart"/>
-      <w:r>
-        <w:rPr>
-          <w:rFonts w:ascii="Arial" w:hAnsi="Arial" w:cs="Arial"/>
-        </w:rPr>
-        <w:t>SVanalyzer</w:t>
-      </w:r>
-      <w:proofErr w:type="spellEnd"/>
-      <w:r>
-        <w:rPr>
-          <w:rFonts w:ascii="Arial" w:hAnsi="Arial" w:cs="Arial"/>
-        </w:rPr>
-        <w:t xml:space="preserve">, </w:t>
-      </w:r>
-      <w:r>
-        <w:rPr>
-          <w:rFonts w:ascii="Arial" w:hAnsi="Arial" w:cs="Arial"/>
-        </w:rPr>
-        <w:t>hap.py, sniffles,</w:t>
-      </w:r>
-      <w:r>
-        <w:rPr>
-          <w:rFonts w:ascii="Arial" w:hAnsi="Arial" w:cs="Arial"/>
-        </w:rPr>
-        <w:t xml:space="preserve"> </w:t>
-      </w:r>
-      <w:proofErr w:type="spellStart"/>
-      <w:r>
-        <w:rPr>
-          <w:rFonts w:ascii="Arial" w:hAnsi="Arial" w:cs="Arial"/>
-        </w:rPr>
-        <w:t>truvari</w:t>
-      </w:r>
-      <w:proofErr w:type="spellEnd"/>
-      <w:r>
-        <w:rPr>
-          <w:rFonts w:ascii="Arial" w:hAnsi="Arial" w:cs="Arial"/>
-        </w:rPr>
-        <w:t>.</w:t>
-      </w:r>
-      <w:r>
-        <w:rPr>
-          <w:rFonts w:ascii="Arial" w:hAnsi="Arial" w:cs="Arial"/>
-        </w:rPr>
-        <w:t xml:space="preserve"> </w:t>
-      </w:r>
-      <w:r>
-        <w:rPr>
-          <w:rFonts w:ascii="Arial" w:hAnsi="Arial" w:cs="Arial"/>
-        </w:rPr>
-        <w:t>Exploration</w:t>
-      </w:r>
-      <w:r>
-        <w:rPr>
-          <w:rFonts w:ascii="Arial" w:hAnsi="Arial" w:cs="Arial"/>
-        </w:rPr>
-        <w:t>s</w:t>
-      </w:r>
-      <w:r>
-        <w:rPr>
-          <w:rFonts w:ascii="Arial" w:hAnsi="Arial" w:cs="Arial"/>
-        </w:rPr>
-        <w:t xml:space="preserve"> in p</w:t>
-      </w:r>
-      <w:r>
-        <w:rPr>
-          <w:rFonts w:ascii="Arial" w:hAnsi="Arial" w:cs="Arial"/>
-        </w:rPr>
-        <w:t xml:space="preserve">opulation genetics include </w:t>
-      </w:r>
-      <w:proofErr w:type="spellStart"/>
-      <w:r>
-        <w:rPr>
-          <w:rFonts w:ascii="Arial" w:hAnsi="Arial" w:cs="Arial"/>
-        </w:rPr>
-        <w:t>selscan</w:t>
-      </w:r>
-      <w:proofErr w:type="spellEnd"/>
-      <w:r>
-        <w:rPr>
-          <w:rFonts w:ascii="Arial" w:hAnsi="Arial" w:cs="Arial"/>
-        </w:rPr>
-        <w:t xml:space="preserve">, </w:t>
-      </w:r>
-      <w:proofErr w:type="spellStart"/>
-      <w:r>
-        <w:rPr>
-          <w:rFonts w:ascii="Arial" w:hAnsi="Arial" w:cs="Arial"/>
-        </w:rPr>
-        <w:t>angsd</w:t>
-      </w:r>
-      <w:proofErr w:type="spellEnd"/>
-      <w:r>
-        <w:rPr>
-          <w:rFonts w:ascii="Arial" w:hAnsi="Arial" w:cs="Arial"/>
-        </w:rPr>
-        <w:t>, relate, clues2 and fastsimcoal2.</w:t>
-      </w:r>
-      <w:r>
-        <w:rPr>
-          <w:rFonts w:ascii="Arial" w:hAnsi="Arial" w:cs="Arial"/>
-        </w:rPr>
-        <w:t xml:space="preserve"> </w:t>
-      </w:r>
-      <w:r>
-        <w:rPr>
-          <w:rFonts w:ascii="Arial" w:hAnsi="Arial" w:cs="Arial"/>
-        </w:rPr>
-        <w:t>These are</w:t>
-      </w:r>
-      <w:r>
-        <w:rPr>
-          <w:rFonts w:ascii="Arial" w:hAnsi="Arial" w:cs="Arial"/>
-        </w:rPr>
-        <w:t xml:space="preserve"> </w:t>
-      </w:r>
-      <w:r>
-        <w:rPr>
-          <w:rFonts w:ascii="Arial" w:hAnsi="Arial" w:cs="Arial"/>
-        </w:rPr>
-        <w:t xml:space="preserve">coupled with </w:t>
-      </w:r>
-      <w:r>
-        <w:rPr>
-          <w:rFonts w:ascii="Arial" w:hAnsi="Arial" w:cs="Arial"/>
-        </w:rPr>
-        <w:t>extensive</w:t>
-      </w:r>
-      <w:r>
-        <w:rPr>
-          <w:rFonts w:ascii="Arial" w:hAnsi="Arial" w:cs="Arial"/>
-        </w:rPr>
-        <w:t xml:space="preserve"> experiments</w:t>
-      </w:r>
-      <w:r>
-        <w:rPr>
-          <w:rFonts w:ascii="Arial" w:hAnsi="Arial" w:cs="Arial"/>
-        </w:rPr>
-        <w:t xml:space="preserve"> </w:t>
-      </w:r>
-      <w:r>
-        <w:rPr>
-          <w:rFonts w:ascii="Arial" w:hAnsi="Arial" w:cs="Arial"/>
-        </w:rPr>
-        <w:t>on</w:t>
-      </w:r>
-      <w:r>
-        <w:rPr>
-          <w:rFonts w:ascii="Arial" w:hAnsi="Arial" w:cs="Arial"/>
-        </w:rPr>
-        <w:t xml:space="preserve"> various </w:t>
-      </w:r>
-      <w:r>
-        <w:rPr>
-          <w:rFonts w:ascii="Arial" w:hAnsi="Arial" w:cs="Arial"/>
-        </w:rPr>
-        <w:t>models, architectures</w:t>
-      </w:r>
-      <w:r>
-        <w:rPr>
-          <w:rFonts w:ascii="Arial" w:hAnsi="Arial" w:cs="Arial"/>
-        </w:rPr>
-        <w:t>, platforms as with</w:t>
-      </w:r>
-      <w:r>
-        <w:rPr>
-          <w:rFonts w:ascii="Arial" w:hAnsi="Arial" w:cs="Arial"/>
-        </w:rPr>
-        <w:t xml:space="preserve"> libraries such as </w:t>
-      </w:r>
-      <w:proofErr w:type="spellStart"/>
-      <w:r>
-        <w:rPr>
-          <w:rFonts w:ascii="Arial" w:hAnsi="Arial" w:cs="Arial"/>
-        </w:rPr>
-        <w:t>PyTorch</w:t>
-      </w:r>
-      <w:proofErr w:type="spellEnd"/>
-      <w:r>
-        <w:rPr>
-          <w:rFonts w:ascii="Arial" w:hAnsi="Arial" w:cs="Arial"/>
-        </w:rPr>
-        <w:t>,</w:t>
-      </w:r>
-      <w:r>
-        <w:rPr>
-          <w:rFonts w:ascii="Arial" w:hAnsi="Arial" w:cs="Arial"/>
-        </w:rPr>
-        <w:t xml:space="preserve"> </w:t>
-      </w:r>
-      <w:r>
-        <w:rPr>
-          <w:rFonts w:ascii="Arial" w:hAnsi="Arial" w:cs="Arial"/>
-        </w:rPr>
-        <w:t>scikit-</w:t>
-      </w:r>
-      <w:proofErr w:type="spellStart"/>
-      <w:r>
-        <w:rPr>
-          <w:rFonts w:ascii="Arial" w:hAnsi="Arial" w:cs="Arial"/>
-        </w:rPr>
-        <w:t>llm</w:t>
-      </w:r>
-      <w:proofErr w:type="spellEnd"/>
-      <w:r>
-        <w:rPr>
-          <w:rFonts w:ascii="Arial" w:hAnsi="Arial" w:cs="Arial"/>
-        </w:rPr>
-        <w:t xml:space="preserve">, </w:t>
-      </w:r>
-      <w:proofErr w:type="spellStart"/>
-      <w:r>
-        <w:rPr>
-          <w:rFonts w:ascii="Arial" w:hAnsi="Arial" w:cs="Arial"/>
-        </w:rPr>
         <w:t>LangChain</w:t>
       </w:r>
-      <w:proofErr w:type="spellEnd"/>
       <w:r>
         <w:rPr>
           <w:rFonts w:ascii="Arial" w:hAnsi="Arial" w:cs="Arial"/>
@@ -1783,21 +1569,7 @@
         <w:rPr>
           <w:rFonts w:ascii="Arial" w:hAnsi="Arial" w:cs="Arial"/>
         </w:rPr>
-        <w:t xml:space="preserve">, et al. Mapping </w:t>
-      </w:r>
-      <w:proofErr w:type="spellStart"/>
-      <w:r>
-        <w:rPr>
-          <w:rFonts w:ascii="Arial" w:hAnsi="Arial" w:cs="Arial"/>
-        </w:rPr>
-        <w:t>pQTLs</w:t>
-      </w:r>
-      <w:proofErr w:type="spellEnd"/>
-      <w:r>
-        <w:rPr>
-          <w:rFonts w:ascii="Arial" w:hAnsi="Arial" w:cs="Arial"/>
-        </w:rPr>
-        <w:t xml:space="preserve"> of circulating inflammatory proteins identifies drivers of immune-mediated disease risk and novel therapeutic targets. </w:t>
+        <w:t xml:space="preserve">, et al. Mapping pQTLs of circulating inflammatory proteins identifies drivers of immune-mediated disease risk and novel therapeutic targets. </w:t>
       </w:r>
       <w:r>
         <w:rPr>
@@ -1887,43 +1659,7 @@
           <w:szCs w:val="24"/>
           <w:lang w:val="fr-FR"/>
         </w:rPr>
-        <w:t xml:space="preserve">COVID-19 Host Genetics Initiative. Mapping the </w:t>
-      </w:r>
-      <w:proofErr w:type="spellStart"/>
-      <w:r>
-        <w:rPr>
-          <w:rFonts w:ascii="Arial" w:hAnsi="Arial" w:cs="Arial"/>
-          <w:szCs w:val="24"/>
-          <w:lang w:val="fr-FR"/>
-        </w:rPr>
-        <w:t>human</w:t>
-      </w:r>
-      <w:proofErr w:type="spellEnd"/>
-      <w:r>
-        <w:rPr>
-          <w:rFonts w:ascii="Arial" w:hAnsi="Arial" w:cs="Arial"/>
-          <w:szCs w:val="24"/>
-          <w:lang w:val="fr-FR"/>
-        </w:rPr>
-        <w:t xml:space="preserve"> </w:t>
-      </w:r>
-      <w:proofErr w:type="spellStart"/>
-      <w:r>
-        <w:rPr>
-          <w:rFonts w:ascii="Arial" w:hAnsi="Arial" w:cs="Arial"/>
-          <w:szCs w:val="24"/>
-          <w:lang w:val="fr-FR"/>
-        </w:rPr>
-        <w:t>genetic</w:t>
-      </w:r>
-      <w:proofErr w:type="spellEnd"/>
-      <w:r>
-        <w:rPr>
-          <w:rFonts w:ascii="Arial" w:hAnsi="Arial" w:cs="Arial"/>
-          <w:szCs w:val="24"/>
-          <w:lang w:val="fr-FR"/>
-        </w:rPr>
-        <w:t xml:space="preserve"> architecture of COVID-19. </w:t>
+        <w:t xml:space="preserve">COVID-19 Host Genetics Initiative. Mapping the human genetic architecture of COVID-19. </w:t>
       </w:r>
       <w:r>
         <w:rPr>
@@ -2207,7 +1943,6 @@
         </w:rPr>
         <w:t xml:space="preserve">. </w:t>
       </w:r>
-      <w:proofErr w:type="spellStart"/>
       <w:r>
         <w:rPr>
           <w:rFonts w:ascii="Arial" w:hAnsi="Arial" w:cs="Arial"/>
@@ -2215,17 +1950,7 @@
           <w:szCs w:val="24"/>
           <w:lang w:eastAsia="zh-CN"/>
         </w:rPr>
-        <w:t>doi</w:t>
-      </w:r>
-      <w:proofErr w:type="spellEnd"/>
-      <w:r>
-        <w:rPr>
-          <w:rFonts w:ascii="Arial" w:hAnsi="Arial" w:cs="Arial"/>
-          <w:iCs/>
-          <w:szCs w:val="24"/>
-          <w:lang w:eastAsia="zh-CN"/>
-        </w:rPr>
-        <w:t>: 10.18637/jss.v085.i06</w:t>
+        <w:t>doi: 10.18637/jss.v085.i06</w:t>
       </w:r>
     </w:p>
     <w:p>
@@ -2303,17 +2028,8 @@
           <w:rFonts w:ascii="Arial" w:hAnsi="Arial" w:cs="Arial"/>
           <w:szCs w:val="24"/>
         </w:rPr>
-        <w:t xml:space="preserve"> </w:t>
-      </w:r>
-      <w:proofErr w:type="spellStart"/>
-      <w:r>
-        <w:rPr>
-          <w:rFonts w:ascii="Arial" w:hAnsi="Arial" w:cs="Arial"/>
-          <w:szCs w:val="24"/>
-        </w:rPr>
-        <w:t>doi</w:t>
-      </w:r>
-      <w:proofErr w:type="spellEnd"/>
+        <w:t xml:space="preserve"> doi</w:t>
+      </w:r>
       <w:r>
         <w:rPr>
           <w:rFonts w:ascii="Arial" w:hAnsi="Arial" w:cs="Arial"/>
@@ -2373,23 +2089,13 @@
         </w:rPr>
         <w:t xml:space="preserve">. A latent variable partial least squares path modeling approach to regional association and polygenic effect with applications to a human obesity study. </w:t>
       </w:r>
-      <w:proofErr w:type="spellStart"/>
       <w:r>
         <w:rPr>
           <w:rFonts w:ascii="Arial" w:hAnsi="Arial" w:cs="Arial"/>
           <w:i/>
           <w:szCs w:val="24"/>
         </w:rPr>
-        <w:t>PLoS</w:t>
-      </w:r>
-      <w:proofErr w:type="spellEnd"/>
-      <w:r>
-        <w:rPr>
-          <w:rFonts w:ascii="Arial" w:hAnsi="Arial" w:cs="Arial"/>
-          <w:i/>
-          <w:szCs w:val="24"/>
-        </w:rPr>
-        <w:t xml:space="preserve"> ONE</w:t>
+        <w:t>PLoS ONE</w:t>
       </w:r>
       <w:r>
         <w:rPr>
@@ -2579,21 +2285,12 @@
         </w:rPr>
         <w:t xml:space="preserve"> </w:t>
       </w:r>
-      <w:proofErr w:type="spellStart"/>
-      <w:r>
-        <w:rPr>
-          <w:rFonts w:ascii="Arial" w:hAnsi="Arial" w:cs="Arial"/>
-          <w:szCs w:val="24"/>
-        </w:rPr>
-        <w:t>doi</w:t>
-      </w:r>
-      <w:proofErr w:type="spellEnd"/>
-      <w:r>
-        <w:rPr>
-          <w:rFonts w:ascii="Arial" w:hAnsi="Arial" w:cs="Arial"/>
-          <w:szCs w:val="24"/>
-        </w:rPr>
-        <w:t xml:space="preserve">: </w:t>
+      <w:r>
+        <w:rPr>
+          <w:rFonts w:ascii="Arial" w:hAnsi="Arial" w:cs="Arial"/>
+          <w:szCs w:val="24"/>
+        </w:rPr>
+        <w:t xml:space="preserve">doi: </w:t>
       </w:r>
       <w:r>
         <w:rPr>
@@ -2663,23 +2360,13 @@
           <w:lang w:eastAsia="zh-CN"/>
         </w:rPr>
       </w:pPr>
-      <w:proofErr w:type="spellStart"/>
       <w:r>
         <w:rPr>
           <w:rFonts w:ascii="Arial" w:eastAsia="TimesNewRomanPSMT" w:hAnsi="Arial" w:cs="Arial"/>
           <w:szCs w:val="24"/>
           <w:lang w:eastAsia="zh-CN"/>
         </w:rPr>
-        <w:t>Demenais</w:t>
-      </w:r>
-      <w:proofErr w:type="spellEnd"/>
-      <w:r>
-        <w:rPr>
-          <w:rFonts w:ascii="Arial" w:eastAsia="TimesNewRomanPSMT" w:hAnsi="Arial" w:cs="Arial"/>
-          <w:szCs w:val="24"/>
-          <w:lang w:eastAsia="zh-CN"/>
-        </w:rPr>
-        <w:t xml:space="preserve"> F, et al. </w:t>
+        <w:t xml:space="preserve">Demenais F, et al. </w:t>
       </w:r>
       <w:r>
         <w:rPr>
@@ -2833,23 +2520,7 @@
           <w:rFonts w:ascii="Arial" w:hAnsi="Arial" w:cs="Arial"/>
           <w:szCs w:val="24"/>
         </w:rPr>
-        <w:t xml:space="preserve">102(3):375-400. </w:t>
-      </w:r>
-      <w:proofErr w:type="spellStart"/>
-      <w:r>
-        <w:rPr>
-          <w:rFonts w:ascii="Arial" w:hAnsi="Arial" w:cs="Arial"/>
-          <w:szCs w:val="24"/>
-        </w:rPr>
-        <w:t>doi</w:t>
-      </w:r>
-      <w:proofErr w:type="spellEnd"/>
-      <w:r>
-        <w:rPr>
-          <w:rFonts w:ascii="Arial" w:hAnsi="Arial" w:cs="Arial"/>
-          <w:szCs w:val="24"/>
-        </w:rPr>
-        <w:t>: 10.1016/j.ajhg.2018.01.015.</w:t>
+        <w:t>102(3):375-400. doi: 10.1016/j.ajhg.2018.01.015.</w:t>
       </w:r>
     </w:p>
     <w:p>
@@ -2952,7 +2623,6 @@
         </w:rPr>
         <w:t xml:space="preserve">85(6):1-27. </w:t>
       </w:r>
-      <w:proofErr w:type="spellStart"/>
       <w:r>
         <w:rPr>
           <w:rFonts w:ascii="Arial" w:hAnsi="Arial" w:cs="Arial"/>
@@ -2960,17 +2630,7 @@
           <w:szCs w:val="24"/>
           <w:lang w:eastAsia="zh-CN"/>
         </w:rPr>
-        <w:t>doi</w:t>
-      </w:r>
-      <w:proofErr w:type="spellEnd"/>
-      <w:r>
-        <w:rPr>
-          <w:rFonts w:ascii="Arial" w:hAnsi="Arial" w:cs="Arial"/>
-          <w:iCs/>
-          <w:szCs w:val="24"/>
-          <w:lang w:eastAsia="zh-CN"/>
-        </w:rPr>
-        <w:t>: 10.18637/jss.v085.i06</w:t>
+        <w:t>doi: 10.18637/jss.v085.i06</w:t>
       </w:r>
     </w:p>
     <w:p>
@@ -2993,46 +2653,20 @@
         </w:rPr>
         <w:t xml:space="preserve">Feitosa MF, et al. Novel genetic associations for blood pressure identified via gene-alcohol interaction in up to 570K individuals across multiple ancestries. </w:t>
       </w:r>
-      <w:proofErr w:type="spellStart"/>
       <w:r>
         <w:rPr>
           <w:rFonts w:ascii="Arial" w:hAnsi="Arial" w:cs="Arial"/>
           <w:i/>
           <w:szCs w:val="24"/>
         </w:rPr>
-        <w:t>PLoS</w:t>
-      </w:r>
-      <w:proofErr w:type="spellEnd"/>
-      <w:r>
-        <w:rPr>
-          <w:rFonts w:ascii="Arial" w:hAnsi="Arial" w:cs="Arial"/>
-          <w:i/>
-          <w:szCs w:val="24"/>
-        </w:rPr>
-        <w:t xml:space="preserve"> One</w:t>
-      </w:r>
-      <w:r>
-        <w:rPr>
-          <w:rFonts w:ascii="Arial" w:hAnsi="Arial" w:cs="Arial"/>
-          <w:szCs w:val="24"/>
-        </w:rPr>
-        <w:t xml:space="preserve"> 2018, 13(6):e0198166. </w:t>
-      </w:r>
-      <w:proofErr w:type="spellStart"/>
-      <w:r>
-        <w:rPr>
-          <w:rFonts w:ascii="Arial" w:hAnsi="Arial" w:cs="Arial"/>
-          <w:szCs w:val="24"/>
-        </w:rPr>
-        <w:t>doi</w:t>
-      </w:r>
-      <w:proofErr w:type="spellEnd"/>
-      <w:r>
-        <w:rPr>
-          <w:rFonts w:ascii="Arial" w:hAnsi="Arial" w:cs="Arial"/>
-          <w:szCs w:val="24"/>
-        </w:rPr>
-        <w:t>: 10.1371/journal.pone.0198166.</w:t>
+        <w:t>PLoS One</w:t>
+      </w:r>
+      <w:r>
+        <w:rPr>
+          <w:rFonts w:ascii="Arial" w:hAnsi="Arial" w:cs="Arial"/>
+          <w:szCs w:val="24"/>
+        </w:rPr>
+        <w:t xml:space="preserve"> 2018, 13(6):e0198166. doi: 10.1371/journal.pone.0198166.</w:t>
       </w:r>
     </w:p>
     <w:p>
@@ -3118,23 +2752,13 @@
           <w:lang w:eastAsia="zh-CN"/>
         </w:rPr>
       </w:pPr>
-      <w:proofErr w:type="spellStart"/>
       <w:r>
         <w:rPr>
           <w:rFonts w:ascii="Arial" w:hAnsi="Arial" w:cs="Arial"/>
           <w:szCs w:val="24"/>
           <w:lang w:eastAsia="zh-CN"/>
         </w:rPr>
-        <w:t>Ligthart</w:t>
-      </w:r>
-      <w:proofErr w:type="spellEnd"/>
-      <w:r>
-        <w:rPr>
-          <w:rFonts w:ascii="Arial" w:hAnsi="Arial" w:cs="Arial"/>
-          <w:szCs w:val="24"/>
-          <w:lang w:eastAsia="zh-CN"/>
-        </w:rPr>
-        <w:t xml:space="preserve"> S, et al. </w:t>
+        <w:t xml:space="preserve">Ligthart S, et al. </w:t>
       </w:r>
       <w:r>
         <w:rPr>
@@ -3171,23 +2795,7 @@
           <w:rFonts w:ascii="Arial" w:hAnsi="Arial" w:cs="Arial"/>
           <w:szCs w:val="24"/>
         </w:rPr>
-        <w:t xml:space="preserve">103(5):691-706. </w:t>
-      </w:r>
-      <w:proofErr w:type="spellStart"/>
-      <w:r>
-        <w:rPr>
-          <w:rFonts w:ascii="Arial" w:hAnsi="Arial" w:cs="Arial"/>
-          <w:szCs w:val="24"/>
-        </w:rPr>
-        <w:t>doi</w:t>
-      </w:r>
-      <w:proofErr w:type="spellEnd"/>
-      <w:r>
-        <w:rPr>
-          <w:rFonts w:ascii="Arial" w:hAnsi="Arial" w:cs="Arial"/>
-          <w:szCs w:val="24"/>
-        </w:rPr>
-        <w:t>: 10.1016/j.ajhg.2018.09.009.</w:t>
+        <w:t>103(5):691-706. doi: 10.1016/j.ajhg.2018.09.009.</w:t>
       </w:r>
     </w:p>
     <w:p>
@@ -3221,23 +2829,7 @@
           <w:rFonts w:ascii="Arial" w:hAnsi="Arial" w:cs="Arial"/>
           <w:szCs w:val="24"/>
         </w:rPr>
-        <w:t xml:space="preserve"> 2018, 50(10):1412-1425. </w:t>
-      </w:r>
-      <w:proofErr w:type="spellStart"/>
-      <w:r>
-        <w:rPr>
-          <w:rFonts w:ascii="Arial" w:hAnsi="Arial" w:cs="Arial"/>
-          <w:szCs w:val="24"/>
-        </w:rPr>
-        <w:t>doi</w:t>
-      </w:r>
-      <w:proofErr w:type="spellEnd"/>
-      <w:r>
-        <w:rPr>
-          <w:rFonts w:ascii="Arial" w:hAnsi="Arial" w:cs="Arial"/>
-          <w:szCs w:val="24"/>
-        </w:rPr>
-        <w:t>: 10.1038/s41588-018-0205-x.</w:t>
+        <w:t xml:space="preserve"> 2018, 50(10):1412-1425. doi: 10.1038/s41588-018-0205-x.</w:t>
       </w:r>
     </w:p>
     <w:p>
@@ -3271,23 +2863,7 @@
           <w:rFonts w:ascii="Arial" w:hAnsi="Arial" w:cs="Arial"/>
           <w:szCs w:val="24"/>
         </w:rPr>
-        <w:t xml:space="preserve"> 2018 Jul 9. </w:t>
-      </w:r>
-      <w:proofErr w:type="spellStart"/>
-      <w:r>
-        <w:rPr>
-          <w:rFonts w:ascii="Arial" w:hAnsi="Arial" w:cs="Arial"/>
-          <w:szCs w:val="24"/>
-        </w:rPr>
-        <w:t>doi</w:t>
-      </w:r>
-      <w:proofErr w:type="spellEnd"/>
-      <w:r>
-        <w:rPr>
-          <w:rFonts w:ascii="Arial" w:hAnsi="Arial" w:cs="Arial"/>
-          <w:szCs w:val="24"/>
-        </w:rPr>
-        <w:t>: 10.1038/s41380-018-0079-4.</w:t>
+        <w:t xml:space="preserve"> 2018 Jul 9. doi: 10.1038/s41380-018-0079-4.</w:t>
       </w:r>
     </w:p>
     <w:p>
@@ -3684,39 +3260,7 @@
           <w:rFonts w:ascii="Arial" w:hAnsi="Arial" w:cs="Arial"/>
           <w:szCs w:val="24"/>
         </w:rPr>
-        <w:t xml:space="preserve">Sung YJ, et al. A multi-ancestry genome-wide study </w:t>
-      </w:r>
-      <w:proofErr w:type="spellStart"/>
-      <w:r>
-        <w:rPr>
-          <w:rFonts w:ascii="Arial" w:hAnsi="Arial" w:cs="Arial"/>
-          <w:szCs w:val="24"/>
-        </w:rPr>
-        <w:t>incorporatinggene</w:t>
-      </w:r>
-      <w:proofErr w:type="spellEnd"/>
-      <w:r>
-        <w:rPr>
-          <w:rFonts w:ascii="Arial" w:hAnsi="Arial" w:cs="Arial"/>
-          <w:szCs w:val="24"/>
-        </w:rPr>
-        <w:t xml:space="preserve">–smoking interactions identifies multiple new </w:t>
-      </w:r>
-      <w:proofErr w:type="spellStart"/>
-      <w:r>
-        <w:rPr>
-          <w:rFonts w:ascii="Arial" w:hAnsi="Arial" w:cs="Arial"/>
-          <w:szCs w:val="24"/>
-        </w:rPr>
-        <w:t>locifor</w:t>
-      </w:r>
-      <w:proofErr w:type="spellEnd"/>
-      <w:r>
-        <w:rPr>
-          <w:rFonts w:ascii="Arial" w:hAnsi="Arial" w:cs="Arial"/>
-          <w:szCs w:val="24"/>
-        </w:rPr>
-        <w:t xml:space="preserve"> pulse pressure and mean arterial pressure. </w:t>
+        <w:t xml:space="preserve">Sung YJ, et al. A multi-ancestry genome-wide study incorporatinggene–smoking interactions identifies multiple new locifor pulse pressure and mean arterial pressure. </w:t>
       </w:r>
       <w:r>
         <w:rPr>
@@ -3731,39 +3275,7 @@
           <w:rFonts w:ascii="Arial" w:hAnsi="Arial" w:cs="Arial"/>
           <w:szCs w:val="24"/>
         </w:rPr>
-        <w:t xml:space="preserve">2019, </w:t>
-      </w:r>
-      <w:proofErr w:type="spellStart"/>
-      <w:r>
-        <w:rPr>
-          <w:rFonts w:ascii="Arial" w:hAnsi="Arial" w:cs="Arial"/>
-          <w:szCs w:val="24"/>
-        </w:rPr>
-        <w:t>doi</w:t>
-      </w:r>
-      <w:proofErr w:type="spellEnd"/>
-      <w:r>
-        <w:rPr>
-          <w:rFonts w:ascii="Arial" w:hAnsi="Arial" w:cs="Arial"/>
-          <w:szCs w:val="24"/>
-        </w:rPr>
-        <w:t>: 10.1093/</w:t>
-      </w:r>
-      <w:proofErr w:type="spellStart"/>
-      <w:r>
-        <w:rPr>
-          <w:rFonts w:ascii="Arial" w:hAnsi="Arial" w:cs="Arial"/>
-          <w:szCs w:val="24"/>
-        </w:rPr>
-        <w:t>hmg</w:t>
-      </w:r>
-      <w:proofErr w:type="spellEnd"/>
-      <w:r>
-        <w:rPr>
-          <w:rFonts w:ascii="Arial" w:hAnsi="Arial" w:cs="Arial"/>
-          <w:szCs w:val="24"/>
-        </w:rPr>
-        <w:t xml:space="preserve">/ddz070 </w:t>
+        <w:t xml:space="preserve">2019, doi: 10.1093/hmg/ddz070 </w:t>
       </w:r>
     </w:p>
     <w:p>
@@ -3797,23 +3309,7 @@
           <w:rFonts w:ascii="Arial" w:hAnsi="Arial" w:cs="Arial"/>
           <w:szCs w:val="24"/>
         </w:rPr>
-        <w:t xml:space="preserve">Associations of </w:t>
-      </w:r>
-      <w:proofErr w:type="spellStart"/>
-      <w:r>
-        <w:rPr>
-          <w:rFonts w:ascii="Arial" w:hAnsi="Arial" w:cs="Arial"/>
-          <w:szCs w:val="24"/>
-        </w:rPr>
-        <w:t>autozygosity</w:t>
-      </w:r>
-      <w:proofErr w:type="spellEnd"/>
-      <w:r>
-        <w:rPr>
-          <w:rFonts w:ascii="Arial" w:hAnsi="Arial" w:cs="Arial"/>
-          <w:szCs w:val="24"/>
-        </w:rPr>
-        <w:t xml:space="preserve"> with a broad range of human phenotypes</w:t>
+        <w:t>Associations of autozygosity with a broad range of human phenotypes</w:t>
       </w:r>
       <w:r>
         <w:rPr>
@@ -3939,25 +3435,7 @@
           <w:szCs w:val="24"/>
           <w:lang w:eastAsia="zh-CN"/>
         </w:rPr>
-        <w:t xml:space="preserve">Shah S, et al. Genome-wide association and Mendelian </w:t>
-      </w:r>
-      <w:proofErr w:type="spellStart"/>
-      <w:r>
-        <w:rPr>
-          <w:rFonts w:ascii="Arial" w:eastAsia="Times New Roman" w:hAnsi="Arial" w:cs="Arial"/>
-          <w:szCs w:val="24"/>
-          <w:lang w:eastAsia="zh-CN"/>
-        </w:rPr>
-        <w:t>randomisation</w:t>
-      </w:r>
-      <w:proofErr w:type="spellEnd"/>
-      <w:r>
-        <w:rPr>
-          <w:rFonts w:ascii="Arial" w:eastAsia="Times New Roman" w:hAnsi="Arial" w:cs="Arial"/>
-          <w:szCs w:val="24"/>
-          <w:lang w:eastAsia="zh-CN"/>
-        </w:rPr>
-        <w:t xml:space="preserve"> analysis provide insights into the pathogenesis of heart failure. </w:t>
+        <w:t xml:space="preserve">Shah S, et al. Genome-wide association and Mendelian randomisation analysis provide insights into the pathogenesis of heart failure. </w:t>
       </w:r>
       <w:r>
         <w:rPr>
@@ -4013,25 +3491,7 @@
           <w:szCs w:val="24"/>
           <w:lang w:eastAsia="zh-CN"/>
         </w:rPr>
-        <w:t xml:space="preserve"> 2020, 52(12):1314-1332, </w:t>
-      </w:r>
-      <w:proofErr w:type="spellStart"/>
-      <w:r>
-        <w:rPr>
-          <w:rFonts w:ascii="Arial" w:eastAsia="Times New Roman" w:hAnsi="Arial" w:cs="Arial"/>
-          <w:szCs w:val="24"/>
-          <w:lang w:eastAsia="zh-CN"/>
-        </w:rPr>
-        <w:t>doi</w:t>
-      </w:r>
-      <w:proofErr w:type="spellEnd"/>
-      <w:r>
-        <w:rPr>
-          <w:rFonts w:ascii="Arial" w:eastAsia="Times New Roman" w:hAnsi="Arial" w:cs="Arial"/>
-          <w:szCs w:val="24"/>
-          <w:lang w:eastAsia="zh-CN"/>
-        </w:rPr>
-        <w:t>: 10.1038/s41588-020-00713-x.</w:t>
+        <w:t xml:space="preserve"> 2020, 52(12):1314-1332, doi: 10.1038/s41588-020-00713-x.</w:t>
       </w:r>
     </w:p>
     <w:p>
@@ -4115,27 +3575,7 @@
           <w:szCs w:val="24"/>
           <w:lang w:eastAsia="zh-CN"/>
         </w:rPr>
-        <w:t>Cuellar-</w:t>
-      </w:r>
-      <w:proofErr w:type="spellStart"/>
-      <w:r>
-        <w:rPr>
-          <w:rFonts w:ascii="Arial" w:hAnsi="Arial" w:cs="Arial"/>
-          <w:color w:val="000000"/>
-          <w:szCs w:val="24"/>
-          <w:lang w:eastAsia="zh-CN"/>
-        </w:rPr>
-        <w:t>Partide</w:t>
-      </w:r>
-      <w:proofErr w:type="spellEnd"/>
-      <w:r>
-        <w:rPr>
-          <w:rFonts w:ascii="Arial" w:hAnsi="Arial" w:cs="Arial"/>
-          <w:color w:val="000000"/>
-          <w:szCs w:val="24"/>
-          <w:lang w:eastAsia="zh-CN"/>
-        </w:rPr>
-        <w:t xml:space="preserve"> G, et al. </w:t>
+        <w:t xml:space="preserve">Cuellar-Partide G, et al. </w:t>
       </w:r>
       <w:r>
         <w:rPr>
@@ -4152,27 +3592,7 @@
           <w:b w:val="0"/>
           <w:i/>
         </w:rPr>
-        <w:t xml:space="preserve">Nat Hum </w:t>
-      </w:r>
-      <w:proofErr w:type="spellStart"/>
-      <w:r>
-        <w:rPr>
-          <w:rStyle w:val="fontstyle01"/>
-          <w:rFonts w:ascii="Arial" w:hAnsi="Arial" w:cs="Arial"/>
-          <w:b w:val="0"/>
-          <w:i/>
-        </w:rPr>
-        <w:t>Behaviour</w:t>
-      </w:r>
-      <w:proofErr w:type="spellEnd"/>
-      <w:r>
-        <w:rPr>
-          <w:rStyle w:val="fontstyle01"/>
-          <w:rFonts w:ascii="Arial" w:hAnsi="Arial" w:cs="Arial"/>
-          <w:b w:val="0"/>
-          <w:i/>
-        </w:rPr>
-        <w:t xml:space="preserve"> </w:t>
+        <w:t xml:space="preserve">Nat Hum Behaviour </w:t>
       </w:r>
       <w:r>
         <w:rPr>
@@ -4362,25 +3782,8 @@
           <w:rFonts w:ascii="Arial" w:eastAsia="Times New Roman" w:hAnsi="Arial" w:cs="Arial"/>
           <w:szCs w:val="24"/>
         </w:rPr>
-        <w:t xml:space="preserve">Zhang Y, et al. Mendelian </w:t>
-      </w:r>
-      <w:proofErr w:type="spellStart"/>
-      <w:r>
-        <w:rPr>
-          <w:rFonts w:ascii="Arial" w:eastAsia="Times New Roman" w:hAnsi="Arial" w:cs="Arial"/>
-          <w:szCs w:val="24"/>
-        </w:rPr>
-        <w:t>randomisation</w:t>
-      </w:r>
-      <w:proofErr w:type="spellEnd"/>
-      <w:r>
-        <w:rPr>
-          <w:rFonts w:ascii="Arial" w:eastAsia="Times New Roman" w:hAnsi="Arial" w:cs="Arial"/>
-          <w:szCs w:val="24"/>
-        </w:rPr>
-        <w:t xml:space="preserve"> highlights hypothyroidism as a causal determinant of idiopathic pulmonary fibrosis. </w:t>
-      </w:r>
-      <w:proofErr w:type="spellStart"/>
+        <w:t xml:space="preserve">Zhang Y, et al. Mendelian randomisation highlights hypothyroidism as a causal determinant of idiopathic pulmonary fibrosis. </w:t>
+      </w:r>
       <w:r>
         <w:rPr>
           <w:rFonts w:ascii="Arial" w:eastAsia="Times New Roman" w:hAnsi="Arial" w:cs="Arial"/>
@@ -4389,7 +3792,6 @@
         </w:rPr>
         <w:t>EBiomed</w:t>
       </w:r>
-      <w:proofErr w:type="spellEnd"/>
       <w:r>
         <w:rPr>
           <w:rFonts w:ascii="Arial" w:eastAsia="Times New Roman" w:hAnsi="Arial" w:cs="Arial"/>
@@ -4648,23 +4050,7 @@
           <w:rFonts w:ascii="Arial" w:hAnsi="Arial" w:cs="Arial"/>
           <w:szCs w:val="24"/>
         </w:rPr>
-        <w:t xml:space="preserve">(8):1366-1387. </w:t>
-      </w:r>
-      <w:proofErr w:type="spellStart"/>
-      <w:r>
-        <w:rPr>
-          <w:rFonts w:ascii="Arial" w:hAnsi="Arial" w:cs="Arial"/>
-          <w:szCs w:val="24"/>
-        </w:rPr>
-        <w:t>doi</w:t>
-      </w:r>
-      <w:proofErr w:type="spellEnd"/>
-      <w:r>
-        <w:rPr>
-          <w:rFonts w:ascii="Arial" w:hAnsi="Arial" w:cs="Arial"/>
-          <w:szCs w:val="24"/>
-        </w:rPr>
-        <w:t>: 10.1016/j.ajhg.2022.06.012.</w:t>
+        <w:t>(8):1366-1387. doi: 10.1016/j.ajhg.2022.06.012.</w:t>
       </w:r>
     </w:p>
     <w:p>
@@ -4928,23 +4314,13 @@
         </w:rPr>
         <w:t>(</w:t>
       </w:r>
-      <w:proofErr w:type="spellStart"/>
       <w:r>
         <w:rPr>
           <w:rFonts w:ascii="Arial" w:hAnsi="Arial" w:cs="Arial"/>
           <w:color w:val="000000"/>
           <w:szCs w:val="24"/>
         </w:rPr>
-        <w:t>medRxiv</w:t>
-      </w:r>
-      <w:proofErr w:type="spellEnd"/>
-      <w:r>
-        <w:rPr>
-          <w:rFonts w:ascii="Arial" w:hAnsi="Arial" w:cs="Arial"/>
-          <w:color w:val="000000"/>
-          <w:szCs w:val="24"/>
-        </w:rPr>
-        <w:t xml:space="preserve">, </w:t>
+        <w:t xml:space="preserve">medRxiv, </w:t>
       </w:r>
       <w:r>
         <w:rPr>
@@ -5063,23 +4439,7 @@
           <w:rFonts w:ascii="Arial" w:hAnsi="Arial" w:cs="Arial"/>
           <w:szCs w:val="24"/>
         </w:rPr>
-        <w:t xml:space="preserve">van de </w:t>
-      </w:r>
-      <w:proofErr w:type="spellStart"/>
-      <w:r>
-        <w:rPr>
-          <w:rFonts w:ascii="Arial" w:hAnsi="Arial" w:cs="Arial"/>
-          <w:szCs w:val="24"/>
-        </w:rPr>
-        <w:t>Vegte</w:t>
-      </w:r>
-      <w:proofErr w:type="spellEnd"/>
-      <w:r>
-        <w:rPr>
-          <w:rFonts w:ascii="Arial" w:hAnsi="Arial" w:cs="Arial"/>
-          <w:szCs w:val="24"/>
-        </w:rPr>
-        <w:t xml:space="preserve"> JY, et al. Genetic insights into resting heart rate and its role in cardiovascular disease. </w:t>
+        <w:t xml:space="preserve">van de Vegte JY, et al. Genetic insights into resting heart rate and its role in cardiovascular disease. </w:t>
       </w:r>
       <w:r>
         <w:rPr>
@@ -5153,21 +4513,7 @@
         <w:rPr>
           <w:rFonts w:ascii="Arial" w:hAnsi="Arial" w:cs="Arial"/>
         </w:rPr>
-        <w:t xml:space="preserve">, et al. Mapping </w:t>
-      </w:r>
-      <w:proofErr w:type="spellStart"/>
-      <w:r>
-        <w:rPr>
-          <w:rFonts w:ascii="Arial" w:hAnsi="Arial" w:cs="Arial"/>
-        </w:rPr>
-        <w:t>pQTLs</w:t>
-      </w:r>
-      <w:proofErr w:type="spellEnd"/>
-      <w:r>
-        <w:rPr>
-          <w:rFonts w:ascii="Arial" w:hAnsi="Arial" w:cs="Arial"/>
-        </w:rPr>
-        <w:t xml:space="preserve"> of circulating inflammatory proteins identifies drivers of immune-mediated disease risk and novel therapeutic targets. </w:t>
+        <w:t xml:space="preserve">, et al. Mapping pQTLs of circulating inflammatory proteins identifies drivers of immune-mediated disease risk and novel therapeutic targets. </w:t>
       </w:r>
       <w:r>
         <w:rPr>
@@ -5287,7 +4633,6 @@
         </w:rPr>
         <w:t xml:space="preserve"> </w:t>
       </w:r>
-      <w:proofErr w:type="spellStart"/>
       <w:r>
         <w:rPr>
           <w:rFonts w:ascii="Arial" w:eastAsia="Times New Roman" w:hAnsi="Arial" w:cs="Arial"/>
@@ -5297,7 +4642,6 @@
         </w:rPr>
         <w:t>medRxiv</w:t>
       </w:r>
-      <w:proofErr w:type="spellEnd"/>
       <w:r>
         <w:rPr>
           <w:rFonts w:ascii="Arial" w:eastAsia="Times New Roman" w:hAnsi="Arial" w:cs="Arial"/>
@@ -5414,7 +4758,6 @@
         </w:rPr>
         <w:t xml:space="preserve">Macdonald-Dunlop E, et al. Mapping genetic determinants of 184 circulating proteins in 26,494 individuals to connect proteins and diseases. </w:t>
       </w:r>
-      <w:proofErr w:type="spellStart"/>
       <w:r>
         <w:rPr>
           <w:rFonts w:ascii="Arial" w:hAnsi="Arial" w:cs="Arial"/>
@@ -5424,7 +4767,6 @@
         </w:rPr>
         <w:t>medRxiv</w:t>
       </w:r>
-      <w:proofErr w:type="spellEnd"/>
       <w:r>
         <w:rPr>
           <w:rFonts w:ascii="Arial" w:hAnsi="Arial" w:cs="Arial"/>
@@ -5467,32 +4809,15 @@
           <w:rFonts w:ascii="Arial" w:hAnsi="Arial" w:cs="Arial"/>
           <w:bCs/>
         </w:rPr>
-        <w:t xml:space="preserve">Mendelian </w:t>
-      </w:r>
-      <w:proofErr w:type="spellStart"/>
+        <w:t>Mendelian randomisation identifies alternative splicing of the FAS death receptor as a mediator of severe COVID-19</w:t>
+      </w:r>
       <w:r>
         <w:rPr>
           <w:rFonts w:ascii="Arial" w:hAnsi="Arial" w:cs="Arial"/>
           <w:bCs/>
         </w:rPr>
-        <w:t>randomisation</w:t>
-      </w:r>
-      <w:proofErr w:type="spellEnd"/>
-      <w:r>
-        <w:rPr>
-          <w:rFonts w:ascii="Arial" w:hAnsi="Arial" w:cs="Arial"/>
-          <w:bCs/>
-        </w:rPr>
-        <w:t xml:space="preserve"> identifies alternative splicing of the FAS death receptor as a mediator of severe COVID-19</w:t>
-      </w:r>
-      <w:r>
-        <w:rPr>
-          <w:rFonts w:ascii="Arial" w:hAnsi="Arial" w:cs="Arial"/>
-          <w:bCs/>
-        </w:rPr>
         <w:t xml:space="preserve">. </w:t>
       </w:r>
-      <w:proofErr w:type="spellStart"/>
       <w:r>
         <w:rPr>
           <w:rFonts w:ascii="Arial" w:hAnsi="Arial" w:cs="Arial"/>
@@ -5502,7 +4827,6 @@
         </w:rPr>
         <w:t>medRxiv</w:t>
       </w:r>
-      <w:proofErr w:type="spellEnd"/>
       <w:r>
         <w:rPr>
           <w:rFonts w:ascii="Arial" w:hAnsi="Arial" w:cs="Arial"/>
@@ -5510,21 +4834,12 @@
         </w:rPr>
         <w:t xml:space="preserve">, </w:t>
       </w:r>
-      <w:proofErr w:type="spellStart"/>
       <w:r>
         <w:rPr>
           <w:rFonts w:ascii="Arial" w:hAnsi="Arial" w:cs="Arial"/>
           <w:bCs/>
         </w:rPr>
-        <w:t>doi</w:t>
-      </w:r>
-      <w:proofErr w:type="spellEnd"/>
-      <w:r>
-        <w:rPr>
-          <w:rFonts w:ascii="Arial" w:hAnsi="Arial" w:cs="Arial"/>
-          <w:bCs/>
-        </w:rPr>
-        <w:t>: https://doi.org/10.1101/2021.04.01.21254789</w:t>
+        <w:t>doi: https://doi.org/10.1101/2021.04.01.21254789</w:t>
       </w:r>
       <w:r>
         <w:rPr>
@@ -5567,7 +4882,6 @@
         </w:rPr>
         <w:t xml:space="preserve">. </w:t>
       </w:r>
-      <w:proofErr w:type="spellStart"/>
       <w:r>
         <w:rPr>
           <w:rFonts w:ascii="Arial" w:eastAsia="Times New Roman" w:hAnsi="Arial" w:cs="Arial"/>
@@ -5582,7 +4896,6 @@
         </w:rPr>
         <w:t>edRxiv</w:t>
       </w:r>
-      <w:proofErr w:type="spellEnd"/>
       <w:r>
         <w:rPr>
           <w:rFonts w:ascii="Arial" w:eastAsia="Times New Roman" w:hAnsi="Arial" w:cs="Arial"/>
@@ -5822,21 +5135,12 @@
           <w:szCs w:val="24"/>
         </w:rPr>
       </w:pPr>
-      <w:proofErr w:type="spellStart"/>
-      <w:r>
-        <w:rPr>
-          <w:rFonts w:ascii="Arial" w:hAnsi="Arial" w:cs="Arial"/>
-          <w:szCs w:val="24"/>
-        </w:rPr>
-        <w:t>Koprulu</w:t>
-      </w:r>
-      <w:proofErr w:type="spellEnd"/>
-      <w:r>
-        <w:rPr>
-          <w:rFonts w:ascii="Arial" w:hAnsi="Arial" w:cs="Arial"/>
-          <w:szCs w:val="24"/>
-        </w:rPr>
-        <w:t xml:space="preserve"> M, et al. </w:t>
+      <w:r>
+        <w:rPr>
+          <w:rFonts w:ascii="Arial" w:hAnsi="Arial" w:cs="Arial"/>
+          <w:szCs w:val="24"/>
+        </w:rPr>
+        <w:t xml:space="preserve">Koprulu M, et al. </w:t>
       </w:r>
       <w:r>
         <w:rPr>
@@ -5870,7 +5174,35 @@
           <w:rFonts w:ascii="Arial" w:hAnsi="Arial" w:cs="Arial"/>
           <w:szCs w:val="24"/>
         </w:rPr>
-        <w:t xml:space="preserve">Bo C, Li R, Zhao JH, Feng S, Ji X, Xue F. Agentic T-STROBE: A Front-Shifted STROBE </w:t>
+        <w:t xml:space="preserve">Bo C, Li R, Zhao JH, Feng S, Ji X, Xue F. Agentic T-STROBE: A </w:t>
+      </w:r>
+      <w:r>
+        <w:rPr>
+          <w:rFonts w:ascii="Arial" w:hAnsi="Arial" w:cs="Arial"/>
+          <w:szCs w:val="24"/>
+        </w:rPr>
+        <w:t>f</w:t>
+      </w:r>
+      <w:r>
+        <w:rPr>
+          <w:rFonts w:ascii="Arial" w:hAnsi="Arial" w:cs="Arial"/>
+          <w:szCs w:val="24"/>
+        </w:rPr>
+        <w:t>ront-</w:t>
+      </w:r>
+      <w:r>
+        <w:rPr>
+          <w:rFonts w:ascii="Arial" w:hAnsi="Arial" w:cs="Arial"/>
+          <w:szCs w:val="24"/>
+        </w:rPr>
+        <w:t>s</w:t>
+      </w:r>
+      <w:r>
+        <w:rPr>
+          <w:rFonts w:ascii="Arial" w:hAnsi="Arial" w:cs="Arial"/>
+          <w:szCs w:val="24"/>
+        </w:rPr>
+        <w:t xml:space="preserve">hifted STROBE </w:t>
       </w:r>
       <w:r>
         <w:rPr>

</xml_diff>

<commit_message>
Deploy site 2026-01-29 09:11:13
</commit_message>
<xml_diff>
--- a/cv.docx
+++ b/cv.docx
@@ -657,26 +657,60 @@
         </w:rPr>
         <w:t xml:space="preserve"> and </w:t>
       </w:r>
-      <w:r>
-        <w:rPr>
-          <w:rFonts w:ascii="Arial" w:hAnsi="Arial" w:cs="Arial"/>
-          <w:szCs w:val="24"/>
-        </w:rPr>
-        <w:t>genomewide association studies (GWASs</w:t>
-      </w:r>
-      <w:r>
-        <w:rPr>
-          <w:rFonts w:ascii="Arial" w:hAnsi="Arial" w:cs="Arial"/>
-          <w:szCs w:val="24"/>
-        </w:rPr>
-        <w:t>). The most recent is proteogenomics</w:t>
-      </w:r>
-      <w:r>
-        <w:rPr>
-          <w:rFonts w:ascii="Arial" w:hAnsi="Arial" w:cs="Arial"/>
-          <w:szCs w:val="24"/>
-        </w:rPr>
-        <w:t xml:space="preserve"> within the SCALLOP consortium using the Olink </w:t>
+      <w:proofErr w:type="spellStart"/>
+      <w:r>
+        <w:rPr>
+          <w:rFonts w:ascii="Arial" w:hAnsi="Arial" w:cs="Arial"/>
+          <w:szCs w:val="24"/>
+        </w:rPr>
+        <w:t>genomewide</w:t>
+      </w:r>
+      <w:proofErr w:type="spellEnd"/>
+      <w:r>
+        <w:rPr>
+          <w:rFonts w:ascii="Arial" w:hAnsi="Arial" w:cs="Arial"/>
+          <w:szCs w:val="24"/>
+        </w:rPr>
+        <w:t xml:space="preserve"> association studies (GWASs</w:t>
+      </w:r>
+      <w:r>
+        <w:rPr>
+          <w:rFonts w:ascii="Arial" w:hAnsi="Arial" w:cs="Arial"/>
+          <w:szCs w:val="24"/>
+        </w:rPr>
+        <w:t xml:space="preserve">). The most recent is </w:t>
+      </w:r>
+      <w:proofErr w:type="spellStart"/>
+      <w:r>
+        <w:rPr>
+          <w:rFonts w:ascii="Arial" w:hAnsi="Arial" w:cs="Arial"/>
+          <w:szCs w:val="24"/>
+        </w:rPr>
+        <w:t>proteogenomics</w:t>
+      </w:r>
+      <w:proofErr w:type="spellEnd"/>
+      <w:r>
+        <w:rPr>
+          <w:rFonts w:ascii="Arial" w:hAnsi="Arial" w:cs="Arial"/>
+          <w:szCs w:val="24"/>
+        </w:rPr>
+        <w:t xml:space="preserve"> within the SCALLOP consortium using the </w:t>
+      </w:r>
+      <w:proofErr w:type="spellStart"/>
+      <w:r>
+        <w:rPr>
+          <w:rFonts w:ascii="Arial" w:hAnsi="Arial" w:cs="Arial"/>
+          <w:szCs w:val="24"/>
+        </w:rPr>
+        <w:t>Olink</w:t>
+      </w:r>
+      <w:proofErr w:type="spellEnd"/>
+      <w:r>
+        <w:rPr>
+          <w:rFonts w:ascii="Arial" w:hAnsi="Arial" w:cs="Arial"/>
+          <w:szCs w:val="24"/>
+        </w:rPr>
+        <w:t xml:space="preserve"> </w:t>
       </w:r>
       <w:r>
         <w:rPr>
@@ -760,8 +794,26 @@
           <w:rFonts w:ascii="Arial" w:hAnsi="Arial" w:cs="Arial"/>
           <w:szCs w:val="24"/>
         </w:rPr>
-        <w:t>the SCALLOP-Seq(uence</w:t>
-      </w:r>
+        <w:t>the SCALLOP-</w:t>
+      </w:r>
+      <w:proofErr w:type="gramStart"/>
+      <w:r>
+        <w:rPr>
+          <w:rFonts w:ascii="Arial" w:hAnsi="Arial" w:cs="Arial"/>
+          <w:szCs w:val="24"/>
+        </w:rPr>
+        <w:t>Seq(</w:t>
+      </w:r>
+      <w:proofErr w:type="spellStart"/>
+      <w:proofErr w:type="gramEnd"/>
+      <w:r>
+        <w:rPr>
+          <w:rFonts w:ascii="Arial" w:hAnsi="Arial" w:cs="Arial"/>
+          <w:szCs w:val="24"/>
+        </w:rPr>
+        <w:t>uence</w:t>
+      </w:r>
+      <w:proofErr w:type="spellEnd"/>
       <w:r>
         <w:rPr>
           <w:rFonts w:ascii="Arial" w:hAnsi="Arial" w:cs="Arial"/>
@@ -909,6 +961,7 @@
         </w:rPr>
         <w:t>protein quantitative trait tools (</w:t>
       </w:r>
+      <w:proofErr w:type="spellStart"/>
       <w:r>
         <w:rPr>
           <w:rFonts w:ascii="Arial" w:hAnsi="Arial" w:cs="Arial"/>
@@ -916,6 +969,7 @@
         </w:rPr>
         <w:t>pQTLtools</w:t>
       </w:r>
+      <w:proofErr w:type="spellEnd"/>
       <w:r>
         <w:rPr>
           <w:rFonts w:ascii="Arial" w:hAnsi="Arial" w:cs="Arial"/>
@@ -1133,13 +1187,23 @@
         </w:rPr>
         <w:t xml:space="preserve">with </w:t>
       </w:r>
-      <w:r>
-        <w:rPr>
-          <w:rFonts w:ascii="Arial" w:hAnsi="Arial" w:cs="Arial"/>
-          <w:szCs w:val="24"/>
-        </w:rPr>
-        <w:t xml:space="preserve">BitNet, </w:t>
-      </w:r>
+      <w:proofErr w:type="spellStart"/>
+      <w:r>
+        <w:rPr>
+          <w:rFonts w:ascii="Arial" w:hAnsi="Arial" w:cs="Arial"/>
+          <w:szCs w:val="24"/>
+        </w:rPr>
+        <w:t>BitNet</w:t>
+      </w:r>
+      <w:proofErr w:type="spellEnd"/>
+      <w:r>
+        <w:rPr>
+          <w:rFonts w:ascii="Arial" w:hAnsi="Arial" w:cs="Arial"/>
+          <w:szCs w:val="24"/>
+        </w:rPr>
+        <w:t xml:space="preserve">, </w:t>
+      </w:r>
+      <w:proofErr w:type="spellStart"/>
       <w:r>
         <w:rPr>
           <w:rFonts w:ascii="Arial" w:hAnsi="Arial" w:cs="Arial"/>
@@ -1161,6 +1225,7 @@
         </w:rPr>
         <w:t>CLI</w:t>
       </w:r>
+      <w:proofErr w:type="spellEnd"/>
       <w:r>
         <w:rPr>
           <w:rFonts w:ascii="Arial" w:hAnsi="Arial" w:cs="Arial"/>
@@ -1168,19 +1233,37 @@
         </w:rPr>
         <w:t xml:space="preserve">, </w:t>
       </w:r>
-      <w:r>
-        <w:rPr>
-          <w:rFonts w:ascii="Arial" w:hAnsi="Arial" w:cs="Arial"/>
-          <w:szCs w:val="24"/>
-        </w:rPr>
-        <w:t xml:space="preserve">Ollama, llama.cpp, </w:t>
-      </w:r>
-      <w:r>
-        <w:rPr>
-          <w:rFonts w:ascii="Arial" w:hAnsi="Arial" w:cs="Arial"/>
-          <w:szCs w:val="24"/>
-        </w:rPr>
-        <w:t xml:space="preserve">llm, </w:t>
+      <w:proofErr w:type="spellStart"/>
+      <w:r>
+        <w:rPr>
+          <w:rFonts w:ascii="Arial" w:hAnsi="Arial" w:cs="Arial"/>
+          <w:szCs w:val="24"/>
+        </w:rPr>
+        <w:t>Ollama</w:t>
+      </w:r>
+      <w:proofErr w:type="spellEnd"/>
+      <w:r>
+        <w:rPr>
+          <w:rFonts w:ascii="Arial" w:hAnsi="Arial" w:cs="Arial"/>
+          <w:szCs w:val="24"/>
+        </w:rPr>
+        <w:t xml:space="preserve">, llama.cpp, </w:t>
+      </w:r>
+      <w:proofErr w:type="spellStart"/>
+      <w:r>
+        <w:rPr>
+          <w:rFonts w:ascii="Arial" w:hAnsi="Arial" w:cs="Arial"/>
+          <w:szCs w:val="24"/>
+        </w:rPr>
+        <w:t>llm</w:t>
+      </w:r>
+      <w:proofErr w:type="spellEnd"/>
+      <w:r>
+        <w:rPr>
+          <w:rFonts w:ascii="Arial" w:hAnsi="Arial" w:cs="Arial"/>
+          <w:szCs w:val="24"/>
+        </w:rPr>
+        <w:t xml:space="preserve">, </w:t>
       </w:r>
       <w:r>
         <w:rPr>
@@ -1198,7 +1281,21 @@
         <w:rPr>
           <w:rFonts w:ascii="Arial" w:hAnsi="Arial" w:cs="Arial"/>
         </w:rPr>
-        <w:t>AI for MS data with InstaNovo &amp; DIA-NN, m</w:t>
+        <w:t xml:space="preserve">AI for MS data with </w:t>
+      </w:r>
+      <w:proofErr w:type="spellStart"/>
+      <w:r>
+        <w:rPr>
+          <w:rFonts w:ascii="Arial" w:hAnsi="Arial" w:cs="Arial"/>
+        </w:rPr>
+        <w:t>InstaNovo</w:t>
+      </w:r>
+      <w:proofErr w:type="spellEnd"/>
+      <w:r>
+        <w:rPr>
+          <w:rFonts w:ascii="Arial" w:hAnsi="Arial" w:cs="Arial"/>
+        </w:rPr>
+        <w:t xml:space="preserve"> &amp; DIA-NN, m</w:t>
       </w:r>
       <w:r>
         <w:rPr>
@@ -1222,26 +1319,72 @@
         <w:rPr>
           <w:rFonts w:ascii="Arial" w:hAnsi="Arial" w:cs="Arial"/>
         </w:rPr>
-        <w:t xml:space="preserve">with DrugAssist, single-cell omics with Seurat, </w:t>
-      </w:r>
-      <w:r>
-        <w:rPr>
-          <w:rFonts w:ascii="Arial" w:hAnsi="Arial" w:cs="Arial"/>
-        </w:rPr>
-        <w:t xml:space="preserve">scp, </w:t>
-      </w:r>
-      <w:r>
-        <w:rPr>
-          <w:rFonts w:ascii="Arial" w:hAnsi="Arial" w:cs="Arial"/>
-        </w:rPr>
-        <w:t xml:space="preserve">scanpy, scvi-tools, </w:t>
-      </w:r>
+        <w:t xml:space="preserve">with </w:t>
+      </w:r>
+      <w:proofErr w:type="spellStart"/>
+      <w:r>
+        <w:rPr>
+          <w:rFonts w:ascii="Arial" w:hAnsi="Arial" w:cs="Arial"/>
+        </w:rPr>
+        <w:t>DrugAssist</w:t>
+      </w:r>
+      <w:proofErr w:type="spellEnd"/>
+      <w:r>
+        <w:rPr>
+          <w:rFonts w:ascii="Arial" w:hAnsi="Arial" w:cs="Arial"/>
+        </w:rPr>
+        <w:t xml:space="preserve">, single-cell omics with Seurat, </w:t>
+      </w:r>
+      <w:proofErr w:type="spellStart"/>
+      <w:r>
+        <w:rPr>
+          <w:rFonts w:ascii="Arial" w:hAnsi="Arial" w:cs="Arial"/>
+        </w:rPr>
+        <w:t>scp</w:t>
+      </w:r>
+      <w:proofErr w:type="spellEnd"/>
+      <w:r>
+        <w:rPr>
+          <w:rFonts w:ascii="Arial" w:hAnsi="Arial" w:cs="Arial"/>
+        </w:rPr>
+        <w:t xml:space="preserve">, </w:t>
+      </w:r>
+      <w:proofErr w:type="spellStart"/>
+      <w:r>
+        <w:rPr>
+          <w:rFonts w:ascii="Arial" w:hAnsi="Arial" w:cs="Arial"/>
+        </w:rPr>
+        <w:t>scanpy</w:t>
+      </w:r>
+      <w:proofErr w:type="spellEnd"/>
+      <w:r>
+        <w:rPr>
+          <w:rFonts w:ascii="Arial" w:hAnsi="Arial" w:cs="Arial"/>
+        </w:rPr>
+        <w:t xml:space="preserve">, </w:t>
+      </w:r>
+      <w:proofErr w:type="spellStart"/>
+      <w:r>
+        <w:rPr>
+          <w:rFonts w:ascii="Arial" w:hAnsi="Arial" w:cs="Arial"/>
+        </w:rPr>
+        <w:t>scvi</w:t>
+      </w:r>
+      <w:proofErr w:type="spellEnd"/>
+      <w:r>
+        <w:rPr>
+          <w:rFonts w:ascii="Arial" w:hAnsi="Arial" w:cs="Arial"/>
+        </w:rPr>
+        <w:t xml:space="preserve">-tools, </w:t>
+      </w:r>
+      <w:proofErr w:type="spellStart"/>
       <w:r>
         <w:rPr>
           <w:rFonts w:ascii="Arial" w:hAnsi="Arial" w:cs="Arial"/>
         </w:rPr>
         <w:t>scGPT</w:t>
       </w:r>
+      <w:proofErr w:type="spellEnd"/>
       <w:r>
         <w:rPr>
           <w:rFonts w:ascii="Arial" w:hAnsi="Arial" w:cs="Arial"/>
@@ -1264,26 +1407,44 @@
         <w:rPr>
           <w:rFonts w:ascii="Arial" w:hAnsi="Arial" w:cs="Arial"/>
         </w:rPr>
-        <w:t>mtDNA analysis with MToolBox</w:t>
-      </w:r>
+        <w:t xml:space="preserve">mtDNA analysis with </w:t>
+      </w:r>
+      <w:proofErr w:type="spellStart"/>
+      <w:r>
+        <w:rPr>
+          <w:rFonts w:ascii="Arial" w:hAnsi="Arial" w:cs="Arial"/>
+        </w:rPr>
+        <w:t>MToolBox</w:t>
+      </w:r>
+      <w:proofErr w:type="spellEnd"/>
       <w:r>
         <w:rPr>
           <w:rFonts w:ascii="Arial" w:hAnsi="Arial" w:cs="Arial"/>
         </w:rPr>
         <w:t xml:space="preserve">, </w:t>
       </w:r>
-      <w:r>
-        <w:rPr>
-          <w:rFonts w:ascii="Arial" w:hAnsi="Arial" w:cs="Arial"/>
-        </w:rPr>
-        <w:t xml:space="preserve">fNUMT, </w:t>
-      </w:r>
+      <w:proofErr w:type="spellStart"/>
+      <w:r>
+        <w:rPr>
+          <w:rFonts w:ascii="Arial" w:hAnsi="Arial" w:cs="Arial"/>
+        </w:rPr>
+        <w:t>fNUMT</w:t>
+      </w:r>
+      <w:proofErr w:type="spellEnd"/>
+      <w:r>
+        <w:rPr>
+          <w:rFonts w:ascii="Arial" w:hAnsi="Arial" w:cs="Arial"/>
+        </w:rPr>
+        <w:t xml:space="preserve">, </w:t>
+      </w:r>
+      <w:proofErr w:type="spellStart"/>
       <w:r>
         <w:rPr>
           <w:rFonts w:ascii="Arial" w:hAnsi="Arial" w:cs="Arial"/>
         </w:rPr>
         <w:t>haplogrep</w:t>
       </w:r>
+      <w:proofErr w:type="spellEnd"/>
       <w:r>
         <w:rPr>
           <w:rFonts w:ascii="Arial" w:hAnsi="Arial" w:cs="Arial"/>
@@ -1320,11 +1481,19 @@
         </w:rPr>
         <w:t xml:space="preserve">with </w:t>
       </w:r>
-      <w:r>
-        <w:rPr>
-          <w:rFonts w:ascii="Arial" w:hAnsi="Arial" w:cs="Arial"/>
-        </w:rPr>
-        <w:t xml:space="preserve">SVanalyzer, </w:t>
+      <w:proofErr w:type="spellStart"/>
+      <w:r>
+        <w:rPr>
+          <w:rFonts w:ascii="Arial" w:hAnsi="Arial" w:cs="Arial"/>
+        </w:rPr>
+        <w:t>SVanalyzer</w:t>
+      </w:r>
+      <w:proofErr w:type="spellEnd"/>
+      <w:r>
+        <w:rPr>
+          <w:rFonts w:ascii="Arial" w:hAnsi="Arial" w:cs="Arial"/>
+        </w:rPr>
+        <w:t xml:space="preserve">, </w:t>
       </w:r>
       <w:r>
         <w:rPr>
@@ -1336,8 +1505,16 @@
         <w:rPr>
           <w:rFonts w:ascii="Arial" w:hAnsi="Arial" w:cs="Arial"/>
         </w:rPr>
-        <w:t xml:space="preserve"> truvari</w:t>
-      </w:r>
+        <w:t xml:space="preserve"> </w:t>
+      </w:r>
+      <w:proofErr w:type="spellStart"/>
+      <w:r>
+        <w:rPr>
+          <w:rFonts w:ascii="Arial" w:hAnsi="Arial" w:cs="Arial"/>
+        </w:rPr>
+        <w:t>truvari</w:t>
+      </w:r>
+      <w:proofErr w:type="spellEnd"/>
       <w:r>
         <w:rPr>
           <w:rFonts w:ascii="Arial" w:hAnsi="Arial" w:cs="Arial"/>
@@ -1372,7 +1549,35 @@
         <w:rPr>
           <w:rFonts w:ascii="Arial" w:hAnsi="Arial" w:cs="Arial"/>
         </w:rPr>
-        <w:t>opulation genetics include selscan, angsd, relate, clues2 and fastsimcoal2.</w:t>
+        <w:t xml:space="preserve">opulation genetics include </w:t>
+      </w:r>
+      <w:proofErr w:type="spellStart"/>
+      <w:r>
+        <w:rPr>
+          <w:rFonts w:ascii="Arial" w:hAnsi="Arial" w:cs="Arial"/>
+        </w:rPr>
+        <w:t>selscan</w:t>
+      </w:r>
+      <w:proofErr w:type="spellEnd"/>
+      <w:r>
+        <w:rPr>
+          <w:rFonts w:ascii="Arial" w:hAnsi="Arial" w:cs="Arial"/>
+        </w:rPr>
+        <w:t xml:space="preserve">, </w:t>
+      </w:r>
+      <w:proofErr w:type="spellStart"/>
+      <w:r>
+        <w:rPr>
+          <w:rFonts w:ascii="Arial" w:hAnsi="Arial" w:cs="Arial"/>
+        </w:rPr>
+        <w:t>angsd</w:t>
+      </w:r>
+      <w:proofErr w:type="spellEnd"/>
+      <w:r>
+        <w:rPr>
+          <w:rFonts w:ascii="Arial" w:hAnsi="Arial" w:cs="Arial"/>
+        </w:rPr>
+        <w:t>, relate, clues2 and fastsimcoal2.</w:t>
       </w:r>
       <w:r>
         <w:rPr>
@@ -1444,7 +1649,45 @@
         <w:rPr>
           <w:rFonts w:ascii="Arial" w:hAnsi="Arial" w:cs="Arial"/>
         </w:rPr>
-        <w:t xml:space="preserve"> libraries such as PyTorch,</w:t>
+        <w:t xml:space="preserve"> libraries such as </w:t>
+      </w:r>
+      <w:r>
+        <w:rPr>
+          <w:rFonts w:ascii="Arial" w:hAnsi="Arial" w:cs="Arial"/>
+        </w:rPr>
+        <w:t>T</w:t>
+      </w:r>
+      <w:r>
+        <w:rPr>
+          <w:rFonts w:ascii="Arial" w:hAnsi="Arial" w:cs="Arial"/>
+        </w:rPr>
+        <w:t>ensor</w:t>
+      </w:r>
+      <w:r>
+        <w:rPr>
+          <w:rFonts w:ascii="Arial" w:hAnsi="Arial" w:cs="Arial"/>
+        </w:rPr>
+        <w:t>F</w:t>
+      </w:r>
+      <w:r>
+        <w:rPr>
+          <w:rFonts w:ascii="Arial" w:hAnsi="Arial" w:cs="Arial"/>
+        </w:rPr>
+        <w:t xml:space="preserve">low, </w:t>
+      </w:r>
+      <w:proofErr w:type="spellStart"/>
+      <w:r>
+        <w:rPr>
+          <w:rFonts w:ascii="Arial" w:hAnsi="Arial" w:cs="Arial"/>
+        </w:rPr>
+        <w:t>PyTorch</w:t>
+      </w:r>
+      <w:proofErr w:type="spellEnd"/>
+      <w:r>
+        <w:rPr>
+          <w:rFonts w:ascii="Arial" w:hAnsi="Arial" w:cs="Arial"/>
+        </w:rPr>
+        <w:t>,</w:t>
       </w:r>
       <w:r>
         <w:rPr>
@@ -1458,24 +1701,28 @@
         </w:rPr>
         <w:t>scikit-</w:t>
       </w:r>
+      <w:proofErr w:type="spellStart"/>
       <w:r>
         <w:rPr>
           <w:rFonts w:ascii="Arial" w:hAnsi="Arial" w:cs="Arial"/>
         </w:rPr>
         <w:t>llm</w:t>
       </w:r>
+      <w:proofErr w:type="spellEnd"/>
       <w:r>
         <w:rPr>
           <w:rFonts w:ascii="Arial" w:hAnsi="Arial" w:cs="Arial"/>
         </w:rPr>
         <w:t xml:space="preserve">, </w:t>
       </w:r>
+      <w:proofErr w:type="spellStart"/>
       <w:r>
         <w:rPr>
           <w:rFonts w:ascii="Arial" w:hAnsi="Arial" w:cs="Arial"/>
         </w:rPr>
         <w:t>LangChain</w:t>
       </w:r>
+      <w:proofErr w:type="spellEnd"/>
       <w:r>
         <w:rPr>
           <w:rFonts w:ascii="Arial" w:hAnsi="Arial" w:cs="Arial"/>
@@ -1569,7 +1816,21 @@
         <w:rPr>
           <w:rFonts w:ascii="Arial" w:hAnsi="Arial" w:cs="Arial"/>
         </w:rPr>
-        <w:t xml:space="preserve">, et al. Mapping pQTLs of circulating inflammatory proteins identifies drivers of immune-mediated disease risk and novel therapeutic targets. </w:t>
+        <w:t xml:space="preserve">, et al. Mapping </w:t>
+      </w:r>
+      <w:proofErr w:type="spellStart"/>
+      <w:r>
+        <w:rPr>
+          <w:rFonts w:ascii="Arial" w:hAnsi="Arial" w:cs="Arial"/>
+        </w:rPr>
+        <w:t>pQTLs</w:t>
+      </w:r>
+      <w:proofErr w:type="spellEnd"/>
+      <w:r>
+        <w:rPr>
+          <w:rFonts w:ascii="Arial" w:hAnsi="Arial" w:cs="Arial"/>
+        </w:rPr>
+        <w:t xml:space="preserve"> of circulating inflammatory proteins identifies drivers of immune-mediated disease risk and novel therapeutic targets. </w:t>
       </w:r>
       <w:r>
         <w:rPr>
@@ -1659,7 +1920,43 @@
           <w:szCs w:val="24"/>
           <w:lang w:val="fr-FR"/>
         </w:rPr>
-        <w:t xml:space="preserve">COVID-19 Host Genetics Initiative. Mapping the human genetic architecture of COVID-19. </w:t>
+        <w:t xml:space="preserve">COVID-19 Host Genetics Initiative. Mapping the </w:t>
+      </w:r>
+      <w:proofErr w:type="spellStart"/>
+      <w:r>
+        <w:rPr>
+          <w:rFonts w:ascii="Arial" w:hAnsi="Arial" w:cs="Arial"/>
+          <w:szCs w:val="24"/>
+          <w:lang w:val="fr-FR"/>
+        </w:rPr>
+        <w:t>human</w:t>
+      </w:r>
+      <w:proofErr w:type="spellEnd"/>
+      <w:r>
+        <w:rPr>
+          <w:rFonts w:ascii="Arial" w:hAnsi="Arial" w:cs="Arial"/>
+          <w:szCs w:val="24"/>
+          <w:lang w:val="fr-FR"/>
+        </w:rPr>
+        <w:t xml:space="preserve"> </w:t>
+      </w:r>
+      <w:proofErr w:type="spellStart"/>
+      <w:r>
+        <w:rPr>
+          <w:rFonts w:ascii="Arial" w:hAnsi="Arial" w:cs="Arial"/>
+          <w:szCs w:val="24"/>
+          <w:lang w:val="fr-FR"/>
+        </w:rPr>
+        <w:t>genetic</w:t>
+      </w:r>
+      <w:proofErr w:type="spellEnd"/>
+      <w:r>
+        <w:rPr>
+          <w:rFonts w:ascii="Arial" w:hAnsi="Arial" w:cs="Arial"/>
+          <w:szCs w:val="24"/>
+          <w:lang w:val="fr-FR"/>
+        </w:rPr>
+        <w:t xml:space="preserve"> architecture of COVID-19. </w:t>
       </w:r>
       <w:r>
         <w:rPr>
@@ -1670,6 +1967,7 @@
         </w:rPr>
         <w:t xml:space="preserve">Nature </w:t>
       </w:r>
+      <w:proofErr w:type="gramStart"/>
       <w:r>
         <w:rPr>
           <w:rFonts w:ascii="Arial" w:hAnsi="Arial" w:cs="Arial"/>
@@ -1690,6 +1988,7 @@
         </w:rPr>
         <w:t>:</w:t>
       </w:r>
+      <w:proofErr w:type="gramEnd"/>
       <w:r>
         <w:rPr>
           <w:rFonts w:ascii="Arial" w:hAnsi="Arial" w:cs="Arial"/>
@@ -1697,14 +1996,32 @@
           <w:szCs w:val="24"/>
           <w:lang w:val="fr-FR"/>
         </w:rPr>
-        <w:t>472–477 (2021)</w:t>
-      </w:r>
-      <w:r>
-        <w:rPr>
-          <w:rFonts w:ascii="Arial" w:hAnsi="Arial" w:cs="Arial"/>
-          <w:szCs w:val="24"/>
-        </w:rPr>
-        <w:t xml:space="preserve">; </w:t>
+        <w:t>472–477 (2021</w:t>
+      </w:r>
+      <w:proofErr w:type="gramStart"/>
+      <w:r>
+        <w:rPr>
+          <w:rFonts w:ascii="Arial" w:hAnsi="Arial" w:cs="Arial"/>
+          <w:iCs/>
+          <w:szCs w:val="24"/>
+          <w:lang w:val="fr-FR"/>
+        </w:rPr>
+        <w:t>)</w:t>
+      </w:r>
+      <w:r>
+        <w:rPr>
+          <w:rFonts w:ascii="Arial" w:hAnsi="Arial" w:cs="Arial"/>
+          <w:szCs w:val="24"/>
+        </w:rPr>
+        <w:t>;</w:t>
+      </w:r>
+      <w:proofErr w:type="gramEnd"/>
+      <w:r>
+        <w:rPr>
+          <w:rFonts w:ascii="Arial" w:hAnsi="Arial" w:cs="Arial"/>
+          <w:szCs w:val="24"/>
+        </w:rPr>
+        <w:t xml:space="preserve"> </w:t>
       </w:r>
       <w:r>
         <w:rPr>
@@ -1729,6 +2046,7 @@
         </w:rPr>
         <w:t xml:space="preserve"> </w:t>
       </w:r>
+      <w:proofErr w:type="gramStart"/>
       <w:r>
         <w:rPr>
           <w:rStyle w:val="markedcontent"/>
@@ -1750,7 +2068,15 @@
           <w:rStyle w:val="markedcontent"/>
           <w:rFonts w:ascii="Arial" w:hAnsi="Arial" w:cs="Arial"/>
         </w:rPr>
-        <w:t>E1-E10 (2022)</w:t>
+        <w:t>E</w:t>
+      </w:r>
+      <w:proofErr w:type="gramEnd"/>
+      <w:r>
+        <w:rPr>
+          <w:rStyle w:val="markedcontent"/>
+          <w:rFonts w:ascii="Arial" w:hAnsi="Arial" w:cs="Arial"/>
+        </w:rPr>
+        <w:t>1-E10 (2022)</w:t>
       </w:r>
       <w:r>
         <w:rPr>
@@ -1801,6 +2127,7 @@
         </w:rPr>
         <w:t xml:space="preserve"> </w:t>
       </w:r>
+      <w:proofErr w:type="gramStart"/>
       <w:r>
         <w:rPr>
           <w:rFonts w:ascii="Arial" w:hAnsi="Arial" w:cs="Arial"/>
@@ -1825,7 +2152,16 @@
           <w:szCs w:val="24"/>
           <w:lang w:val="en-GB" w:eastAsia="zh-CN"/>
         </w:rPr>
-        <w:t>E7–E26 (2023)</w:t>
+        <w:t>E</w:t>
+      </w:r>
+      <w:proofErr w:type="gramEnd"/>
+      <w:r>
+        <w:rPr>
+          <w:rFonts w:ascii="Arial" w:hAnsi="Arial" w:cs="Arial"/>
+          <w:szCs w:val="24"/>
+          <w:lang w:val="en-GB" w:eastAsia="zh-CN"/>
+        </w:rPr>
+        <w:t>7–E26 (2023)</w:t>
       </w:r>
       <w:r>
         <w:rPr>
@@ -1943,6 +2279,7 @@
         </w:rPr>
         <w:t xml:space="preserve">. </w:t>
       </w:r>
+      <w:proofErr w:type="spellStart"/>
       <w:r>
         <w:rPr>
           <w:rFonts w:ascii="Arial" w:hAnsi="Arial" w:cs="Arial"/>
@@ -1950,7 +2287,37 @@
           <w:szCs w:val="24"/>
           <w:lang w:eastAsia="zh-CN"/>
         </w:rPr>
-        <w:t>doi: 10.18637/jss.v085.i06</w:t>
+        <w:t>doi</w:t>
+      </w:r>
+      <w:proofErr w:type="spellEnd"/>
+      <w:r>
+        <w:rPr>
+          <w:rFonts w:ascii="Arial" w:hAnsi="Arial" w:cs="Arial"/>
+          <w:iCs/>
+          <w:szCs w:val="24"/>
+          <w:lang w:eastAsia="zh-CN"/>
+        </w:rPr>
+        <w:t>: 10.18637/</w:t>
+      </w:r>
+      <w:proofErr w:type="gramStart"/>
+      <w:r>
+        <w:rPr>
+          <w:rFonts w:ascii="Arial" w:hAnsi="Arial" w:cs="Arial"/>
+          <w:iCs/>
+          <w:szCs w:val="24"/>
+          <w:lang w:eastAsia="zh-CN"/>
+        </w:rPr>
+        <w:t>jss.v085.i</w:t>
+      </w:r>
+      <w:proofErr w:type="gramEnd"/>
+      <w:r>
+        <w:rPr>
+          <w:rFonts w:ascii="Arial" w:hAnsi="Arial" w:cs="Arial"/>
+          <w:iCs/>
+          <w:szCs w:val="24"/>
+          <w:lang w:eastAsia="zh-CN"/>
+        </w:rPr>
+        <w:t>06</w:t>
       </w:r>
     </w:p>
     <w:p>
@@ -2028,8 +2395,17 @@
           <w:rFonts w:ascii="Arial" w:hAnsi="Arial" w:cs="Arial"/>
           <w:szCs w:val="24"/>
         </w:rPr>
-        <w:t xml:space="preserve"> doi</w:t>
-      </w:r>
+        <w:t xml:space="preserve"> </w:t>
+      </w:r>
+      <w:proofErr w:type="spellStart"/>
+      <w:r>
+        <w:rPr>
+          <w:rFonts w:ascii="Arial" w:hAnsi="Arial" w:cs="Arial"/>
+          <w:szCs w:val="24"/>
+        </w:rPr>
+        <w:t>doi</w:t>
+      </w:r>
+      <w:proofErr w:type="spellEnd"/>
       <w:r>
         <w:rPr>
           <w:rFonts w:ascii="Arial" w:hAnsi="Arial" w:cs="Arial"/>
@@ -2089,13 +2465,23 @@
         </w:rPr>
         <w:t xml:space="preserve">. A latent variable partial least squares path modeling approach to regional association and polygenic effect with applications to a human obesity study. </w:t>
       </w:r>
+      <w:proofErr w:type="spellStart"/>
       <w:r>
         <w:rPr>
           <w:rFonts w:ascii="Arial" w:hAnsi="Arial" w:cs="Arial"/>
           <w:i/>
           <w:szCs w:val="24"/>
         </w:rPr>
-        <w:t>PLoS ONE</w:t>
+        <w:t>PLoS</w:t>
+      </w:r>
+      <w:proofErr w:type="spellEnd"/>
+      <w:r>
+        <w:rPr>
+          <w:rFonts w:ascii="Arial" w:hAnsi="Arial" w:cs="Arial"/>
+          <w:i/>
+          <w:szCs w:val="24"/>
+        </w:rPr>
+        <w:t xml:space="preserve"> ONE</w:t>
       </w:r>
       <w:r>
         <w:rPr>
@@ -2285,19 +2671,44 @@
         </w:rPr>
         <w:t xml:space="preserve"> </w:t>
       </w:r>
-      <w:r>
-        <w:rPr>
-          <w:rFonts w:ascii="Arial" w:hAnsi="Arial" w:cs="Arial"/>
-          <w:szCs w:val="24"/>
-        </w:rPr>
-        <w:t xml:space="preserve">doi: </w:t>
-      </w:r>
-      <w:r>
-        <w:rPr>
-          <w:rFonts w:ascii="Arial" w:hAnsi="Arial" w:cs="Arial"/>
-          <w:szCs w:val="24"/>
-        </w:rPr>
-        <w:t>10.18637/jss.v023.i08.</w:t>
+      <w:proofErr w:type="spellStart"/>
+      <w:r>
+        <w:rPr>
+          <w:rFonts w:ascii="Arial" w:hAnsi="Arial" w:cs="Arial"/>
+          <w:szCs w:val="24"/>
+        </w:rPr>
+        <w:t>doi</w:t>
+      </w:r>
+      <w:proofErr w:type="spellEnd"/>
+      <w:r>
+        <w:rPr>
+          <w:rFonts w:ascii="Arial" w:hAnsi="Arial" w:cs="Arial"/>
+          <w:szCs w:val="24"/>
+        </w:rPr>
+        <w:t xml:space="preserve">: </w:t>
+      </w:r>
+      <w:r>
+        <w:rPr>
+          <w:rFonts w:ascii="Arial" w:hAnsi="Arial" w:cs="Arial"/>
+          <w:szCs w:val="24"/>
+        </w:rPr>
+        <w:t>10.18637/</w:t>
+      </w:r>
+      <w:proofErr w:type="gramStart"/>
+      <w:r>
+        <w:rPr>
+          <w:rFonts w:ascii="Arial" w:hAnsi="Arial" w:cs="Arial"/>
+          <w:szCs w:val="24"/>
+        </w:rPr>
+        <w:t>jss.v023.i</w:t>
+      </w:r>
+      <w:proofErr w:type="gramEnd"/>
+      <w:r>
+        <w:rPr>
+          <w:rFonts w:ascii="Arial" w:hAnsi="Arial" w:cs="Arial"/>
+          <w:szCs w:val="24"/>
+        </w:rPr>
+        <w:t>08.</w:t>
       </w:r>
     </w:p>
     <w:p>
@@ -2360,14 +2771,25 @@
           <w:lang w:eastAsia="zh-CN"/>
         </w:rPr>
       </w:pPr>
+      <w:proofErr w:type="spellStart"/>
       <w:r>
         <w:rPr>
           <w:rFonts w:ascii="Arial" w:eastAsia="TimesNewRomanPSMT" w:hAnsi="Arial" w:cs="Arial"/>
           <w:szCs w:val="24"/>
           <w:lang w:eastAsia="zh-CN"/>
         </w:rPr>
-        <w:t xml:space="preserve">Demenais F, et al. </w:t>
-      </w:r>
+        <w:t>Demenais</w:t>
+      </w:r>
+      <w:proofErr w:type="spellEnd"/>
+      <w:r>
+        <w:rPr>
+          <w:rFonts w:ascii="Arial" w:eastAsia="TimesNewRomanPSMT" w:hAnsi="Arial" w:cs="Arial"/>
+          <w:szCs w:val="24"/>
+          <w:lang w:eastAsia="zh-CN"/>
+        </w:rPr>
+        <w:t xml:space="preserve"> F, et al. </w:t>
+      </w:r>
+      <w:proofErr w:type="gramStart"/>
       <w:r>
         <w:rPr>
           <w:rFonts w:ascii="Arial" w:hAnsi="Arial" w:cs="Arial"/>
@@ -2375,7 +2797,17 @@
           <w:szCs w:val="24"/>
           <w:lang w:eastAsia="zh-CN"/>
         </w:rPr>
-        <w:t xml:space="preserve">Multi-ancestry genome-wide association study identifies new asthma susceptibility loci that co-localize with immune cell enhancer histone marks. </w:t>
+        <w:t>Multi-ancestry</w:t>
+      </w:r>
+      <w:proofErr w:type="gramEnd"/>
+      <w:r>
+        <w:rPr>
+          <w:rFonts w:ascii="Arial" w:hAnsi="Arial" w:cs="Arial"/>
+          <w:bCs/>
+          <w:szCs w:val="24"/>
+          <w:lang w:eastAsia="zh-CN"/>
+        </w:rPr>
+        <w:t xml:space="preserve"> genome-wide association study identifies new asthma susceptibility loci that co-localize with immune cell enhancer histone marks. </w:t>
       </w:r>
       <w:r>
         <w:rPr>
@@ -2498,6 +2930,7 @@
         </w:rPr>
         <w:t xml:space="preserve">. </w:t>
       </w:r>
+      <w:proofErr w:type="gramStart"/>
       <w:r>
         <w:rPr>
           <w:rFonts w:ascii="Arial" w:eastAsia="Calibri" w:hAnsi="Arial" w:cs="Arial"/>
@@ -2505,12 +2938,22 @@
           <w:i/>
           <w:szCs w:val="24"/>
         </w:rPr>
-        <w:t>Am J Hum Genet</w:t>
-      </w:r>
+        <w:t>Am</w:t>
+      </w:r>
+      <w:proofErr w:type="gramEnd"/>
       <w:r>
         <w:rPr>
           <w:rFonts w:ascii="Arial" w:eastAsia="Calibri" w:hAnsi="Arial" w:cs="Arial"/>
           <w:bCs/>
+          <w:i/>
+          <w:szCs w:val="24"/>
+        </w:rPr>
+        <w:t xml:space="preserve"> J Hum Genet</w:t>
+      </w:r>
+      <w:r>
+        <w:rPr>
+          <w:rFonts w:ascii="Arial" w:eastAsia="Calibri" w:hAnsi="Arial" w:cs="Arial"/>
+          <w:bCs/>
           <w:szCs w:val="24"/>
         </w:rPr>
         <w:t xml:space="preserve"> 2018, </w:t>
@@ -2520,7 +2963,23 @@
           <w:rFonts w:ascii="Arial" w:hAnsi="Arial" w:cs="Arial"/>
           <w:szCs w:val="24"/>
         </w:rPr>
-        <w:t>102(3):375-400. doi: 10.1016/j.ajhg.2018.01.015.</w:t>
+        <w:t xml:space="preserve">102(3):375-400. </w:t>
+      </w:r>
+      <w:proofErr w:type="spellStart"/>
+      <w:r>
+        <w:rPr>
+          <w:rFonts w:ascii="Arial" w:hAnsi="Arial" w:cs="Arial"/>
+          <w:szCs w:val="24"/>
+        </w:rPr>
+        <w:t>doi</w:t>
+      </w:r>
+      <w:proofErr w:type="spellEnd"/>
+      <w:r>
+        <w:rPr>
+          <w:rFonts w:ascii="Arial" w:hAnsi="Arial" w:cs="Arial"/>
+          <w:szCs w:val="24"/>
+        </w:rPr>
+        <w:t>: 10.1016/j.ajhg.2018.01.015.</w:t>
       </w:r>
     </w:p>
     <w:p>
@@ -2623,6 +3082,7 @@
         </w:rPr>
         <w:t xml:space="preserve">85(6):1-27. </w:t>
       </w:r>
+      <w:proofErr w:type="spellStart"/>
       <w:r>
         <w:rPr>
           <w:rFonts w:ascii="Arial" w:hAnsi="Arial" w:cs="Arial"/>
@@ -2630,7 +3090,37 @@
           <w:szCs w:val="24"/>
           <w:lang w:eastAsia="zh-CN"/>
         </w:rPr>
-        <w:t>doi: 10.18637/jss.v085.i06</w:t>
+        <w:t>doi</w:t>
+      </w:r>
+      <w:proofErr w:type="spellEnd"/>
+      <w:r>
+        <w:rPr>
+          <w:rFonts w:ascii="Arial" w:hAnsi="Arial" w:cs="Arial"/>
+          <w:iCs/>
+          <w:szCs w:val="24"/>
+          <w:lang w:eastAsia="zh-CN"/>
+        </w:rPr>
+        <w:t>: 10.18637/</w:t>
+      </w:r>
+      <w:proofErr w:type="gramStart"/>
+      <w:r>
+        <w:rPr>
+          <w:rFonts w:ascii="Arial" w:hAnsi="Arial" w:cs="Arial"/>
+          <w:iCs/>
+          <w:szCs w:val="24"/>
+          <w:lang w:eastAsia="zh-CN"/>
+        </w:rPr>
+        <w:t>jss.v085.i</w:t>
+      </w:r>
+      <w:proofErr w:type="gramEnd"/>
+      <w:r>
+        <w:rPr>
+          <w:rFonts w:ascii="Arial" w:hAnsi="Arial" w:cs="Arial"/>
+          <w:iCs/>
+          <w:szCs w:val="24"/>
+          <w:lang w:eastAsia="zh-CN"/>
+        </w:rPr>
+        <w:t>06</w:t>
       </w:r>
     </w:p>
     <w:p>
@@ -2653,20 +3143,62 @@
         </w:rPr>
         <w:t xml:space="preserve">Feitosa MF, et al. Novel genetic associations for blood pressure identified via gene-alcohol interaction in up to 570K individuals across multiple ancestries. </w:t>
       </w:r>
+      <w:proofErr w:type="spellStart"/>
       <w:r>
         <w:rPr>
           <w:rFonts w:ascii="Arial" w:hAnsi="Arial" w:cs="Arial"/>
           <w:i/>
           <w:szCs w:val="24"/>
         </w:rPr>
-        <w:t>PLoS One</w:t>
-      </w:r>
-      <w:r>
-        <w:rPr>
-          <w:rFonts w:ascii="Arial" w:hAnsi="Arial" w:cs="Arial"/>
-          <w:szCs w:val="24"/>
-        </w:rPr>
-        <w:t xml:space="preserve"> 2018, 13(6):e0198166. doi: 10.1371/journal.pone.0198166.</w:t>
+        <w:t>PLoS</w:t>
+      </w:r>
+      <w:proofErr w:type="spellEnd"/>
+      <w:r>
+        <w:rPr>
+          <w:rFonts w:ascii="Arial" w:hAnsi="Arial" w:cs="Arial"/>
+          <w:i/>
+          <w:szCs w:val="24"/>
+        </w:rPr>
+        <w:t xml:space="preserve"> One</w:t>
+      </w:r>
+      <w:r>
+        <w:rPr>
+          <w:rFonts w:ascii="Arial" w:hAnsi="Arial" w:cs="Arial"/>
+          <w:szCs w:val="24"/>
+        </w:rPr>
+        <w:t xml:space="preserve"> 2018, 13(6</w:t>
+      </w:r>
+      <w:proofErr w:type="gramStart"/>
+      <w:r>
+        <w:rPr>
+          <w:rFonts w:ascii="Arial" w:hAnsi="Arial" w:cs="Arial"/>
+          <w:szCs w:val="24"/>
+        </w:rPr>
+        <w:t>):e</w:t>
+      </w:r>
+      <w:proofErr w:type="gramEnd"/>
+      <w:r>
+        <w:rPr>
+          <w:rFonts w:ascii="Arial" w:hAnsi="Arial" w:cs="Arial"/>
+          <w:szCs w:val="24"/>
+        </w:rPr>
+        <w:t xml:space="preserve">0198166. </w:t>
+      </w:r>
+      <w:proofErr w:type="spellStart"/>
+      <w:r>
+        <w:rPr>
+          <w:rFonts w:ascii="Arial" w:hAnsi="Arial" w:cs="Arial"/>
+          <w:szCs w:val="24"/>
+        </w:rPr>
+        <w:t>doi</w:t>
+      </w:r>
+      <w:proofErr w:type="spellEnd"/>
+      <w:r>
+        <w:rPr>
+          <w:rFonts w:ascii="Arial" w:hAnsi="Arial" w:cs="Arial"/>
+          <w:szCs w:val="24"/>
+        </w:rPr>
+        <w:t>: 10.1371/journal.pone.0198166.</w:t>
       </w:r>
     </w:p>
     <w:p>
@@ -2752,13 +3284,23 @@
           <w:lang w:eastAsia="zh-CN"/>
         </w:rPr>
       </w:pPr>
+      <w:proofErr w:type="spellStart"/>
       <w:r>
         <w:rPr>
           <w:rFonts w:ascii="Arial" w:hAnsi="Arial" w:cs="Arial"/>
           <w:szCs w:val="24"/>
           <w:lang w:eastAsia="zh-CN"/>
         </w:rPr>
-        <w:t xml:space="preserve">Ligthart S, et al. </w:t>
+        <w:t>Ligthart</w:t>
+      </w:r>
+      <w:proofErr w:type="spellEnd"/>
+      <w:r>
+        <w:rPr>
+          <w:rFonts w:ascii="Arial" w:hAnsi="Arial" w:cs="Arial"/>
+          <w:szCs w:val="24"/>
+          <w:lang w:eastAsia="zh-CN"/>
+        </w:rPr>
+        <w:t xml:space="preserve"> S, et al. </w:t>
       </w:r>
       <w:r>
         <w:rPr>
@@ -2767,13 +3309,23 @@
         </w:rPr>
         <w:t xml:space="preserve">Genome analyses of &gt;200,000 individuals identify 58 loci for chronic inflammation and highlight pathways that link inflammation and complex disorders. </w:t>
       </w:r>
+      <w:proofErr w:type="gramStart"/>
       <w:r>
         <w:rPr>
           <w:rFonts w:ascii="Arial" w:hAnsi="Arial" w:cs="Arial"/>
           <w:i/>
           <w:szCs w:val="24"/>
         </w:rPr>
-        <w:t xml:space="preserve">Am J Hum Genet </w:t>
+        <w:t>Am</w:t>
+      </w:r>
+      <w:proofErr w:type="gramEnd"/>
+      <w:r>
+        <w:rPr>
+          <w:rFonts w:ascii="Arial" w:hAnsi="Arial" w:cs="Arial"/>
+          <w:i/>
+          <w:szCs w:val="24"/>
+        </w:rPr>
+        <w:t xml:space="preserve"> J Hum Genet </w:t>
       </w:r>
       <w:r>
         <w:rPr>
@@ -2795,7 +3347,23 @@
           <w:rFonts w:ascii="Arial" w:hAnsi="Arial" w:cs="Arial"/>
           <w:szCs w:val="24"/>
         </w:rPr>
-        <w:t>103(5):691-706. doi: 10.1016/j.ajhg.2018.09.009.</w:t>
+        <w:t xml:space="preserve">103(5):691-706. </w:t>
+      </w:r>
+      <w:proofErr w:type="spellStart"/>
+      <w:r>
+        <w:rPr>
+          <w:rFonts w:ascii="Arial" w:hAnsi="Arial" w:cs="Arial"/>
+          <w:szCs w:val="24"/>
+        </w:rPr>
+        <w:t>doi</w:t>
+      </w:r>
+      <w:proofErr w:type="spellEnd"/>
+      <w:r>
+        <w:rPr>
+          <w:rFonts w:ascii="Arial" w:hAnsi="Arial" w:cs="Arial"/>
+          <w:szCs w:val="24"/>
+        </w:rPr>
+        <w:t>: 10.1016/j.ajhg.2018.09.009.</w:t>
       </w:r>
     </w:p>
     <w:p>
@@ -2829,7 +3397,23 @@
           <w:rFonts w:ascii="Arial" w:hAnsi="Arial" w:cs="Arial"/>
           <w:szCs w:val="24"/>
         </w:rPr>
-        <w:t xml:space="preserve"> 2018, 50(10):1412-1425. doi: 10.1038/s41588-018-0205-x.</w:t>
+        <w:t xml:space="preserve"> 2018, 50(10):1412-1425. </w:t>
+      </w:r>
+      <w:proofErr w:type="spellStart"/>
+      <w:r>
+        <w:rPr>
+          <w:rFonts w:ascii="Arial" w:hAnsi="Arial" w:cs="Arial"/>
+          <w:szCs w:val="24"/>
+        </w:rPr>
+        <w:t>doi</w:t>
+      </w:r>
+      <w:proofErr w:type="spellEnd"/>
+      <w:r>
+        <w:rPr>
+          <w:rFonts w:ascii="Arial" w:hAnsi="Arial" w:cs="Arial"/>
+          <w:szCs w:val="24"/>
+        </w:rPr>
+        <w:t>: 10.1038/s41588-018-0205-x.</w:t>
       </w:r>
     </w:p>
     <w:p>
@@ -2856,14 +3440,40 @@
           <w:i/>
           <w:szCs w:val="24"/>
         </w:rPr>
-        <w:t>Mol Psychiatr</w:t>
-      </w:r>
-      <w:r>
-        <w:rPr>
-          <w:rFonts w:ascii="Arial" w:hAnsi="Arial" w:cs="Arial"/>
-          <w:szCs w:val="24"/>
-        </w:rPr>
-        <w:t xml:space="preserve"> 2018 Jul 9. doi: 10.1038/s41380-018-0079-4.</w:t>
+        <w:t xml:space="preserve">Mol </w:t>
+      </w:r>
+      <w:proofErr w:type="spellStart"/>
+      <w:r>
+        <w:rPr>
+          <w:rFonts w:ascii="Arial" w:hAnsi="Arial" w:cs="Arial"/>
+          <w:i/>
+          <w:szCs w:val="24"/>
+        </w:rPr>
+        <w:t>Psychiatr</w:t>
+      </w:r>
+      <w:proofErr w:type="spellEnd"/>
+      <w:r>
+        <w:rPr>
+          <w:rFonts w:ascii="Arial" w:hAnsi="Arial" w:cs="Arial"/>
+          <w:szCs w:val="24"/>
+        </w:rPr>
+        <w:t xml:space="preserve"> 2018 Jul 9. </w:t>
+      </w:r>
+      <w:proofErr w:type="spellStart"/>
+      <w:r>
+        <w:rPr>
+          <w:rFonts w:ascii="Arial" w:hAnsi="Arial" w:cs="Arial"/>
+          <w:szCs w:val="24"/>
+        </w:rPr>
+        <w:t>doi</w:t>
+      </w:r>
+      <w:proofErr w:type="spellEnd"/>
+      <w:r>
+        <w:rPr>
+          <w:rFonts w:ascii="Arial" w:hAnsi="Arial" w:cs="Arial"/>
+          <w:szCs w:val="24"/>
+        </w:rPr>
+        <w:t>: 10.1038/s41380-018-0079-4.</w:t>
       </w:r>
     </w:p>
     <w:p>
@@ -2886,12 +3496,21 @@
         </w:rPr>
         <w:t xml:space="preserve">Kilpeläinen TO, et al. </w:t>
       </w:r>
-      <w:r>
-        <w:rPr>
-          <w:rFonts w:ascii="Arial" w:hAnsi="Arial" w:cs="Arial"/>
-          <w:szCs w:val="24"/>
-        </w:rPr>
-        <w:t xml:space="preserve">Multi-ancestry study of blood lipid levels identifies four loci interacting with physical activity. </w:t>
+      <w:proofErr w:type="gramStart"/>
+      <w:r>
+        <w:rPr>
+          <w:rFonts w:ascii="Arial" w:hAnsi="Arial" w:cs="Arial"/>
+          <w:szCs w:val="24"/>
+        </w:rPr>
+        <w:t>Multi-ancestry</w:t>
+      </w:r>
+      <w:proofErr w:type="gramEnd"/>
+      <w:r>
+        <w:rPr>
+          <w:rFonts w:ascii="Arial" w:hAnsi="Arial" w:cs="Arial"/>
+          <w:szCs w:val="24"/>
+        </w:rPr>
+        <w:t xml:space="preserve"> study of blood lipid levels identifies four loci interacting with physical activity. </w:t>
       </w:r>
       <w:r>
         <w:rPr>
@@ -2995,8 +3614,21 @@
           <w:szCs w:val="24"/>
           <w:lang w:eastAsia="zh-CN"/>
         </w:rPr>
-        <w:t>Am J Clin Nutr</w:t>
-      </w:r>
+        <w:t xml:space="preserve">Am J Clin </w:t>
+      </w:r>
+      <w:proofErr w:type="spellStart"/>
+      <w:r>
+        <w:rPr>
+          <w:rFonts w:ascii="Arial" w:hAnsi="Arial" w:cs="Arial"/>
+          <w:bCs/>
+          <w:i/>
+          <w:color w:val="000000"/>
+          <w:szCs w:val="24"/>
+          <w:lang w:eastAsia="zh-CN"/>
+        </w:rPr>
+        <w:t>Nutr</w:t>
+      </w:r>
+      <w:proofErr w:type="spellEnd"/>
       <w:r>
         <w:rPr>
           <w:rFonts w:ascii="Arial" w:hAnsi="Arial" w:cs="Arial"/>
@@ -3048,12 +3680,21 @@
         <w:lastRenderedPageBreak/>
         <w:t xml:space="preserve">de Vries PS, et al. </w:t>
       </w:r>
-      <w:r>
-        <w:rPr>
-          <w:rFonts w:ascii="Arial" w:hAnsi="Arial" w:cs="Arial"/>
-          <w:szCs w:val="24"/>
-        </w:rPr>
-        <w:t>Multi-ancestry genome-wide association study of lipid levels incorporating gene-alcohol interactions</w:t>
+      <w:proofErr w:type="gramStart"/>
+      <w:r>
+        <w:rPr>
+          <w:rFonts w:ascii="Arial" w:hAnsi="Arial" w:cs="Arial"/>
+          <w:szCs w:val="24"/>
+        </w:rPr>
+        <w:t>Multi-ancestry</w:t>
+      </w:r>
+      <w:proofErr w:type="gramEnd"/>
+      <w:r>
+        <w:rPr>
+          <w:rFonts w:ascii="Arial" w:hAnsi="Arial" w:cs="Arial"/>
+          <w:szCs w:val="24"/>
+        </w:rPr>
+        <w:t xml:space="preserve"> genome-wide association study of lipid levels incorporating gene-alcohol interactions</w:t>
       </w:r>
       <w:r>
         <w:rPr>
@@ -3260,7 +3901,39 @@
           <w:rFonts w:ascii="Arial" w:hAnsi="Arial" w:cs="Arial"/>
           <w:szCs w:val="24"/>
         </w:rPr>
-        <w:t xml:space="preserve">Sung YJ, et al. A multi-ancestry genome-wide study incorporatinggene–smoking interactions identifies multiple new locifor pulse pressure and mean arterial pressure. </w:t>
+        <w:t xml:space="preserve">Sung YJ, et al. A multi-ancestry genome-wide study </w:t>
+      </w:r>
+      <w:proofErr w:type="spellStart"/>
+      <w:r>
+        <w:rPr>
+          <w:rFonts w:ascii="Arial" w:hAnsi="Arial" w:cs="Arial"/>
+          <w:szCs w:val="24"/>
+        </w:rPr>
+        <w:t>incorporatinggene</w:t>
+      </w:r>
+      <w:proofErr w:type="spellEnd"/>
+      <w:r>
+        <w:rPr>
+          <w:rFonts w:ascii="Arial" w:hAnsi="Arial" w:cs="Arial"/>
+          <w:szCs w:val="24"/>
+        </w:rPr>
+        <w:t xml:space="preserve">–smoking interactions identifies multiple new </w:t>
+      </w:r>
+      <w:proofErr w:type="spellStart"/>
+      <w:r>
+        <w:rPr>
+          <w:rFonts w:ascii="Arial" w:hAnsi="Arial" w:cs="Arial"/>
+          <w:szCs w:val="24"/>
+        </w:rPr>
+        <w:t>locifor</w:t>
+      </w:r>
+      <w:proofErr w:type="spellEnd"/>
+      <w:r>
+        <w:rPr>
+          <w:rFonts w:ascii="Arial" w:hAnsi="Arial" w:cs="Arial"/>
+          <w:szCs w:val="24"/>
+        </w:rPr>
+        <w:t xml:space="preserve"> pulse pressure and mean arterial pressure. </w:t>
       </w:r>
       <w:r>
         <w:rPr>
@@ -3275,7 +3948,39 @@
           <w:rFonts w:ascii="Arial" w:hAnsi="Arial" w:cs="Arial"/>
           <w:szCs w:val="24"/>
         </w:rPr>
-        <w:t xml:space="preserve">2019, doi: 10.1093/hmg/ddz070 </w:t>
+        <w:t xml:space="preserve">2019, </w:t>
+      </w:r>
+      <w:proofErr w:type="spellStart"/>
+      <w:r>
+        <w:rPr>
+          <w:rFonts w:ascii="Arial" w:hAnsi="Arial" w:cs="Arial"/>
+          <w:szCs w:val="24"/>
+        </w:rPr>
+        <w:t>doi</w:t>
+      </w:r>
+      <w:proofErr w:type="spellEnd"/>
+      <w:r>
+        <w:rPr>
+          <w:rFonts w:ascii="Arial" w:hAnsi="Arial" w:cs="Arial"/>
+          <w:szCs w:val="24"/>
+        </w:rPr>
+        <w:t>: 10.1093/</w:t>
+      </w:r>
+      <w:proofErr w:type="spellStart"/>
+      <w:r>
+        <w:rPr>
+          <w:rFonts w:ascii="Arial" w:hAnsi="Arial" w:cs="Arial"/>
+          <w:szCs w:val="24"/>
+        </w:rPr>
+        <w:t>hmg</w:t>
+      </w:r>
+      <w:proofErr w:type="spellEnd"/>
+      <w:r>
+        <w:rPr>
+          <w:rFonts w:ascii="Arial" w:hAnsi="Arial" w:cs="Arial"/>
+          <w:szCs w:val="24"/>
+        </w:rPr>
+        <w:t xml:space="preserve">/ddz070 </w:t>
       </w:r>
     </w:p>
     <w:p>
@@ -3309,7 +4014,23 @@
           <w:rFonts w:ascii="Arial" w:hAnsi="Arial" w:cs="Arial"/>
           <w:szCs w:val="24"/>
         </w:rPr>
-        <w:t>Associations of autozygosity with a broad range of human phenotypes</w:t>
+        <w:t xml:space="preserve">Associations of </w:t>
+      </w:r>
+      <w:proofErr w:type="spellStart"/>
+      <w:r>
+        <w:rPr>
+          <w:rFonts w:ascii="Arial" w:hAnsi="Arial" w:cs="Arial"/>
+          <w:szCs w:val="24"/>
+        </w:rPr>
+        <w:t>autozygosity</w:t>
+      </w:r>
+      <w:proofErr w:type="spellEnd"/>
+      <w:r>
+        <w:rPr>
+          <w:rFonts w:ascii="Arial" w:hAnsi="Arial" w:cs="Arial"/>
+          <w:szCs w:val="24"/>
+        </w:rPr>
+        <w:t xml:space="preserve"> with a broad range of human phenotypes</w:t>
       </w:r>
       <w:r>
         <w:rPr>
@@ -3382,7 +4103,23 @@
           <w:rFonts w:ascii="Arial" w:hAnsi="Arial" w:cs="Arial"/>
           <w:szCs w:val="24"/>
         </w:rPr>
-        <w:t xml:space="preserve"> Multi-ancestry genome-wide gene–smoking interaction study of 387,272 individuals identifies new loci associated with serum lipids. </w:t>
+        <w:t xml:space="preserve"> </w:t>
+      </w:r>
+      <w:proofErr w:type="gramStart"/>
+      <w:r>
+        <w:rPr>
+          <w:rFonts w:ascii="Arial" w:hAnsi="Arial" w:cs="Arial"/>
+          <w:szCs w:val="24"/>
+        </w:rPr>
+        <w:t>Multi-ancestry</w:t>
+      </w:r>
+      <w:proofErr w:type="gramEnd"/>
+      <w:r>
+        <w:rPr>
+          <w:rFonts w:ascii="Arial" w:hAnsi="Arial" w:cs="Arial"/>
+          <w:szCs w:val="24"/>
+        </w:rPr>
+        <w:t xml:space="preserve"> genome-wide gene–smoking interaction study of 387,272 individuals identifies new loci associated with serum lipids. </w:t>
       </w:r>
       <w:r>
         <w:rPr>
@@ -3435,7 +4172,25 @@
           <w:szCs w:val="24"/>
           <w:lang w:eastAsia="zh-CN"/>
         </w:rPr>
-        <w:t xml:space="preserve">Shah S, et al. Genome-wide association and Mendelian randomisation analysis provide insights into the pathogenesis of heart failure. </w:t>
+        <w:t xml:space="preserve">Shah S, et al. Genome-wide association and Mendelian </w:t>
+      </w:r>
+      <w:proofErr w:type="spellStart"/>
+      <w:r>
+        <w:rPr>
+          <w:rFonts w:ascii="Arial" w:eastAsia="Times New Roman" w:hAnsi="Arial" w:cs="Arial"/>
+          <w:szCs w:val="24"/>
+          <w:lang w:eastAsia="zh-CN"/>
+        </w:rPr>
+        <w:t>randomisation</w:t>
+      </w:r>
+      <w:proofErr w:type="spellEnd"/>
+      <w:r>
+        <w:rPr>
+          <w:rFonts w:ascii="Arial" w:eastAsia="Times New Roman" w:hAnsi="Arial" w:cs="Arial"/>
+          <w:szCs w:val="24"/>
+          <w:lang w:eastAsia="zh-CN"/>
+        </w:rPr>
+        <w:t xml:space="preserve"> analysis provide insights into the pathogenesis of heart failure. </w:t>
       </w:r>
       <w:r>
         <w:rPr>
@@ -3491,7 +4246,25 @@
           <w:szCs w:val="24"/>
           <w:lang w:eastAsia="zh-CN"/>
         </w:rPr>
-        <w:t xml:space="preserve"> 2020, 52(12):1314-1332, doi: 10.1038/s41588-020-00713-x.</w:t>
+        <w:t xml:space="preserve"> 2020, 52(12):1314-1332, </w:t>
+      </w:r>
+      <w:proofErr w:type="spellStart"/>
+      <w:r>
+        <w:rPr>
+          <w:rFonts w:ascii="Arial" w:eastAsia="Times New Roman" w:hAnsi="Arial" w:cs="Arial"/>
+          <w:szCs w:val="24"/>
+          <w:lang w:eastAsia="zh-CN"/>
+        </w:rPr>
+        <w:t>doi</w:t>
+      </w:r>
+      <w:proofErr w:type="spellEnd"/>
+      <w:r>
+        <w:rPr>
+          <w:rFonts w:ascii="Arial" w:eastAsia="Times New Roman" w:hAnsi="Arial" w:cs="Arial"/>
+          <w:szCs w:val="24"/>
+          <w:lang w:eastAsia="zh-CN"/>
+        </w:rPr>
+        <w:t>: 10.1038/s41588-020-00713-x.</w:t>
       </w:r>
     </w:p>
     <w:p>
@@ -3575,7 +4348,27 @@
           <w:szCs w:val="24"/>
           <w:lang w:eastAsia="zh-CN"/>
         </w:rPr>
-        <w:t xml:space="preserve">Cuellar-Partide G, et al. </w:t>
+        <w:t>Cuellar-</w:t>
+      </w:r>
+      <w:proofErr w:type="spellStart"/>
+      <w:r>
+        <w:rPr>
+          <w:rFonts w:ascii="Arial" w:hAnsi="Arial" w:cs="Arial"/>
+          <w:color w:val="000000"/>
+          <w:szCs w:val="24"/>
+          <w:lang w:eastAsia="zh-CN"/>
+        </w:rPr>
+        <w:t>Partide</w:t>
+      </w:r>
+      <w:proofErr w:type="spellEnd"/>
+      <w:r>
+        <w:rPr>
+          <w:rFonts w:ascii="Arial" w:hAnsi="Arial" w:cs="Arial"/>
+          <w:color w:val="000000"/>
+          <w:szCs w:val="24"/>
+          <w:lang w:eastAsia="zh-CN"/>
+        </w:rPr>
+        <w:t xml:space="preserve"> G, et al. </w:t>
       </w:r>
       <w:r>
         <w:rPr>
@@ -3592,7 +4385,27 @@
           <w:b w:val="0"/>
           <w:i/>
         </w:rPr>
-        <w:t xml:space="preserve">Nat Hum Behaviour </w:t>
+        <w:t xml:space="preserve">Nat Hum </w:t>
+      </w:r>
+      <w:proofErr w:type="spellStart"/>
+      <w:r>
+        <w:rPr>
+          <w:rStyle w:val="fontstyle01"/>
+          <w:rFonts w:ascii="Arial" w:hAnsi="Arial" w:cs="Arial"/>
+          <w:b w:val="0"/>
+          <w:i/>
+        </w:rPr>
+        <w:t>Behaviour</w:t>
+      </w:r>
+      <w:proofErr w:type="spellEnd"/>
+      <w:r>
+        <w:rPr>
+          <w:rStyle w:val="fontstyle01"/>
+          <w:rFonts w:ascii="Arial" w:hAnsi="Arial" w:cs="Arial"/>
+          <w:b w:val="0"/>
+          <w:i/>
+        </w:rPr>
+        <w:t xml:space="preserve"> </w:t>
       </w:r>
       <w:r>
         <w:rPr>
@@ -3782,8 +4595,25 @@
           <w:rFonts w:ascii="Arial" w:eastAsia="Times New Roman" w:hAnsi="Arial" w:cs="Arial"/>
           <w:szCs w:val="24"/>
         </w:rPr>
-        <w:t xml:space="preserve">Zhang Y, et al. Mendelian randomisation highlights hypothyroidism as a causal determinant of idiopathic pulmonary fibrosis. </w:t>
-      </w:r>
+        <w:t xml:space="preserve">Zhang Y, et al. Mendelian </w:t>
+      </w:r>
+      <w:proofErr w:type="spellStart"/>
+      <w:r>
+        <w:rPr>
+          <w:rFonts w:ascii="Arial" w:eastAsia="Times New Roman" w:hAnsi="Arial" w:cs="Arial"/>
+          <w:szCs w:val="24"/>
+        </w:rPr>
+        <w:t>randomisation</w:t>
+      </w:r>
+      <w:proofErr w:type="spellEnd"/>
+      <w:r>
+        <w:rPr>
+          <w:rFonts w:ascii="Arial" w:eastAsia="Times New Roman" w:hAnsi="Arial" w:cs="Arial"/>
+          <w:szCs w:val="24"/>
+        </w:rPr>
+        <w:t xml:space="preserve"> highlights hypothyroidism as a causal determinant of idiopathic pulmonary fibrosis. </w:t>
+      </w:r>
+      <w:proofErr w:type="spellStart"/>
       <w:r>
         <w:rPr>
           <w:rFonts w:ascii="Arial" w:eastAsia="Times New Roman" w:hAnsi="Arial" w:cs="Arial"/>
@@ -3792,6 +4622,7 @@
         </w:rPr>
         <w:t>EBiomed</w:t>
       </w:r>
+      <w:proofErr w:type="spellEnd"/>
       <w:r>
         <w:rPr>
           <w:rFonts w:ascii="Arial" w:eastAsia="Times New Roman" w:hAnsi="Arial" w:cs="Arial"/>
@@ -4021,13 +4852,23 @@
         </w:rPr>
         <w:t xml:space="preserve">Ramdas S, et al. A multi-layer functional genomic analysis to understand noncoding genetic variation in lipids. </w:t>
       </w:r>
+      <w:proofErr w:type="gramStart"/>
       <w:r>
         <w:rPr>
           <w:rFonts w:ascii="Arial" w:hAnsi="Arial" w:cs="Arial"/>
           <w:i/>
           <w:szCs w:val="24"/>
         </w:rPr>
-        <w:t>Am J Hum Genet</w:t>
+        <w:t>Am</w:t>
+      </w:r>
+      <w:proofErr w:type="gramEnd"/>
+      <w:r>
+        <w:rPr>
+          <w:rFonts w:ascii="Arial" w:hAnsi="Arial" w:cs="Arial"/>
+          <w:i/>
+          <w:szCs w:val="24"/>
+        </w:rPr>
+        <w:t xml:space="preserve"> J Hum Genet</w:t>
       </w:r>
       <w:r>
         <w:rPr>
@@ -4050,7 +4891,23 @@
           <w:rFonts w:ascii="Arial" w:hAnsi="Arial" w:cs="Arial"/>
           <w:szCs w:val="24"/>
         </w:rPr>
-        <w:t>(8):1366-1387. doi: 10.1016/j.ajhg.2022.06.012.</w:t>
+        <w:t xml:space="preserve">(8):1366-1387. </w:t>
+      </w:r>
+      <w:proofErr w:type="spellStart"/>
+      <w:r>
+        <w:rPr>
+          <w:rFonts w:ascii="Arial" w:hAnsi="Arial" w:cs="Arial"/>
+          <w:szCs w:val="24"/>
+        </w:rPr>
+        <w:t>doi</w:t>
+      </w:r>
+      <w:proofErr w:type="spellEnd"/>
+      <w:r>
+        <w:rPr>
+          <w:rFonts w:ascii="Arial" w:hAnsi="Arial" w:cs="Arial"/>
+          <w:szCs w:val="24"/>
+        </w:rPr>
+        <w:t>: 10.1016/j.ajhg.2022.06.012.</w:t>
       </w:r>
     </w:p>
     <w:p>
@@ -4314,13 +5171,23 @@
         </w:rPr>
         <w:t>(</w:t>
       </w:r>
+      <w:proofErr w:type="spellStart"/>
       <w:r>
         <w:rPr>
           <w:rFonts w:ascii="Arial" w:hAnsi="Arial" w:cs="Arial"/>
           <w:color w:val="000000"/>
           <w:szCs w:val="24"/>
         </w:rPr>
-        <w:t xml:space="preserve">medRxiv, </w:t>
+        <w:t>medRxiv</w:t>
+      </w:r>
+      <w:proofErr w:type="spellEnd"/>
+      <w:r>
+        <w:rPr>
+          <w:rFonts w:ascii="Arial" w:hAnsi="Arial" w:cs="Arial"/>
+          <w:color w:val="000000"/>
+          <w:szCs w:val="24"/>
+        </w:rPr>
+        <w:t xml:space="preserve">, </w:t>
       </w:r>
       <w:r>
         <w:rPr>
@@ -4364,12 +5231,21 @@
         </w:rPr>
         <w:t xml:space="preserve">Shrine N, et al. </w:t>
       </w:r>
-      <w:r>
-        <w:rPr>
-          <w:rFonts w:ascii="Arial" w:hAnsi="Arial" w:cs="Arial"/>
-          <w:szCs w:val="24"/>
-        </w:rPr>
-        <w:t xml:space="preserve">Multi-ancestry genome-wide association study improves resolution of genes, pathways and pleiotropy for lung function and chronic obstructive pulmonary disease. </w:t>
+      <w:proofErr w:type="gramStart"/>
+      <w:r>
+        <w:rPr>
+          <w:rFonts w:ascii="Arial" w:hAnsi="Arial" w:cs="Arial"/>
+          <w:szCs w:val="24"/>
+        </w:rPr>
+        <w:t>Multi-ancestry</w:t>
+      </w:r>
+      <w:proofErr w:type="gramEnd"/>
+      <w:r>
+        <w:rPr>
+          <w:rFonts w:ascii="Arial" w:hAnsi="Arial" w:cs="Arial"/>
+          <w:szCs w:val="24"/>
+        </w:rPr>
+        <w:t xml:space="preserve"> genome-wide association study improves resolution of genes, pathways and pleiotropy for lung function and chronic obstructive pulmonary disease. </w:t>
       </w:r>
       <w:r>
         <w:rPr>
@@ -4439,7 +5315,23 @@
           <w:rFonts w:ascii="Arial" w:hAnsi="Arial" w:cs="Arial"/>
           <w:szCs w:val="24"/>
         </w:rPr>
-        <w:t xml:space="preserve">van de Vegte JY, et al. Genetic insights into resting heart rate and its role in cardiovascular disease. </w:t>
+        <w:t xml:space="preserve">van de </w:t>
+      </w:r>
+      <w:proofErr w:type="spellStart"/>
+      <w:r>
+        <w:rPr>
+          <w:rFonts w:ascii="Arial" w:hAnsi="Arial" w:cs="Arial"/>
+          <w:szCs w:val="24"/>
+        </w:rPr>
+        <w:t>Vegte</w:t>
+      </w:r>
+      <w:proofErr w:type="spellEnd"/>
+      <w:r>
+        <w:rPr>
+          <w:rFonts w:ascii="Arial" w:hAnsi="Arial" w:cs="Arial"/>
+          <w:szCs w:val="24"/>
+        </w:rPr>
+        <w:t xml:space="preserve"> JY, et al. Genetic insights into resting heart rate and its role in cardiovascular disease. </w:t>
       </w:r>
       <w:r>
         <w:rPr>
@@ -4513,7 +5405,21 @@
         <w:rPr>
           <w:rFonts w:ascii="Arial" w:hAnsi="Arial" w:cs="Arial"/>
         </w:rPr>
-        <w:t xml:space="preserve">, et al. Mapping pQTLs of circulating inflammatory proteins identifies drivers of immune-mediated disease risk and novel therapeutic targets. </w:t>
+        <w:t xml:space="preserve">, et al. Mapping </w:t>
+      </w:r>
+      <w:proofErr w:type="spellStart"/>
+      <w:r>
+        <w:rPr>
+          <w:rFonts w:ascii="Arial" w:hAnsi="Arial" w:cs="Arial"/>
+        </w:rPr>
+        <w:t>pQTLs</w:t>
+      </w:r>
+      <w:proofErr w:type="spellEnd"/>
+      <w:r>
+        <w:rPr>
+          <w:rFonts w:ascii="Arial" w:hAnsi="Arial" w:cs="Arial"/>
+        </w:rPr>
+        <w:t xml:space="preserve"> of circulating inflammatory proteins identifies drivers of immune-mediated disease risk and novel therapeutic targets. </w:t>
       </w:r>
       <w:r>
         <w:rPr>
@@ -4633,6 +5539,7 @@
         </w:rPr>
         <w:t xml:space="preserve"> </w:t>
       </w:r>
+      <w:proofErr w:type="spellStart"/>
       <w:r>
         <w:rPr>
           <w:rFonts w:ascii="Arial" w:eastAsia="Times New Roman" w:hAnsi="Arial" w:cs="Arial"/>
@@ -4642,6 +5549,7 @@
         </w:rPr>
         <w:t>medRxiv</w:t>
       </w:r>
+      <w:proofErr w:type="spellEnd"/>
       <w:r>
         <w:rPr>
           <w:rFonts w:ascii="Arial" w:eastAsia="Times New Roman" w:hAnsi="Arial" w:cs="Arial"/>
@@ -4707,6 +5615,7 @@
         </w:rPr>
         <w:t xml:space="preserve"> </w:t>
       </w:r>
+      <w:proofErr w:type="gramStart"/>
       <w:r>
         <w:rPr>
           <w:rFonts w:ascii="Arial" w:hAnsi="Arial" w:cs="Arial"/>
@@ -4733,7 +5642,16 @@
           <w:szCs w:val="24"/>
           <w:lang w:eastAsia="zh-CN"/>
         </w:rPr>
-        <w:t>E7–E26 (2023).</w:t>
+        <w:t>E</w:t>
+      </w:r>
+      <w:proofErr w:type="gramEnd"/>
+      <w:r>
+        <w:rPr>
+          <w:rFonts w:ascii="Arial" w:hAnsi="Arial" w:cs="Arial"/>
+          <w:szCs w:val="24"/>
+          <w:lang w:eastAsia="zh-CN"/>
+        </w:rPr>
+        <w:t>7–E26 (2023).</w:t>
       </w:r>
     </w:p>
     <w:p>
@@ -4758,6 +5676,7 @@
         </w:rPr>
         <w:t xml:space="preserve">Macdonald-Dunlop E, et al. Mapping genetic determinants of 184 circulating proteins in 26,494 individuals to connect proteins and diseases. </w:t>
       </w:r>
+      <w:proofErr w:type="spellStart"/>
       <w:r>
         <w:rPr>
           <w:rFonts w:ascii="Arial" w:hAnsi="Arial" w:cs="Arial"/>
@@ -4767,6 +5686,7 @@
         </w:rPr>
         <w:t>medRxiv</w:t>
       </w:r>
+      <w:proofErr w:type="spellEnd"/>
       <w:r>
         <w:rPr>
           <w:rFonts w:ascii="Arial" w:hAnsi="Arial" w:cs="Arial"/>
@@ -4809,15 +5729,32 @@
           <w:rFonts w:ascii="Arial" w:hAnsi="Arial" w:cs="Arial"/>
           <w:bCs/>
         </w:rPr>
-        <w:t>Mendelian randomisation identifies alternative splicing of the FAS death receptor as a mediator of severe COVID-19</w:t>
-      </w:r>
+        <w:t xml:space="preserve">Mendelian </w:t>
+      </w:r>
+      <w:proofErr w:type="spellStart"/>
       <w:r>
         <w:rPr>
           <w:rFonts w:ascii="Arial" w:hAnsi="Arial" w:cs="Arial"/>
           <w:bCs/>
         </w:rPr>
+        <w:t>randomisation</w:t>
+      </w:r>
+      <w:proofErr w:type="spellEnd"/>
+      <w:r>
+        <w:rPr>
+          <w:rFonts w:ascii="Arial" w:hAnsi="Arial" w:cs="Arial"/>
+          <w:bCs/>
+        </w:rPr>
+        <w:t xml:space="preserve"> identifies alternative splicing of the FAS death receptor as a mediator of severe COVID-19</w:t>
+      </w:r>
+      <w:r>
+        <w:rPr>
+          <w:rFonts w:ascii="Arial" w:hAnsi="Arial" w:cs="Arial"/>
+          <w:bCs/>
+        </w:rPr>
         <w:t xml:space="preserve">. </w:t>
       </w:r>
+      <w:proofErr w:type="spellStart"/>
       <w:r>
         <w:rPr>
           <w:rFonts w:ascii="Arial" w:hAnsi="Arial" w:cs="Arial"/>
@@ -4827,6 +5764,7 @@
         </w:rPr>
         <w:t>medRxiv</w:t>
       </w:r>
+      <w:proofErr w:type="spellEnd"/>
       <w:r>
         <w:rPr>
           <w:rFonts w:ascii="Arial" w:hAnsi="Arial" w:cs="Arial"/>
@@ -4834,12 +5772,21 @@
         </w:rPr>
         <w:t xml:space="preserve">, </w:t>
       </w:r>
+      <w:proofErr w:type="spellStart"/>
       <w:r>
         <w:rPr>
           <w:rFonts w:ascii="Arial" w:hAnsi="Arial" w:cs="Arial"/>
           <w:bCs/>
         </w:rPr>
-        <w:t>doi: https://doi.org/10.1101/2021.04.01.21254789</w:t>
+        <w:t>doi</w:t>
+      </w:r>
+      <w:proofErr w:type="spellEnd"/>
+      <w:r>
+        <w:rPr>
+          <w:rFonts w:ascii="Arial" w:hAnsi="Arial" w:cs="Arial"/>
+          <w:bCs/>
+        </w:rPr>
+        <w:t>: https://doi.org/10.1101/2021.04.01.21254789</w:t>
       </w:r>
       <w:r>
         <w:rPr>
@@ -4882,6 +5829,7 @@
         </w:rPr>
         <w:t xml:space="preserve">. </w:t>
       </w:r>
+      <w:proofErr w:type="spellStart"/>
       <w:r>
         <w:rPr>
           <w:rFonts w:ascii="Arial" w:eastAsia="Times New Roman" w:hAnsi="Arial" w:cs="Arial"/>
@@ -4896,6 +5844,7 @@
         </w:rPr>
         <w:t>edRxiv</w:t>
       </w:r>
+      <w:proofErr w:type="spellEnd"/>
       <w:r>
         <w:rPr>
           <w:rFonts w:ascii="Arial" w:eastAsia="Times New Roman" w:hAnsi="Arial" w:cs="Arial"/>
@@ -5011,7 +5960,23 @@
           <w:rFonts w:ascii="Arial" w:hAnsi="Arial" w:cs="Arial"/>
           <w:szCs w:val="24"/>
         </w:rPr>
-        <w:t>Performance of deep-learning based approaches to improve polygenic scores</w:t>
+        <w:t xml:space="preserve">Performance of </w:t>
+      </w:r>
+      <w:proofErr w:type="gramStart"/>
+      <w:r>
+        <w:rPr>
+          <w:rFonts w:ascii="Arial" w:hAnsi="Arial" w:cs="Arial"/>
+          <w:szCs w:val="24"/>
+        </w:rPr>
+        <w:t>deep-learning</w:t>
+      </w:r>
+      <w:proofErr w:type="gramEnd"/>
+      <w:r>
+        <w:rPr>
+          <w:rFonts w:ascii="Arial" w:hAnsi="Arial" w:cs="Arial"/>
+          <w:szCs w:val="24"/>
+        </w:rPr>
+        <w:t xml:space="preserve"> based approaches to improve polygenic scores</w:t>
       </w:r>
       <w:r>
         <w:rPr>
@@ -5135,19 +6100,29 @@
           <w:szCs w:val="24"/>
         </w:rPr>
       </w:pPr>
-      <w:r>
-        <w:rPr>
-          <w:rFonts w:ascii="Arial" w:hAnsi="Arial" w:cs="Arial"/>
-          <w:szCs w:val="24"/>
-        </w:rPr>
-        <w:t xml:space="preserve">Koprulu M, et al. </w:t>
-      </w:r>
-      <w:r>
-        <w:rPr>
-          <w:rFonts w:ascii="Arial" w:hAnsi="Arial" w:cs="Arial"/>
-          <w:szCs w:val="24"/>
-        </w:rPr>
-        <w:t>Large-scale proteogenomic meta-analyses highlight N-linked glycosylation as important regulator of the circulating proteome</w:t>
+      <w:proofErr w:type="spellStart"/>
+      <w:r>
+        <w:rPr>
+          <w:rFonts w:ascii="Arial" w:hAnsi="Arial" w:cs="Arial"/>
+          <w:szCs w:val="24"/>
+        </w:rPr>
+        <w:t>Koprulu</w:t>
+      </w:r>
+      <w:proofErr w:type="spellEnd"/>
+      <w:r>
+        <w:rPr>
+          <w:rFonts w:ascii="Arial" w:hAnsi="Arial" w:cs="Arial"/>
+          <w:szCs w:val="24"/>
+        </w:rPr>
+        <w:t xml:space="preserve"> M, et al. </w:t>
+      </w:r>
+      <w:r>
+        <w:rPr>
+          <w:rFonts w:ascii="Arial" w:hAnsi="Arial" w:cs="Arial"/>
+          <w:szCs w:val="24"/>
+          <w:lang w:val="en-GB"/>
+        </w:rPr>
+        <w:t>Proteogenomic evidence for pathways, cell-types and tissues modulating the circulating proteome</w:t>
       </w:r>
       <w:r>
         <w:rPr>

</xml_diff>

<commit_message>
Deploy site 2026-01-30 13:59:11
</commit_message>
<xml_diff>
--- a/cv.docx
+++ b/cv.docx
@@ -794,18 +794,9 @@
           <w:rFonts w:ascii="Arial" w:hAnsi="Arial" w:cs="Arial"/>
           <w:szCs w:val="24"/>
         </w:rPr>
-        <w:t>the SCALLOP-</w:t>
-      </w:r>
-      <w:proofErr w:type="gramStart"/>
-      <w:r>
-        <w:rPr>
-          <w:rFonts w:ascii="Arial" w:hAnsi="Arial" w:cs="Arial"/>
-          <w:szCs w:val="24"/>
-        </w:rPr>
-        <w:t>Seq(</w:t>
+        <w:t>the SCALLOP-Seq(</w:t>
       </w:r>
       <w:proofErr w:type="spellStart"/>
-      <w:proofErr w:type="gramEnd"/>
       <w:r>
         <w:rPr>
           <w:rFonts w:ascii="Arial" w:hAnsi="Arial" w:cs="Arial"/>
@@ -1143,7 +1134,7 @@
           <w:rFonts w:ascii="Arial" w:hAnsi="Arial" w:cs="Arial"/>
           <w:szCs w:val="24"/>
         </w:rPr>
-        <w:t>https://cambridge-ceu.github.io/csd3/</w:t>
+        <w:t>https://cambridge-ceu.github.io/csd3/systems/ceuadmin.html</w:t>
       </w:r>
       <w:r>
         <w:rPr>
@@ -1967,7 +1958,6 @@
         </w:rPr>
         <w:t xml:space="preserve">Nature </w:t>
       </w:r>
-      <w:proofErr w:type="gramStart"/>
       <w:r>
         <w:rPr>
           <w:rFonts w:ascii="Arial" w:hAnsi="Arial" w:cs="Arial"/>
@@ -1988,7 +1978,6 @@
         </w:rPr>
         <w:t>:</w:t>
       </w:r>
-      <w:proofErr w:type="gramEnd"/>
       <w:r>
         <w:rPr>
           <w:rFonts w:ascii="Arial" w:hAnsi="Arial" w:cs="Arial"/>
@@ -1996,39 +1985,29 @@
           <w:szCs w:val="24"/>
           <w:lang w:val="fr-FR"/>
         </w:rPr>
-        <w:t>472–477 (2021</w:t>
-      </w:r>
-      <w:proofErr w:type="gramStart"/>
-      <w:r>
-        <w:rPr>
-          <w:rFonts w:ascii="Arial" w:hAnsi="Arial" w:cs="Arial"/>
-          <w:iCs/>
-          <w:szCs w:val="24"/>
-          <w:lang w:val="fr-FR"/>
-        </w:rPr>
-        <w:t>)</w:t>
-      </w:r>
-      <w:r>
-        <w:rPr>
-          <w:rFonts w:ascii="Arial" w:hAnsi="Arial" w:cs="Arial"/>
-          <w:szCs w:val="24"/>
-        </w:rPr>
-        <w:t>;</w:t>
-      </w:r>
-      <w:proofErr w:type="gramEnd"/>
-      <w:r>
-        <w:rPr>
-          <w:rFonts w:ascii="Arial" w:hAnsi="Arial" w:cs="Arial"/>
-          <w:szCs w:val="24"/>
-        </w:rPr>
-        <w:t xml:space="preserve"> </w:t>
+        <w:t>472–477 (2021)</w:t>
+      </w:r>
+      <w:r>
+        <w:rPr>
+          <w:rFonts w:ascii="Arial" w:hAnsi="Arial" w:cs="Arial"/>
+          <w:szCs w:val="24"/>
+        </w:rPr>
+        <w:t xml:space="preserve">; </w:t>
       </w:r>
       <w:r>
         <w:rPr>
           <w:rStyle w:val="markedcontent"/>
           <w:rFonts w:ascii="Arial" w:hAnsi="Arial" w:cs="Arial"/>
         </w:rPr>
-        <w:t xml:space="preserve">Pathak, G.A. et al. A first update on mapping the human genetic architecture of COVID-19. </w:t>
+        <w:t xml:space="preserve">Pathak, G.A. et al. A first update on mapping the human genetic architecture of </w:t>
+      </w:r>
+      <w:r>
+        <w:rPr>
+          <w:rStyle w:val="markedcontent"/>
+          <w:rFonts w:ascii="Arial" w:hAnsi="Arial" w:cs="Arial"/>
+        </w:rPr>
+        <w:lastRenderedPageBreak/>
+        <w:t xml:space="preserve">COVID-19. </w:t>
       </w:r>
       <w:r>
         <w:rPr>
@@ -2046,7 +2025,6 @@
         </w:rPr>
         <w:t xml:space="preserve"> </w:t>
       </w:r>
-      <w:proofErr w:type="gramStart"/>
       <w:r>
         <w:rPr>
           <w:rStyle w:val="markedcontent"/>
@@ -2068,15 +2046,7 @@
           <w:rStyle w:val="markedcontent"/>
           <w:rFonts w:ascii="Arial" w:hAnsi="Arial" w:cs="Arial"/>
         </w:rPr>
-        <w:t>E</w:t>
-      </w:r>
-      <w:proofErr w:type="gramEnd"/>
-      <w:r>
-        <w:rPr>
-          <w:rStyle w:val="markedcontent"/>
-          <w:rFonts w:ascii="Arial" w:hAnsi="Arial" w:cs="Arial"/>
-        </w:rPr>
-        <w:t>1-E10 (2022)</w:t>
+        <w:t>E1-E10 (2022)</w:t>
       </w:r>
       <w:r>
         <w:rPr>
@@ -2127,7 +2097,6 @@
         </w:rPr>
         <w:t xml:space="preserve"> </w:t>
       </w:r>
-      <w:proofErr w:type="gramStart"/>
       <w:r>
         <w:rPr>
           <w:rFonts w:ascii="Arial" w:hAnsi="Arial" w:cs="Arial"/>
@@ -2152,16 +2121,7 @@
           <w:szCs w:val="24"/>
           <w:lang w:val="en-GB" w:eastAsia="zh-CN"/>
         </w:rPr>
-        <w:t>E</w:t>
-      </w:r>
-      <w:proofErr w:type="gramEnd"/>
-      <w:r>
-        <w:rPr>
-          <w:rFonts w:ascii="Arial" w:hAnsi="Arial" w:cs="Arial"/>
-          <w:szCs w:val="24"/>
-          <w:lang w:val="en-GB" w:eastAsia="zh-CN"/>
-        </w:rPr>
-        <w:t>7–E26 (2023)</w:t>
+        <w:t>E7–E26 (2023)</w:t>
       </w:r>
       <w:r>
         <w:rPr>
@@ -2297,27 +2257,7 @@
           <w:szCs w:val="24"/>
           <w:lang w:eastAsia="zh-CN"/>
         </w:rPr>
-        <w:t>: 10.18637/</w:t>
-      </w:r>
-      <w:proofErr w:type="gramStart"/>
-      <w:r>
-        <w:rPr>
-          <w:rFonts w:ascii="Arial" w:hAnsi="Arial" w:cs="Arial"/>
-          <w:iCs/>
-          <w:szCs w:val="24"/>
-          <w:lang w:eastAsia="zh-CN"/>
-        </w:rPr>
-        <w:t>jss.v085.i</w:t>
-      </w:r>
-      <w:proofErr w:type="gramEnd"/>
-      <w:r>
-        <w:rPr>
-          <w:rFonts w:ascii="Arial" w:hAnsi="Arial" w:cs="Arial"/>
-          <w:iCs/>
-          <w:szCs w:val="24"/>
-          <w:lang w:eastAsia="zh-CN"/>
-        </w:rPr>
-        <w:t>06</w:t>
+        <w:t>: 10.18637/jss.v085.i06</w:t>
       </w:r>
     </w:p>
     <w:p>
@@ -2692,23 +2632,7 @@
           <w:rFonts w:ascii="Arial" w:hAnsi="Arial" w:cs="Arial"/>
           <w:szCs w:val="24"/>
         </w:rPr>
-        <w:t>10.18637/</w:t>
-      </w:r>
-      <w:proofErr w:type="gramStart"/>
-      <w:r>
-        <w:rPr>
-          <w:rFonts w:ascii="Arial" w:hAnsi="Arial" w:cs="Arial"/>
-          <w:szCs w:val="24"/>
-        </w:rPr>
-        <w:t>jss.v023.i</w:t>
-      </w:r>
-      <w:proofErr w:type="gramEnd"/>
-      <w:r>
-        <w:rPr>
-          <w:rFonts w:ascii="Arial" w:hAnsi="Arial" w:cs="Arial"/>
-          <w:szCs w:val="24"/>
-        </w:rPr>
-        <w:t>08.</w:t>
+        <w:t>10.18637/jss.v023.i08.</w:t>
       </w:r>
     </w:p>
     <w:p>
@@ -2789,7 +2713,6 @@
         </w:rPr>
         <w:t xml:space="preserve"> F, et al. </w:t>
       </w:r>
-      <w:proofErr w:type="gramStart"/>
       <w:r>
         <w:rPr>
           <w:rFonts w:ascii="Arial" w:hAnsi="Arial" w:cs="Arial"/>
@@ -2797,17 +2720,7 @@
           <w:szCs w:val="24"/>
           <w:lang w:eastAsia="zh-CN"/>
         </w:rPr>
-        <w:t>Multi-ancestry</w:t>
-      </w:r>
-      <w:proofErr w:type="gramEnd"/>
-      <w:r>
-        <w:rPr>
-          <w:rFonts w:ascii="Arial" w:hAnsi="Arial" w:cs="Arial"/>
-          <w:bCs/>
-          <w:szCs w:val="24"/>
-          <w:lang w:eastAsia="zh-CN"/>
-        </w:rPr>
-        <w:t xml:space="preserve"> genome-wide association study identifies new asthma susceptibility loci that co-localize with immune cell enhancer histone marks. </w:t>
+        <w:t xml:space="preserve">Multi-ancestry genome-wide association study identifies new asthma susceptibility loci that co-localize with immune cell enhancer histone marks. </w:t>
       </w:r>
       <w:r>
         <w:rPr>
@@ -2930,7 +2843,6 @@
         </w:rPr>
         <w:t xml:space="preserve">. </w:t>
       </w:r>
-      <w:proofErr w:type="gramStart"/>
       <w:r>
         <w:rPr>
           <w:rFonts w:ascii="Arial" w:eastAsia="Calibri" w:hAnsi="Arial" w:cs="Arial"/>
@@ -2938,17 +2850,7 @@
           <w:i/>
           <w:szCs w:val="24"/>
         </w:rPr>
-        <w:t>Am</w:t>
-      </w:r>
-      <w:proofErr w:type="gramEnd"/>
-      <w:r>
-        <w:rPr>
-          <w:rFonts w:ascii="Arial" w:eastAsia="Calibri" w:hAnsi="Arial" w:cs="Arial"/>
-          <w:bCs/>
-          <w:i/>
-          <w:szCs w:val="24"/>
-        </w:rPr>
-        <w:t xml:space="preserve"> J Hum Genet</w:t>
+        <w:t>Am J Hum Genet</w:t>
       </w:r>
       <w:r>
         <w:rPr>
@@ -3100,27 +3002,7 @@
           <w:szCs w:val="24"/>
           <w:lang w:eastAsia="zh-CN"/>
         </w:rPr>
-        <w:t>: 10.18637/</w:t>
-      </w:r>
-      <w:proofErr w:type="gramStart"/>
-      <w:r>
-        <w:rPr>
-          <w:rFonts w:ascii="Arial" w:hAnsi="Arial" w:cs="Arial"/>
-          <w:iCs/>
-          <w:szCs w:val="24"/>
-          <w:lang w:eastAsia="zh-CN"/>
-        </w:rPr>
-        <w:t>jss.v085.i</w:t>
-      </w:r>
-      <w:proofErr w:type="gramEnd"/>
-      <w:r>
-        <w:rPr>
-          <w:rFonts w:ascii="Arial" w:hAnsi="Arial" w:cs="Arial"/>
-          <w:iCs/>
-          <w:szCs w:val="24"/>
-          <w:lang w:eastAsia="zh-CN"/>
-        </w:rPr>
-        <w:t>06</w:t>
+        <w:t>: 10.18637/jss.v085.i06</w:t>
       </w:r>
     </w:p>
     <w:p>
@@ -3166,23 +3048,7 @@
           <w:rFonts w:ascii="Arial" w:hAnsi="Arial" w:cs="Arial"/>
           <w:szCs w:val="24"/>
         </w:rPr>
-        <w:t xml:space="preserve"> 2018, 13(6</w:t>
-      </w:r>
-      <w:proofErr w:type="gramStart"/>
-      <w:r>
-        <w:rPr>
-          <w:rFonts w:ascii="Arial" w:hAnsi="Arial" w:cs="Arial"/>
-          <w:szCs w:val="24"/>
-        </w:rPr>
-        <w:t>):e</w:t>
-      </w:r>
-      <w:proofErr w:type="gramEnd"/>
-      <w:r>
-        <w:rPr>
-          <w:rFonts w:ascii="Arial" w:hAnsi="Arial" w:cs="Arial"/>
-          <w:szCs w:val="24"/>
-        </w:rPr>
-        <w:t xml:space="preserve">0198166. </w:t>
+        <w:t xml:space="preserve"> 2018, 13(6):e0198166. </w:t>
       </w:r>
       <w:proofErr w:type="spellStart"/>
       <w:r>
@@ -3309,23 +3175,13 @@
         </w:rPr>
         <w:t xml:space="preserve">Genome analyses of &gt;200,000 individuals identify 58 loci for chronic inflammation and highlight pathways that link inflammation and complex disorders. </w:t>
       </w:r>
-      <w:proofErr w:type="gramStart"/>
       <w:r>
         <w:rPr>
           <w:rFonts w:ascii="Arial" w:hAnsi="Arial" w:cs="Arial"/>
           <w:i/>
           <w:szCs w:val="24"/>
         </w:rPr>
-        <w:t>Am</w:t>
-      </w:r>
-      <w:proofErr w:type="gramEnd"/>
-      <w:r>
-        <w:rPr>
-          <w:rFonts w:ascii="Arial" w:hAnsi="Arial" w:cs="Arial"/>
-          <w:i/>
-          <w:szCs w:val="24"/>
-        </w:rPr>
-        <w:t xml:space="preserve"> J Hum Genet </w:t>
+        <w:t xml:space="preserve">Am J Hum Genet </w:t>
       </w:r>
       <w:r>
         <w:rPr>
@@ -3496,21 +3352,12 @@
         </w:rPr>
         <w:t xml:space="preserve">Kilpeläinen TO, et al. </w:t>
       </w:r>
-      <w:proofErr w:type="gramStart"/>
-      <w:r>
-        <w:rPr>
-          <w:rFonts w:ascii="Arial" w:hAnsi="Arial" w:cs="Arial"/>
-          <w:szCs w:val="24"/>
-        </w:rPr>
-        <w:t>Multi-ancestry</w:t>
-      </w:r>
-      <w:proofErr w:type="gramEnd"/>
-      <w:r>
-        <w:rPr>
-          <w:rFonts w:ascii="Arial" w:hAnsi="Arial" w:cs="Arial"/>
-          <w:szCs w:val="24"/>
-        </w:rPr>
-        <w:t xml:space="preserve"> study of blood lipid levels identifies four loci interacting with physical activity. </w:t>
+      <w:r>
+        <w:rPr>
+          <w:rFonts w:ascii="Arial" w:hAnsi="Arial" w:cs="Arial"/>
+          <w:szCs w:val="24"/>
+        </w:rPr>
+        <w:t xml:space="preserve">Multi-ancestry study of blood lipid levels identifies four loci interacting with physical activity. </w:t>
       </w:r>
       <w:r>
         <w:rPr>
@@ -3593,6 +3440,7 @@
           <w:szCs w:val="24"/>
           <w:lang w:eastAsia="zh-CN"/>
         </w:rPr>
+        <w:lastRenderedPageBreak/>
         <w:t xml:space="preserve">Karasik D, et al. </w:t>
       </w:r>
       <w:r>
@@ -3677,24 +3525,14 @@
           <w:szCs w:val="24"/>
           <w:lang w:eastAsia="zh-CN"/>
         </w:rPr>
-        <w:lastRenderedPageBreak/>
         <w:t xml:space="preserve">de Vries PS, et al. </w:t>
       </w:r>
-      <w:proofErr w:type="gramStart"/>
-      <w:r>
-        <w:rPr>
-          <w:rFonts w:ascii="Arial" w:hAnsi="Arial" w:cs="Arial"/>
-          <w:szCs w:val="24"/>
-        </w:rPr>
-        <w:t>Multi-ancestry</w:t>
-      </w:r>
-      <w:proofErr w:type="gramEnd"/>
-      <w:r>
-        <w:rPr>
-          <w:rFonts w:ascii="Arial" w:hAnsi="Arial" w:cs="Arial"/>
-          <w:szCs w:val="24"/>
-        </w:rPr>
-        <w:t xml:space="preserve"> genome-wide association study of lipid levels incorporating gene-alcohol interactions</w:t>
+      <w:r>
+        <w:rPr>
+          <w:rFonts w:ascii="Arial" w:hAnsi="Arial" w:cs="Arial"/>
+          <w:szCs w:val="24"/>
+        </w:rPr>
+        <w:t>Multi-ancestry genome-wide association study of lipid levels incorporating gene-alcohol interactions</w:t>
       </w:r>
       <w:r>
         <w:rPr>
@@ -4103,23 +3941,7 @@
           <w:rFonts w:ascii="Arial" w:hAnsi="Arial" w:cs="Arial"/>
           <w:szCs w:val="24"/>
         </w:rPr>
-        <w:t xml:space="preserve"> </w:t>
-      </w:r>
-      <w:proofErr w:type="gramStart"/>
-      <w:r>
-        <w:rPr>
-          <w:rFonts w:ascii="Arial" w:hAnsi="Arial" w:cs="Arial"/>
-          <w:szCs w:val="24"/>
-        </w:rPr>
-        <w:t>Multi-ancestry</w:t>
-      </w:r>
-      <w:proofErr w:type="gramEnd"/>
-      <w:r>
-        <w:rPr>
-          <w:rFonts w:ascii="Arial" w:hAnsi="Arial" w:cs="Arial"/>
-          <w:szCs w:val="24"/>
-        </w:rPr>
-        <w:t xml:space="preserve"> genome-wide gene–smoking interaction study of 387,272 individuals identifies new loci associated with serum lipids. </w:t>
+        <w:t xml:space="preserve"> Multi-ancestry genome-wide gene–smoking interaction study of 387,272 individuals identifies new loci associated with serum lipids. </w:t>
       </w:r>
       <w:r>
         <w:rPr>
@@ -4852,23 +4674,13 @@
         </w:rPr>
         <w:t xml:space="preserve">Ramdas S, et al. A multi-layer functional genomic analysis to understand noncoding genetic variation in lipids. </w:t>
       </w:r>
-      <w:proofErr w:type="gramStart"/>
       <w:r>
         <w:rPr>
           <w:rFonts w:ascii="Arial" w:hAnsi="Arial" w:cs="Arial"/>
           <w:i/>
           <w:szCs w:val="24"/>
         </w:rPr>
-        <w:t>Am</w:t>
-      </w:r>
-      <w:proofErr w:type="gramEnd"/>
-      <w:r>
-        <w:rPr>
-          <w:rFonts w:ascii="Arial" w:hAnsi="Arial" w:cs="Arial"/>
-          <w:i/>
-          <w:szCs w:val="24"/>
-        </w:rPr>
-        <w:t xml:space="preserve"> J Hum Genet</w:t>
+        <w:t>Am J Hum Genet</w:t>
       </w:r>
       <w:r>
         <w:rPr>
@@ -4927,6 +4739,7 @@
           <w:rFonts w:ascii="Arial" w:hAnsi="Arial" w:cs="Arial"/>
           <w:szCs w:val="24"/>
         </w:rPr>
+        <w:lastRenderedPageBreak/>
         <w:t xml:space="preserve">Wang Z, et al. </w:t>
       </w:r>
       <w:r>
@@ -5007,7 +4820,6 @@
           <w:rFonts w:ascii="Arial" w:hAnsi="Arial" w:cs="Arial"/>
           <w:szCs w:val="24"/>
         </w:rPr>
-        <w:lastRenderedPageBreak/>
         <w:t xml:space="preserve">Yengo L, et al. </w:t>
       </w:r>
       <w:r>
@@ -5231,21 +5043,12 @@
         </w:rPr>
         <w:t xml:space="preserve">Shrine N, et al. </w:t>
       </w:r>
-      <w:proofErr w:type="gramStart"/>
-      <w:r>
-        <w:rPr>
-          <w:rFonts w:ascii="Arial" w:hAnsi="Arial" w:cs="Arial"/>
-          <w:szCs w:val="24"/>
-        </w:rPr>
-        <w:t>Multi-ancestry</w:t>
-      </w:r>
-      <w:proofErr w:type="gramEnd"/>
-      <w:r>
-        <w:rPr>
-          <w:rFonts w:ascii="Arial" w:hAnsi="Arial" w:cs="Arial"/>
-          <w:szCs w:val="24"/>
-        </w:rPr>
-        <w:t xml:space="preserve"> genome-wide association study improves resolution of genes, pathways and pleiotropy for lung function and chronic obstructive pulmonary disease. </w:t>
+      <w:r>
+        <w:rPr>
+          <w:rFonts w:ascii="Arial" w:hAnsi="Arial" w:cs="Arial"/>
+          <w:szCs w:val="24"/>
+        </w:rPr>
+        <w:t xml:space="preserve">Multi-ancestry genome-wide association study improves resolution of genes, pathways and pleiotropy for lung function and chronic obstructive pulmonary disease. </w:t>
       </w:r>
       <w:r>
         <w:rPr>
@@ -5615,7 +5418,6 @@
         </w:rPr>
         <w:t xml:space="preserve"> </w:t>
       </w:r>
-      <w:proofErr w:type="gramStart"/>
       <w:r>
         <w:rPr>
           <w:rFonts w:ascii="Arial" w:hAnsi="Arial" w:cs="Arial"/>
@@ -5642,16 +5444,7 @@
           <w:szCs w:val="24"/>
           <w:lang w:eastAsia="zh-CN"/>
         </w:rPr>
-        <w:t>E</w:t>
-      </w:r>
-      <w:proofErr w:type="gramEnd"/>
-      <w:r>
-        <w:rPr>
-          <w:rFonts w:ascii="Arial" w:hAnsi="Arial" w:cs="Arial"/>
-          <w:szCs w:val="24"/>
-          <w:lang w:eastAsia="zh-CN"/>
-        </w:rPr>
-        <w:t>7–E26 (2023).</w:t>
+        <w:t>E7–E26 (2023).</w:t>
       </w:r>
     </w:p>
     <w:p>
@@ -5960,23 +5753,7 @@
           <w:rFonts w:ascii="Arial" w:hAnsi="Arial" w:cs="Arial"/>
           <w:szCs w:val="24"/>
         </w:rPr>
-        <w:t xml:space="preserve">Performance of </w:t>
-      </w:r>
-      <w:proofErr w:type="gramStart"/>
-      <w:r>
-        <w:rPr>
-          <w:rFonts w:ascii="Arial" w:hAnsi="Arial" w:cs="Arial"/>
-          <w:szCs w:val="24"/>
-        </w:rPr>
-        <w:t>deep-learning</w:t>
-      </w:r>
-      <w:proofErr w:type="gramEnd"/>
-      <w:r>
-        <w:rPr>
-          <w:rFonts w:ascii="Arial" w:hAnsi="Arial" w:cs="Arial"/>
-          <w:szCs w:val="24"/>
-        </w:rPr>
-        <w:t xml:space="preserve"> based approaches to improve polygenic scores</w:t>
+        <w:t>Performance of deep-learning based approaches to improve polygenic scores</w:t>
       </w:r>
       <w:r>
         <w:rPr>

</xml_diff>

<commit_message>
Deploy site 2026-01-30 18:48:13
</commit_message>
<xml_diff>
--- a/cv.docx
+++ b/cv.docx
@@ -5671,60 +5671,59 @@
       <w:r>
         <w:rPr>
           <w:rFonts w:ascii="Arial" w:hAnsi="Arial" w:cs="Arial"/>
+          <w:szCs w:val="24"/>
+        </w:rPr>
+        <w:t xml:space="preserve">Kelemen M, et al. </w:t>
+      </w:r>
+      <w:r>
+        <w:rPr>
+          <w:rFonts w:ascii="Arial" w:hAnsi="Arial" w:cs="Arial"/>
+          <w:szCs w:val="24"/>
+        </w:rPr>
+        <w:t>Performance of deep-learning based approaches to improve polygenic scores</w:t>
+      </w:r>
+      <w:r>
+        <w:rPr>
+          <w:rFonts w:ascii="Arial" w:hAnsi="Arial" w:cs="Arial"/>
+          <w:szCs w:val="24"/>
+          <w:lang w:val="en-GB" w:eastAsia="zh-CN"/>
+        </w:rPr>
+        <w:t xml:space="preserve">. </w:t>
+      </w:r>
+      <w:r>
+        <w:rPr>
+          <w:rFonts w:ascii="Arial" w:hAnsi="Arial" w:cs="Arial"/>
+          <w:i/>
+          <w:iCs/>
+          <w:szCs w:val="24"/>
+          <w:lang w:eastAsia="zh-CN"/>
+        </w:rPr>
+        <w:t>Nat Comm</w:t>
+      </w:r>
+      <w:r>
+        <w:rPr>
           <w:b/>
           <w:bCs/>
         </w:rPr>
-        <w:t>Zhao JH</w:t>
-      </w:r>
-      <w:r>
-        <w:rPr>
-          <w:rFonts w:ascii="Arial" w:hAnsi="Arial" w:cs="Arial"/>
-        </w:rPr>
-        <w:t xml:space="preserve">. Genetic association analysis with R (II). </w:t>
-      </w:r>
-      <w:r>
-        <w:rPr>
-          <w:rStyle w:val="Emphasis"/>
-          <w:rFonts w:ascii="Arial" w:hAnsi="Arial" w:cs="Arial"/>
-        </w:rPr>
-        <w:t>The Biomedical &amp; Life Sciences Collection</w:t>
-      </w:r>
-      <w:r>
-        <w:rPr>
-          <w:rFonts w:ascii="Arial" w:hAnsi="Arial" w:cs="Arial"/>
-        </w:rPr>
         <w:t xml:space="preserve"> </w:t>
       </w:r>
       <w:r>
         <w:rPr>
-          <w:rStyle w:val="Strong"/>
-          <w:rFonts w:ascii="Arial" w:hAnsi="Arial" w:cs="Arial"/>
-        </w:rPr>
-        <w:t>2025</w:t>
-      </w:r>
-      <w:r>
-        <w:rPr>
-          <w:rFonts w:ascii="Arial" w:hAnsi="Arial" w:cs="Arial"/>
-        </w:rPr>
-        <w:t xml:space="preserve">, </w:t>
-      </w:r>
-      <w:r>
-        <w:rPr>
-          <w:rFonts w:ascii="Arial" w:hAnsi="Arial" w:cs="Arial"/>
-        </w:rPr>
-        <w:t>https://github.com/jinghuazhao/gaawr2</w:t>
-      </w:r>
-      <w:r>
-        <w:rPr>
-          <w:rFonts w:ascii="Arial" w:hAnsi="Arial" w:cs="Arial"/>
-        </w:rPr>
-        <w:t xml:space="preserve">, </w:t>
-      </w:r>
-      <w:r>
-        <w:rPr>
-          <w:rFonts w:ascii="Arial" w:hAnsi="Arial" w:cs="Arial"/>
-        </w:rPr>
-        <w:t>(2025).</w:t>
+          <w:rFonts w:ascii="Arial" w:hAnsi="Arial" w:cs="Arial"/>
+          <w:b/>
+          <w:bCs/>
+          <w:szCs w:val="24"/>
+          <w:lang w:eastAsia="zh-CN"/>
+        </w:rPr>
+        <w:t>16</w:t>
+      </w:r>
+      <w:r>
+        <w:rPr>
+          <w:rFonts w:ascii="Arial" w:hAnsi="Arial" w:cs="Arial"/>
+          <w:szCs w:val="24"/>
+          <w:lang w:eastAsia="zh-CN"/>
+        </w:rPr>
+        <w:t>, 5122 (2025). https://doi.org/10.1038/s41467-025-60056-1</w:t>
       </w:r>
     </w:p>
     <w:p>
@@ -5746,22 +5745,21 @@
           <w:rFonts w:ascii="Arial" w:hAnsi="Arial" w:cs="Arial"/>
           <w:szCs w:val="24"/>
         </w:rPr>
-        <w:t xml:space="preserve">Kelemen M, et al. </w:t>
-      </w:r>
-      <w:r>
-        <w:rPr>
-          <w:rFonts w:ascii="Arial" w:hAnsi="Arial" w:cs="Arial"/>
-          <w:szCs w:val="24"/>
-        </w:rPr>
-        <w:t>Performance of deep-learning based approaches to improve polygenic scores</w:t>
-      </w:r>
-      <w:r>
-        <w:rPr>
-          <w:rFonts w:ascii="Arial" w:hAnsi="Arial" w:cs="Arial"/>
-          <w:szCs w:val="24"/>
-          <w:lang w:val="en-GB" w:eastAsia="zh-CN"/>
-        </w:rPr>
-        <w:t xml:space="preserve">. </w:t>
+        <w:t>Smit RAJ, et al. Polygenic scores to predict body mass index and obesity across populations and through the life course powered by data from 5.1 million individuals</w:t>
+      </w:r>
+      <w:r>
+        <w:rPr>
+          <w:rFonts w:ascii="Arial" w:hAnsi="Arial" w:cs="Arial"/>
+          <w:szCs w:val="24"/>
+        </w:rPr>
+        <w:t>,</w:t>
+      </w:r>
+      <w:r>
+        <w:rPr>
+          <w:rFonts w:ascii="Arial" w:hAnsi="Arial" w:cs="Arial"/>
+          <w:szCs w:val="24"/>
+        </w:rPr>
+        <w:t xml:space="preserve"> </w:t>
       </w:r>
       <w:r>
         <w:rPr>
@@ -5769,34 +5767,29 @@
           <w:i/>
           <w:iCs/>
           <w:szCs w:val="24"/>
-          <w:lang w:eastAsia="zh-CN"/>
-        </w:rPr>
-        <w:t>Nat Comm</w:t>
-      </w:r>
-      <w:r>
-        <w:rPr>
-          <w:b/>
-          <w:bCs/>
-        </w:rPr>
-        <w:t xml:space="preserve"> </w:t>
-      </w:r>
-      <w:r>
-        <w:rPr>
-          <w:rFonts w:ascii="Arial" w:hAnsi="Arial" w:cs="Arial"/>
-          <w:b/>
-          <w:bCs/>
-          <w:szCs w:val="24"/>
-          <w:lang w:eastAsia="zh-CN"/>
-        </w:rPr>
-        <w:t>16</w:t>
-      </w:r>
-      <w:r>
-        <w:rPr>
-          <w:rFonts w:ascii="Arial" w:hAnsi="Arial" w:cs="Arial"/>
-          <w:szCs w:val="24"/>
-          <w:lang w:eastAsia="zh-CN"/>
-        </w:rPr>
-        <w:t>, 5122 (2025). https://doi.org/10.1038/s41467-025-60056-1</w:t>
+        </w:rPr>
+        <w:t>Nat Med</w:t>
+      </w:r>
+      <w:r>
+        <w:rPr>
+          <w:rFonts w:ascii="Arial" w:hAnsi="Arial" w:cs="Arial"/>
+          <w:szCs w:val="24"/>
+        </w:rPr>
+        <w:t xml:space="preserve"> (2025). </w:t>
+      </w:r>
+      <w:r>
+        <w:rPr>
+          <w:rFonts w:ascii="Arial" w:hAnsi="Arial" w:cs="Arial"/>
+          <w:szCs w:val="24"/>
+        </w:rPr>
+        <w:t>https://www.nature.com/articles/s41591-025-03827-z</w:t>
+      </w:r>
+      <w:r>
+        <w:rPr>
+          <w:rFonts w:ascii="Arial" w:hAnsi="Arial" w:cs="Arial"/>
+          <w:szCs w:val="24"/>
+        </w:rPr>
+        <w:t>.</w:t>
       </w:r>
     </w:p>
     <w:p>
@@ -5816,23 +5809,18 @@
       <w:r>
         <w:rPr>
           <w:rFonts w:ascii="Arial" w:hAnsi="Arial" w:cs="Arial"/>
-          <w:szCs w:val="24"/>
-        </w:rPr>
-        <w:t>Smit RAJ, et al. Polygenic scores to predict body mass index and obesity across populations and through the life course powered by data from 5.1 million individuals</w:t>
-      </w:r>
-      <w:r>
-        <w:rPr>
-          <w:rFonts w:ascii="Arial" w:hAnsi="Arial" w:cs="Arial"/>
-          <w:szCs w:val="24"/>
-        </w:rPr>
-        <w:t>,</w:t>
-      </w:r>
-      <w:r>
-        <w:rPr>
-          <w:rFonts w:ascii="Arial" w:hAnsi="Arial" w:cs="Arial"/>
-          <w:szCs w:val="24"/>
-        </w:rPr>
-        <w:t xml:space="preserve"> </w:t>
+          <w:b/>
+          <w:bCs/>
+          <w:szCs w:val="24"/>
+        </w:rPr>
+        <w:t>Zhao JH</w:t>
+      </w:r>
+      <w:r>
+        <w:rPr>
+          <w:rFonts w:ascii="Arial" w:hAnsi="Arial" w:cs="Arial"/>
+          <w:szCs w:val="24"/>
+        </w:rPr>
+        <w:t xml:space="preserve"> (2026, January 28). </w:t>
       </w:r>
       <w:r>
         <w:rPr>
@@ -5841,26 +5829,80 @@
           <w:iCs/>
           <w:szCs w:val="24"/>
         </w:rPr>
-        <w:t>Nat Med</w:t>
-      </w:r>
-      <w:r>
-        <w:rPr>
-          <w:rFonts w:ascii="Arial" w:hAnsi="Arial" w:cs="Arial"/>
-          <w:szCs w:val="24"/>
-        </w:rPr>
-        <w:t xml:space="preserve"> (2025). </w:t>
-      </w:r>
-      <w:r>
-        <w:rPr>
-          <w:rFonts w:ascii="Arial" w:hAnsi="Arial" w:cs="Arial"/>
-          <w:szCs w:val="24"/>
-        </w:rPr>
-        <w:t>https://www.nature.com/articles/s41591-025-03827-z</w:t>
-      </w:r>
-      <w:r>
-        <w:rPr>
-          <w:rFonts w:ascii="Arial" w:hAnsi="Arial" w:cs="Arial"/>
-          <w:szCs w:val="24"/>
+        <w:t>Genetic association analysis with R: latest developments.</w:t>
+      </w:r>
+      <w:r>
+        <w:rPr>
+          <w:rFonts w:ascii="Arial" w:hAnsi="Arial" w:cs="Arial"/>
+          <w:szCs w:val="24"/>
+        </w:rPr>
+        <w:t xml:space="preserve"> Published in </w:t>
+      </w:r>
+      <w:r>
+        <w:rPr>
+          <w:rFonts w:ascii="Arial" w:hAnsi="Arial" w:cs="Arial"/>
+          <w:i/>
+          <w:iCs/>
+          <w:szCs w:val="24"/>
+        </w:rPr>
+        <w:t>The Biomedical &amp; Life Sciences Collection</w:t>
+      </w:r>
+      <w:r>
+        <w:rPr>
+          <w:rFonts w:ascii="Arial" w:hAnsi="Arial" w:cs="Arial"/>
+          <w:szCs w:val="24"/>
+        </w:rPr>
+        <w:t>, Henry Stewart Talks. DOI: 10.69645/FRFQ9519. (</w:t>
+      </w:r>
+      <w:hyperlink r:id="rId13" w:tooltip="Genetic association analysis with R: latest developments | HSTalks" w:history="1">
+        <w:r>
+          <w:rPr>
+            <w:rStyle w:val="Hyperlink"/>
+            <w:rFonts w:ascii="Arial" w:hAnsi="Arial" w:cs="Arial"/>
+            <w:szCs w:val="24"/>
+          </w:rPr>
+          <w:t>HSTa</w:t>
+        </w:r>
+        <w:r>
+          <w:rPr>
+            <w:rStyle w:val="Hyperlink"/>
+            <w:rFonts w:ascii="Arial" w:hAnsi="Arial" w:cs="Arial"/>
+            <w:szCs w:val="24"/>
+          </w:rPr>
+          <w:t>l</w:t>
+        </w:r>
+        <w:r>
+          <w:rPr>
+            <w:rStyle w:val="Hyperlink"/>
+            <w:rFonts w:ascii="Arial" w:hAnsi="Arial" w:cs="Arial"/>
+            <w:szCs w:val="24"/>
+          </w:rPr>
+          <w:t>ks</w:t>
+        </w:r>
+      </w:hyperlink>
+      <w:r>
+        <w:rPr>
+          <w:rFonts w:ascii="Arial" w:hAnsi="Arial" w:cs="Arial"/>
+          <w:szCs w:val="24"/>
+        </w:rPr>
+        <w:t>)</w:t>
+      </w:r>
+      <w:r>
+        <w:rPr>
+          <w:rFonts w:ascii="Arial" w:hAnsi="Arial" w:cs="Arial"/>
+          <w:szCs w:val="24"/>
+        </w:rPr>
+        <w:t xml:space="preserve">, </w:t>
+      </w:r>
+      <w:r>
+        <w:rPr>
+          <w:rFonts w:ascii="Arial" w:hAnsi="Arial" w:cs="Arial"/>
+        </w:rPr>
+        <w:t>https://github.com/jinghuazhao/gaawr2</w:t>
+      </w:r>
+      <w:r>
+        <w:rPr>
+          <w:rFonts w:ascii="Arial" w:hAnsi="Arial" w:cs="Arial"/>
         </w:rPr>
         <w:t>.</w:t>
       </w:r>
@@ -6007,8 +6049,8 @@
       </w:r>
     </w:p>
     <w:sectPr>
-      <w:headerReference w:type="default" r:id="rId13"/>
-      <w:footerReference w:type="default" r:id="rId14"/>
+      <w:headerReference w:type="default" r:id="rId14"/>
+      <w:footerReference w:type="default" r:id="rId15"/>
       <w:type w:val="continuous"/>
       <w:pgSz w:w="12240" w:h="15840" w:code="1"/>
       <w:pgMar w:top="720" w:right="720" w:bottom="720" w:left="720" w:header="720" w:footer="720" w:gutter="0"/>
@@ -8059,7 +8101,6 @@
   <w:style w:type="character" w:default="1" w:styleId="DefaultParagraphFont">
     <w:name w:val="Default Paragraph Font"/>
     <w:uiPriority w:val="1"/>
-    <w:semiHidden/>
     <w:unhideWhenUsed/>
   </w:style>
   <w:style w:type="table" w:default="1" w:styleId="TableNormal">

</xml_diff>

<commit_message>
Deploy site 2026-01-31 22:13:50
</commit_message>
<xml_diff>
--- a/cv.docx
+++ b/cv.docx
@@ -657,54 +657,34 @@
         </w:rPr>
         <w:t xml:space="preserve"> and </w:t>
       </w:r>
-      <w:proofErr w:type="spellStart"/>
-      <w:r>
-        <w:rPr>
-          <w:rFonts w:ascii="Arial" w:hAnsi="Arial" w:cs="Arial"/>
-          <w:szCs w:val="24"/>
-        </w:rPr>
-        <w:t>genomewide</w:t>
-      </w:r>
-      <w:proofErr w:type="spellEnd"/>
-      <w:r>
-        <w:rPr>
-          <w:rFonts w:ascii="Arial" w:hAnsi="Arial" w:cs="Arial"/>
-          <w:szCs w:val="24"/>
-        </w:rPr>
-        <w:t xml:space="preserve"> association studies (GWASs</w:t>
-      </w:r>
-      <w:r>
-        <w:rPr>
-          <w:rFonts w:ascii="Arial" w:hAnsi="Arial" w:cs="Arial"/>
-          <w:szCs w:val="24"/>
-        </w:rPr>
-        <w:t xml:space="preserve">). The most recent is </w:t>
-      </w:r>
-      <w:proofErr w:type="spellStart"/>
-      <w:r>
-        <w:rPr>
-          <w:rFonts w:ascii="Arial" w:hAnsi="Arial" w:cs="Arial"/>
-          <w:szCs w:val="24"/>
-        </w:rPr>
-        <w:t>proteogenomics</w:t>
-      </w:r>
-      <w:proofErr w:type="spellEnd"/>
-      <w:r>
-        <w:rPr>
-          <w:rFonts w:ascii="Arial" w:hAnsi="Arial" w:cs="Arial"/>
-          <w:szCs w:val="24"/>
-        </w:rPr>
-        <w:t xml:space="preserve"> within the SCALLOP consortium using the </w:t>
-      </w:r>
-      <w:proofErr w:type="spellStart"/>
-      <w:r>
-        <w:rPr>
-          <w:rFonts w:ascii="Arial" w:hAnsi="Arial" w:cs="Arial"/>
-          <w:szCs w:val="24"/>
-        </w:rPr>
-        <w:t>Olink</w:t>
-      </w:r>
-      <w:proofErr w:type="spellEnd"/>
+      <w:r>
+        <w:rPr>
+          <w:rFonts w:ascii="Arial" w:hAnsi="Arial" w:cs="Arial"/>
+          <w:szCs w:val="24"/>
+        </w:rPr>
+        <w:t>genomewide association studies (GWASs</w:t>
+      </w:r>
+      <w:r>
+        <w:rPr>
+          <w:rFonts w:ascii="Arial" w:hAnsi="Arial" w:cs="Arial"/>
+          <w:szCs w:val="24"/>
+        </w:rPr>
+        <w:t>). The most recent is proteogenomics</w:t>
+      </w:r>
+      <w:r>
+        <w:rPr>
+          <w:rFonts w:ascii="Arial" w:hAnsi="Arial" w:cs="Arial"/>
+          <w:szCs w:val="24"/>
+        </w:rPr>
+        <w:t xml:space="preserve"> within the SCALLOP consortium using the Olink </w:t>
+      </w:r>
+      <w:r>
+        <w:rPr>
+          <w:rFonts w:ascii="Arial" w:hAnsi="Arial" w:cs="Arial"/>
+          <w:szCs w:val="24"/>
+        </w:rPr>
+        <w:t>and</w:t>
+      </w:r>
       <w:r>
         <w:rPr>
           <w:rFonts w:ascii="Arial" w:hAnsi="Arial" w:cs="Arial"/>
@@ -717,7 +697,7 @@
           <w:rFonts w:ascii="Arial" w:hAnsi="Arial" w:cs="Arial"/>
           <w:szCs w:val="24"/>
         </w:rPr>
-        <w:t>and</w:t>
+        <w:t>mass spectrometry</w:t>
       </w:r>
       <w:r>
         <w:rPr>
@@ -731,20 +711,6 @@
           <w:rFonts w:ascii="Arial" w:hAnsi="Arial" w:cs="Arial"/>
           <w:szCs w:val="24"/>
         </w:rPr>
-        <w:t>mass spectrometry</w:t>
-      </w:r>
-      <w:r>
-        <w:rPr>
-          <w:rFonts w:ascii="Arial" w:hAnsi="Arial" w:cs="Arial"/>
-          <w:szCs w:val="24"/>
-        </w:rPr>
-        <w:t xml:space="preserve"> </w:t>
-      </w:r>
-      <w:r>
-        <w:rPr>
-          <w:rFonts w:ascii="Arial" w:hAnsi="Arial" w:cs="Arial"/>
-          <w:szCs w:val="24"/>
-        </w:rPr>
         <w:t xml:space="preserve">(MS) </w:t>
       </w:r>
       <w:r>
@@ -794,17 +760,8 @@
           <w:rFonts w:ascii="Arial" w:hAnsi="Arial" w:cs="Arial"/>
           <w:szCs w:val="24"/>
         </w:rPr>
-        <w:t>the SCALLOP-Seq(</w:t>
-      </w:r>
-      <w:proofErr w:type="spellStart"/>
-      <w:r>
-        <w:rPr>
-          <w:rFonts w:ascii="Arial" w:hAnsi="Arial" w:cs="Arial"/>
-          <w:szCs w:val="24"/>
-        </w:rPr>
-        <w:t>uence</w:t>
-      </w:r>
-      <w:proofErr w:type="spellEnd"/>
+        <w:t>the SCALLOP-Seq(uence</w:t>
+      </w:r>
       <w:r>
         <w:rPr>
           <w:rFonts w:ascii="Arial" w:hAnsi="Arial" w:cs="Arial"/>
@@ -952,7 +909,6 @@
         </w:rPr>
         <w:t>protein quantitative trait tools (</w:t>
       </w:r>
-      <w:proofErr w:type="spellStart"/>
       <w:r>
         <w:rPr>
           <w:rFonts w:ascii="Arial" w:hAnsi="Arial" w:cs="Arial"/>
@@ -960,7 +916,6 @@
         </w:rPr>
         <w:t>pQTLtools</w:t>
       </w:r>
-      <w:proofErr w:type="spellEnd"/>
       <w:r>
         <w:rPr>
           <w:rFonts w:ascii="Arial" w:hAnsi="Arial" w:cs="Arial"/>
@@ -1178,15 +1133,34 @@
         </w:rPr>
         <w:t xml:space="preserve">with </w:t>
       </w:r>
-      <w:proofErr w:type="spellStart"/>
-      <w:r>
-        <w:rPr>
-          <w:rFonts w:ascii="Arial" w:hAnsi="Arial" w:cs="Arial"/>
-          <w:szCs w:val="24"/>
-        </w:rPr>
-        <w:t>BitNet</w:t>
-      </w:r>
-      <w:proofErr w:type="spellEnd"/>
+      <w:r>
+        <w:rPr>
+          <w:rFonts w:ascii="Arial" w:hAnsi="Arial" w:cs="Arial"/>
+          <w:szCs w:val="24"/>
+        </w:rPr>
+        <w:t xml:space="preserve">BitNet, </w:t>
+      </w:r>
+      <w:r>
+        <w:rPr>
+          <w:rFonts w:ascii="Arial" w:hAnsi="Arial" w:cs="Arial"/>
+          <w:szCs w:val="24"/>
+        </w:rPr>
+        <w:t>G</w:t>
+      </w:r>
+      <w:r>
+        <w:rPr>
+          <w:rFonts w:ascii="Arial" w:hAnsi="Arial" w:cs="Arial"/>
+          <w:szCs w:val="24"/>
+        </w:rPr>
+        <w:t>emini</w:t>
+      </w:r>
+      <w:r>
+        <w:rPr>
+          <w:rFonts w:ascii="Arial" w:hAnsi="Arial" w:cs="Arial"/>
+          <w:szCs w:val="24"/>
+        </w:rPr>
+        <w:t>CLI</w:t>
+      </w:r>
       <w:r>
         <w:rPr>
           <w:rFonts w:ascii="Arial" w:hAnsi="Arial" w:cs="Arial"/>
@@ -1194,65 +1168,335 @@
         </w:rPr>
         <w:t xml:space="preserve">, </w:t>
       </w:r>
-      <w:proofErr w:type="spellStart"/>
-      <w:r>
-        <w:rPr>
-          <w:rFonts w:ascii="Arial" w:hAnsi="Arial" w:cs="Arial"/>
-          <w:szCs w:val="24"/>
-        </w:rPr>
-        <w:t>G</w:t>
-      </w:r>
-      <w:r>
-        <w:rPr>
-          <w:rFonts w:ascii="Arial" w:hAnsi="Arial" w:cs="Arial"/>
-          <w:szCs w:val="24"/>
-        </w:rPr>
-        <w:t>emini</w:t>
-      </w:r>
-      <w:r>
-        <w:rPr>
-          <w:rFonts w:ascii="Arial" w:hAnsi="Arial" w:cs="Arial"/>
-          <w:szCs w:val="24"/>
-        </w:rPr>
-        <w:t>CLI</w:t>
-      </w:r>
-      <w:proofErr w:type="spellEnd"/>
-      <w:r>
-        <w:rPr>
-          <w:rFonts w:ascii="Arial" w:hAnsi="Arial" w:cs="Arial"/>
-          <w:szCs w:val="24"/>
+      <w:r>
+        <w:rPr>
+          <w:rFonts w:ascii="Arial" w:hAnsi="Arial" w:cs="Arial"/>
+          <w:szCs w:val="24"/>
+        </w:rPr>
+        <w:t xml:space="preserve">Ollama, llama.cpp, </w:t>
+      </w:r>
+      <w:r>
+        <w:rPr>
+          <w:rFonts w:ascii="Arial" w:hAnsi="Arial" w:cs="Arial"/>
+          <w:szCs w:val="24"/>
+        </w:rPr>
+        <w:t xml:space="preserve">llm, </w:t>
+      </w:r>
+      <w:r>
+        <w:rPr>
+          <w:rFonts w:ascii="Arial" w:hAnsi="Arial" w:cs="Arial"/>
+        </w:rPr>
+        <w:t>featur</w:t>
+      </w:r>
+      <w:r>
+        <w:rPr>
+          <w:rFonts w:ascii="Arial" w:hAnsi="Arial" w:cs="Arial"/>
+        </w:rPr>
+        <w:t xml:space="preserve">ing </w:t>
+      </w:r>
+      <w:r>
+        <w:rPr>
+          <w:rFonts w:ascii="Arial" w:hAnsi="Arial" w:cs="Arial"/>
+        </w:rPr>
+        <w:t>AI for MS data with InstaNovo &amp; DIA-NN, m</w:t>
+      </w:r>
+      <w:r>
+        <w:rPr>
+          <w:rFonts w:ascii="Arial" w:hAnsi="Arial" w:cs="Arial"/>
+        </w:rPr>
+        <w:t xml:space="preserve">olecule </w:t>
+      </w:r>
+      <w:r>
+        <w:rPr>
+          <w:rFonts w:ascii="Arial" w:hAnsi="Arial" w:cs="Arial"/>
+        </w:rPr>
+        <w:t>o</w:t>
+      </w:r>
+      <w:r>
+        <w:rPr>
+          <w:rFonts w:ascii="Arial" w:hAnsi="Arial" w:cs="Arial"/>
+        </w:rPr>
+        <w:t xml:space="preserve">ptimization </w:t>
+      </w:r>
+      <w:r>
+        <w:rPr>
+          <w:rFonts w:ascii="Arial" w:hAnsi="Arial" w:cs="Arial"/>
+        </w:rPr>
+        <w:t xml:space="preserve">with DrugAssist, single-cell omics with Seurat, </w:t>
+      </w:r>
+      <w:r>
+        <w:rPr>
+          <w:rFonts w:ascii="Arial" w:hAnsi="Arial" w:cs="Arial"/>
+        </w:rPr>
+        <w:t xml:space="preserve">scp, </w:t>
+      </w:r>
+      <w:r>
+        <w:rPr>
+          <w:rFonts w:ascii="Arial" w:hAnsi="Arial" w:cs="Arial"/>
+        </w:rPr>
+        <w:t xml:space="preserve">scanpy, scvi-tools, </w:t>
+      </w:r>
+      <w:r>
+        <w:rPr>
+          <w:rFonts w:ascii="Arial" w:hAnsi="Arial" w:cs="Arial"/>
+        </w:rPr>
+        <w:t>scGPT</w:t>
+      </w:r>
+      <w:r>
+        <w:rPr>
+          <w:rFonts w:ascii="Arial" w:hAnsi="Arial" w:cs="Arial"/>
+        </w:rPr>
+        <w:t>,</w:t>
+      </w:r>
+      <w:r>
+        <w:rPr>
+          <w:rFonts w:ascii="Arial" w:hAnsi="Arial" w:cs="Arial"/>
+        </w:rPr>
+        <w:t xml:space="preserve"> C2S-Scale</w:t>
+      </w:r>
+      <w:r>
+        <w:rPr>
+          <w:rFonts w:ascii="Arial" w:hAnsi="Arial" w:cs="Arial"/>
         </w:rPr>
         <w:t xml:space="preserve">, </w:t>
       </w:r>
-      <w:proofErr w:type="spellStart"/>
-      <w:r>
-        <w:rPr>
-          <w:rFonts w:ascii="Arial" w:hAnsi="Arial" w:cs="Arial"/>
-          <w:szCs w:val="24"/>
-        </w:rPr>
-        <w:t>Ollama</w:t>
-      </w:r>
-      <w:proofErr w:type="spellEnd"/>
-      <w:r>
-        <w:rPr>
-          <w:rFonts w:ascii="Arial" w:hAnsi="Arial" w:cs="Arial"/>
-          <w:szCs w:val="24"/>
-        </w:rPr>
-        <w:t xml:space="preserve">, llama.cpp, </w:t>
-      </w:r>
-      <w:proofErr w:type="spellStart"/>
-      <w:r>
-        <w:rPr>
-          <w:rFonts w:ascii="Arial" w:hAnsi="Arial" w:cs="Arial"/>
-          <w:szCs w:val="24"/>
+      <w:r>
+        <w:rPr>
+          <w:rFonts w:ascii="Arial" w:hAnsi="Arial" w:cs="Arial"/>
+        </w:rPr>
+        <w:t>mtDNA analysis with MToolBox</w:t>
+      </w:r>
+      <w:r>
+        <w:rPr>
+          <w:rFonts w:ascii="Arial" w:hAnsi="Arial" w:cs="Arial"/>
+        </w:rPr>
+        <w:t xml:space="preserve">, </w:t>
+      </w:r>
+      <w:r>
+        <w:rPr>
+          <w:rFonts w:ascii="Arial" w:hAnsi="Arial" w:cs="Arial"/>
+        </w:rPr>
+        <w:t xml:space="preserve">fNUMT, </w:t>
+      </w:r>
+      <w:r>
+        <w:rPr>
+          <w:rFonts w:ascii="Arial" w:hAnsi="Arial" w:cs="Arial"/>
+        </w:rPr>
+        <w:t>haplogrep</w:t>
+      </w:r>
+      <w:r>
+        <w:rPr>
+          <w:rFonts w:ascii="Arial" w:hAnsi="Arial" w:cs="Arial"/>
+        </w:rPr>
+        <w:t xml:space="preserve"> </w:t>
+      </w:r>
+      <w:r>
+        <w:rPr>
+          <w:rFonts w:ascii="Arial" w:hAnsi="Arial" w:cs="Arial"/>
+        </w:rPr>
+        <w:t>a</w:t>
+      </w:r>
+      <w:r>
+        <w:rPr>
+          <w:rFonts w:ascii="Arial" w:hAnsi="Arial" w:cs="Arial"/>
+        </w:rPr>
+        <w:t xml:space="preserve">s well as </w:t>
+      </w:r>
+      <w:r>
+        <w:rPr>
+          <w:rFonts w:ascii="Arial" w:hAnsi="Arial" w:cs="Arial"/>
+        </w:rPr>
+        <w:t xml:space="preserve">long-read sequencing </w:t>
+      </w:r>
+      <w:r>
+        <w:rPr>
+          <w:rFonts w:ascii="Arial" w:hAnsi="Arial" w:cs="Arial"/>
+        </w:rPr>
+        <w:t xml:space="preserve">analysis </w:t>
+      </w:r>
+      <w:r>
+        <w:rPr>
+          <w:rFonts w:ascii="Arial" w:hAnsi="Arial" w:cs="Arial"/>
+        </w:rPr>
+        <w:t xml:space="preserve">with </w:t>
+      </w:r>
+      <w:r>
+        <w:rPr>
+          <w:rFonts w:ascii="Arial" w:hAnsi="Arial" w:cs="Arial"/>
+        </w:rPr>
+        <w:t xml:space="preserve">SVanalyzer, </w:t>
+      </w:r>
+      <w:r>
+        <w:rPr>
+          <w:rFonts w:ascii="Arial" w:hAnsi="Arial" w:cs="Arial"/>
+        </w:rPr>
+        <w:t>hap.py, sniffles,</w:t>
+      </w:r>
+      <w:r>
+        <w:rPr>
+          <w:rFonts w:ascii="Arial" w:hAnsi="Arial" w:cs="Arial"/>
+        </w:rPr>
+        <w:t xml:space="preserve"> truvari</w:t>
+      </w:r>
+      <w:r>
+        <w:rPr>
+          <w:rFonts w:ascii="Arial" w:hAnsi="Arial" w:cs="Arial"/>
+        </w:rPr>
+        <w:t>.</w:t>
+      </w:r>
+      <w:r>
+        <w:rPr>
+          <w:rFonts w:ascii="Arial" w:hAnsi="Arial" w:cs="Arial"/>
+        </w:rPr>
+        <w:t xml:space="preserve"> </w:t>
+      </w:r>
+      <w:r>
+        <w:rPr>
+          <w:rFonts w:ascii="Arial" w:hAnsi="Arial" w:cs="Arial"/>
+        </w:rPr>
+        <w:t>Exploration</w:t>
+      </w:r>
+      <w:r>
+        <w:rPr>
+          <w:rFonts w:ascii="Arial" w:hAnsi="Arial" w:cs="Arial"/>
+        </w:rPr>
+        <w:t>s</w:t>
+      </w:r>
+      <w:r>
+        <w:rPr>
+          <w:rFonts w:ascii="Arial" w:hAnsi="Arial" w:cs="Arial"/>
+        </w:rPr>
+        <w:t xml:space="preserve"> in p</w:t>
+      </w:r>
+      <w:r>
+        <w:rPr>
+          <w:rFonts w:ascii="Arial" w:hAnsi="Arial" w:cs="Arial"/>
+        </w:rPr>
+        <w:t>opulation genetics include selscan, angsd, relate, clues2 and fastsimcoal2.</w:t>
+      </w:r>
+      <w:r>
+        <w:rPr>
+          <w:rFonts w:ascii="Arial" w:hAnsi="Arial" w:cs="Arial"/>
+        </w:rPr>
+        <w:t xml:space="preserve"> </w:t>
+      </w:r>
+      <w:r>
+        <w:rPr>
+          <w:rFonts w:ascii="Arial" w:hAnsi="Arial" w:cs="Arial"/>
+        </w:rPr>
+        <w:t>These are</w:t>
+      </w:r>
+      <w:r>
+        <w:rPr>
+          <w:rFonts w:ascii="Arial" w:hAnsi="Arial" w:cs="Arial"/>
+        </w:rPr>
+        <w:t xml:space="preserve"> </w:t>
+      </w:r>
+      <w:r>
+        <w:rPr>
+          <w:rFonts w:ascii="Arial" w:hAnsi="Arial" w:cs="Arial"/>
+        </w:rPr>
+        <w:t xml:space="preserve">coupled with </w:t>
+      </w:r>
+      <w:r>
+        <w:rPr>
+          <w:rFonts w:ascii="Arial" w:hAnsi="Arial" w:cs="Arial"/>
+        </w:rPr>
+        <w:t>extensive</w:t>
+      </w:r>
+      <w:r>
+        <w:rPr>
+          <w:rFonts w:ascii="Arial" w:hAnsi="Arial" w:cs="Arial"/>
+        </w:rPr>
+        <w:t xml:space="preserve"> experiments</w:t>
+      </w:r>
+      <w:r>
+        <w:rPr>
+          <w:rFonts w:ascii="Arial" w:hAnsi="Arial" w:cs="Arial"/>
+        </w:rPr>
+        <w:t xml:space="preserve"> </w:t>
+      </w:r>
+      <w:r>
+        <w:rPr>
+          <w:rFonts w:ascii="Arial" w:hAnsi="Arial" w:cs="Arial"/>
+        </w:rPr>
+        <w:t>on</w:t>
+      </w:r>
+      <w:r>
+        <w:rPr>
+          <w:rFonts w:ascii="Arial" w:hAnsi="Arial" w:cs="Arial"/>
+        </w:rPr>
+        <w:t xml:space="preserve"> various </w:t>
+      </w:r>
+      <w:r>
+        <w:rPr>
+          <w:rFonts w:ascii="Arial" w:hAnsi="Arial" w:cs="Arial"/>
+        </w:rPr>
+        <w:t>models, architectures</w:t>
+      </w:r>
+      <w:r>
+        <w:rPr>
+          <w:rFonts w:ascii="Arial" w:hAnsi="Arial" w:cs="Arial"/>
+        </w:rPr>
+        <w:t>, platforms as with</w:t>
+      </w:r>
+      <w:r>
+        <w:rPr>
+          <w:rFonts w:ascii="Arial" w:hAnsi="Arial" w:cs="Arial"/>
+        </w:rPr>
+        <w:t xml:space="preserve"> libraries such as </w:t>
+      </w:r>
+      <w:r>
+        <w:rPr>
+          <w:rFonts w:ascii="Arial" w:hAnsi="Arial" w:cs="Arial"/>
+        </w:rPr>
+        <w:t>T</w:t>
+      </w:r>
+      <w:r>
+        <w:rPr>
+          <w:rFonts w:ascii="Arial" w:hAnsi="Arial" w:cs="Arial"/>
+        </w:rPr>
+        <w:t>ensor</w:t>
+      </w:r>
+      <w:r>
+        <w:rPr>
+          <w:rFonts w:ascii="Arial" w:hAnsi="Arial" w:cs="Arial"/>
+        </w:rPr>
+        <w:t>F</w:t>
+      </w:r>
+      <w:r>
+        <w:rPr>
+          <w:rFonts w:ascii="Arial" w:hAnsi="Arial" w:cs="Arial"/>
+        </w:rPr>
+        <w:t xml:space="preserve">low, </w:t>
+      </w:r>
+      <w:r>
+        <w:rPr>
+          <w:rFonts w:ascii="Arial" w:hAnsi="Arial" w:cs="Arial"/>
+        </w:rPr>
+        <w:t>PyTorch,</w:t>
+      </w:r>
+      <w:r>
+        <w:rPr>
+          <w:rFonts w:ascii="Arial" w:hAnsi="Arial" w:cs="Arial"/>
+        </w:rPr>
+        <w:t xml:space="preserve"> </w:t>
+      </w:r>
+      <w:r>
+        <w:rPr>
+          <w:rFonts w:ascii="Arial" w:hAnsi="Arial" w:cs="Arial"/>
+        </w:rPr>
+        <w:t>scikit-</w:t>
+      </w:r>
+      <w:r>
+        <w:rPr>
+          <w:rFonts w:ascii="Arial" w:hAnsi="Arial" w:cs="Arial"/>
         </w:rPr>
         <w:t>llm</w:t>
       </w:r>
-      <w:proofErr w:type="spellEnd"/>
-      <w:r>
-        <w:rPr>
-          <w:rFonts w:ascii="Arial" w:hAnsi="Arial" w:cs="Arial"/>
-          <w:szCs w:val="24"/>
+      <w:r>
+        <w:rPr>
+          <w:rFonts w:ascii="Arial" w:hAnsi="Arial" w:cs="Arial"/>
         </w:rPr>
         <w:t xml:space="preserve">, </w:t>
       </w:r>
@@ -1260,460 +1504,8 @@
         <w:rPr>
           <w:rFonts w:ascii="Arial" w:hAnsi="Arial" w:cs="Arial"/>
         </w:rPr>
-        <w:t>featur</w:t>
-      </w:r>
-      <w:r>
-        <w:rPr>
-          <w:rFonts w:ascii="Arial" w:hAnsi="Arial" w:cs="Arial"/>
-        </w:rPr>
-        <w:t xml:space="preserve">ing </w:t>
-      </w:r>
-      <w:r>
-        <w:rPr>
-          <w:rFonts w:ascii="Arial" w:hAnsi="Arial" w:cs="Arial"/>
-        </w:rPr>
-        <w:t xml:space="preserve">AI for MS data with </w:t>
-      </w:r>
-      <w:proofErr w:type="spellStart"/>
-      <w:r>
-        <w:rPr>
-          <w:rFonts w:ascii="Arial" w:hAnsi="Arial" w:cs="Arial"/>
-        </w:rPr>
-        <w:t>InstaNovo</w:t>
-      </w:r>
-      <w:proofErr w:type="spellEnd"/>
-      <w:r>
-        <w:rPr>
-          <w:rFonts w:ascii="Arial" w:hAnsi="Arial" w:cs="Arial"/>
-        </w:rPr>
-        <w:t xml:space="preserve"> &amp; DIA-NN, m</w:t>
-      </w:r>
-      <w:r>
-        <w:rPr>
-          <w:rFonts w:ascii="Arial" w:hAnsi="Arial" w:cs="Arial"/>
-        </w:rPr>
-        <w:t xml:space="preserve">olecule </w:t>
-      </w:r>
-      <w:r>
-        <w:rPr>
-          <w:rFonts w:ascii="Arial" w:hAnsi="Arial" w:cs="Arial"/>
-        </w:rPr>
-        <w:t>o</w:t>
-      </w:r>
-      <w:r>
-        <w:rPr>
-          <w:rFonts w:ascii="Arial" w:hAnsi="Arial" w:cs="Arial"/>
-        </w:rPr>
-        <w:t xml:space="preserve">ptimization </w:t>
-      </w:r>
-      <w:r>
-        <w:rPr>
-          <w:rFonts w:ascii="Arial" w:hAnsi="Arial" w:cs="Arial"/>
-        </w:rPr>
-        <w:t xml:space="preserve">with </w:t>
-      </w:r>
-      <w:proofErr w:type="spellStart"/>
-      <w:r>
-        <w:rPr>
-          <w:rFonts w:ascii="Arial" w:hAnsi="Arial" w:cs="Arial"/>
-        </w:rPr>
-        <w:t>DrugAssist</w:t>
-      </w:r>
-      <w:proofErr w:type="spellEnd"/>
-      <w:r>
-        <w:rPr>
-          <w:rFonts w:ascii="Arial" w:hAnsi="Arial" w:cs="Arial"/>
-        </w:rPr>
-        <w:t xml:space="preserve">, single-cell omics with Seurat, </w:t>
-      </w:r>
-      <w:proofErr w:type="spellStart"/>
-      <w:r>
-        <w:rPr>
-          <w:rFonts w:ascii="Arial" w:hAnsi="Arial" w:cs="Arial"/>
-        </w:rPr>
-        <w:t>scp</w:t>
-      </w:r>
-      <w:proofErr w:type="spellEnd"/>
-      <w:r>
-        <w:rPr>
-          <w:rFonts w:ascii="Arial" w:hAnsi="Arial" w:cs="Arial"/>
-        </w:rPr>
-        <w:t xml:space="preserve">, </w:t>
-      </w:r>
-      <w:proofErr w:type="spellStart"/>
-      <w:r>
-        <w:rPr>
-          <w:rFonts w:ascii="Arial" w:hAnsi="Arial" w:cs="Arial"/>
-        </w:rPr>
-        <w:t>scanpy</w:t>
-      </w:r>
-      <w:proofErr w:type="spellEnd"/>
-      <w:r>
-        <w:rPr>
-          <w:rFonts w:ascii="Arial" w:hAnsi="Arial" w:cs="Arial"/>
-        </w:rPr>
-        <w:t xml:space="preserve">, </w:t>
-      </w:r>
-      <w:proofErr w:type="spellStart"/>
-      <w:r>
-        <w:rPr>
-          <w:rFonts w:ascii="Arial" w:hAnsi="Arial" w:cs="Arial"/>
-        </w:rPr>
-        <w:t>scvi</w:t>
-      </w:r>
-      <w:proofErr w:type="spellEnd"/>
-      <w:r>
-        <w:rPr>
-          <w:rFonts w:ascii="Arial" w:hAnsi="Arial" w:cs="Arial"/>
-        </w:rPr>
-        <w:t xml:space="preserve">-tools, </w:t>
-      </w:r>
-      <w:proofErr w:type="spellStart"/>
-      <w:r>
-        <w:rPr>
-          <w:rFonts w:ascii="Arial" w:hAnsi="Arial" w:cs="Arial"/>
-        </w:rPr>
-        <w:t>scGPT</w:t>
-      </w:r>
-      <w:proofErr w:type="spellEnd"/>
-      <w:r>
-        <w:rPr>
-          <w:rFonts w:ascii="Arial" w:hAnsi="Arial" w:cs="Arial"/>
-        </w:rPr>
-        <w:t>,</w:t>
-      </w:r>
-      <w:r>
-        <w:rPr>
-          <w:rFonts w:ascii="Arial" w:hAnsi="Arial" w:cs="Arial"/>
-        </w:rPr>
-        <w:t xml:space="preserve"> C2S-Scale</w:t>
-      </w:r>
-      <w:r>
-        <w:rPr>
-          <w:rFonts w:ascii="Arial" w:hAnsi="Arial" w:cs="Arial"/>
-        </w:rPr>
-        <w:t xml:space="preserve">, </w:t>
-      </w:r>
-      <w:r>
-        <w:rPr>
-          <w:rFonts w:ascii="Arial" w:hAnsi="Arial" w:cs="Arial"/>
-        </w:rPr>
-        <w:t xml:space="preserve">mtDNA analysis with </w:t>
-      </w:r>
-      <w:proofErr w:type="spellStart"/>
-      <w:r>
-        <w:rPr>
-          <w:rFonts w:ascii="Arial" w:hAnsi="Arial" w:cs="Arial"/>
-        </w:rPr>
-        <w:t>MToolBox</w:t>
-      </w:r>
-      <w:proofErr w:type="spellEnd"/>
-      <w:r>
-        <w:rPr>
-          <w:rFonts w:ascii="Arial" w:hAnsi="Arial" w:cs="Arial"/>
-        </w:rPr>
-        <w:t xml:space="preserve">, </w:t>
-      </w:r>
-      <w:proofErr w:type="spellStart"/>
-      <w:r>
-        <w:rPr>
-          <w:rFonts w:ascii="Arial" w:hAnsi="Arial" w:cs="Arial"/>
-        </w:rPr>
-        <w:t>fNUMT</w:t>
-      </w:r>
-      <w:proofErr w:type="spellEnd"/>
-      <w:r>
-        <w:rPr>
-          <w:rFonts w:ascii="Arial" w:hAnsi="Arial" w:cs="Arial"/>
-        </w:rPr>
-        <w:t xml:space="preserve">, </w:t>
-      </w:r>
-      <w:proofErr w:type="spellStart"/>
-      <w:r>
-        <w:rPr>
-          <w:rFonts w:ascii="Arial" w:hAnsi="Arial" w:cs="Arial"/>
-        </w:rPr>
-        <w:t>haplogrep</w:t>
-      </w:r>
-      <w:proofErr w:type="spellEnd"/>
-      <w:r>
-        <w:rPr>
-          <w:rFonts w:ascii="Arial" w:hAnsi="Arial" w:cs="Arial"/>
-        </w:rPr>
-        <w:t xml:space="preserve"> </w:t>
-      </w:r>
-      <w:r>
-        <w:rPr>
-          <w:rFonts w:ascii="Arial" w:hAnsi="Arial" w:cs="Arial"/>
-        </w:rPr>
-        <w:t>a</w:t>
-      </w:r>
-      <w:r>
-        <w:rPr>
-          <w:rFonts w:ascii="Arial" w:hAnsi="Arial" w:cs="Arial"/>
-        </w:rPr>
-        <w:t xml:space="preserve">s well as </w:t>
-      </w:r>
-      <w:r>
-        <w:rPr>
-          <w:rFonts w:ascii="Arial" w:hAnsi="Arial" w:cs="Arial"/>
-        </w:rPr>
-        <w:t xml:space="preserve">long-read sequencing </w:t>
-      </w:r>
-      <w:r>
-        <w:rPr>
-          <w:rFonts w:ascii="Arial" w:hAnsi="Arial" w:cs="Arial"/>
-        </w:rPr>
-        <w:t xml:space="preserve">analysis </w:t>
-      </w:r>
-      <w:r>
-        <w:rPr>
-          <w:rFonts w:ascii="Arial" w:hAnsi="Arial" w:cs="Arial"/>
-        </w:rPr>
-        <w:t xml:space="preserve">with </w:t>
-      </w:r>
-      <w:proofErr w:type="spellStart"/>
-      <w:r>
-        <w:rPr>
-          <w:rFonts w:ascii="Arial" w:hAnsi="Arial" w:cs="Arial"/>
-        </w:rPr>
-        <w:t>SVanalyzer</w:t>
-      </w:r>
-      <w:proofErr w:type="spellEnd"/>
-      <w:r>
-        <w:rPr>
-          <w:rFonts w:ascii="Arial" w:hAnsi="Arial" w:cs="Arial"/>
-        </w:rPr>
-        <w:t xml:space="preserve">, </w:t>
-      </w:r>
-      <w:r>
-        <w:rPr>
-          <w:rFonts w:ascii="Arial" w:hAnsi="Arial" w:cs="Arial"/>
-        </w:rPr>
-        <w:t>hap.py, sniffles,</w:t>
-      </w:r>
-      <w:r>
-        <w:rPr>
-          <w:rFonts w:ascii="Arial" w:hAnsi="Arial" w:cs="Arial"/>
-        </w:rPr>
-        <w:t xml:space="preserve"> </w:t>
-      </w:r>
-      <w:proofErr w:type="spellStart"/>
-      <w:r>
-        <w:rPr>
-          <w:rFonts w:ascii="Arial" w:hAnsi="Arial" w:cs="Arial"/>
-        </w:rPr>
-        <w:t>truvari</w:t>
-      </w:r>
-      <w:proofErr w:type="spellEnd"/>
-      <w:r>
-        <w:rPr>
-          <w:rFonts w:ascii="Arial" w:hAnsi="Arial" w:cs="Arial"/>
-        </w:rPr>
-        <w:t>.</w:t>
-      </w:r>
-      <w:r>
-        <w:rPr>
-          <w:rFonts w:ascii="Arial" w:hAnsi="Arial" w:cs="Arial"/>
-        </w:rPr>
-        <w:t xml:space="preserve"> </w:t>
-      </w:r>
-      <w:r>
-        <w:rPr>
-          <w:rFonts w:ascii="Arial" w:hAnsi="Arial" w:cs="Arial"/>
-        </w:rPr>
-        <w:t>Exploration</w:t>
-      </w:r>
-      <w:r>
-        <w:rPr>
-          <w:rFonts w:ascii="Arial" w:hAnsi="Arial" w:cs="Arial"/>
-        </w:rPr>
-        <w:t>s</w:t>
-      </w:r>
-      <w:r>
-        <w:rPr>
-          <w:rFonts w:ascii="Arial" w:hAnsi="Arial" w:cs="Arial"/>
-        </w:rPr>
-        <w:t xml:space="preserve"> in p</w:t>
-      </w:r>
-      <w:r>
-        <w:rPr>
-          <w:rFonts w:ascii="Arial" w:hAnsi="Arial" w:cs="Arial"/>
-        </w:rPr>
-        <w:t xml:space="preserve">opulation genetics include </w:t>
-      </w:r>
-      <w:proofErr w:type="spellStart"/>
-      <w:r>
-        <w:rPr>
-          <w:rFonts w:ascii="Arial" w:hAnsi="Arial" w:cs="Arial"/>
-        </w:rPr>
-        <w:t>selscan</w:t>
-      </w:r>
-      <w:proofErr w:type="spellEnd"/>
-      <w:r>
-        <w:rPr>
-          <w:rFonts w:ascii="Arial" w:hAnsi="Arial" w:cs="Arial"/>
-        </w:rPr>
-        <w:t xml:space="preserve">, </w:t>
-      </w:r>
-      <w:proofErr w:type="spellStart"/>
-      <w:r>
-        <w:rPr>
-          <w:rFonts w:ascii="Arial" w:hAnsi="Arial" w:cs="Arial"/>
-        </w:rPr>
-        <w:t>angsd</w:t>
-      </w:r>
-      <w:proofErr w:type="spellEnd"/>
-      <w:r>
-        <w:rPr>
-          <w:rFonts w:ascii="Arial" w:hAnsi="Arial" w:cs="Arial"/>
-        </w:rPr>
-        <w:t>, relate, clues2 and fastsimcoal2.</w:t>
-      </w:r>
-      <w:r>
-        <w:rPr>
-          <w:rFonts w:ascii="Arial" w:hAnsi="Arial" w:cs="Arial"/>
-        </w:rPr>
-        <w:t xml:space="preserve"> </w:t>
-      </w:r>
-      <w:r>
-        <w:rPr>
-          <w:rFonts w:ascii="Arial" w:hAnsi="Arial" w:cs="Arial"/>
-        </w:rPr>
-        <w:t>These are</w:t>
-      </w:r>
-      <w:r>
-        <w:rPr>
-          <w:rFonts w:ascii="Arial" w:hAnsi="Arial" w:cs="Arial"/>
-        </w:rPr>
-        <w:t xml:space="preserve"> </w:t>
-      </w:r>
-      <w:r>
-        <w:rPr>
-          <w:rFonts w:ascii="Arial" w:hAnsi="Arial" w:cs="Arial"/>
-        </w:rPr>
-        <w:t xml:space="preserve">coupled with </w:t>
-      </w:r>
-      <w:r>
-        <w:rPr>
-          <w:rFonts w:ascii="Arial" w:hAnsi="Arial" w:cs="Arial"/>
-        </w:rPr>
-        <w:t>extensive</w:t>
-      </w:r>
-      <w:r>
-        <w:rPr>
-          <w:rFonts w:ascii="Arial" w:hAnsi="Arial" w:cs="Arial"/>
-        </w:rPr>
-        <w:t xml:space="preserve"> experiments</w:t>
-      </w:r>
-      <w:r>
-        <w:rPr>
-          <w:rFonts w:ascii="Arial" w:hAnsi="Arial" w:cs="Arial"/>
-        </w:rPr>
-        <w:t xml:space="preserve"> </w:t>
-      </w:r>
-      <w:r>
-        <w:rPr>
-          <w:rFonts w:ascii="Arial" w:hAnsi="Arial" w:cs="Arial"/>
-        </w:rPr>
-        <w:t>on</w:t>
-      </w:r>
-      <w:r>
-        <w:rPr>
-          <w:rFonts w:ascii="Arial" w:hAnsi="Arial" w:cs="Arial"/>
-        </w:rPr>
-        <w:t xml:space="preserve"> various </w:t>
-      </w:r>
-      <w:r>
-        <w:rPr>
-          <w:rFonts w:ascii="Arial" w:hAnsi="Arial" w:cs="Arial"/>
-        </w:rPr>
-        <w:t>models, architectures</w:t>
-      </w:r>
-      <w:r>
-        <w:rPr>
-          <w:rFonts w:ascii="Arial" w:hAnsi="Arial" w:cs="Arial"/>
-        </w:rPr>
-        <w:t>, platforms as with</w:t>
-      </w:r>
-      <w:r>
-        <w:rPr>
-          <w:rFonts w:ascii="Arial" w:hAnsi="Arial" w:cs="Arial"/>
-        </w:rPr>
-        <w:t xml:space="preserve"> libraries such as </w:t>
-      </w:r>
-      <w:r>
-        <w:rPr>
-          <w:rFonts w:ascii="Arial" w:hAnsi="Arial" w:cs="Arial"/>
-        </w:rPr>
-        <w:t>T</w:t>
-      </w:r>
-      <w:r>
-        <w:rPr>
-          <w:rFonts w:ascii="Arial" w:hAnsi="Arial" w:cs="Arial"/>
-        </w:rPr>
-        <w:t>ensor</w:t>
-      </w:r>
-      <w:r>
-        <w:rPr>
-          <w:rFonts w:ascii="Arial" w:hAnsi="Arial" w:cs="Arial"/>
-        </w:rPr>
-        <w:t>F</w:t>
-      </w:r>
-      <w:r>
-        <w:rPr>
-          <w:rFonts w:ascii="Arial" w:hAnsi="Arial" w:cs="Arial"/>
-        </w:rPr>
-        <w:t xml:space="preserve">low, </w:t>
-      </w:r>
-      <w:proofErr w:type="spellStart"/>
-      <w:r>
-        <w:rPr>
-          <w:rFonts w:ascii="Arial" w:hAnsi="Arial" w:cs="Arial"/>
-        </w:rPr>
-        <w:t>PyTorch</w:t>
-      </w:r>
-      <w:proofErr w:type="spellEnd"/>
-      <w:r>
-        <w:rPr>
-          <w:rFonts w:ascii="Arial" w:hAnsi="Arial" w:cs="Arial"/>
-        </w:rPr>
-        <w:t>,</w:t>
-      </w:r>
-      <w:r>
-        <w:rPr>
-          <w:rFonts w:ascii="Arial" w:hAnsi="Arial" w:cs="Arial"/>
-        </w:rPr>
-        <w:t xml:space="preserve"> </w:t>
-      </w:r>
-      <w:r>
-        <w:rPr>
-          <w:rFonts w:ascii="Arial" w:hAnsi="Arial" w:cs="Arial"/>
-        </w:rPr>
-        <w:t>scikit-</w:t>
-      </w:r>
-      <w:proofErr w:type="spellStart"/>
-      <w:r>
-        <w:rPr>
-          <w:rFonts w:ascii="Arial" w:hAnsi="Arial" w:cs="Arial"/>
-        </w:rPr>
-        <w:t>llm</w:t>
-      </w:r>
-      <w:proofErr w:type="spellEnd"/>
-      <w:r>
-        <w:rPr>
-          <w:rFonts w:ascii="Arial" w:hAnsi="Arial" w:cs="Arial"/>
-        </w:rPr>
-        <w:t xml:space="preserve">, </w:t>
-      </w:r>
-      <w:proofErr w:type="spellStart"/>
-      <w:r>
-        <w:rPr>
-          <w:rFonts w:ascii="Arial" w:hAnsi="Arial" w:cs="Arial"/>
-        </w:rPr>
         <w:t>LangChain</w:t>
       </w:r>
-      <w:proofErr w:type="spellEnd"/>
       <w:r>
         <w:rPr>
           <w:rFonts w:ascii="Arial" w:hAnsi="Arial" w:cs="Arial"/>
@@ -1807,21 +1599,7 @@
         <w:rPr>
           <w:rFonts w:ascii="Arial" w:hAnsi="Arial" w:cs="Arial"/>
         </w:rPr>
-        <w:t xml:space="preserve">, et al. Mapping </w:t>
-      </w:r>
-      <w:proofErr w:type="spellStart"/>
-      <w:r>
-        <w:rPr>
-          <w:rFonts w:ascii="Arial" w:hAnsi="Arial" w:cs="Arial"/>
-        </w:rPr>
-        <w:t>pQTLs</w:t>
-      </w:r>
-      <w:proofErr w:type="spellEnd"/>
-      <w:r>
-        <w:rPr>
-          <w:rFonts w:ascii="Arial" w:hAnsi="Arial" w:cs="Arial"/>
-        </w:rPr>
-        <w:t xml:space="preserve"> of circulating inflammatory proteins identifies drivers of immune-mediated disease risk and novel therapeutic targets. </w:t>
+        <w:t xml:space="preserve">, et al. Mapping pQTLs of circulating inflammatory proteins identifies drivers of immune-mediated disease risk and novel therapeutic targets. </w:t>
       </w:r>
       <w:r>
         <w:rPr>
@@ -1911,43 +1689,7 @@
           <w:szCs w:val="24"/>
           <w:lang w:val="fr-FR"/>
         </w:rPr>
-        <w:t xml:space="preserve">COVID-19 Host Genetics Initiative. Mapping the </w:t>
-      </w:r>
-      <w:proofErr w:type="spellStart"/>
-      <w:r>
-        <w:rPr>
-          <w:rFonts w:ascii="Arial" w:hAnsi="Arial" w:cs="Arial"/>
-          <w:szCs w:val="24"/>
-          <w:lang w:val="fr-FR"/>
-        </w:rPr>
-        <w:t>human</w:t>
-      </w:r>
-      <w:proofErr w:type="spellEnd"/>
-      <w:r>
-        <w:rPr>
-          <w:rFonts w:ascii="Arial" w:hAnsi="Arial" w:cs="Arial"/>
-          <w:szCs w:val="24"/>
-          <w:lang w:val="fr-FR"/>
-        </w:rPr>
-        <w:t xml:space="preserve"> </w:t>
-      </w:r>
-      <w:proofErr w:type="spellStart"/>
-      <w:r>
-        <w:rPr>
-          <w:rFonts w:ascii="Arial" w:hAnsi="Arial" w:cs="Arial"/>
-          <w:szCs w:val="24"/>
-          <w:lang w:val="fr-FR"/>
-        </w:rPr>
-        <w:t>genetic</w:t>
-      </w:r>
-      <w:proofErr w:type="spellEnd"/>
-      <w:r>
-        <w:rPr>
-          <w:rFonts w:ascii="Arial" w:hAnsi="Arial" w:cs="Arial"/>
-          <w:szCs w:val="24"/>
-          <w:lang w:val="fr-FR"/>
-        </w:rPr>
-        <w:t xml:space="preserve"> architecture of COVID-19. </w:t>
+        <w:t xml:space="preserve">COVID-19 Host Genetics Initiative. Mapping the human genetic architecture of COVID-19. </w:t>
       </w:r>
       <w:r>
         <w:rPr>
@@ -2239,7 +1981,6 @@
         </w:rPr>
         <w:t xml:space="preserve">. </w:t>
       </w:r>
-      <w:proofErr w:type="spellStart"/>
       <w:r>
         <w:rPr>
           <w:rFonts w:ascii="Arial" w:hAnsi="Arial" w:cs="Arial"/>
@@ -2247,17 +1988,7 @@
           <w:szCs w:val="24"/>
           <w:lang w:eastAsia="zh-CN"/>
         </w:rPr>
-        <w:t>doi</w:t>
-      </w:r>
-      <w:proofErr w:type="spellEnd"/>
-      <w:r>
-        <w:rPr>
-          <w:rFonts w:ascii="Arial" w:hAnsi="Arial" w:cs="Arial"/>
-          <w:iCs/>
-          <w:szCs w:val="24"/>
-          <w:lang w:eastAsia="zh-CN"/>
-        </w:rPr>
-        <w:t>: 10.18637/jss.v085.i06</w:t>
+        <w:t>doi: 10.18637/jss.v085.i06</w:t>
       </w:r>
     </w:p>
     <w:p>
@@ -2335,17 +2066,8 @@
           <w:rFonts w:ascii="Arial" w:hAnsi="Arial" w:cs="Arial"/>
           <w:szCs w:val="24"/>
         </w:rPr>
-        <w:t xml:space="preserve"> </w:t>
-      </w:r>
-      <w:proofErr w:type="spellStart"/>
-      <w:r>
-        <w:rPr>
-          <w:rFonts w:ascii="Arial" w:hAnsi="Arial" w:cs="Arial"/>
-          <w:szCs w:val="24"/>
-        </w:rPr>
-        <w:t>doi</w:t>
-      </w:r>
-      <w:proofErr w:type="spellEnd"/>
+        <w:t xml:space="preserve"> doi</w:t>
+      </w:r>
       <w:r>
         <w:rPr>
           <w:rFonts w:ascii="Arial" w:hAnsi="Arial" w:cs="Arial"/>
@@ -2405,23 +2127,13 @@
         </w:rPr>
         <w:t xml:space="preserve">. A latent variable partial least squares path modeling approach to regional association and polygenic effect with applications to a human obesity study. </w:t>
       </w:r>
-      <w:proofErr w:type="spellStart"/>
       <w:r>
         <w:rPr>
           <w:rFonts w:ascii="Arial" w:hAnsi="Arial" w:cs="Arial"/>
           <w:i/>
           <w:szCs w:val="24"/>
         </w:rPr>
-        <w:t>PLoS</w:t>
-      </w:r>
-      <w:proofErr w:type="spellEnd"/>
-      <w:r>
-        <w:rPr>
-          <w:rFonts w:ascii="Arial" w:hAnsi="Arial" w:cs="Arial"/>
-          <w:i/>
-          <w:szCs w:val="24"/>
-        </w:rPr>
-        <w:t xml:space="preserve"> ONE</w:t>
+        <w:t>PLoS ONE</w:t>
       </w:r>
       <w:r>
         <w:rPr>
@@ -2611,21 +2323,12 @@
         </w:rPr>
         <w:t xml:space="preserve"> </w:t>
       </w:r>
-      <w:proofErr w:type="spellStart"/>
-      <w:r>
-        <w:rPr>
-          <w:rFonts w:ascii="Arial" w:hAnsi="Arial" w:cs="Arial"/>
-          <w:szCs w:val="24"/>
-        </w:rPr>
-        <w:t>doi</w:t>
-      </w:r>
-      <w:proofErr w:type="spellEnd"/>
-      <w:r>
-        <w:rPr>
-          <w:rFonts w:ascii="Arial" w:hAnsi="Arial" w:cs="Arial"/>
-          <w:szCs w:val="24"/>
-        </w:rPr>
-        <w:t xml:space="preserve">: </w:t>
+      <w:r>
+        <w:rPr>
+          <w:rFonts w:ascii="Arial" w:hAnsi="Arial" w:cs="Arial"/>
+          <w:szCs w:val="24"/>
+        </w:rPr>
+        <w:t xml:space="preserve">doi: </w:t>
       </w:r>
       <w:r>
         <w:rPr>
@@ -2695,23 +2398,13 @@
           <w:lang w:eastAsia="zh-CN"/>
         </w:rPr>
       </w:pPr>
-      <w:proofErr w:type="spellStart"/>
       <w:r>
         <w:rPr>
           <w:rFonts w:ascii="Arial" w:eastAsia="TimesNewRomanPSMT" w:hAnsi="Arial" w:cs="Arial"/>
           <w:szCs w:val="24"/>
           <w:lang w:eastAsia="zh-CN"/>
         </w:rPr>
-        <w:t>Demenais</w:t>
-      </w:r>
-      <w:proofErr w:type="spellEnd"/>
-      <w:r>
-        <w:rPr>
-          <w:rFonts w:ascii="Arial" w:eastAsia="TimesNewRomanPSMT" w:hAnsi="Arial" w:cs="Arial"/>
-          <w:szCs w:val="24"/>
-          <w:lang w:eastAsia="zh-CN"/>
-        </w:rPr>
-        <w:t xml:space="preserve"> F, et al. </w:t>
+        <w:t xml:space="preserve">Demenais F, et al. </w:t>
       </w:r>
       <w:r>
         <w:rPr>
@@ -2865,23 +2558,7 @@
           <w:rFonts w:ascii="Arial" w:hAnsi="Arial" w:cs="Arial"/>
           <w:szCs w:val="24"/>
         </w:rPr>
-        <w:t xml:space="preserve">102(3):375-400. </w:t>
-      </w:r>
-      <w:proofErr w:type="spellStart"/>
-      <w:r>
-        <w:rPr>
-          <w:rFonts w:ascii="Arial" w:hAnsi="Arial" w:cs="Arial"/>
-          <w:szCs w:val="24"/>
-        </w:rPr>
-        <w:t>doi</w:t>
-      </w:r>
-      <w:proofErr w:type="spellEnd"/>
-      <w:r>
-        <w:rPr>
-          <w:rFonts w:ascii="Arial" w:hAnsi="Arial" w:cs="Arial"/>
-          <w:szCs w:val="24"/>
-        </w:rPr>
-        <w:t>: 10.1016/j.ajhg.2018.01.015.</w:t>
+        <w:t>102(3):375-400. doi: 10.1016/j.ajhg.2018.01.015.</w:t>
       </w:r>
     </w:p>
     <w:p>
@@ -2984,7 +2661,6 @@
         </w:rPr>
         <w:t xml:space="preserve">85(6):1-27. </w:t>
       </w:r>
-      <w:proofErr w:type="spellStart"/>
       <w:r>
         <w:rPr>
           <w:rFonts w:ascii="Arial" w:hAnsi="Arial" w:cs="Arial"/>
@@ -2992,17 +2668,7 @@
           <w:szCs w:val="24"/>
           <w:lang w:eastAsia="zh-CN"/>
         </w:rPr>
-        <w:t>doi</w:t>
-      </w:r>
-      <w:proofErr w:type="spellEnd"/>
-      <w:r>
-        <w:rPr>
-          <w:rFonts w:ascii="Arial" w:hAnsi="Arial" w:cs="Arial"/>
-          <w:iCs/>
-          <w:szCs w:val="24"/>
-          <w:lang w:eastAsia="zh-CN"/>
-        </w:rPr>
-        <w:t>: 10.18637/jss.v085.i06</w:t>
+        <w:t>doi: 10.18637/jss.v085.i06</w:t>
       </w:r>
     </w:p>
     <w:p>
@@ -3025,46 +2691,20 @@
         </w:rPr>
         <w:t xml:space="preserve">Feitosa MF, et al. Novel genetic associations for blood pressure identified via gene-alcohol interaction in up to 570K individuals across multiple ancestries. </w:t>
       </w:r>
-      <w:proofErr w:type="spellStart"/>
       <w:r>
         <w:rPr>
           <w:rFonts w:ascii="Arial" w:hAnsi="Arial" w:cs="Arial"/>
           <w:i/>
           <w:szCs w:val="24"/>
         </w:rPr>
-        <w:t>PLoS</w:t>
-      </w:r>
-      <w:proofErr w:type="spellEnd"/>
-      <w:r>
-        <w:rPr>
-          <w:rFonts w:ascii="Arial" w:hAnsi="Arial" w:cs="Arial"/>
-          <w:i/>
-          <w:szCs w:val="24"/>
-        </w:rPr>
-        <w:t xml:space="preserve"> One</w:t>
-      </w:r>
-      <w:r>
-        <w:rPr>
-          <w:rFonts w:ascii="Arial" w:hAnsi="Arial" w:cs="Arial"/>
-          <w:szCs w:val="24"/>
-        </w:rPr>
-        <w:t xml:space="preserve"> 2018, 13(6):e0198166. </w:t>
-      </w:r>
-      <w:proofErr w:type="spellStart"/>
-      <w:r>
-        <w:rPr>
-          <w:rFonts w:ascii="Arial" w:hAnsi="Arial" w:cs="Arial"/>
-          <w:szCs w:val="24"/>
-        </w:rPr>
-        <w:t>doi</w:t>
-      </w:r>
-      <w:proofErr w:type="spellEnd"/>
-      <w:r>
-        <w:rPr>
-          <w:rFonts w:ascii="Arial" w:hAnsi="Arial" w:cs="Arial"/>
-          <w:szCs w:val="24"/>
-        </w:rPr>
-        <w:t>: 10.1371/journal.pone.0198166.</w:t>
+        <w:t>PLoS One</w:t>
+      </w:r>
+      <w:r>
+        <w:rPr>
+          <w:rFonts w:ascii="Arial" w:hAnsi="Arial" w:cs="Arial"/>
+          <w:szCs w:val="24"/>
+        </w:rPr>
+        <w:t xml:space="preserve"> 2018, 13(6):e0198166. doi: 10.1371/journal.pone.0198166.</w:t>
       </w:r>
     </w:p>
     <w:p>
@@ -3150,23 +2790,13 @@
           <w:lang w:eastAsia="zh-CN"/>
         </w:rPr>
       </w:pPr>
-      <w:proofErr w:type="spellStart"/>
       <w:r>
         <w:rPr>
           <w:rFonts w:ascii="Arial" w:hAnsi="Arial" w:cs="Arial"/>
           <w:szCs w:val="24"/>
           <w:lang w:eastAsia="zh-CN"/>
         </w:rPr>
-        <w:t>Ligthart</w:t>
-      </w:r>
-      <w:proofErr w:type="spellEnd"/>
-      <w:r>
-        <w:rPr>
-          <w:rFonts w:ascii="Arial" w:hAnsi="Arial" w:cs="Arial"/>
-          <w:szCs w:val="24"/>
-          <w:lang w:eastAsia="zh-CN"/>
-        </w:rPr>
-        <w:t xml:space="preserve"> S, et al. </w:t>
+        <w:t xml:space="preserve">Ligthart S, et al. </w:t>
       </w:r>
       <w:r>
         <w:rPr>
@@ -3203,23 +2833,7 @@
           <w:rFonts w:ascii="Arial" w:hAnsi="Arial" w:cs="Arial"/>
           <w:szCs w:val="24"/>
         </w:rPr>
-        <w:t xml:space="preserve">103(5):691-706. </w:t>
-      </w:r>
-      <w:proofErr w:type="spellStart"/>
-      <w:r>
-        <w:rPr>
-          <w:rFonts w:ascii="Arial" w:hAnsi="Arial" w:cs="Arial"/>
-          <w:szCs w:val="24"/>
-        </w:rPr>
-        <w:t>doi</w:t>
-      </w:r>
-      <w:proofErr w:type="spellEnd"/>
-      <w:r>
-        <w:rPr>
-          <w:rFonts w:ascii="Arial" w:hAnsi="Arial" w:cs="Arial"/>
-          <w:szCs w:val="24"/>
-        </w:rPr>
-        <w:t>: 10.1016/j.ajhg.2018.09.009.</w:t>
+        <w:t>103(5):691-706. doi: 10.1016/j.ajhg.2018.09.009.</w:t>
       </w:r>
     </w:p>
     <w:p>
@@ -3253,23 +2867,7 @@
           <w:rFonts w:ascii="Arial" w:hAnsi="Arial" w:cs="Arial"/>
           <w:szCs w:val="24"/>
         </w:rPr>
-        <w:t xml:space="preserve"> 2018, 50(10):1412-1425. </w:t>
-      </w:r>
-      <w:proofErr w:type="spellStart"/>
-      <w:r>
-        <w:rPr>
-          <w:rFonts w:ascii="Arial" w:hAnsi="Arial" w:cs="Arial"/>
-          <w:szCs w:val="24"/>
-        </w:rPr>
-        <w:t>doi</w:t>
-      </w:r>
-      <w:proofErr w:type="spellEnd"/>
-      <w:r>
-        <w:rPr>
-          <w:rFonts w:ascii="Arial" w:hAnsi="Arial" w:cs="Arial"/>
-          <w:szCs w:val="24"/>
-        </w:rPr>
-        <w:t>: 10.1038/s41588-018-0205-x.</w:t>
+        <w:t xml:space="preserve"> 2018, 50(10):1412-1425. doi: 10.1038/s41588-018-0205-x.</w:t>
       </w:r>
     </w:p>
     <w:p>
@@ -3296,40 +2894,14 @@
           <w:i/>
           <w:szCs w:val="24"/>
         </w:rPr>
-        <w:t xml:space="preserve">Mol </w:t>
-      </w:r>
-      <w:proofErr w:type="spellStart"/>
-      <w:r>
-        <w:rPr>
-          <w:rFonts w:ascii="Arial" w:hAnsi="Arial" w:cs="Arial"/>
-          <w:i/>
-          <w:szCs w:val="24"/>
-        </w:rPr>
-        <w:t>Psychiatr</w:t>
-      </w:r>
-      <w:proofErr w:type="spellEnd"/>
-      <w:r>
-        <w:rPr>
-          <w:rFonts w:ascii="Arial" w:hAnsi="Arial" w:cs="Arial"/>
-          <w:szCs w:val="24"/>
-        </w:rPr>
-        <w:t xml:space="preserve"> 2018 Jul 9. </w:t>
-      </w:r>
-      <w:proofErr w:type="spellStart"/>
-      <w:r>
-        <w:rPr>
-          <w:rFonts w:ascii="Arial" w:hAnsi="Arial" w:cs="Arial"/>
-          <w:szCs w:val="24"/>
-        </w:rPr>
-        <w:t>doi</w:t>
-      </w:r>
-      <w:proofErr w:type="spellEnd"/>
-      <w:r>
-        <w:rPr>
-          <w:rFonts w:ascii="Arial" w:hAnsi="Arial" w:cs="Arial"/>
-          <w:szCs w:val="24"/>
-        </w:rPr>
-        <w:t>: 10.1038/s41380-018-0079-4.</w:t>
+        <w:t>Mol Psychiatr</w:t>
+      </w:r>
+      <w:r>
+        <w:rPr>
+          <w:rFonts w:ascii="Arial" w:hAnsi="Arial" w:cs="Arial"/>
+          <w:szCs w:val="24"/>
+        </w:rPr>
+        <w:t xml:space="preserve"> 2018 Jul 9. doi: 10.1038/s41380-018-0079-4.</w:t>
       </w:r>
     </w:p>
     <w:p>
@@ -3462,21 +3034,8 @@
           <w:szCs w:val="24"/>
           <w:lang w:eastAsia="zh-CN"/>
         </w:rPr>
-        <w:t xml:space="preserve">Am J Clin </w:t>
-      </w:r>
-      <w:proofErr w:type="spellStart"/>
-      <w:r>
-        <w:rPr>
-          <w:rFonts w:ascii="Arial" w:hAnsi="Arial" w:cs="Arial"/>
-          <w:bCs/>
-          <w:i/>
-          <w:color w:val="000000"/>
-          <w:szCs w:val="24"/>
-          <w:lang w:eastAsia="zh-CN"/>
-        </w:rPr>
-        <w:t>Nutr</w:t>
-      </w:r>
-      <w:proofErr w:type="spellEnd"/>
+        <w:t>Am J Clin Nutr</w:t>
+      </w:r>
       <w:r>
         <w:rPr>
           <w:rFonts w:ascii="Arial" w:hAnsi="Arial" w:cs="Arial"/>
@@ -3739,39 +3298,7 @@
           <w:rFonts w:ascii="Arial" w:hAnsi="Arial" w:cs="Arial"/>
           <w:szCs w:val="24"/>
         </w:rPr>
-        <w:t xml:space="preserve">Sung YJ, et al. A multi-ancestry genome-wide study </w:t>
-      </w:r>
-      <w:proofErr w:type="spellStart"/>
-      <w:r>
-        <w:rPr>
-          <w:rFonts w:ascii="Arial" w:hAnsi="Arial" w:cs="Arial"/>
-          <w:szCs w:val="24"/>
-        </w:rPr>
-        <w:t>incorporatinggene</w:t>
-      </w:r>
-      <w:proofErr w:type="spellEnd"/>
-      <w:r>
-        <w:rPr>
-          <w:rFonts w:ascii="Arial" w:hAnsi="Arial" w:cs="Arial"/>
-          <w:szCs w:val="24"/>
-        </w:rPr>
-        <w:t xml:space="preserve">–smoking interactions identifies multiple new </w:t>
-      </w:r>
-      <w:proofErr w:type="spellStart"/>
-      <w:r>
-        <w:rPr>
-          <w:rFonts w:ascii="Arial" w:hAnsi="Arial" w:cs="Arial"/>
-          <w:szCs w:val="24"/>
-        </w:rPr>
-        <w:t>locifor</w:t>
-      </w:r>
-      <w:proofErr w:type="spellEnd"/>
-      <w:r>
-        <w:rPr>
-          <w:rFonts w:ascii="Arial" w:hAnsi="Arial" w:cs="Arial"/>
-          <w:szCs w:val="24"/>
-        </w:rPr>
-        <w:t xml:space="preserve"> pulse pressure and mean arterial pressure. </w:t>
+        <w:t xml:space="preserve">Sung YJ, et al. A multi-ancestry genome-wide study incorporatinggene–smoking interactions identifies multiple new locifor pulse pressure and mean arterial pressure. </w:t>
       </w:r>
       <w:r>
         <w:rPr>
@@ -3786,39 +3313,7 @@
           <w:rFonts w:ascii="Arial" w:hAnsi="Arial" w:cs="Arial"/>
           <w:szCs w:val="24"/>
         </w:rPr>
-        <w:t xml:space="preserve">2019, </w:t>
-      </w:r>
-      <w:proofErr w:type="spellStart"/>
-      <w:r>
-        <w:rPr>
-          <w:rFonts w:ascii="Arial" w:hAnsi="Arial" w:cs="Arial"/>
-          <w:szCs w:val="24"/>
-        </w:rPr>
-        <w:t>doi</w:t>
-      </w:r>
-      <w:proofErr w:type="spellEnd"/>
-      <w:r>
-        <w:rPr>
-          <w:rFonts w:ascii="Arial" w:hAnsi="Arial" w:cs="Arial"/>
-          <w:szCs w:val="24"/>
-        </w:rPr>
-        <w:t>: 10.1093/</w:t>
-      </w:r>
-      <w:proofErr w:type="spellStart"/>
-      <w:r>
-        <w:rPr>
-          <w:rFonts w:ascii="Arial" w:hAnsi="Arial" w:cs="Arial"/>
-          <w:szCs w:val="24"/>
-        </w:rPr>
-        <w:t>hmg</w:t>
-      </w:r>
-      <w:proofErr w:type="spellEnd"/>
-      <w:r>
-        <w:rPr>
-          <w:rFonts w:ascii="Arial" w:hAnsi="Arial" w:cs="Arial"/>
-          <w:szCs w:val="24"/>
-        </w:rPr>
-        <w:t xml:space="preserve">/ddz070 </w:t>
+        <w:t xml:space="preserve">2019, doi: 10.1093/hmg/ddz070 </w:t>
       </w:r>
     </w:p>
     <w:p>
@@ -3852,23 +3347,7 @@
           <w:rFonts w:ascii="Arial" w:hAnsi="Arial" w:cs="Arial"/>
           <w:szCs w:val="24"/>
         </w:rPr>
-        <w:t xml:space="preserve">Associations of </w:t>
-      </w:r>
-      <w:proofErr w:type="spellStart"/>
-      <w:r>
-        <w:rPr>
-          <w:rFonts w:ascii="Arial" w:hAnsi="Arial" w:cs="Arial"/>
-          <w:szCs w:val="24"/>
-        </w:rPr>
-        <w:t>autozygosity</w:t>
-      </w:r>
-      <w:proofErr w:type="spellEnd"/>
-      <w:r>
-        <w:rPr>
-          <w:rFonts w:ascii="Arial" w:hAnsi="Arial" w:cs="Arial"/>
-          <w:szCs w:val="24"/>
-        </w:rPr>
-        <w:t xml:space="preserve"> with a broad range of human phenotypes</w:t>
+        <w:t>Associations of autozygosity with a broad range of human phenotypes</w:t>
       </w:r>
       <w:r>
         <w:rPr>
@@ -3994,25 +3473,7 @@
           <w:szCs w:val="24"/>
           <w:lang w:eastAsia="zh-CN"/>
         </w:rPr>
-        <w:t xml:space="preserve">Shah S, et al. Genome-wide association and Mendelian </w:t>
-      </w:r>
-      <w:proofErr w:type="spellStart"/>
-      <w:r>
-        <w:rPr>
-          <w:rFonts w:ascii="Arial" w:eastAsia="Times New Roman" w:hAnsi="Arial" w:cs="Arial"/>
-          <w:szCs w:val="24"/>
-          <w:lang w:eastAsia="zh-CN"/>
-        </w:rPr>
-        <w:t>randomisation</w:t>
-      </w:r>
-      <w:proofErr w:type="spellEnd"/>
-      <w:r>
-        <w:rPr>
-          <w:rFonts w:ascii="Arial" w:eastAsia="Times New Roman" w:hAnsi="Arial" w:cs="Arial"/>
-          <w:szCs w:val="24"/>
-          <w:lang w:eastAsia="zh-CN"/>
-        </w:rPr>
-        <w:t xml:space="preserve"> analysis provide insights into the pathogenesis of heart failure. </w:t>
+        <w:t xml:space="preserve">Shah S, et al. Genome-wide association and Mendelian randomisation analysis provide insights into the pathogenesis of heart failure. </w:t>
       </w:r>
       <w:r>
         <w:rPr>
@@ -4068,25 +3529,7 @@
           <w:szCs w:val="24"/>
           <w:lang w:eastAsia="zh-CN"/>
         </w:rPr>
-        <w:t xml:space="preserve"> 2020, 52(12):1314-1332, </w:t>
-      </w:r>
-      <w:proofErr w:type="spellStart"/>
-      <w:r>
-        <w:rPr>
-          <w:rFonts w:ascii="Arial" w:eastAsia="Times New Roman" w:hAnsi="Arial" w:cs="Arial"/>
-          <w:szCs w:val="24"/>
-          <w:lang w:eastAsia="zh-CN"/>
-        </w:rPr>
-        <w:t>doi</w:t>
-      </w:r>
-      <w:proofErr w:type="spellEnd"/>
-      <w:r>
-        <w:rPr>
-          <w:rFonts w:ascii="Arial" w:eastAsia="Times New Roman" w:hAnsi="Arial" w:cs="Arial"/>
-          <w:szCs w:val="24"/>
-          <w:lang w:eastAsia="zh-CN"/>
-        </w:rPr>
-        <w:t>: 10.1038/s41588-020-00713-x.</w:t>
+        <w:t xml:space="preserve"> 2020, 52(12):1314-1332, doi: 10.1038/s41588-020-00713-x.</w:t>
       </w:r>
     </w:p>
     <w:p>
@@ -4170,27 +3613,7 @@
           <w:szCs w:val="24"/>
           <w:lang w:eastAsia="zh-CN"/>
         </w:rPr>
-        <w:t>Cuellar-</w:t>
-      </w:r>
-      <w:proofErr w:type="spellStart"/>
-      <w:r>
-        <w:rPr>
-          <w:rFonts w:ascii="Arial" w:hAnsi="Arial" w:cs="Arial"/>
-          <w:color w:val="000000"/>
-          <w:szCs w:val="24"/>
-          <w:lang w:eastAsia="zh-CN"/>
-        </w:rPr>
-        <w:t>Partide</w:t>
-      </w:r>
-      <w:proofErr w:type="spellEnd"/>
-      <w:r>
-        <w:rPr>
-          <w:rFonts w:ascii="Arial" w:hAnsi="Arial" w:cs="Arial"/>
-          <w:color w:val="000000"/>
-          <w:szCs w:val="24"/>
-          <w:lang w:eastAsia="zh-CN"/>
-        </w:rPr>
-        <w:t xml:space="preserve"> G, et al. </w:t>
+        <w:t xml:space="preserve">Cuellar-Partide G, et al. </w:t>
       </w:r>
       <w:r>
         <w:rPr>
@@ -4207,27 +3630,7 @@
           <w:b w:val="0"/>
           <w:i/>
         </w:rPr>
-        <w:t xml:space="preserve">Nat Hum </w:t>
-      </w:r>
-      <w:proofErr w:type="spellStart"/>
-      <w:r>
-        <w:rPr>
-          <w:rStyle w:val="fontstyle01"/>
-          <w:rFonts w:ascii="Arial" w:hAnsi="Arial" w:cs="Arial"/>
-          <w:b w:val="0"/>
-          <w:i/>
-        </w:rPr>
-        <w:t>Behaviour</w:t>
-      </w:r>
-      <w:proofErr w:type="spellEnd"/>
-      <w:r>
-        <w:rPr>
-          <w:rStyle w:val="fontstyle01"/>
-          <w:rFonts w:ascii="Arial" w:hAnsi="Arial" w:cs="Arial"/>
-          <w:b w:val="0"/>
-          <w:i/>
-        </w:rPr>
-        <w:t xml:space="preserve"> </w:t>
+        <w:t xml:space="preserve">Nat Hum Behaviour </w:t>
       </w:r>
       <w:r>
         <w:rPr>
@@ -4417,25 +3820,8 @@
           <w:rFonts w:ascii="Arial" w:eastAsia="Times New Roman" w:hAnsi="Arial" w:cs="Arial"/>
           <w:szCs w:val="24"/>
         </w:rPr>
-        <w:t xml:space="preserve">Zhang Y, et al. Mendelian </w:t>
-      </w:r>
-      <w:proofErr w:type="spellStart"/>
-      <w:r>
-        <w:rPr>
-          <w:rFonts w:ascii="Arial" w:eastAsia="Times New Roman" w:hAnsi="Arial" w:cs="Arial"/>
-          <w:szCs w:val="24"/>
-        </w:rPr>
-        <w:t>randomisation</w:t>
-      </w:r>
-      <w:proofErr w:type="spellEnd"/>
-      <w:r>
-        <w:rPr>
-          <w:rFonts w:ascii="Arial" w:eastAsia="Times New Roman" w:hAnsi="Arial" w:cs="Arial"/>
-          <w:szCs w:val="24"/>
-        </w:rPr>
-        <w:t xml:space="preserve"> highlights hypothyroidism as a causal determinant of idiopathic pulmonary fibrosis. </w:t>
-      </w:r>
-      <w:proofErr w:type="spellStart"/>
+        <w:t xml:space="preserve">Zhang Y, et al. Mendelian randomisation highlights hypothyroidism as a causal determinant of idiopathic pulmonary fibrosis. </w:t>
+      </w:r>
       <w:r>
         <w:rPr>
           <w:rFonts w:ascii="Arial" w:eastAsia="Times New Roman" w:hAnsi="Arial" w:cs="Arial"/>
@@ -4444,7 +3830,6 @@
         </w:rPr>
         <w:t>EBiomed</w:t>
       </w:r>
-      <w:proofErr w:type="spellEnd"/>
       <w:r>
         <w:rPr>
           <w:rFonts w:ascii="Arial" w:eastAsia="Times New Roman" w:hAnsi="Arial" w:cs="Arial"/>
@@ -4703,23 +4088,7 @@
           <w:rFonts w:ascii="Arial" w:hAnsi="Arial" w:cs="Arial"/>
           <w:szCs w:val="24"/>
         </w:rPr>
-        <w:t xml:space="preserve">(8):1366-1387. </w:t>
-      </w:r>
-      <w:proofErr w:type="spellStart"/>
-      <w:r>
-        <w:rPr>
-          <w:rFonts w:ascii="Arial" w:hAnsi="Arial" w:cs="Arial"/>
-          <w:szCs w:val="24"/>
-        </w:rPr>
-        <w:t>doi</w:t>
-      </w:r>
-      <w:proofErr w:type="spellEnd"/>
-      <w:r>
-        <w:rPr>
-          <w:rFonts w:ascii="Arial" w:hAnsi="Arial" w:cs="Arial"/>
-          <w:szCs w:val="24"/>
-        </w:rPr>
-        <w:t>: 10.1016/j.ajhg.2022.06.012.</w:t>
+        <w:t>(8):1366-1387. doi: 10.1016/j.ajhg.2022.06.012.</w:t>
       </w:r>
     </w:p>
     <w:p>
@@ -4983,23 +4352,13 @@
         </w:rPr>
         <w:t>(</w:t>
       </w:r>
-      <w:proofErr w:type="spellStart"/>
       <w:r>
         <w:rPr>
           <w:rFonts w:ascii="Arial" w:hAnsi="Arial" w:cs="Arial"/>
           <w:color w:val="000000"/>
           <w:szCs w:val="24"/>
         </w:rPr>
-        <w:t>medRxiv</w:t>
-      </w:r>
-      <w:proofErr w:type="spellEnd"/>
-      <w:r>
-        <w:rPr>
-          <w:rFonts w:ascii="Arial" w:hAnsi="Arial" w:cs="Arial"/>
-          <w:color w:val="000000"/>
-          <w:szCs w:val="24"/>
-        </w:rPr>
-        <w:t xml:space="preserve">, </w:t>
+        <w:t xml:space="preserve">medRxiv, </w:t>
       </w:r>
       <w:r>
         <w:rPr>
@@ -5118,23 +4477,7 @@
           <w:rFonts w:ascii="Arial" w:hAnsi="Arial" w:cs="Arial"/>
           <w:szCs w:val="24"/>
         </w:rPr>
-        <w:t xml:space="preserve">van de </w:t>
-      </w:r>
-      <w:proofErr w:type="spellStart"/>
-      <w:r>
-        <w:rPr>
-          <w:rFonts w:ascii="Arial" w:hAnsi="Arial" w:cs="Arial"/>
-          <w:szCs w:val="24"/>
-        </w:rPr>
-        <w:t>Vegte</w:t>
-      </w:r>
-      <w:proofErr w:type="spellEnd"/>
-      <w:r>
-        <w:rPr>
-          <w:rFonts w:ascii="Arial" w:hAnsi="Arial" w:cs="Arial"/>
-          <w:szCs w:val="24"/>
-        </w:rPr>
-        <w:t xml:space="preserve"> JY, et al. Genetic insights into resting heart rate and its role in cardiovascular disease. </w:t>
+        <w:t xml:space="preserve">van de Vegte JY, et al. Genetic insights into resting heart rate and its role in cardiovascular disease. </w:t>
       </w:r>
       <w:r>
         <w:rPr>
@@ -5208,21 +4551,7 @@
         <w:rPr>
           <w:rFonts w:ascii="Arial" w:hAnsi="Arial" w:cs="Arial"/>
         </w:rPr>
-        <w:t xml:space="preserve">, et al. Mapping </w:t>
-      </w:r>
-      <w:proofErr w:type="spellStart"/>
-      <w:r>
-        <w:rPr>
-          <w:rFonts w:ascii="Arial" w:hAnsi="Arial" w:cs="Arial"/>
-        </w:rPr>
-        <w:t>pQTLs</w:t>
-      </w:r>
-      <w:proofErr w:type="spellEnd"/>
-      <w:r>
-        <w:rPr>
-          <w:rFonts w:ascii="Arial" w:hAnsi="Arial" w:cs="Arial"/>
-        </w:rPr>
-        <w:t xml:space="preserve"> of circulating inflammatory proteins identifies drivers of immune-mediated disease risk and novel therapeutic targets. </w:t>
+        <w:t xml:space="preserve">, et al. Mapping pQTLs of circulating inflammatory proteins identifies drivers of immune-mediated disease risk and novel therapeutic targets. </w:t>
       </w:r>
       <w:r>
         <w:rPr>
@@ -5342,7 +4671,6 @@
         </w:rPr>
         <w:t xml:space="preserve"> </w:t>
       </w:r>
-      <w:proofErr w:type="spellStart"/>
       <w:r>
         <w:rPr>
           <w:rFonts w:ascii="Arial" w:eastAsia="Times New Roman" w:hAnsi="Arial" w:cs="Arial"/>
@@ -5352,7 +4680,6 @@
         </w:rPr>
         <w:t>medRxiv</w:t>
       </w:r>
-      <w:proofErr w:type="spellEnd"/>
       <w:r>
         <w:rPr>
           <w:rFonts w:ascii="Arial" w:eastAsia="Times New Roman" w:hAnsi="Arial" w:cs="Arial"/>
@@ -5469,7 +4796,6 @@
         </w:rPr>
         <w:t xml:space="preserve">Macdonald-Dunlop E, et al. Mapping genetic determinants of 184 circulating proteins in 26,494 individuals to connect proteins and diseases. </w:t>
       </w:r>
-      <w:proofErr w:type="spellStart"/>
       <w:r>
         <w:rPr>
           <w:rFonts w:ascii="Arial" w:hAnsi="Arial" w:cs="Arial"/>
@@ -5479,7 +4805,6 @@
         </w:rPr>
         <w:t>medRxiv</w:t>
       </w:r>
-      <w:proofErr w:type="spellEnd"/>
       <w:r>
         <w:rPr>
           <w:rFonts w:ascii="Arial" w:hAnsi="Arial" w:cs="Arial"/>
@@ -5522,32 +4847,15 @@
           <w:rFonts w:ascii="Arial" w:hAnsi="Arial" w:cs="Arial"/>
           <w:bCs/>
         </w:rPr>
-        <w:t xml:space="preserve">Mendelian </w:t>
-      </w:r>
-      <w:proofErr w:type="spellStart"/>
+        <w:t>Mendelian randomisation identifies alternative splicing of the FAS death receptor as a mediator of severe COVID-19</w:t>
+      </w:r>
       <w:r>
         <w:rPr>
           <w:rFonts w:ascii="Arial" w:hAnsi="Arial" w:cs="Arial"/>
           <w:bCs/>
         </w:rPr>
-        <w:t>randomisation</w:t>
-      </w:r>
-      <w:proofErr w:type="spellEnd"/>
-      <w:r>
-        <w:rPr>
-          <w:rFonts w:ascii="Arial" w:hAnsi="Arial" w:cs="Arial"/>
-          <w:bCs/>
-        </w:rPr>
-        <w:t xml:space="preserve"> identifies alternative splicing of the FAS death receptor as a mediator of severe COVID-19</w:t>
-      </w:r>
-      <w:r>
-        <w:rPr>
-          <w:rFonts w:ascii="Arial" w:hAnsi="Arial" w:cs="Arial"/>
-          <w:bCs/>
-        </w:rPr>
         <w:t xml:space="preserve">. </w:t>
       </w:r>
-      <w:proofErr w:type="spellStart"/>
       <w:r>
         <w:rPr>
           <w:rFonts w:ascii="Arial" w:hAnsi="Arial" w:cs="Arial"/>
@@ -5557,7 +4865,6 @@
         </w:rPr>
         <w:t>medRxiv</w:t>
       </w:r>
-      <w:proofErr w:type="spellEnd"/>
       <w:r>
         <w:rPr>
           <w:rFonts w:ascii="Arial" w:hAnsi="Arial" w:cs="Arial"/>
@@ -5565,21 +4872,12 @@
         </w:rPr>
         <w:t xml:space="preserve">, </w:t>
       </w:r>
-      <w:proofErr w:type="spellStart"/>
       <w:r>
         <w:rPr>
           <w:rFonts w:ascii="Arial" w:hAnsi="Arial" w:cs="Arial"/>
           <w:bCs/>
         </w:rPr>
-        <w:t>doi</w:t>
-      </w:r>
-      <w:proofErr w:type="spellEnd"/>
-      <w:r>
-        <w:rPr>
-          <w:rFonts w:ascii="Arial" w:hAnsi="Arial" w:cs="Arial"/>
-          <w:bCs/>
-        </w:rPr>
-        <w:t>: https://doi.org/10.1101/2021.04.01.21254789</w:t>
+        <w:t>doi: https://doi.org/10.1101/2021.04.01.21254789</w:t>
       </w:r>
       <w:r>
         <w:rPr>
@@ -5622,7 +4920,6 @@
         </w:rPr>
         <w:t xml:space="preserve">. </w:t>
       </w:r>
-      <w:proofErr w:type="spellStart"/>
       <w:r>
         <w:rPr>
           <w:rFonts w:ascii="Arial" w:eastAsia="Times New Roman" w:hAnsi="Arial" w:cs="Arial"/>
@@ -5637,7 +4934,6 @@
         </w:rPr>
         <w:t>edRxiv</w:t>
       </w:r>
-      <w:proofErr w:type="spellEnd"/>
       <w:r>
         <w:rPr>
           <w:rFonts w:ascii="Arial" w:eastAsia="Times New Roman" w:hAnsi="Arial" w:cs="Arial"/>
@@ -5825,27 +5121,9 @@
       <w:r>
         <w:rPr>
           <w:rFonts w:ascii="Arial" w:hAnsi="Arial" w:cs="Arial"/>
-          <w:i/>
-          <w:iCs/>
-          <w:szCs w:val="24"/>
-        </w:rPr>
-        <w:t>Genetic association analysis with R: latest developments.</w:t>
-      </w:r>
-      <w:r>
-        <w:rPr>
-          <w:rFonts w:ascii="Arial" w:hAnsi="Arial" w:cs="Arial"/>
-          <w:szCs w:val="24"/>
-        </w:rPr>
-        <w:t xml:space="preserve"> Published in </w:t>
-      </w:r>
-      <w:r>
-        <w:rPr>
-          <w:rFonts w:ascii="Arial" w:hAnsi="Arial" w:cs="Arial"/>
-          <w:i/>
-          <w:iCs/>
-          <w:szCs w:val="24"/>
-        </w:rPr>
-        <w:t>The Biomedical &amp; Life Sciences Collection</w:t>
+          <w:szCs w:val="24"/>
+        </w:rPr>
+        <w:t>Genetic association analysis with R: latest developments. Published in The Biomedical &amp; Life Sciences Collection</w:t>
       </w:r>
       <w:r>
         <w:rPr>
@@ -5861,23 +5139,7 @@
             <w:rFonts w:ascii="Arial" w:hAnsi="Arial" w:cs="Arial"/>
             <w:szCs w:val="24"/>
           </w:rPr>
-          <w:t>HSTa</w:t>
-        </w:r>
-        <w:r>
-          <w:rPr>
-            <w:rStyle w:val="Hyperlink"/>
-            <w:rFonts w:ascii="Arial" w:hAnsi="Arial" w:cs="Arial"/>
-            <w:szCs w:val="24"/>
-          </w:rPr>
-          <w:t>l</w:t>
-        </w:r>
-        <w:r>
-          <w:rPr>
-            <w:rStyle w:val="Hyperlink"/>
-            <w:rFonts w:ascii="Arial" w:hAnsi="Arial" w:cs="Arial"/>
-            <w:szCs w:val="24"/>
-          </w:rPr>
-          <w:t>ks</w:t>
+          <w:t>HSTalks</w:t>
         </w:r>
       </w:hyperlink>
       <w:r>
@@ -5919,21 +5181,12 @@
           <w:szCs w:val="24"/>
         </w:rPr>
       </w:pPr>
-      <w:proofErr w:type="spellStart"/>
-      <w:r>
-        <w:rPr>
-          <w:rFonts w:ascii="Arial" w:hAnsi="Arial" w:cs="Arial"/>
-          <w:szCs w:val="24"/>
-        </w:rPr>
-        <w:t>Koprulu</w:t>
-      </w:r>
-      <w:proofErr w:type="spellEnd"/>
-      <w:r>
-        <w:rPr>
-          <w:rFonts w:ascii="Arial" w:hAnsi="Arial" w:cs="Arial"/>
-          <w:szCs w:val="24"/>
-        </w:rPr>
-        <w:t xml:space="preserve"> M, et al. </w:t>
+      <w:r>
+        <w:rPr>
+          <w:rFonts w:ascii="Arial" w:hAnsi="Arial" w:cs="Arial"/>
+          <w:szCs w:val="24"/>
+        </w:rPr>
+        <w:t xml:space="preserve">Koprulu M, et al. </w:t>
       </w:r>
       <w:r>
         <w:rPr>
@@ -8101,6 +7354,7 @@
   <w:style w:type="character" w:default="1" w:styleId="DefaultParagraphFont">
     <w:name w:val="Default Paragraph Font"/>
     <w:uiPriority w:val="1"/>
+    <w:semiHidden/>
     <w:unhideWhenUsed/>
   </w:style>
   <w:style w:type="table" w:default="1" w:styleId="TableNormal">

</xml_diff>

<commit_message>
Deploy site 2026-02-01 10:58:48
</commit_message>
<xml_diff>
--- a/cv.docx
+++ b/cv.docx
@@ -657,26 +657,60 @@
         </w:rPr>
         <w:t xml:space="preserve"> and </w:t>
       </w:r>
-      <w:r>
-        <w:rPr>
-          <w:rFonts w:ascii="Arial" w:hAnsi="Arial" w:cs="Arial"/>
-          <w:szCs w:val="24"/>
-        </w:rPr>
-        <w:t>genomewide association studies (GWASs</w:t>
-      </w:r>
-      <w:r>
-        <w:rPr>
-          <w:rFonts w:ascii="Arial" w:hAnsi="Arial" w:cs="Arial"/>
-          <w:szCs w:val="24"/>
-        </w:rPr>
-        <w:t>). The most recent is proteogenomics</w:t>
-      </w:r>
-      <w:r>
-        <w:rPr>
-          <w:rFonts w:ascii="Arial" w:hAnsi="Arial" w:cs="Arial"/>
-          <w:szCs w:val="24"/>
-        </w:rPr>
-        <w:t xml:space="preserve"> within the SCALLOP consortium using the Olink </w:t>
+      <w:proofErr w:type="spellStart"/>
+      <w:r>
+        <w:rPr>
+          <w:rFonts w:ascii="Arial" w:hAnsi="Arial" w:cs="Arial"/>
+          <w:szCs w:val="24"/>
+        </w:rPr>
+        <w:t>genomewide</w:t>
+      </w:r>
+      <w:proofErr w:type="spellEnd"/>
+      <w:r>
+        <w:rPr>
+          <w:rFonts w:ascii="Arial" w:hAnsi="Arial" w:cs="Arial"/>
+          <w:szCs w:val="24"/>
+        </w:rPr>
+        <w:t xml:space="preserve"> association studies (GWASs</w:t>
+      </w:r>
+      <w:r>
+        <w:rPr>
+          <w:rFonts w:ascii="Arial" w:hAnsi="Arial" w:cs="Arial"/>
+          <w:szCs w:val="24"/>
+        </w:rPr>
+        <w:t xml:space="preserve">). The most recent is </w:t>
+      </w:r>
+      <w:proofErr w:type="spellStart"/>
+      <w:r>
+        <w:rPr>
+          <w:rFonts w:ascii="Arial" w:hAnsi="Arial" w:cs="Arial"/>
+          <w:szCs w:val="24"/>
+        </w:rPr>
+        <w:t>proteogenomics</w:t>
+      </w:r>
+      <w:proofErr w:type="spellEnd"/>
+      <w:r>
+        <w:rPr>
+          <w:rFonts w:ascii="Arial" w:hAnsi="Arial" w:cs="Arial"/>
+          <w:szCs w:val="24"/>
+        </w:rPr>
+        <w:t xml:space="preserve"> within the SCALLOP consortium using the </w:t>
+      </w:r>
+      <w:proofErr w:type="spellStart"/>
+      <w:r>
+        <w:rPr>
+          <w:rFonts w:ascii="Arial" w:hAnsi="Arial" w:cs="Arial"/>
+          <w:szCs w:val="24"/>
+        </w:rPr>
+        <w:t>Olink</w:t>
+      </w:r>
+      <w:proofErr w:type="spellEnd"/>
+      <w:r>
+        <w:rPr>
+          <w:rFonts w:ascii="Arial" w:hAnsi="Arial" w:cs="Arial"/>
+          <w:szCs w:val="24"/>
+        </w:rPr>
+        <w:t xml:space="preserve"> </w:t>
       </w:r>
       <w:r>
         <w:rPr>
@@ -760,8 +794,26 @@
           <w:rFonts w:ascii="Arial" w:hAnsi="Arial" w:cs="Arial"/>
           <w:szCs w:val="24"/>
         </w:rPr>
-        <w:t>the SCALLOP-Seq(uence</w:t>
-      </w:r>
+        <w:t>the SCALLOP-</w:t>
+      </w:r>
+      <w:proofErr w:type="gramStart"/>
+      <w:r>
+        <w:rPr>
+          <w:rFonts w:ascii="Arial" w:hAnsi="Arial" w:cs="Arial"/>
+          <w:szCs w:val="24"/>
+        </w:rPr>
+        <w:t>Seq(</w:t>
+      </w:r>
+      <w:proofErr w:type="spellStart"/>
+      <w:proofErr w:type="gramEnd"/>
+      <w:r>
+        <w:rPr>
+          <w:rFonts w:ascii="Arial" w:hAnsi="Arial" w:cs="Arial"/>
+          <w:szCs w:val="24"/>
+        </w:rPr>
+        <w:t>uence</w:t>
+      </w:r>
+      <w:proofErr w:type="spellEnd"/>
       <w:r>
         <w:rPr>
           <w:rFonts w:ascii="Arial" w:hAnsi="Arial" w:cs="Arial"/>
@@ -909,6 +961,7 @@
         </w:rPr>
         <w:t>protein quantitative trait tools (</w:t>
       </w:r>
+      <w:proofErr w:type="spellStart"/>
       <w:r>
         <w:rPr>
           <w:rFonts w:ascii="Arial" w:hAnsi="Arial" w:cs="Arial"/>
@@ -916,6 +969,7 @@
         </w:rPr>
         <w:t>pQTLtools</w:t>
       </w:r>
+      <w:proofErr w:type="spellEnd"/>
       <w:r>
         <w:rPr>
           <w:rFonts w:ascii="Arial" w:hAnsi="Arial" w:cs="Arial"/>
@@ -1133,13 +1187,23 @@
         </w:rPr>
         <w:t xml:space="preserve">with </w:t>
       </w:r>
-      <w:r>
-        <w:rPr>
-          <w:rFonts w:ascii="Arial" w:hAnsi="Arial" w:cs="Arial"/>
-          <w:szCs w:val="24"/>
-        </w:rPr>
-        <w:t xml:space="preserve">BitNet, </w:t>
-      </w:r>
+      <w:proofErr w:type="spellStart"/>
+      <w:r>
+        <w:rPr>
+          <w:rFonts w:ascii="Arial" w:hAnsi="Arial" w:cs="Arial"/>
+          <w:szCs w:val="24"/>
+        </w:rPr>
+        <w:t>BitNet</w:t>
+      </w:r>
+      <w:proofErr w:type="spellEnd"/>
+      <w:r>
+        <w:rPr>
+          <w:rFonts w:ascii="Arial" w:hAnsi="Arial" w:cs="Arial"/>
+          <w:szCs w:val="24"/>
+        </w:rPr>
+        <w:t xml:space="preserve">, </w:t>
+      </w:r>
+      <w:proofErr w:type="spellStart"/>
       <w:r>
         <w:rPr>
           <w:rFonts w:ascii="Arial" w:hAnsi="Arial" w:cs="Arial"/>
@@ -1161,6 +1225,7 @@
         </w:rPr>
         <w:t>CLI</w:t>
       </w:r>
+      <w:proofErr w:type="spellEnd"/>
       <w:r>
         <w:rPr>
           <w:rFonts w:ascii="Arial" w:hAnsi="Arial" w:cs="Arial"/>
@@ -1168,19 +1233,37 @@
         </w:rPr>
         <w:t xml:space="preserve">, </w:t>
       </w:r>
-      <w:r>
-        <w:rPr>
-          <w:rFonts w:ascii="Arial" w:hAnsi="Arial" w:cs="Arial"/>
-          <w:szCs w:val="24"/>
-        </w:rPr>
-        <w:t xml:space="preserve">Ollama, llama.cpp, </w:t>
-      </w:r>
-      <w:r>
-        <w:rPr>
-          <w:rFonts w:ascii="Arial" w:hAnsi="Arial" w:cs="Arial"/>
-          <w:szCs w:val="24"/>
-        </w:rPr>
-        <w:t xml:space="preserve">llm, </w:t>
+      <w:proofErr w:type="spellStart"/>
+      <w:r>
+        <w:rPr>
+          <w:rFonts w:ascii="Arial" w:hAnsi="Arial" w:cs="Arial"/>
+          <w:szCs w:val="24"/>
+        </w:rPr>
+        <w:t>Ollama</w:t>
+      </w:r>
+      <w:proofErr w:type="spellEnd"/>
+      <w:r>
+        <w:rPr>
+          <w:rFonts w:ascii="Arial" w:hAnsi="Arial" w:cs="Arial"/>
+          <w:szCs w:val="24"/>
+        </w:rPr>
+        <w:t xml:space="preserve">, llama.cpp, </w:t>
+      </w:r>
+      <w:proofErr w:type="spellStart"/>
+      <w:r>
+        <w:rPr>
+          <w:rFonts w:ascii="Arial" w:hAnsi="Arial" w:cs="Arial"/>
+          <w:szCs w:val="24"/>
+        </w:rPr>
+        <w:t>llm</w:t>
+      </w:r>
+      <w:proofErr w:type="spellEnd"/>
+      <w:r>
+        <w:rPr>
+          <w:rFonts w:ascii="Arial" w:hAnsi="Arial" w:cs="Arial"/>
+          <w:szCs w:val="24"/>
+        </w:rPr>
+        <w:t xml:space="preserve">, </w:t>
       </w:r>
       <w:r>
         <w:rPr>
@@ -1198,7 +1281,21 @@
         <w:rPr>
           <w:rFonts w:ascii="Arial" w:hAnsi="Arial" w:cs="Arial"/>
         </w:rPr>
-        <w:t>AI for MS data with InstaNovo &amp; DIA-NN, m</w:t>
+        <w:t xml:space="preserve">AI for MS data with </w:t>
+      </w:r>
+      <w:proofErr w:type="spellStart"/>
+      <w:r>
+        <w:rPr>
+          <w:rFonts w:ascii="Arial" w:hAnsi="Arial" w:cs="Arial"/>
+        </w:rPr>
+        <w:t>InstaNovo</w:t>
+      </w:r>
+      <w:proofErr w:type="spellEnd"/>
+      <w:r>
+        <w:rPr>
+          <w:rFonts w:ascii="Arial" w:hAnsi="Arial" w:cs="Arial"/>
+        </w:rPr>
+        <w:t xml:space="preserve"> &amp; DIA-NN, m</w:t>
       </w:r>
       <w:r>
         <w:rPr>
@@ -1222,26 +1319,72 @@
         <w:rPr>
           <w:rFonts w:ascii="Arial" w:hAnsi="Arial" w:cs="Arial"/>
         </w:rPr>
-        <w:t xml:space="preserve">with DrugAssist, single-cell omics with Seurat, </w:t>
-      </w:r>
-      <w:r>
-        <w:rPr>
-          <w:rFonts w:ascii="Arial" w:hAnsi="Arial" w:cs="Arial"/>
-        </w:rPr>
-        <w:t xml:space="preserve">scp, </w:t>
-      </w:r>
-      <w:r>
-        <w:rPr>
-          <w:rFonts w:ascii="Arial" w:hAnsi="Arial" w:cs="Arial"/>
-        </w:rPr>
-        <w:t xml:space="preserve">scanpy, scvi-tools, </w:t>
-      </w:r>
+        <w:t xml:space="preserve">with </w:t>
+      </w:r>
+      <w:proofErr w:type="spellStart"/>
+      <w:r>
+        <w:rPr>
+          <w:rFonts w:ascii="Arial" w:hAnsi="Arial" w:cs="Arial"/>
+        </w:rPr>
+        <w:t>DrugAssist</w:t>
+      </w:r>
+      <w:proofErr w:type="spellEnd"/>
+      <w:r>
+        <w:rPr>
+          <w:rFonts w:ascii="Arial" w:hAnsi="Arial" w:cs="Arial"/>
+        </w:rPr>
+        <w:t xml:space="preserve">, single-cell omics with Seurat, </w:t>
+      </w:r>
+      <w:proofErr w:type="spellStart"/>
+      <w:r>
+        <w:rPr>
+          <w:rFonts w:ascii="Arial" w:hAnsi="Arial" w:cs="Arial"/>
+        </w:rPr>
+        <w:t>scp</w:t>
+      </w:r>
+      <w:proofErr w:type="spellEnd"/>
+      <w:r>
+        <w:rPr>
+          <w:rFonts w:ascii="Arial" w:hAnsi="Arial" w:cs="Arial"/>
+        </w:rPr>
+        <w:t xml:space="preserve">, </w:t>
+      </w:r>
+      <w:proofErr w:type="spellStart"/>
+      <w:r>
+        <w:rPr>
+          <w:rFonts w:ascii="Arial" w:hAnsi="Arial" w:cs="Arial"/>
+        </w:rPr>
+        <w:t>scanpy</w:t>
+      </w:r>
+      <w:proofErr w:type="spellEnd"/>
+      <w:r>
+        <w:rPr>
+          <w:rFonts w:ascii="Arial" w:hAnsi="Arial" w:cs="Arial"/>
+        </w:rPr>
+        <w:t xml:space="preserve">, </w:t>
+      </w:r>
+      <w:proofErr w:type="spellStart"/>
+      <w:r>
+        <w:rPr>
+          <w:rFonts w:ascii="Arial" w:hAnsi="Arial" w:cs="Arial"/>
+        </w:rPr>
+        <w:t>scvi</w:t>
+      </w:r>
+      <w:proofErr w:type="spellEnd"/>
+      <w:r>
+        <w:rPr>
+          <w:rFonts w:ascii="Arial" w:hAnsi="Arial" w:cs="Arial"/>
+        </w:rPr>
+        <w:t xml:space="preserve">-tools, </w:t>
+      </w:r>
+      <w:proofErr w:type="spellStart"/>
       <w:r>
         <w:rPr>
           <w:rFonts w:ascii="Arial" w:hAnsi="Arial" w:cs="Arial"/>
         </w:rPr>
         <w:t>scGPT</w:t>
       </w:r>
+      <w:proofErr w:type="spellEnd"/>
       <w:r>
         <w:rPr>
           <w:rFonts w:ascii="Arial" w:hAnsi="Arial" w:cs="Arial"/>
@@ -1264,26 +1407,44 @@
         <w:rPr>
           <w:rFonts w:ascii="Arial" w:hAnsi="Arial" w:cs="Arial"/>
         </w:rPr>
-        <w:t>mtDNA analysis with MToolBox</w:t>
-      </w:r>
+        <w:t xml:space="preserve">mtDNA analysis with </w:t>
+      </w:r>
+      <w:proofErr w:type="spellStart"/>
+      <w:r>
+        <w:rPr>
+          <w:rFonts w:ascii="Arial" w:hAnsi="Arial" w:cs="Arial"/>
+        </w:rPr>
+        <w:t>MToolBox</w:t>
+      </w:r>
+      <w:proofErr w:type="spellEnd"/>
       <w:r>
         <w:rPr>
           <w:rFonts w:ascii="Arial" w:hAnsi="Arial" w:cs="Arial"/>
         </w:rPr>
         <w:t xml:space="preserve">, </w:t>
       </w:r>
-      <w:r>
-        <w:rPr>
-          <w:rFonts w:ascii="Arial" w:hAnsi="Arial" w:cs="Arial"/>
-        </w:rPr>
-        <w:t xml:space="preserve">fNUMT, </w:t>
-      </w:r>
+      <w:proofErr w:type="spellStart"/>
+      <w:r>
+        <w:rPr>
+          <w:rFonts w:ascii="Arial" w:hAnsi="Arial" w:cs="Arial"/>
+        </w:rPr>
+        <w:t>fNUMT</w:t>
+      </w:r>
+      <w:proofErr w:type="spellEnd"/>
+      <w:r>
+        <w:rPr>
+          <w:rFonts w:ascii="Arial" w:hAnsi="Arial" w:cs="Arial"/>
+        </w:rPr>
+        <w:t xml:space="preserve">, </w:t>
+      </w:r>
+      <w:proofErr w:type="spellStart"/>
       <w:r>
         <w:rPr>
           <w:rFonts w:ascii="Arial" w:hAnsi="Arial" w:cs="Arial"/>
         </w:rPr>
         <w:t>haplogrep</w:t>
       </w:r>
+      <w:proofErr w:type="spellEnd"/>
       <w:r>
         <w:rPr>
           <w:rFonts w:ascii="Arial" w:hAnsi="Arial" w:cs="Arial"/>
@@ -1320,11 +1481,19 @@
         </w:rPr>
         <w:t xml:space="preserve">with </w:t>
       </w:r>
-      <w:r>
-        <w:rPr>
-          <w:rFonts w:ascii="Arial" w:hAnsi="Arial" w:cs="Arial"/>
-        </w:rPr>
-        <w:t xml:space="preserve">SVanalyzer, </w:t>
+      <w:proofErr w:type="spellStart"/>
+      <w:r>
+        <w:rPr>
+          <w:rFonts w:ascii="Arial" w:hAnsi="Arial" w:cs="Arial"/>
+        </w:rPr>
+        <w:t>SVanalyzer</w:t>
+      </w:r>
+      <w:proofErr w:type="spellEnd"/>
+      <w:r>
+        <w:rPr>
+          <w:rFonts w:ascii="Arial" w:hAnsi="Arial" w:cs="Arial"/>
+        </w:rPr>
+        <w:t xml:space="preserve">, </w:t>
       </w:r>
       <w:r>
         <w:rPr>
@@ -1336,8 +1505,16 @@
         <w:rPr>
           <w:rFonts w:ascii="Arial" w:hAnsi="Arial" w:cs="Arial"/>
         </w:rPr>
-        <w:t xml:space="preserve"> truvari</w:t>
-      </w:r>
+        <w:t xml:space="preserve"> </w:t>
+      </w:r>
+      <w:proofErr w:type="spellStart"/>
+      <w:r>
+        <w:rPr>
+          <w:rFonts w:ascii="Arial" w:hAnsi="Arial" w:cs="Arial"/>
+        </w:rPr>
+        <w:t>truvari</w:t>
+      </w:r>
+      <w:proofErr w:type="spellEnd"/>
       <w:r>
         <w:rPr>
           <w:rFonts w:ascii="Arial" w:hAnsi="Arial" w:cs="Arial"/>
@@ -1372,7 +1549,35 @@
         <w:rPr>
           <w:rFonts w:ascii="Arial" w:hAnsi="Arial" w:cs="Arial"/>
         </w:rPr>
-        <w:t>opulation genetics include selscan, angsd, relate, clues2 and fastsimcoal2.</w:t>
+        <w:t xml:space="preserve">opulation genetics include </w:t>
+      </w:r>
+      <w:proofErr w:type="spellStart"/>
+      <w:r>
+        <w:rPr>
+          <w:rFonts w:ascii="Arial" w:hAnsi="Arial" w:cs="Arial"/>
+        </w:rPr>
+        <w:t>selscan</w:t>
+      </w:r>
+      <w:proofErr w:type="spellEnd"/>
+      <w:r>
+        <w:rPr>
+          <w:rFonts w:ascii="Arial" w:hAnsi="Arial" w:cs="Arial"/>
+        </w:rPr>
+        <w:t xml:space="preserve">, </w:t>
+      </w:r>
+      <w:proofErr w:type="spellStart"/>
+      <w:r>
+        <w:rPr>
+          <w:rFonts w:ascii="Arial" w:hAnsi="Arial" w:cs="Arial"/>
+        </w:rPr>
+        <w:t>angsd</w:t>
+      </w:r>
+      <w:proofErr w:type="spellEnd"/>
+      <w:r>
+        <w:rPr>
+          <w:rFonts w:ascii="Arial" w:hAnsi="Arial" w:cs="Arial"/>
+        </w:rPr>
+        <w:t>, relate, clues2 and fastsimcoal2.</w:t>
       </w:r>
       <w:r>
         <w:rPr>
@@ -1470,11 +1675,19 @@
         </w:rPr>
         <w:t xml:space="preserve">low, </w:t>
       </w:r>
-      <w:r>
-        <w:rPr>
-          <w:rFonts w:ascii="Arial" w:hAnsi="Arial" w:cs="Arial"/>
-        </w:rPr>
-        <w:t>PyTorch,</w:t>
+      <w:proofErr w:type="spellStart"/>
+      <w:r>
+        <w:rPr>
+          <w:rFonts w:ascii="Arial" w:hAnsi="Arial" w:cs="Arial"/>
+        </w:rPr>
+        <w:t>PyTorch</w:t>
+      </w:r>
+      <w:proofErr w:type="spellEnd"/>
+      <w:r>
+        <w:rPr>
+          <w:rFonts w:ascii="Arial" w:hAnsi="Arial" w:cs="Arial"/>
+        </w:rPr>
+        <w:t>,</w:t>
       </w:r>
       <w:r>
         <w:rPr>
@@ -1488,24 +1701,28 @@
         </w:rPr>
         <w:t>scikit-</w:t>
       </w:r>
+      <w:proofErr w:type="spellStart"/>
       <w:r>
         <w:rPr>
           <w:rFonts w:ascii="Arial" w:hAnsi="Arial" w:cs="Arial"/>
         </w:rPr>
         <w:t>llm</w:t>
       </w:r>
+      <w:proofErr w:type="spellEnd"/>
       <w:r>
         <w:rPr>
           <w:rFonts w:ascii="Arial" w:hAnsi="Arial" w:cs="Arial"/>
         </w:rPr>
         <w:t xml:space="preserve">, </w:t>
       </w:r>
+      <w:proofErr w:type="spellStart"/>
       <w:r>
         <w:rPr>
           <w:rFonts w:ascii="Arial" w:hAnsi="Arial" w:cs="Arial"/>
         </w:rPr>
         <w:t>LangChain</w:t>
       </w:r>
+      <w:proofErr w:type="spellEnd"/>
       <w:r>
         <w:rPr>
           <w:rFonts w:ascii="Arial" w:hAnsi="Arial" w:cs="Arial"/>
@@ -1599,7 +1816,21 @@
         <w:rPr>
           <w:rFonts w:ascii="Arial" w:hAnsi="Arial" w:cs="Arial"/>
         </w:rPr>
-        <w:t xml:space="preserve">, et al. Mapping pQTLs of circulating inflammatory proteins identifies drivers of immune-mediated disease risk and novel therapeutic targets. </w:t>
+        <w:t xml:space="preserve">, et al. Mapping </w:t>
+      </w:r>
+      <w:proofErr w:type="spellStart"/>
+      <w:r>
+        <w:rPr>
+          <w:rFonts w:ascii="Arial" w:hAnsi="Arial" w:cs="Arial"/>
+        </w:rPr>
+        <w:t>pQTLs</w:t>
+      </w:r>
+      <w:proofErr w:type="spellEnd"/>
+      <w:r>
+        <w:rPr>
+          <w:rFonts w:ascii="Arial" w:hAnsi="Arial" w:cs="Arial"/>
+        </w:rPr>
+        <w:t xml:space="preserve"> of circulating inflammatory proteins identifies drivers of immune-mediated disease risk and novel therapeutic targets. </w:t>
       </w:r>
       <w:r>
         <w:rPr>
@@ -1689,7 +1920,43 @@
           <w:szCs w:val="24"/>
           <w:lang w:val="fr-FR"/>
         </w:rPr>
-        <w:t xml:space="preserve">COVID-19 Host Genetics Initiative. Mapping the human genetic architecture of COVID-19. </w:t>
+        <w:t xml:space="preserve">COVID-19 Host Genetics Initiative. Mapping the </w:t>
+      </w:r>
+      <w:proofErr w:type="spellStart"/>
+      <w:r>
+        <w:rPr>
+          <w:rFonts w:ascii="Arial" w:hAnsi="Arial" w:cs="Arial"/>
+          <w:szCs w:val="24"/>
+          <w:lang w:val="fr-FR"/>
+        </w:rPr>
+        <w:t>human</w:t>
+      </w:r>
+      <w:proofErr w:type="spellEnd"/>
+      <w:r>
+        <w:rPr>
+          <w:rFonts w:ascii="Arial" w:hAnsi="Arial" w:cs="Arial"/>
+          <w:szCs w:val="24"/>
+          <w:lang w:val="fr-FR"/>
+        </w:rPr>
+        <w:t xml:space="preserve"> </w:t>
+      </w:r>
+      <w:proofErr w:type="spellStart"/>
+      <w:r>
+        <w:rPr>
+          <w:rFonts w:ascii="Arial" w:hAnsi="Arial" w:cs="Arial"/>
+          <w:szCs w:val="24"/>
+          <w:lang w:val="fr-FR"/>
+        </w:rPr>
+        <w:t>genetic</w:t>
+      </w:r>
+      <w:proofErr w:type="spellEnd"/>
+      <w:r>
+        <w:rPr>
+          <w:rFonts w:ascii="Arial" w:hAnsi="Arial" w:cs="Arial"/>
+          <w:szCs w:val="24"/>
+          <w:lang w:val="fr-FR"/>
+        </w:rPr>
+        <w:t xml:space="preserve"> architecture of COVID-19. </w:t>
       </w:r>
       <w:r>
         <w:rPr>
@@ -1700,6 +1967,7 @@
         </w:rPr>
         <w:t xml:space="preserve">Nature </w:t>
       </w:r>
+      <w:proofErr w:type="gramStart"/>
       <w:r>
         <w:rPr>
           <w:rFonts w:ascii="Arial" w:hAnsi="Arial" w:cs="Arial"/>
@@ -1720,6 +1988,7 @@
         </w:rPr>
         <w:t>:</w:t>
       </w:r>
+      <w:proofErr w:type="gramEnd"/>
       <w:r>
         <w:rPr>
           <w:rFonts w:ascii="Arial" w:hAnsi="Arial" w:cs="Arial"/>
@@ -1727,14 +1996,32 @@
           <w:szCs w:val="24"/>
           <w:lang w:val="fr-FR"/>
         </w:rPr>
-        <w:t>472–477 (2021)</w:t>
-      </w:r>
-      <w:r>
-        <w:rPr>
-          <w:rFonts w:ascii="Arial" w:hAnsi="Arial" w:cs="Arial"/>
-          <w:szCs w:val="24"/>
-        </w:rPr>
-        <w:t xml:space="preserve">; </w:t>
+        <w:t>472–477 (2021</w:t>
+      </w:r>
+      <w:proofErr w:type="gramStart"/>
+      <w:r>
+        <w:rPr>
+          <w:rFonts w:ascii="Arial" w:hAnsi="Arial" w:cs="Arial"/>
+          <w:iCs/>
+          <w:szCs w:val="24"/>
+          <w:lang w:val="fr-FR"/>
+        </w:rPr>
+        <w:t>)</w:t>
+      </w:r>
+      <w:r>
+        <w:rPr>
+          <w:rFonts w:ascii="Arial" w:hAnsi="Arial" w:cs="Arial"/>
+          <w:szCs w:val="24"/>
+        </w:rPr>
+        <w:t>;</w:t>
+      </w:r>
+      <w:proofErr w:type="gramEnd"/>
+      <w:r>
+        <w:rPr>
+          <w:rFonts w:ascii="Arial" w:hAnsi="Arial" w:cs="Arial"/>
+          <w:szCs w:val="24"/>
+        </w:rPr>
+        <w:t xml:space="preserve"> </w:t>
       </w:r>
       <w:r>
         <w:rPr>
@@ -1767,6 +2054,7 @@
         </w:rPr>
         <w:t xml:space="preserve"> </w:t>
       </w:r>
+      <w:proofErr w:type="gramStart"/>
       <w:r>
         <w:rPr>
           <w:rStyle w:val="markedcontent"/>
@@ -1788,7 +2076,15 @@
           <w:rStyle w:val="markedcontent"/>
           <w:rFonts w:ascii="Arial" w:hAnsi="Arial" w:cs="Arial"/>
         </w:rPr>
-        <w:t>E1-E10 (2022)</w:t>
+        <w:t>E</w:t>
+      </w:r>
+      <w:proofErr w:type="gramEnd"/>
+      <w:r>
+        <w:rPr>
+          <w:rStyle w:val="markedcontent"/>
+          <w:rFonts w:ascii="Arial" w:hAnsi="Arial" w:cs="Arial"/>
+        </w:rPr>
+        <w:t>1-E10 (2022)</w:t>
       </w:r>
       <w:r>
         <w:rPr>
@@ -1839,6 +2135,7 @@
         </w:rPr>
         <w:t xml:space="preserve"> </w:t>
       </w:r>
+      <w:proofErr w:type="gramStart"/>
       <w:r>
         <w:rPr>
           <w:rFonts w:ascii="Arial" w:hAnsi="Arial" w:cs="Arial"/>
@@ -1863,7 +2160,16 @@
           <w:szCs w:val="24"/>
           <w:lang w:val="en-GB" w:eastAsia="zh-CN"/>
         </w:rPr>
-        <w:t>E7–E26 (2023)</w:t>
+        <w:t>E</w:t>
+      </w:r>
+      <w:proofErr w:type="gramEnd"/>
+      <w:r>
+        <w:rPr>
+          <w:rFonts w:ascii="Arial" w:hAnsi="Arial" w:cs="Arial"/>
+          <w:szCs w:val="24"/>
+          <w:lang w:val="en-GB" w:eastAsia="zh-CN"/>
+        </w:rPr>
+        <w:t>7–E26 (2023)</w:t>
       </w:r>
       <w:r>
         <w:rPr>
@@ -1981,6 +2287,7 @@
         </w:rPr>
         <w:t xml:space="preserve">. </w:t>
       </w:r>
+      <w:proofErr w:type="spellStart"/>
       <w:r>
         <w:rPr>
           <w:rFonts w:ascii="Arial" w:hAnsi="Arial" w:cs="Arial"/>
@@ -1988,7 +2295,37 @@
           <w:szCs w:val="24"/>
           <w:lang w:eastAsia="zh-CN"/>
         </w:rPr>
-        <w:t>doi: 10.18637/jss.v085.i06</w:t>
+        <w:t>doi</w:t>
+      </w:r>
+      <w:proofErr w:type="spellEnd"/>
+      <w:r>
+        <w:rPr>
+          <w:rFonts w:ascii="Arial" w:hAnsi="Arial" w:cs="Arial"/>
+          <w:iCs/>
+          <w:szCs w:val="24"/>
+          <w:lang w:eastAsia="zh-CN"/>
+        </w:rPr>
+        <w:t>: 10.18637/</w:t>
+      </w:r>
+      <w:proofErr w:type="gramStart"/>
+      <w:r>
+        <w:rPr>
+          <w:rFonts w:ascii="Arial" w:hAnsi="Arial" w:cs="Arial"/>
+          <w:iCs/>
+          <w:szCs w:val="24"/>
+          <w:lang w:eastAsia="zh-CN"/>
+        </w:rPr>
+        <w:t>jss.v085.i</w:t>
+      </w:r>
+      <w:proofErr w:type="gramEnd"/>
+      <w:r>
+        <w:rPr>
+          <w:rFonts w:ascii="Arial" w:hAnsi="Arial" w:cs="Arial"/>
+          <w:iCs/>
+          <w:szCs w:val="24"/>
+          <w:lang w:eastAsia="zh-CN"/>
+        </w:rPr>
+        <w:t>06</w:t>
       </w:r>
     </w:p>
     <w:p>
@@ -2066,8 +2403,17 @@
           <w:rFonts w:ascii="Arial" w:hAnsi="Arial" w:cs="Arial"/>
           <w:szCs w:val="24"/>
         </w:rPr>
-        <w:t xml:space="preserve"> doi</w:t>
-      </w:r>
+        <w:t xml:space="preserve"> </w:t>
+      </w:r>
+      <w:proofErr w:type="spellStart"/>
+      <w:r>
+        <w:rPr>
+          <w:rFonts w:ascii="Arial" w:hAnsi="Arial" w:cs="Arial"/>
+          <w:szCs w:val="24"/>
+        </w:rPr>
+        <w:t>doi</w:t>
+      </w:r>
+      <w:proofErr w:type="spellEnd"/>
       <w:r>
         <w:rPr>
           <w:rFonts w:ascii="Arial" w:hAnsi="Arial" w:cs="Arial"/>
@@ -2127,13 +2473,23 @@
         </w:rPr>
         <w:t xml:space="preserve">. A latent variable partial least squares path modeling approach to regional association and polygenic effect with applications to a human obesity study. </w:t>
       </w:r>
+      <w:proofErr w:type="spellStart"/>
       <w:r>
         <w:rPr>
           <w:rFonts w:ascii="Arial" w:hAnsi="Arial" w:cs="Arial"/>
           <w:i/>
           <w:szCs w:val="24"/>
         </w:rPr>
-        <w:t>PLoS ONE</w:t>
+        <w:t>PLoS</w:t>
+      </w:r>
+      <w:proofErr w:type="spellEnd"/>
+      <w:r>
+        <w:rPr>
+          <w:rFonts w:ascii="Arial" w:hAnsi="Arial" w:cs="Arial"/>
+          <w:i/>
+          <w:szCs w:val="24"/>
+        </w:rPr>
+        <w:t xml:space="preserve"> ONE</w:t>
       </w:r>
       <w:r>
         <w:rPr>
@@ -2323,19 +2679,44 @@
         </w:rPr>
         <w:t xml:space="preserve"> </w:t>
       </w:r>
-      <w:r>
-        <w:rPr>
-          <w:rFonts w:ascii="Arial" w:hAnsi="Arial" w:cs="Arial"/>
-          <w:szCs w:val="24"/>
-        </w:rPr>
-        <w:t xml:space="preserve">doi: </w:t>
-      </w:r>
-      <w:r>
-        <w:rPr>
-          <w:rFonts w:ascii="Arial" w:hAnsi="Arial" w:cs="Arial"/>
-          <w:szCs w:val="24"/>
-        </w:rPr>
-        <w:t>10.18637/jss.v023.i08.</w:t>
+      <w:proofErr w:type="spellStart"/>
+      <w:r>
+        <w:rPr>
+          <w:rFonts w:ascii="Arial" w:hAnsi="Arial" w:cs="Arial"/>
+          <w:szCs w:val="24"/>
+        </w:rPr>
+        <w:t>doi</w:t>
+      </w:r>
+      <w:proofErr w:type="spellEnd"/>
+      <w:r>
+        <w:rPr>
+          <w:rFonts w:ascii="Arial" w:hAnsi="Arial" w:cs="Arial"/>
+          <w:szCs w:val="24"/>
+        </w:rPr>
+        <w:t xml:space="preserve">: </w:t>
+      </w:r>
+      <w:r>
+        <w:rPr>
+          <w:rFonts w:ascii="Arial" w:hAnsi="Arial" w:cs="Arial"/>
+          <w:szCs w:val="24"/>
+        </w:rPr>
+        <w:t>10.18637/</w:t>
+      </w:r>
+      <w:proofErr w:type="gramStart"/>
+      <w:r>
+        <w:rPr>
+          <w:rFonts w:ascii="Arial" w:hAnsi="Arial" w:cs="Arial"/>
+          <w:szCs w:val="24"/>
+        </w:rPr>
+        <w:t>jss.v023.i</w:t>
+      </w:r>
+      <w:proofErr w:type="gramEnd"/>
+      <w:r>
+        <w:rPr>
+          <w:rFonts w:ascii="Arial" w:hAnsi="Arial" w:cs="Arial"/>
+          <w:szCs w:val="24"/>
+        </w:rPr>
+        <w:t>08.</w:t>
       </w:r>
     </w:p>
     <w:p>
@@ -2398,14 +2779,25 @@
           <w:lang w:eastAsia="zh-CN"/>
         </w:rPr>
       </w:pPr>
+      <w:proofErr w:type="spellStart"/>
       <w:r>
         <w:rPr>
           <w:rFonts w:ascii="Arial" w:eastAsia="TimesNewRomanPSMT" w:hAnsi="Arial" w:cs="Arial"/>
           <w:szCs w:val="24"/>
           <w:lang w:eastAsia="zh-CN"/>
         </w:rPr>
-        <w:t xml:space="preserve">Demenais F, et al. </w:t>
-      </w:r>
+        <w:t>Demenais</w:t>
+      </w:r>
+      <w:proofErr w:type="spellEnd"/>
+      <w:r>
+        <w:rPr>
+          <w:rFonts w:ascii="Arial" w:eastAsia="TimesNewRomanPSMT" w:hAnsi="Arial" w:cs="Arial"/>
+          <w:szCs w:val="24"/>
+          <w:lang w:eastAsia="zh-CN"/>
+        </w:rPr>
+        <w:t xml:space="preserve"> F, et al. </w:t>
+      </w:r>
+      <w:proofErr w:type="gramStart"/>
       <w:r>
         <w:rPr>
           <w:rFonts w:ascii="Arial" w:hAnsi="Arial" w:cs="Arial"/>
@@ -2413,7 +2805,17 @@
           <w:szCs w:val="24"/>
           <w:lang w:eastAsia="zh-CN"/>
         </w:rPr>
-        <w:t xml:space="preserve">Multi-ancestry genome-wide association study identifies new asthma susceptibility loci that co-localize with immune cell enhancer histone marks. </w:t>
+        <w:t>Multi-ancestry</w:t>
+      </w:r>
+      <w:proofErr w:type="gramEnd"/>
+      <w:r>
+        <w:rPr>
+          <w:rFonts w:ascii="Arial" w:hAnsi="Arial" w:cs="Arial"/>
+          <w:bCs/>
+          <w:szCs w:val="24"/>
+          <w:lang w:eastAsia="zh-CN"/>
+        </w:rPr>
+        <w:t xml:space="preserve"> genome-wide association study identifies new asthma susceptibility loci that co-localize with immune cell enhancer histone marks. </w:t>
       </w:r>
       <w:r>
         <w:rPr>
@@ -2536,6 +2938,7 @@
         </w:rPr>
         <w:t xml:space="preserve">. </w:t>
       </w:r>
+      <w:proofErr w:type="gramStart"/>
       <w:r>
         <w:rPr>
           <w:rFonts w:ascii="Arial" w:eastAsia="Calibri" w:hAnsi="Arial" w:cs="Arial"/>
@@ -2543,12 +2946,22 @@
           <w:i/>
           <w:szCs w:val="24"/>
         </w:rPr>
-        <w:t>Am J Hum Genet</w:t>
-      </w:r>
+        <w:t>Am</w:t>
+      </w:r>
+      <w:proofErr w:type="gramEnd"/>
       <w:r>
         <w:rPr>
           <w:rFonts w:ascii="Arial" w:eastAsia="Calibri" w:hAnsi="Arial" w:cs="Arial"/>
           <w:bCs/>
+          <w:i/>
+          <w:szCs w:val="24"/>
+        </w:rPr>
+        <w:t xml:space="preserve"> J Hum Genet</w:t>
+      </w:r>
+      <w:r>
+        <w:rPr>
+          <w:rFonts w:ascii="Arial" w:eastAsia="Calibri" w:hAnsi="Arial" w:cs="Arial"/>
+          <w:bCs/>
           <w:szCs w:val="24"/>
         </w:rPr>
         <w:t xml:space="preserve"> 2018, </w:t>
@@ -2558,7 +2971,23 @@
           <w:rFonts w:ascii="Arial" w:hAnsi="Arial" w:cs="Arial"/>
           <w:szCs w:val="24"/>
         </w:rPr>
-        <w:t>102(3):375-400. doi: 10.1016/j.ajhg.2018.01.015.</w:t>
+        <w:t xml:space="preserve">102(3):375-400. </w:t>
+      </w:r>
+      <w:proofErr w:type="spellStart"/>
+      <w:r>
+        <w:rPr>
+          <w:rFonts w:ascii="Arial" w:hAnsi="Arial" w:cs="Arial"/>
+          <w:szCs w:val="24"/>
+        </w:rPr>
+        <w:t>doi</w:t>
+      </w:r>
+      <w:proofErr w:type="spellEnd"/>
+      <w:r>
+        <w:rPr>
+          <w:rFonts w:ascii="Arial" w:hAnsi="Arial" w:cs="Arial"/>
+          <w:szCs w:val="24"/>
+        </w:rPr>
+        <w:t>: 10.1016/j.ajhg.2018.01.015.</w:t>
       </w:r>
     </w:p>
     <w:p>
@@ -2661,6 +3090,7 @@
         </w:rPr>
         <w:t xml:space="preserve">85(6):1-27. </w:t>
       </w:r>
+      <w:proofErr w:type="spellStart"/>
       <w:r>
         <w:rPr>
           <w:rFonts w:ascii="Arial" w:hAnsi="Arial" w:cs="Arial"/>
@@ -2668,7 +3098,37 @@
           <w:szCs w:val="24"/>
           <w:lang w:eastAsia="zh-CN"/>
         </w:rPr>
-        <w:t>doi: 10.18637/jss.v085.i06</w:t>
+        <w:t>doi</w:t>
+      </w:r>
+      <w:proofErr w:type="spellEnd"/>
+      <w:r>
+        <w:rPr>
+          <w:rFonts w:ascii="Arial" w:hAnsi="Arial" w:cs="Arial"/>
+          <w:iCs/>
+          <w:szCs w:val="24"/>
+          <w:lang w:eastAsia="zh-CN"/>
+        </w:rPr>
+        <w:t>: 10.18637/</w:t>
+      </w:r>
+      <w:proofErr w:type="gramStart"/>
+      <w:r>
+        <w:rPr>
+          <w:rFonts w:ascii="Arial" w:hAnsi="Arial" w:cs="Arial"/>
+          <w:iCs/>
+          <w:szCs w:val="24"/>
+          <w:lang w:eastAsia="zh-CN"/>
+        </w:rPr>
+        <w:t>jss.v085.i</w:t>
+      </w:r>
+      <w:proofErr w:type="gramEnd"/>
+      <w:r>
+        <w:rPr>
+          <w:rFonts w:ascii="Arial" w:hAnsi="Arial" w:cs="Arial"/>
+          <w:iCs/>
+          <w:szCs w:val="24"/>
+          <w:lang w:eastAsia="zh-CN"/>
+        </w:rPr>
+        <w:t>06</w:t>
       </w:r>
     </w:p>
     <w:p>
@@ -2691,20 +3151,62 @@
         </w:rPr>
         <w:t xml:space="preserve">Feitosa MF, et al. Novel genetic associations for blood pressure identified via gene-alcohol interaction in up to 570K individuals across multiple ancestries. </w:t>
       </w:r>
+      <w:proofErr w:type="spellStart"/>
       <w:r>
         <w:rPr>
           <w:rFonts w:ascii="Arial" w:hAnsi="Arial" w:cs="Arial"/>
           <w:i/>
           <w:szCs w:val="24"/>
         </w:rPr>
-        <w:t>PLoS One</w:t>
-      </w:r>
-      <w:r>
-        <w:rPr>
-          <w:rFonts w:ascii="Arial" w:hAnsi="Arial" w:cs="Arial"/>
-          <w:szCs w:val="24"/>
-        </w:rPr>
-        <w:t xml:space="preserve"> 2018, 13(6):e0198166. doi: 10.1371/journal.pone.0198166.</w:t>
+        <w:t>PLoS</w:t>
+      </w:r>
+      <w:proofErr w:type="spellEnd"/>
+      <w:r>
+        <w:rPr>
+          <w:rFonts w:ascii="Arial" w:hAnsi="Arial" w:cs="Arial"/>
+          <w:i/>
+          <w:szCs w:val="24"/>
+        </w:rPr>
+        <w:t xml:space="preserve"> One</w:t>
+      </w:r>
+      <w:r>
+        <w:rPr>
+          <w:rFonts w:ascii="Arial" w:hAnsi="Arial" w:cs="Arial"/>
+          <w:szCs w:val="24"/>
+        </w:rPr>
+        <w:t xml:space="preserve"> 2018, 13(6</w:t>
+      </w:r>
+      <w:proofErr w:type="gramStart"/>
+      <w:r>
+        <w:rPr>
+          <w:rFonts w:ascii="Arial" w:hAnsi="Arial" w:cs="Arial"/>
+          <w:szCs w:val="24"/>
+        </w:rPr>
+        <w:t>):e</w:t>
+      </w:r>
+      <w:proofErr w:type="gramEnd"/>
+      <w:r>
+        <w:rPr>
+          <w:rFonts w:ascii="Arial" w:hAnsi="Arial" w:cs="Arial"/>
+          <w:szCs w:val="24"/>
+        </w:rPr>
+        <w:t xml:space="preserve">0198166. </w:t>
+      </w:r>
+      <w:proofErr w:type="spellStart"/>
+      <w:r>
+        <w:rPr>
+          <w:rFonts w:ascii="Arial" w:hAnsi="Arial" w:cs="Arial"/>
+          <w:szCs w:val="24"/>
+        </w:rPr>
+        <w:t>doi</w:t>
+      </w:r>
+      <w:proofErr w:type="spellEnd"/>
+      <w:r>
+        <w:rPr>
+          <w:rFonts w:ascii="Arial" w:hAnsi="Arial" w:cs="Arial"/>
+          <w:szCs w:val="24"/>
+        </w:rPr>
+        <w:t>: 10.1371/journal.pone.0198166.</w:t>
       </w:r>
     </w:p>
     <w:p>
@@ -2790,13 +3292,23 @@
           <w:lang w:eastAsia="zh-CN"/>
         </w:rPr>
       </w:pPr>
+      <w:proofErr w:type="spellStart"/>
       <w:r>
         <w:rPr>
           <w:rFonts w:ascii="Arial" w:hAnsi="Arial" w:cs="Arial"/>
           <w:szCs w:val="24"/>
           <w:lang w:eastAsia="zh-CN"/>
         </w:rPr>
-        <w:t xml:space="preserve">Ligthart S, et al. </w:t>
+        <w:t>Ligthart</w:t>
+      </w:r>
+      <w:proofErr w:type="spellEnd"/>
+      <w:r>
+        <w:rPr>
+          <w:rFonts w:ascii="Arial" w:hAnsi="Arial" w:cs="Arial"/>
+          <w:szCs w:val="24"/>
+          <w:lang w:eastAsia="zh-CN"/>
+        </w:rPr>
+        <w:t xml:space="preserve"> S, et al. </w:t>
       </w:r>
       <w:r>
         <w:rPr>
@@ -2805,13 +3317,23 @@
         </w:rPr>
         <w:t xml:space="preserve">Genome analyses of &gt;200,000 individuals identify 58 loci for chronic inflammation and highlight pathways that link inflammation and complex disorders. </w:t>
       </w:r>
+      <w:proofErr w:type="gramStart"/>
       <w:r>
         <w:rPr>
           <w:rFonts w:ascii="Arial" w:hAnsi="Arial" w:cs="Arial"/>
           <w:i/>
           <w:szCs w:val="24"/>
         </w:rPr>
-        <w:t xml:space="preserve">Am J Hum Genet </w:t>
+        <w:t>Am</w:t>
+      </w:r>
+      <w:proofErr w:type="gramEnd"/>
+      <w:r>
+        <w:rPr>
+          <w:rFonts w:ascii="Arial" w:hAnsi="Arial" w:cs="Arial"/>
+          <w:i/>
+          <w:szCs w:val="24"/>
+        </w:rPr>
+        <w:t xml:space="preserve"> J Hum Genet </w:t>
       </w:r>
       <w:r>
         <w:rPr>
@@ -2833,7 +3355,23 @@
           <w:rFonts w:ascii="Arial" w:hAnsi="Arial" w:cs="Arial"/>
           <w:szCs w:val="24"/>
         </w:rPr>
-        <w:t>103(5):691-706. doi: 10.1016/j.ajhg.2018.09.009.</w:t>
+        <w:t xml:space="preserve">103(5):691-706. </w:t>
+      </w:r>
+      <w:proofErr w:type="spellStart"/>
+      <w:r>
+        <w:rPr>
+          <w:rFonts w:ascii="Arial" w:hAnsi="Arial" w:cs="Arial"/>
+          <w:szCs w:val="24"/>
+        </w:rPr>
+        <w:t>doi</w:t>
+      </w:r>
+      <w:proofErr w:type="spellEnd"/>
+      <w:r>
+        <w:rPr>
+          <w:rFonts w:ascii="Arial" w:hAnsi="Arial" w:cs="Arial"/>
+          <w:szCs w:val="24"/>
+        </w:rPr>
+        <w:t>: 10.1016/j.ajhg.2018.09.009.</w:t>
       </w:r>
     </w:p>
     <w:p>
@@ -2867,7 +3405,23 @@
           <w:rFonts w:ascii="Arial" w:hAnsi="Arial" w:cs="Arial"/>
           <w:szCs w:val="24"/>
         </w:rPr>
-        <w:t xml:space="preserve"> 2018, 50(10):1412-1425. doi: 10.1038/s41588-018-0205-x.</w:t>
+        <w:t xml:space="preserve"> 2018, 50(10):1412-1425. </w:t>
+      </w:r>
+      <w:proofErr w:type="spellStart"/>
+      <w:r>
+        <w:rPr>
+          <w:rFonts w:ascii="Arial" w:hAnsi="Arial" w:cs="Arial"/>
+          <w:szCs w:val="24"/>
+        </w:rPr>
+        <w:t>doi</w:t>
+      </w:r>
+      <w:proofErr w:type="spellEnd"/>
+      <w:r>
+        <w:rPr>
+          <w:rFonts w:ascii="Arial" w:hAnsi="Arial" w:cs="Arial"/>
+          <w:szCs w:val="24"/>
+        </w:rPr>
+        <w:t>: 10.1038/s41588-018-0205-x.</w:t>
       </w:r>
     </w:p>
     <w:p>
@@ -2894,14 +3448,40 @@
           <w:i/>
           <w:szCs w:val="24"/>
         </w:rPr>
-        <w:t>Mol Psychiatr</w:t>
-      </w:r>
-      <w:r>
-        <w:rPr>
-          <w:rFonts w:ascii="Arial" w:hAnsi="Arial" w:cs="Arial"/>
-          <w:szCs w:val="24"/>
-        </w:rPr>
-        <w:t xml:space="preserve"> 2018 Jul 9. doi: 10.1038/s41380-018-0079-4.</w:t>
+        <w:t xml:space="preserve">Mol </w:t>
+      </w:r>
+      <w:proofErr w:type="spellStart"/>
+      <w:r>
+        <w:rPr>
+          <w:rFonts w:ascii="Arial" w:hAnsi="Arial" w:cs="Arial"/>
+          <w:i/>
+          <w:szCs w:val="24"/>
+        </w:rPr>
+        <w:t>Psychiatr</w:t>
+      </w:r>
+      <w:proofErr w:type="spellEnd"/>
+      <w:r>
+        <w:rPr>
+          <w:rFonts w:ascii="Arial" w:hAnsi="Arial" w:cs="Arial"/>
+          <w:szCs w:val="24"/>
+        </w:rPr>
+        <w:t xml:space="preserve"> 2018 Jul 9. </w:t>
+      </w:r>
+      <w:proofErr w:type="spellStart"/>
+      <w:r>
+        <w:rPr>
+          <w:rFonts w:ascii="Arial" w:hAnsi="Arial" w:cs="Arial"/>
+          <w:szCs w:val="24"/>
+        </w:rPr>
+        <w:t>doi</w:t>
+      </w:r>
+      <w:proofErr w:type="spellEnd"/>
+      <w:r>
+        <w:rPr>
+          <w:rFonts w:ascii="Arial" w:hAnsi="Arial" w:cs="Arial"/>
+          <w:szCs w:val="24"/>
+        </w:rPr>
+        <w:t>: 10.1038/s41380-018-0079-4.</w:t>
       </w:r>
     </w:p>
     <w:p>
@@ -2924,12 +3504,21 @@
         </w:rPr>
         <w:t xml:space="preserve">Kilpeläinen TO, et al. </w:t>
       </w:r>
-      <w:r>
-        <w:rPr>
-          <w:rFonts w:ascii="Arial" w:hAnsi="Arial" w:cs="Arial"/>
-          <w:szCs w:val="24"/>
-        </w:rPr>
-        <w:t xml:space="preserve">Multi-ancestry study of blood lipid levels identifies four loci interacting with physical activity. </w:t>
+      <w:proofErr w:type="gramStart"/>
+      <w:r>
+        <w:rPr>
+          <w:rFonts w:ascii="Arial" w:hAnsi="Arial" w:cs="Arial"/>
+          <w:szCs w:val="24"/>
+        </w:rPr>
+        <w:t>Multi-ancestry</w:t>
+      </w:r>
+      <w:proofErr w:type="gramEnd"/>
+      <w:r>
+        <w:rPr>
+          <w:rFonts w:ascii="Arial" w:hAnsi="Arial" w:cs="Arial"/>
+          <w:szCs w:val="24"/>
+        </w:rPr>
+        <w:t xml:space="preserve"> study of blood lipid levels identifies four loci interacting with physical activity. </w:t>
       </w:r>
       <w:r>
         <w:rPr>
@@ -3034,8 +3623,21 @@
           <w:szCs w:val="24"/>
           <w:lang w:eastAsia="zh-CN"/>
         </w:rPr>
-        <w:t>Am J Clin Nutr</w:t>
-      </w:r>
+        <w:t xml:space="preserve">Am J Clin </w:t>
+      </w:r>
+      <w:proofErr w:type="spellStart"/>
+      <w:r>
+        <w:rPr>
+          <w:rFonts w:ascii="Arial" w:hAnsi="Arial" w:cs="Arial"/>
+          <w:bCs/>
+          <w:i/>
+          <w:color w:val="000000"/>
+          <w:szCs w:val="24"/>
+          <w:lang w:eastAsia="zh-CN"/>
+        </w:rPr>
+        <w:t>Nutr</w:t>
+      </w:r>
+      <w:proofErr w:type="spellEnd"/>
       <w:r>
         <w:rPr>
           <w:rFonts w:ascii="Arial" w:hAnsi="Arial" w:cs="Arial"/>
@@ -3086,12 +3688,21 @@
         </w:rPr>
         <w:t xml:space="preserve">de Vries PS, et al. </w:t>
       </w:r>
-      <w:r>
-        <w:rPr>
-          <w:rFonts w:ascii="Arial" w:hAnsi="Arial" w:cs="Arial"/>
-          <w:szCs w:val="24"/>
-        </w:rPr>
-        <w:t>Multi-ancestry genome-wide association study of lipid levels incorporating gene-alcohol interactions</w:t>
+      <w:proofErr w:type="gramStart"/>
+      <w:r>
+        <w:rPr>
+          <w:rFonts w:ascii="Arial" w:hAnsi="Arial" w:cs="Arial"/>
+          <w:szCs w:val="24"/>
+        </w:rPr>
+        <w:t>Multi-ancestry</w:t>
+      </w:r>
+      <w:proofErr w:type="gramEnd"/>
+      <w:r>
+        <w:rPr>
+          <w:rFonts w:ascii="Arial" w:hAnsi="Arial" w:cs="Arial"/>
+          <w:szCs w:val="24"/>
+        </w:rPr>
+        <w:t xml:space="preserve"> genome-wide association study of lipid levels incorporating gene-alcohol interactions</w:t>
       </w:r>
       <w:r>
         <w:rPr>
@@ -3298,7 +3909,39 @@
           <w:rFonts w:ascii="Arial" w:hAnsi="Arial" w:cs="Arial"/>
           <w:szCs w:val="24"/>
         </w:rPr>
-        <w:t xml:space="preserve">Sung YJ, et al. A multi-ancestry genome-wide study incorporatinggene–smoking interactions identifies multiple new locifor pulse pressure and mean arterial pressure. </w:t>
+        <w:t xml:space="preserve">Sung YJ, et al. A multi-ancestry genome-wide study </w:t>
+      </w:r>
+      <w:proofErr w:type="spellStart"/>
+      <w:r>
+        <w:rPr>
+          <w:rFonts w:ascii="Arial" w:hAnsi="Arial" w:cs="Arial"/>
+          <w:szCs w:val="24"/>
+        </w:rPr>
+        <w:t>incorporatinggene</w:t>
+      </w:r>
+      <w:proofErr w:type="spellEnd"/>
+      <w:r>
+        <w:rPr>
+          <w:rFonts w:ascii="Arial" w:hAnsi="Arial" w:cs="Arial"/>
+          <w:szCs w:val="24"/>
+        </w:rPr>
+        <w:t xml:space="preserve">–smoking interactions identifies multiple new </w:t>
+      </w:r>
+      <w:proofErr w:type="spellStart"/>
+      <w:r>
+        <w:rPr>
+          <w:rFonts w:ascii="Arial" w:hAnsi="Arial" w:cs="Arial"/>
+          <w:szCs w:val="24"/>
+        </w:rPr>
+        <w:t>locifor</w:t>
+      </w:r>
+      <w:proofErr w:type="spellEnd"/>
+      <w:r>
+        <w:rPr>
+          <w:rFonts w:ascii="Arial" w:hAnsi="Arial" w:cs="Arial"/>
+          <w:szCs w:val="24"/>
+        </w:rPr>
+        <w:t xml:space="preserve"> pulse pressure and mean arterial pressure. </w:t>
       </w:r>
       <w:r>
         <w:rPr>
@@ -3313,7 +3956,39 @@
           <w:rFonts w:ascii="Arial" w:hAnsi="Arial" w:cs="Arial"/>
           <w:szCs w:val="24"/>
         </w:rPr>
-        <w:t xml:space="preserve">2019, doi: 10.1093/hmg/ddz070 </w:t>
+        <w:t xml:space="preserve">2019, </w:t>
+      </w:r>
+      <w:proofErr w:type="spellStart"/>
+      <w:r>
+        <w:rPr>
+          <w:rFonts w:ascii="Arial" w:hAnsi="Arial" w:cs="Arial"/>
+          <w:szCs w:val="24"/>
+        </w:rPr>
+        <w:t>doi</w:t>
+      </w:r>
+      <w:proofErr w:type="spellEnd"/>
+      <w:r>
+        <w:rPr>
+          <w:rFonts w:ascii="Arial" w:hAnsi="Arial" w:cs="Arial"/>
+          <w:szCs w:val="24"/>
+        </w:rPr>
+        <w:t>: 10.1093/</w:t>
+      </w:r>
+      <w:proofErr w:type="spellStart"/>
+      <w:r>
+        <w:rPr>
+          <w:rFonts w:ascii="Arial" w:hAnsi="Arial" w:cs="Arial"/>
+          <w:szCs w:val="24"/>
+        </w:rPr>
+        <w:t>hmg</w:t>
+      </w:r>
+      <w:proofErr w:type="spellEnd"/>
+      <w:r>
+        <w:rPr>
+          <w:rFonts w:ascii="Arial" w:hAnsi="Arial" w:cs="Arial"/>
+          <w:szCs w:val="24"/>
+        </w:rPr>
+        <w:t xml:space="preserve">/ddz070 </w:t>
       </w:r>
     </w:p>
     <w:p>
@@ -3347,7 +4022,23 @@
           <w:rFonts w:ascii="Arial" w:hAnsi="Arial" w:cs="Arial"/>
           <w:szCs w:val="24"/>
         </w:rPr>
-        <w:t>Associations of autozygosity with a broad range of human phenotypes</w:t>
+        <w:t xml:space="preserve">Associations of </w:t>
+      </w:r>
+      <w:proofErr w:type="spellStart"/>
+      <w:r>
+        <w:rPr>
+          <w:rFonts w:ascii="Arial" w:hAnsi="Arial" w:cs="Arial"/>
+          <w:szCs w:val="24"/>
+        </w:rPr>
+        <w:t>autozygosity</w:t>
+      </w:r>
+      <w:proofErr w:type="spellEnd"/>
+      <w:r>
+        <w:rPr>
+          <w:rFonts w:ascii="Arial" w:hAnsi="Arial" w:cs="Arial"/>
+          <w:szCs w:val="24"/>
+        </w:rPr>
+        <w:t xml:space="preserve"> with a broad range of human phenotypes</w:t>
       </w:r>
       <w:r>
         <w:rPr>
@@ -3420,7 +4111,23 @@
           <w:rFonts w:ascii="Arial" w:hAnsi="Arial" w:cs="Arial"/>
           <w:szCs w:val="24"/>
         </w:rPr>
-        <w:t xml:space="preserve"> Multi-ancestry genome-wide gene–smoking interaction study of 387,272 individuals identifies new loci associated with serum lipids. </w:t>
+        <w:t xml:space="preserve"> </w:t>
+      </w:r>
+      <w:proofErr w:type="gramStart"/>
+      <w:r>
+        <w:rPr>
+          <w:rFonts w:ascii="Arial" w:hAnsi="Arial" w:cs="Arial"/>
+          <w:szCs w:val="24"/>
+        </w:rPr>
+        <w:t>Multi-ancestry</w:t>
+      </w:r>
+      <w:proofErr w:type="gramEnd"/>
+      <w:r>
+        <w:rPr>
+          <w:rFonts w:ascii="Arial" w:hAnsi="Arial" w:cs="Arial"/>
+          <w:szCs w:val="24"/>
+        </w:rPr>
+        <w:t xml:space="preserve"> genome-wide gene–smoking interaction study of 387,272 individuals identifies new loci associated with serum lipids. </w:t>
       </w:r>
       <w:r>
         <w:rPr>
@@ -3473,7 +4180,25 @@
           <w:szCs w:val="24"/>
           <w:lang w:eastAsia="zh-CN"/>
         </w:rPr>
-        <w:t xml:space="preserve">Shah S, et al. Genome-wide association and Mendelian randomisation analysis provide insights into the pathogenesis of heart failure. </w:t>
+        <w:t xml:space="preserve">Shah S, et al. Genome-wide association and Mendelian </w:t>
+      </w:r>
+      <w:proofErr w:type="spellStart"/>
+      <w:r>
+        <w:rPr>
+          <w:rFonts w:ascii="Arial" w:eastAsia="Times New Roman" w:hAnsi="Arial" w:cs="Arial"/>
+          <w:szCs w:val="24"/>
+          <w:lang w:eastAsia="zh-CN"/>
+        </w:rPr>
+        <w:t>randomisation</w:t>
+      </w:r>
+      <w:proofErr w:type="spellEnd"/>
+      <w:r>
+        <w:rPr>
+          <w:rFonts w:ascii="Arial" w:eastAsia="Times New Roman" w:hAnsi="Arial" w:cs="Arial"/>
+          <w:szCs w:val="24"/>
+          <w:lang w:eastAsia="zh-CN"/>
+        </w:rPr>
+        <w:t xml:space="preserve"> analysis provide insights into the pathogenesis of heart failure. </w:t>
       </w:r>
       <w:r>
         <w:rPr>
@@ -3529,7 +4254,25 @@
           <w:szCs w:val="24"/>
           <w:lang w:eastAsia="zh-CN"/>
         </w:rPr>
-        <w:t xml:space="preserve"> 2020, 52(12):1314-1332, doi: 10.1038/s41588-020-00713-x.</w:t>
+        <w:t xml:space="preserve"> 2020, 52(12):1314-1332, </w:t>
+      </w:r>
+      <w:proofErr w:type="spellStart"/>
+      <w:r>
+        <w:rPr>
+          <w:rFonts w:ascii="Arial" w:eastAsia="Times New Roman" w:hAnsi="Arial" w:cs="Arial"/>
+          <w:szCs w:val="24"/>
+          <w:lang w:eastAsia="zh-CN"/>
+        </w:rPr>
+        <w:t>doi</w:t>
+      </w:r>
+      <w:proofErr w:type="spellEnd"/>
+      <w:r>
+        <w:rPr>
+          <w:rFonts w:ascii="Arial" w:eastAsia="Times New Roman" w:hAnsi="Arial" w:cs="Arial"/>
+          <w:szCs w:val="24"/>
+          <w:lang w:eastAsia="zh-CN"/>
+        </w:rPr>
+        <w:t>: 10.1038/s41588-020-00713-x.</w:t>
       </w:r>
     </w:p>
     <w:p>
@@ -3613,7 +4356,27 @@
           <w:szCs w:val="24"/>
           <w:lang w:eastAsia="zh-CN"/>
         </w:rPr>
-        <w:t xml:space="preserve">Cuellar-Partide G, et al. </w:t>
+        <w:t>Cuellar-</w:t>
+      </w:r>
+      <w:proofErr w:type="spellStart"/>
+      <w:r>
+        <w:rPr>
+          <w:rFonts w:ascii="Arial" w:hAnsi="Arial" w:cs="Arial"/>
+          <w:color w:val="000000"/>
+          <w:szCs w:val="24"/>
+          <w:lang w:eastAsia="zh-CN"/>
+        </w:rPr>
+        <w:t>Partide</w:t>
+      </w:r>
+      <w:proofErr w:type="spellEnd"/>
+      <w:r>
+        <w:rPr>
+          <w:rFonts w:ascii="Arial" w:hAnsi="Arial" w:cs="Arial"/>
+          <w:color w:val="000000"/>
+          <w:szCs w:val="24"/>
+          <w:lang w:eastAsia="zh-CN"/>
+        </w:rPr>
+        <w:t xml:space="preserve"> G, et al. </w:t>
       </w:r>
       <w:r>
         <w:rPr>
@@ -3630,7 +4393,27 @@
           <w:b w:val="0"/>
           <w:i/>
         </w:rPr>
-        <w:t xml:space="preserve">Nat Hum Behaviour </w:t>
+        <w:t xml:space="preserve">Nat Hum </w:t>
+      </w:r>
+      <w:proofErr w:type="spellStart"/>
+      <w:r>
+        <w:rPr>
+          <w:rStyle w:val="fontstyle01"/>
+          <w:rFonts w:ascii="Arial" w:hAnsi="Arial" w:cs="Arial"/>
+          <w:b w:val="0"/>
+          <w:i/>
+        </w:rPr>
+        <w:t>Behaviour</w:t>
+      </w:r>
+      <w:proofErr w:type="spellEnd"/>
+      <w:r>
+        <w:rPr>
+          <w:rStyle w:val="fontstyle01"/>
+          <w:rFonts w:ascii="Arial" w:hAnsi="Arial" w:cs="Arial"/>
+          <w:b w:val="0"/>
+          <w:i/>
+        </w:rPr>
+        <w:t xml:space="preserve"> </w:t>
       </w:r>
       <w:r>
         <w:rPr>
@@ -3820,8 +4603,25 @@
           <w:rFonts w:ascii="Arial" w:eastAsia="Times New Roman" w:hAnsi="Arial" w:cs="Arial"/>
           <w:szCs w:val="24"/>
         </w:rPr>
-        <w:t xml:space="preserve">Zhang Y, et al. Mendelian randomisation highlights hypothyroidism as a causal determinant of idiopathic pulmonary fibrosis. </w:t>
-      </w:r>
+        <w:t xml:space="preserve">Zhang Y, et al. Mendelian </w:t>
+      </w:r>
+      <w:proofErr w:type="spellStart"/>
+      <w:r>
+        <w:rPr>
+          <w:rFonts w:ascii="Arial" w:eastAsia="Times New Roman" w:hAnsi="Arial" w:cs="Arial"/>
+          <w:szCs w:val="24"/>
+        </w:rPr>
+        <w:t>randomisation</w:t>
+      </w:r>
+      <w:proofErr w:type="spellEnd"/>
+      <w:r>
+        <w:rPr>
+          <w:rFonts w:ascii="Arial" w:eastAsia="Times New Roman" w:hAnsi="Arial" w:cs="Arial"/>
+          <w:szCs w:val="24"/>
+        </w:rPr>
+        <w:t xml:space="preserve"> highlights hypothyroidism as a causal determinant of idiopathic pulmonary fibrosis. </w:t>
+      </w:r>
+      <w:proofErr w:type="spellStart"/>
       <w:r>
         <w:rPr>
           <w:rFonts w:ascii="Arial" w:eastAsia="Times New Roman" w:hAnsi="Arial" w:cs="Arial"/>
@@ -3830,6 +4630,7 @@
         </w:rPr>
         <w:t>EBiomed</w:t>
       </w:r>
+      <w:proofErr w:type="spellEnd"/>
       <w:r>
         <w:rPr>
           <w:rFonts w:ascii="Arial" w:eastAsia="Times New Roman" w:hAnsi="Arial" w:cs="Arial"/>
@@ -4059,13 +4860,23 @@
         </w:rPr>
         <w:t xml:space="preserve">Ramdas S, et al. A multi-layer functional genomic analysis to understand noncoding genetic variation in lipids. </w:t>
       </w:r>
+      <w:proofErr w:type="gramStart"/>
       <w:r>
         <w:rPr>
           <w:rFonts w:ascii="Arial" w:hAnsi="Arial" w:cs="Arial"/>
           <w:i/>
           <w:szCs w:val="24"/>
         </w:rPr>
-        <w:t>Am J Hum Genet</w:t>
+        <w:t>Am</w:t>
+      </w:r>
+      <w:proofErr w:type="gramEnd"/>
+      <w:r>
+        <w:rPr>
+          <w:rFonts w:ascii="Arial" w:hAnsi="Arial" w:cs="Arial"/>
+          <w:i/>
+          <w:szCs w:val="24"/>
+        </w:rPr>
+        <w:t xml:space="preserve"> J Hum Genet</w:t>
       </w:r>
       <w:r>
         <w:rPr>
@@ -4088,7 +4899,23 @@
           <w:rFonts w:ascii="Arial" w:hAnsi="Arial" w:cs="Arial"/>
           <w:szCs w:val="24"/>
         </w:rPr>
-        <w:t>(8):1366-1387. doi: 10.1016/j.ajhg.2022.06.012.</w:t>
+        <w:t xml:space="preserve">(8):1366-1387. </w:t>
+      </w:r>
+      <w:proofErr w:type="spellStart"/>
+      <w:r>
+        <w:rPr>
+          <w:rFonts w:ascii="Arial" w:hAnsi="Arial" w:cs="Arial"/>
+          <w:szCs w:val="24"/>
+        </w:rPr>
+        <w:t>doi</w:t>
+      </w:r>
+      <w:proofErr w:type="spellEnd"/>
+      <w:r>
+        <w:rPr>
+          <w:rFonts w:ascii="Arial" w:hAnsi="Arial" w:cs="Arial"/>
+          <w:szCs w:val="24"/>
+        </w:rPr>
+        <w:t>: 10.1016/j.ajhg.2022.06.012.</w:t>
       </w:r>
     </w:p>
     <w:p>
@@ -4352,13 +5179,23 @@
         </w:rPr>
         <w:t>(</w:t>
       </w:r>
+      <w:proofErr w:type="spellStart"/>
       <w:r>
         <w:rPr>
           <w:rFonts w:ascii="Arial" w:hAnsi="Arial" w:cs="Arial"/>
           <w:color w:val="000000"/>
           <w:szCs w:val="24"/>
         </w:rPr>
-        <w:t xml:space="preserve">medRxiv, </w:t>
+        <w:t>medRxiv</w:t>
+      </w:r>
+      <w:proofErr w:type="spellEnd"/>
+      <w:r>
+        <w:rPr>
+          <w:rFonts w:ascii="Arial" w:hAnsi="Arial" w:cs="Arial"/>
+          <w:color w:val="000000"/>
+          <w:szCs w:val="24"/>
+        </w:rPr>
+        <w:t xml:space="preserve">, </w:t>
       </w:r>
       <w:r>
         <w:rPr>
@@ -4402,12 +5239,21 @@
         </w:rPr>
         <w:t xml:space="preserve">Shrine N, et al. </w:t>
       </w:r>
-      <w:r>
-        <w:rPr>
-          <w:rFonts w:ascii="Arial" w:hAnsi="Arial" w:cs="Arial"/>
-          <w:szCs w:val="24"/>
-        </w:rPr>
-        <w:t xml:space="preserve">Multi-ancestry genome-wide association study improves resolution of genes, pathways and pleiotropy for lung function and chronic obstructive pulmonary disease. </w:t>
+      <w:proofErr w:type="gramStart"/>
+      <w:r>
+        <w:rPr>
+          <w:rFonts w:ascii="Arial" w:hAnsi="Arial" w:cs="Arial"/>
+          <w:szCs w:val="24"/>
+        </w:rPr>
+        <w:t>Multi-ancestry</w:t>
+      </w:r>
+      <w:proofErr w:type="gramEnd"/>
+      <w:r>
+        <w:rPr>
+          <w:rFonts w:ascii="Arial" w:hAnsi="Arial" w:cs="Arial"/>
+          <w:szCs w:val="24"/>
+        </w:rPr>
+        <w:t xml:space="preserve"> genome-wide association study improves resolution of genes, pathways and pleiotropy for lung function and chronic obstructive pulmonary disease. </w:t>
       </w:r>
       <w:r>
         <w:rPr>
@@ -4477,7 +5323,23 @@
           <w:rFonts w:ascii="Arial" w:hAnsi="Arial" w:cs="Arial"/>
           <w:szCs w:val="24"/>
         </w:rPr>
-        <w:t xml:space="preserve">van de Vegte JY, et al. Genetic insights into resting heart rate and its role in cardiovascular disease. </w:t>
+        <w:t xml:space="preserve">van de </w:t>
+      </w:r>
+      <w:proofErr w:type="spellStart"/>
+      <w:r>
+        <w:rPr>
+          <w:rFonts w:ascii="Arial" w:hAnsi="Arial" w:cs="Arial"/>
+          <w:szCs w:val="24"/>
+        </w:rPr>
+        <w:t>Vegte</w:t>
+      </w:r>
+      <w:proofErr w:type="spellEnd"/>
+      <w:r>
+        <w:rPr>
+          <w:rFonts w:ascii="Arial" w:hAnsi="Arial" w:cs="Arial"/>
+          <w:szCs w:val="24"/>
+        </w:rPr>
+        <w:t xml:space="preserve"> JY, et al. Genetic insights into resting heart rate and its role in cardiovascular disease. </w:t>
       </w:r>
       <w:r>
         <w:rPr>
@@ -4551,7 +5413,21 @@
         <w:rPr>
           <w:rFonts w:ascii="Arial" w:hAnsi="Arial" w:cs="Arial"/>
         </w:rPr>
-        <w:t xml:space="preserve">, et al. Mapping pQTLs of circulating inflammatory proteins identifies drivers of immune-mediated disease risk and novel therapeutic targets. </w:t>
+        <w:t xml:space="preserve">, et al. Mapping </w:t>
+      </w:r>
+      <w:proofErr w:type="spellStart"/>
+      <w:r>
+        <w:rPr>
+          <w:rFonts w:ascii="Arial" w:hAnsi="Arial" w:cs="Arial"/>
+        </w:rPr>
+        <w:t>pQTLs</w:t>
+      </w:r>
+      <w:proofErr w:type="spellEnd"/>
+      <w:r>
+        <w:rPr>
+          <w:rFonts w:ascii="Arial" w:hAnsi="Arial" w:cs="Arial"/>
+        </w:rPr>
+        <w:t xml:space="preserve"> of circulating inflammatory proteins identifies drivers of immune-mediated disease risk and novel therapeutic targets. </w:t>
       </w:r>
       <w:r>
         <w:rPr>
@@ -4671,6 +5547,7 @@
         </w:rPr>
         <w:t xml:space="preserve"> </w:t>
       </w:r>
+      <w:proofErr w:type="spellStart"/>
       <w:r>
         <w:rPr>
           <w:rFonts w:ascii="Arial" w:eastAsia="Times New Roman" w:hAnsi="Arial" w:cs="Arial"/>
@@ -4680,6 +5557,7 @@
         </w:rPr>
         <w:t>medRxiv</w:t>
       </w:r>
+      <w:proofErr w:type="spellEnd"/>
       <w:r>
         <w:rPr>
           <w:rFonts w:ascii="Arial" w:eastAsia="Times New Roman" w:hAnsi="Arial" w:cs="Arial"/>
@@ -4745,6 +5623,7 @@
         </w:rPr>
         <w:t xml:space="preserve"> </w:t>
       </w:r>
+      <w:proofErr w:type="gramStart"/>
       <w:r>
         <w:rPr>
           <w:rFonts w:ascii="Arial" w:hAnsi="Arial" w:cs="Arial"/>
@@ -4771,7 +5650,16 @@
           <w:szCs w:val="24"/>
           <w:lang w:eastAsia="zh-CN"/>
         </w:rPr>
-        <w:t>E7–E26 (2023).</w:t>
+        <w:t>E</w:t>
+      </w:r>
+      <w:proofErr w:type="gramEnd"/>
+      <w:r>
+        <w:rPr>
+          <w:rFonts w:ascii="Arial" w:hAnsi="Arial" w:cs="Arial"/>
+          <w:szCs w:val="24"/>
+          <w:lang w:eastAsia="zh-CN"/>
+        </w:rPr>
+        <w:t>7–E26 (2023).</w:t>
       </w:r>
     </w:p>
     <w:p>
@@ -4796,6 +5684,7 @@
         </w:rPr>
         <w:t xml:space="preserve">Macdonald-Dunlop E, et al. Mapping genetic determinants of 184 circulating proteins in 26,494 individuals to connect proteins and diseases. </w:t>
       </w:r>
+      <w:proofErr w:type="spellStart"/>
       <w:r>
         <w:rPr>
           <w:rFonts w:ascii="Arial" w:hAnsi="Arial" w:cs="Arial"/>
@@ -4805,6 +5694,7 @@
         </w:rPr>
         <w:t>medRxiv</w:t>
       </w:r>
+      <w:proofErr w:type="spellEnd"/>
       <w:r>
         <w:rPr>
           <w:rFonts w:ascii="Arial" w:hAnsi="Arial" w:cs="Arial"/>
@@ -4847,15 +5737,32 @@
           <w:rFonts w:ascii="Arial" w:hAnsi="Arial" w:cs="Arial"/>
           <w:bCs/>
         </w:rPr>
-        <w:t>Mendelian randomisation identifies alternative splicing of the FAS death receptor as a mediator of severe COVID-19</w:t>
-      </w:r>
+        <w:t xml:space="preserve">Mendelian </w:t>
+      </w:r>
+      <w:proofErr w:type="spellStart"/>
       <w:r>
         <w:rPr>
           <w:rFonts w:ascii="Arial" w:hAnsi="Arial" w:cs="Arial"/>
           <w:bCs/>
         </w:rPr>
+        <w:t>randomisation</w:t>
+      </w:r>
+      <w:proofErr w:type="spellEnd"/>
+      <w:r>
+        <w:rPr>
+          <w:rFonts w:ascii="Arial" w:hAnsi="Arial" w:cs="Arial"/>
+          <w:bCs/>
+        </w:rPr>
+        <w:t xml:space="preserve"> identifies alternative splicing of the FAS death receptor as a mediator of severe COVID-19</w:t>
+      </w:r>
+      <w:r>
+        <w:rPr>
+          <w:rFonts w:ascii="Arial" w:hAnsi="Arial" w:cs="Arial"/>
+          <w:bCs/>
+        </w:rPr>
         <w:t xml:space="preserve">. </w:t>
       </w:r>
+      <w:proofErr w:type="spellStart"/>
       <w:r>
         <w:rPr>
           <w:rFonts w:ascii="Arial" w:hAnsi="Arial" w:cs="Arial"/>
@@ -4865,6 +5772,7 @@
         </w:rPr>
         <w:t>medRxiv</w:t>
       </w:r>
+      <w:proofErr w:type="spellEnd"/>
       <w:r>
         <w:rPr>
           <w:rFonts w:ascii="Arial" w:hAnsi="Arial" w:cs="Arial"/>
@@ -4877,7 +5785,14 @@
           <w:rFonts w:ascii="Arial" w:hAnsi="Arial" w:cs="Arial"/>
           <w:bCs/>
         </w:rPr>
-        <w:t>doi: https://doi.org/10.1101/2021.04.01.21254789</w:t>
+        <w:t>DOI</w:t>
+      </w:r>
+      <w:r>
+        <w:rPr>
+          <w:rFonts w:ascii="Arial" w:hAnsi="Arial" w:cs="Arial"/>
+          <w:bCs/>
+        </w:rPr>
+        <w:t>: 10.1101/2021.04.01.21254789</w:t>
       </w:r>
       <w:r>
         <w:rPr>
@@ -4920,6 +5835,7 @@
         </w:rPr>
         <w:t xml:space="preserve">. </w:t>
       </w:r>
+      <w:proofErr w:type="spellStart"/>
       <w:r>
         <w:rPr>
           <w:rFonts w:ascii="Arial" w:eastAsia="Times New Roman" w:hAnsi="Arial" w:cs="Arial"/>
@@ -4934,20 +5850,24 @@
         </w:rPr>
         <w:t>edRxiv</w:t>
       </w:r>
+      <w:proofErr w:type="spellEnd"/>
       <w:r>
         <w:rPr>
           <w:rFonts w:ascii="Arial" w:eastAsia="Times New Roman" w:hAnsi="Arial" w:cs="Arial"/>
         </w:rPr>
-        <w:t xml:space="preserve">, DOI: </w:t>
+        <w:t xml:space="preserve">, </w:t>
       </w:r>
       <w:r>
         <w:rPr>
           <w:rFonts w:ascii="Arial" w:eastAsia="Times New Roman" w:hAnsi="Arial" w:cs="Arial"/>
         </w:rPr>
-        <w:t>10.1101/2024.06.27.24309406v1</w:t>
-      </w:r>
-      <w:r>
-        <w:t>.</w:t>
+        <w:t>DOI</w:t>
+      </w:r>
+      <w:r>
+        <w:rPr>
+          <w:rFonts w:ascii="Arial" w:eastAsia="Times New Roman" w:hAnsi="Arial" w:cs="Arial"/>
+        </w:rPr>
+        <w:t>: 10.1101/2024.06.27.24309406</w:t>
       </w:r>
     </w:p>
     <w:p>
@@ -4976,7 +5896,23 @@
           <w:rFonts w:ascii="Arial" w:hAnsi="Arial" w:cs="Arial"/>
           <w:szCs w:val="24"/>
         </w:rPr>
-        <w:t>Performance of deep-learning based approaches to improve polygenic scores</w:t>
+        <w:t xml:space="preserve">Performance of </w:t>
+      </w:r>
+      <w:proofErr w:type="gramStart"/>
+      <w:r>
+        <w:rPr>
+          <w:rFonts w:ascii="Arial" w:hAnsi="Arial" w:cs="Arial"/>
+          <w:szCs w:val="24"/>
+        </w:rPr>
+        <w:t>deep-learning</w:t>
+      </w:r>
+      <w:proofErr w:type="gramEnd"/>
+      <w:r>
+        <w:rPr>
+          <w:rFonts w:ascii="Arial" w:hAnsi="Arial" w:cs="Arial"/>
+          <w:szCs w:val="24"/>
+        </w:rPr>
+        <w:t xml:space="preserve"> based approaches to improve polygenic scores</w:t>
       </w:r>
       <w:r>
         <w:rPr>
@@ -5019,7 +5955,31 @@
           <w:szCs w:val="24"/>
           <w:lang w:eastAsia="zh-CN"/>
         </w:rPr>
-        <w:t>, 5122 (2025). https://doi.org/10.1038/s41467-025-60056-1</w:t>
+        <w:t xml:space="preserve">, 5122 (2025). </w:t>
+      </w:r>
+      <w:r>
+        <w:rPr>
+          <w:rFonts w:ascii="Arial" w:hAnsi="Arial" w:cs="Arial"/>
+          <w:szCs w:val="24"/>
+          <w:lang w:eastAsia="zh-CN"/>
+        </w:rPr>
+        <w:t xml:space="preserve">DOI: </w:t>
+      </w:r>
+      <w:r>
+        <w:rPr>
+          <w:rFonts w:ascii="Arial" w:hAnsi="Arial" w:cs="Arial"/>
+          <w:szCs w:val="24"/>
+          <w:lang w:eastAsia="zh-CN"/>
+        </w:rPr>
+        <w:t>10.1038/s41467-025-60056-1</w:t>
+      </w:r>
+      <w:r>
+        <w:rPr>
+          <w:rFonts w:ascii="Arial" w:hAnsi="Arial" w:cs="Arial"/>
+          <w:szCs w:val="24"/>
+          <w:lang w:eastAsia="zh-CN"/>
+        </w:rPr>
+        <w:t>.</w:t>
       </w:r>
     </w:p>
     <w:p>
@@ -5181,12 +6141,21 @@
           <w:szCs w:val="24"/>
         </w:rPr>
       </w:pPr>
-      <w:r>
-        <w:rPr>
-          <w:rFonts w:ascii="Arial" w:hAnsi="Arial" w:cs="Arial"/>
-          <w:szCs w:val="24"/>
-        </w:rPr>
-        <w:t xml:space="preserve">Koprulu M, et al. </w:t>
+      <w:proofErr w:type="spellStart"/>
+      <w:r>
+        <w:rPr>
+          <w:rFonts w:ascii="Arial" w:hAnsi="Arial" w:cs="Arial"/>
+          <w:szCs w:val="24"/>
+        </w:rPr>
+        <w:t>Koprulu</w:t>
+      </w:r>
+      <w:proofErr w:type="spellEnd"/>
+      <w:r>
+        <w:rPr>
+          <w:rFonts w:ascii="Arial" w:hAnsi="Arial" w:cs="Arial"/>
+          <w:szCs w:val="24"/>
+        </w:rPr>
+        <w:t xml:space="preserve"> M, et al. </w:t>
       </w:r>
       <w:r>
         <w:rPr>

</xml_diff>

<commit_message>
Deploy site 2026-02-01 11:10:11
</commit_message>
<xml_diff>
--- a/cv.docx
+++ b/cv.docx
@@ -2054,7 +2054,6 @@
         </w:rPr>
         <w:t xml:space="preserve"> </w:t>
       </w:r>
-      <w:proofErr w:type="gramStart"/>
       <w:r>
         <w:rPr>
           <w:rStyle w:val="markedcontent"/>
@@ -2076,15 +2075,7 @@
           <w:rStyle w:val="markedcontent"/>
           <w:rFonts w:ascii="Arial" w:hAnsi="Arial" w:cs="Arial"/>
         </w:rPr>
-        <w:t>E</w:t>
-      </w:r>
-      <w:proofErr w:type="gramEnd"/>
-      <w:r>
-        <w:rPr>
-          <w:rStyle w:val="markedcontent"/>
-          <w:rFonts w:ascii="Arial" w:hAnsi="Arial" w:cs="Arial"/>
-        </w:rPr>
-        <w:t>1-E10 (2022)</w:t>
+        <w:t>E1-E10 (2022)</w:t>
       </w:r>
       <w:r>
         <w:rPr>
@@ -2135,7 +2126,6 @@
         </w:rPr>
         <w:t xml:space="preserve"> </w:t>
       </w:r>
-      <w:proofErr w:type="gramStart"/>
       <w:r>
         <w:rPr>
           <w:rFonts w:ascii="Arial" w:hAnsi="Arial" w:cs="Arial"/>
@@ -2160,16 +2150,7 @@
           <w:szCs w:val="24"/>
           <w:lang w:val="en-GB" w:eastAsia="zh-CN"/>
         </w:rPr>
-        <w:t>E</w:t>
-      </w:r>
-      <w:proofErr w:type="gramEnd"/>
-      <w:r>
-        <w:rPr>
-          <w:rFonts w:ascii="Arial" w:hAnsi="Arial" w:cs="Arial"/>
-          <w:szCs w:val="24"/>
-          <w:lang w:val="en-GB" w:eastAsia="zh-CN"/>
-        </w:rPr>
-        <w:t>7–E26 (2023)</w:t>
+        <w:t>E7–E26 (2023)</w:t>
       </w:r>
       <w:r>
         <w:rPr>
@@ -2305,27 +2286,7 @@
           <w:szCs w:val="24"/>
           <w:lang w:eastAsia="zh-CN"/>
         </w:rPr>
-        <w:t>: 10.18637/</w:t>
-      </w:r>
-      <w:proofErr w:type="gramStart"/>
-      <w:r>
-        <w:rPr>
-          <w:rFonts w:ascii="Arial" w:hAnsi="Arial" w:cs="Arial"/>
-          <w:iCs/>
-          <w:szCs w:val="24"/>
-          <w:lang w:eastAsia="zh-CN"/>
-        </w:rPr>
-        <w:t>jss.v085.i</w:t>
-      </w:r>
-      <w:proofErr w:type="gramEnd"/>
-      <w:r>
-        <w:rPr>
-          <w:rFonts w:ascii="Arial" w:hAnsi="Arial" w:cs="Arial"/>
-          <w:iCs/>
-          <w:szCs w:val="24"/>
-          <w:lang w:eastAsia="zh-CN"/>
-        </w:rPr>
-        <w:t>06</w:t>
+        <w:t>: 10.18637/jss.v085.i06</w:t>
       </w:r>
     </w:p>
     <w:p>
@@ -2700,23 +2661,7 @@
           <w:rFonts w:ascii="Arial" w:hAnsi="Arial" w:cs="Arial"/>
           <w:szCs w:val="24"/>
         </w:rPr>
-        <w:t>10.18637/</w:t>
-      </w:r>
-      <w:proofErr w:type="gramStart"/>
-      <w:r>
-        <w:rPr>
-          <w:rFonts w:ascii="Arial" w:hAnsi="Arial" w:cs="Arial"/>
-          <w:szCs w:val="24"/>
-        </w:rPr>
-        <w:t>jss.v023.i</w:t>
-      </w:r>
-      <w:proofErr w:type="gramEnd"/>
-      <w:r>
-        <w:rPr>
-          <w:rFonts w:ascii="Arial" w:hAnsi="Arial" w:cs="Arial"/>
-          <w:szCs w:val="24"/>
-        </w:rPr>
-        <w:t>08.</w:t>
+        <w:t>10.18637/jss.v023.i08.</w:t>
       </w:r>
     </w:p>
     <w:p>
@@ -2797,7 +2742,6 @@
         </w:rPr>
         <w:t xml:space="preserve"> F, et al. </w:t>
       </w:r>
-      <w:proofErr w:type="gramStart"/>
       <w:r>
         <w:rPr>
           <w:rFonts w:ascii="Arial" w:hAnsi="Arial" w:cs="Arial"/>
@@ -2805,17 +2749,7 @@
           <w:szCs w:val="24"/>
           <w:lang w:eastAsia="zh-CN"/>
         </w:rPr>
-        <w:t>Multi-ancestry</w:t>
-      </w:r>
-      <w:proofErr w:type="gramEnd"/>
-      <w:r>
-        <w:rPr>
-          <w:rFonts w:ascii="Arial" w:hAnsi="Arial" w:cs="Arial"/>
-          <w:bCs/>
-          <w:szCs w:val="24"/>
-          <w:lang w:eastAsia="zh-CN"/>
-        </w:rPr>
-        <w:t xml:space="preserve"> genome-wide association study identifies new asthma susceptibility loci that co-localize with immune cell enhancer histone marks. </w:t>
+        <w:t xml:space="preserve">Multi-ancestry genome-wide association study identifies new asthma susceptibility loci that co-localize with immune cell enhancer histone marks. </w:t>
       </w:r>
       <w:r>
         <w:rPr>
@@ -2938,7 +2872,6 @@
         </w:rPr>
         <w:t xml:space="preserve">. </w:t>
       </w:r>
-      <w:proofErr w:type="gramStart"/>
       <w:r>
         <w:rPr>
           <w:rFonts w:ascii="Arial" w:eastAsia="Calibri" w:hAnsi="Arial" w:cs="Arial"/>
@@ -2946,17 +2879,7 @@
           <w:i/>
           <w:szCs w:val="24"/>
         </w:rPr>
-        <w:t>Am</w:t>
-      </w:r>
-      <w:proofErr w:type="gramEnd"/>
-      <w:r>
-        <w:rPr>
-          <w:rFonts w:ascii="Arial" w:eastAsia="Calibri" w:hAnsi="Arial" w:cs="Arial"/>
-          <w:bCs/>
-          <w:i/>
-          <w:szCs w:val="24"/>
-        </w:rPr>
-        <w:t xml:space="preserve"> J Hum Genet</w:t>
+        <w:t>Am J Hum Genet</w:t>
       </w:r>
       <w:r>
         <w:rPr>
@@ -3108,27 +3031,7 @@
           <w:szCs w:val="24"/>
           <w:lang w:eastAsia="zh-CN"/>
         </w:rPr>
-        <w:t>: 10.18637/</w:t>
-      </w:r>
-      <w:proofErr w:type="gramStart"/>
-      <w:r>
-        <w:rPr>
-          <w:rFonts w:ascii="Arial" w:hAnsi="Arial" w:cs="Arial"/>
-          <w:iCs/>
-          <w:szCs w:val="24"/>
-          <w:lang w:eastAsia="zh-CN"/>
-        </w:rPr>
-        <w:t>jss.v085.i</w:t>
-      </w:r>
-      <w:proofErr w:type="gramEnd"/>
-      <w:r>
-        <w:rPr>
-          <w:rFonts w:ascii="Arial" w:hAnsi="Arial" w:cs="Arial"/>
-          <w:iCs/>
-          <w:szCs w:val="24"/>
-          <w:lang w:eastAsia="zh-CN"/>
-        </w:rPr>
-        <w:t>06</w:t>
+        <w:t>: 10.18637/jss.v085.i06</w:t>
       </w:r>
     </w:p>
     <w:p>
@@ -3174,23 +3077,7 @@
           <w:rFonts w:ascii="Arial" w:hAnsi="Arial" w:cs="Arial"/>
           <w:szCs w:val="24"/>
         </w:rPr>
-        <w:t xml:space="preserve"> 2018, 13(6</w:t>
-      </w:r>
-      <w:proofErr w:type="gramStart"/>
-      <w:r>
-        <w:rPr>
-          <w:rFonts w:ascii="Arial" w:hAnsi="Arial" w:cs="Arial"/>
-          <w:szCs w:val="24"/>
-        </w:rPr>
-        <w:t>):e</w:t>
-      </w:r>
-      <w:proofErr w:type="gramEnd"/>
-      <w:r>
-        <w:rPr>
-          <w:rFonts w:ascii="Arial" w:hAnsi="Arial" w:cs="Arial"/>
-          <w:szCs w:val="24"/>
-        </w:rPr>
-        <w:t xml:space="preserve">0198166. </w:t>
+        <w:t xml:space="preserve"> 2018, 13(6):e0198166. </w:t>
       </w:r>
       <w:proofErr w:type="spellStart"/>
       <w:r>
@@ -3317,23 +3204,13 @@
         </w:rPr>
         <w:t xml:space="preserve">Genome analyses of &gt;200,000 individuals identify 58 loci for chronic inflammation and highlight pathways that link inflammation and complex disorders. </w:t>
       </w:r>
-      <w:proofErr w:type="gramStart"/>
       <w:r>
         <w:rPr>
           <w:rFonts w:ascii="Arial" w:hAnsi="Arial" w:cs="Arial"/>
           <w:i/>
           <w:szCs w:val="24"/>
         </w:rPr>
-        <w:t>Am</w:t>
-      </w:r>
-      <w:proofErr w:type="gramEnd"/>
-      <w:r>
-        <w:rPr>
-          <w:rFonts w:ascii="Arial" w:hAnsi="Arial" w:cs="Arial"/>
-          <w:i/>
-          <w:szCs w:val="24"/>
-        </w:rPr>
-        <w:t xml:space="preserve"> J Hum Genet </w:t>
+        <w:t xml:space="preserve">Am J Hum Genet </w:t>
       </w:r>
       <w:r>
         <w:rPr>
@@ -3504,21 +3381,12 @@
         </w:rPr>
         <w:t xml:space="preserve">Kilpeläinen TO, et al. </w:t>
       </w:r>
-      <w:proofErr w:type="gramStart"/>
-      <w:r>
-        <w:rPr>
-          <w:rFonts w:ascii="Arial" w:hAnsi="Arial" w:cs="Arial"/>
-          <w:szCs w:val="24"/>
-        </w:rPr>
-        <w:t>Multi-ancestry</w:t>
-      </w:r>
-      <w:proofErr w:type="gramEnd"/>
-      <w:r>
-        <w:rPr>
-          <w:rFonts w:ascii="Arial" w:hAnsi="Arial" w:cs="Arial"/>
-          <w:szCs w:val="24"/>
-        </w:rPr>
-        <w:t xml:space="preserve"> study of blood lipid levels identifies four loci interacting with physical activity. </w:t>
+      <w:r>
+        <w:rPr>
+          <w:rFonts w:ascii="Arial" w:hAnsi="Arial" w:cs="Arial"/>
+          <w:szCs w:val="24"/>
+        </w:rPr>
+        <w:t xml:space="preserve">Multi-ancestry study of blood lipid levels identifies four loci interacting with physical activity. </w:t>
       </w:r>
       <w:r>
         <w:rPr>
@@ -3688,21 +3556,12 @@
         </w:rPr>
         <w:t xml:space="preserve">de Vries PS, et al. </w:t>
       </w:r>
-      <w:proofErr w:type="gramStart"/>
-      <w:r>
-        <w:rPr>
-          <w:rFonts w:ascii="Arial" w:hAnsi="Arial" w:cs="Arial"/>
-          <w:szCs w:val="24"/>
-        </w:rPr>
-        <w:t>Multi-ancestry</w:t>
-      </w:r>
-      <w:proofErr w:type="gramEnd"/>
-      <w:r>
-        <w:rPr>
-          <w:rFonts w:ascii="Arial" w:hAnsi="Arial" w:cs="Arial"/>
-          <w:szCs w:val="24"/>
-        </w:rPr>
-        <w:t xml:space="preserve"> genome-wide association study of lipid levels incorporating gene-alcohol interactions</w:t>
+      <w:r>
+        <w:rPr>
+          <w:rFonts w:ascii="Arial" w:hAnsi="Arial" w:cs="Arial"/>
+          <w:szCs w:val="24"/>
+        </w:rPr>
+        <w:t>Multi-ancestry genome-wide association study of lipid levels incorporating gene-alcohol interactions</w:t>
       </w:r>
       <w:r>
         <w:rPr>
@@ -4111,23 +3970,7 @@
           <w:rFonts w:ascii="Arial" w:hAnsi="Arial" w:cs="Arial"/>
           <w:szCs w:val="24"/>
         </w:rPr>
-        <w:t xml:space="preserve"> </w:t>
-      </w:r>
-      <w:proofErr w:type="gramStart"/>
-      <w:r>
-        <w:rPr>
-          <w:rFonts w:ascii="Arial" w:hAnsi="Arial" w:cs="Arial"/>
-          <w:szCs w:val="24"/>
-        </w:rPr>
-        <w:t>Multi-ancestry</w:t>
-      </w:r>
-      <w:proofErr w:type="gramEnd"/>
-      <w:r>
-        <w:rPr>
-          <w:rFonts w:ascii="Arial" w:hAnsi="Arial" w:cs="Arial"/>
-          <w:szCs w:val="24"/>
-        </w:rPr>
-        <w:t xml:space="preserve"> genome-wide gene–smoking interaction study of 387,272 individuals identifies new loci associated with serum lipids. </w:t>
+        <w:t xml:space="preserve"> Multi-ancestry genome-wide gene–smoking interaction study of 387,272 individuals identifies new loci associated with serum lipids. </w:t>
       </w:r>
       <w:r>
         <w:rPr>
@@ -4860,23 +4703,13 @@
         </w:rPr>
         <w:t xml:space="preserve">Ramdas S, et al. A multi-layer functional genomic analysis to understand noncoding genetic variation in lipids. </w:t>
       </w:r>
-      <w:proofErr w:type="gramStart"/>
       <w:r>
         <w:rPr>
           <w:rFonts w:ascii="Arial" w:hAnsi="Arial" w:cs="Arial"/>
           <w:i/>
           <w:szCs w:val="24"/>
         </w:rPr>
-        <w:t>Am</w:t>
-      </w:r>
-      <w:proofErr w:type="gramEnd"/>
-      <w:r>
-        <w:rPr>
-          <w:rFonts w:ascii="Arial" w:hAnsi="Arial" w:cs="Arial"/>
-          <w:i/>
-          <w:szCs w:val="24"/>
-        </w:rPr>
-        <w:t xml:space="preserve"> J Hum Genet</w:t>
+        <w:t>Am J Hum Genet</w:t>
       </w:r>
       <w:r>
         <w:rPr>
@@ -5239,21 +5072,12 @@
         </w:rPr>
         <w:t xml:space="preserve">Shrine N, et al. </w:t>
       </w:r>
-      <w:proofErr w:type="gramStart"/>
-      <w:r>
-        <w:rPr>
-          <w:rFonts w:ascii="Arial" w:hAnsi="Arial" w:cs="Arial"/>
-          <w:szCs w:val="24"/>
-        </w:rPr>
-        <w:t>Multi-ancestry</w:t>
-      </w:r>
-      <w:proofErr w:type="gramEnd"/>
-      <w:r>
-        <w:rPr>
-          <w:rFonts w:ascii="Arial" w:hAnsi="Arial" w:cs="Arial"/>
-          <w:szCs w:val="24"/>
-        </w:rPr>
-        <w:t xml:space="preserve"> genome-wide association study improves resolution of genes, pathways and pleiotropy for lung function and chronic obstructive pulmonary disease. </w:t>
+      <w:r>
+        <w:rPr>
+          <w:rFonts w:ascii="Arial" w:hAnsi="Arial" w:cs="Arial"/>
+          <w:szCs w:val="24"/>
+        </w:rPr>
+        <w:t xml:space="preserve">Multi-ancestry genome-wide association study improves resolution of genes, pathways and pleiotropy for lung function and chronic obstructive pulmonary disease. </w:t>
       </w:r>
       <w:r>
         <w:rPr>
@@ -5623,7 +5447,6 @@
         </w:rPr>
         <w:t xml:space="preserve"> </w:t>
       </w:r>
-      <w:proofErr w:type="gramStart"/>
       <w:r>
         <w:rPr>
           <w:rFonts w:ascii="Arial" w:hAnsi="Arial" w:cs="Arial"/>
@@ -5650,16 +5473,7 @@
           <w:szCs w:val="24"/>
           <w:lang w:eastAsia="zh-CN"/>
         </w:rPr>
-        <w:t>E</w:t>
-      </w:r>
-      <w:proofErr w:type="gramEnd"/>
-      <w:r>
-        <w:rPr>
-          <w:rFonts w:ascii="Arial" w:hAnsi="Arial" w:cs="Arial"/>
-          <w:szCs w:val="24"/>
-          <w:lang w:eastAsia="zh-CN"/>
-        </w:rPr>
-        <w:t>7–E26 (2023).</w:t>
+        <w:t>E7–E26 (2023).</w:t>
       </w:r>
     </w:p>
     <w:p>
@@ -5868,6 +5682,12 @@
           <w:rFonts w:ascii="Arial" w:eastAsia="Times New Roman" w:hAnsi="Arial" w:cs="Arial"/>
         </w:rPr>
         <w:t>: 10.1101/2024.06.27.24309406</w:t>
+      </w:r>
+      <w:r>
+        <w:rPr>
+          <w:rFonts w:ascii="Arial" w:eastAsia="Times New Roman" w:hAnsi="Arial" w:cs="Arial"/>
+        </w:rPr>
+        <w:t>.</w:t>
       </w:r>
     </w:p>
     <w:p>

</xml_diff>

<commit_message>
Deploy site 2026-02-03 15:07:12
</commit_message>
<xml_diff>
--- a/cv.docx
+++ b/cv.docx
@@ -1203,7 +1203,21 @@
         </w:rPr>
         <w:t xml:space="preserve">, </w:t>
       </w:r>
+      <w:r>
+        <w:rPr>
+          <w:rFonts w:ascii="Arial" w:hAnsi="Arial" w:cs="Arial"/>
+          <w:szCs w:val="24"/>
+        </w:rPr>
+        <w:t xml:space="preserve">Claude </w:t>
+      </w:r>
       <w:proofErr w:type="spellStart"/>
+      <w:r>
+        <w:rPr>
+          <w:rFonts w:ascii="Arial" w:hAnsi="Arial" w:cs="Arial"/>
+          <w:szCs w:val="24"/>
+        </w:rPr>
+        <w:t>Code,</w:t>
+      </w:r>
       <w:r>
         <w:rPr>
           <w:rFonts w:ascii="Arial" w:hAnsi="Arial" w:cs="Arial"/>

</xml_diff>

<commit_message>
Deploy site 2026-02-03 15:25:18
</commit_message>
<xml_diff>
--- a/cv.docx
+++ b/cv.docx
@@ -1208,16 +1208,16 @@
           <w:rFonts w:ascii="Arial" w:hAnsi="Arial" w:cs="Arial"/>
           <w:szCs w:val="24"/>
         </w:rPr>
-        <w:t xml:space="preserve">Claude </w:t>
+        <w:t>Claude Code,</w:t>
+      </w:r>
+      <w:r>
+        <w:rPr>
+          <w:rFonts w:ascii="Arial" w:hAnsi="Arial" w:cs="Arial"/>
+          <w:szCs w:val="24"/>
+        </w:rPr>
+        <w:t xml:space="preserve"> </w:t>
       </w:r>
       <w:proofErr w:type="spellStart"/>
-      <w:r>
-        <w:rPr>
-          <w:rFonts w:ascii="Arial" w:hAnsi="Arial" w:cs="Arial"/>
-          <w:szCs w:val="24"/>
-        </w:rPr>
-        <w:t>Code,</w:t>
-      </w:r>
       <w:r>
         <w:rPr>
           <w:rFonts w:ascii="Arial" w:hAnsi="Arial" w:cs="Arial"/>

</xml_diff>

<commit_message>
Deploy site 2026-02-25 02:59:03
</commit_message>
<xml_diff>
--- a/cv.docx
+++ b/cv.docx
@@ -1247,21 +1247,12 @@
         </w:rPr>
         <w:t xml:space="preserve">, </w:t>
       </w:r>
-      <w:proofErr w:type="spellStart"/>
-      <w:r>
-        <w:rPr>
-          <w:rFonts w:ascii="Arial" w:hAnsi="Arial" w:cs="Arial"/>
-          <w:szCs w:val="24"/>
-        </w:rPr>
-        <w:t>Ollama</w:t>
-      </w:r>
-      <w:proofErr w:type="spellEnd"/>
-      <w:r>
-        <w:rPr>
-          <w:rFonts w:ascii="Arial" w:hAnsi="Arial" w:cs="Arial"/>
-          <w:szCs w:val="24"/>
-        </w:rPr>
-        <w:t xml:space="preserve">, llama.cpp, </w:t>
+      <w:r>
+        <w:rPr>
+          <w:rFonts w:ascii="Arial" w:hAnsi="Arial" w:cs="Arial"/>
+          <w:szCs w:val="24"/>
+        </w:rPr>
+        <w:t xml:space="preserve">Ollama, llama.cpp, </w:t>
       </w:r>
       <w:proofErr w:type="spellStart"/>
       <w:r>
@@ -2540,7 +2531,23 @@
           <w:rFonts w:ascii="Arial" w:hAnsi="Arial" w:cs="Arial"/>
           <w:szCs w:val="24"/>
         </w:rPr>
-        <w:t xml:space="preserve">. Common variants near MC4R are associated with fat mass, weight and risk of obesity. </w:t>
+        <w:t xml:space="preserve">. Common variants near </w:t>
+      </w:r>
+      <w:r>
+        <w:rPr>
+          <w:rFonts w:ascii="Arial" w:hAnsi="Arial" w:cs="Arial"/>
+          <w:i/>
+          <w:iCs/>
+          <w:szCs w:val="24"/>
+        </w:rPr>
+        <w:t>MC4R</w:t>
+      </w:r>
+      <w:r>
+        <w:rPr>
+          <w:rFonts w:ascii="Arial" w:hAnsi="Arial" w:cs="Arial"/>
+          <w:szCs w:val="24"/>
+        </w:rPr>
+        <w:t xml:space="preserve"> are associated with fat mass, weight and risk of obesity. </w:t>
       </w:r>
       <w:r>
         <w:rPr>
@@ -5161,23 +5168,7 @@
           <w:rFonts w:ascii="Arial" w:hAnsi="Arial" w:cs="Arial"/>
           <w:szCs w:val="24"/>
         </w:rPr>
-        <w:t xml:space="preserve">van de </w:t>
-      </w:r>
-      <w:proofErr w:type="spellStart"/>
-      <w:r>
-        <w:rPr>
-          <w:rFonts w:ascii="Arial" w:hAnsi="Arial" w:cs="Arial"/>
-          <w:szCs w:val="24"/>
-        </w:rPr>
-        <w:t>Vegte</w:t>
-      </w:r>
-      <w:proofErr w:type="spellEnd"/>
-      <w:r>
-        <w:rPr>
-          <w:rFonts w:ascii="Arial" w:hAnsi="Arial" w:cs="Arial"/>
-          <w:szCs w:val="24"/>
-        </w:rPr>
-        <w:t xml:space="preserve"> JY, et al. Genetic insights into resting heart rate and its role in cardiovascular disease. </w:t>
+        <w:t xml:space="preserve">van de Vegte JY, et al. Genetic insights into resting heart rate and its role in cardiovascular disease. </w:t>
       </w:r>
       <w:r>
         <w:rPr>
@@ -5730,23 +5721,7 @@
           <w:rFonts w:ascii="Arial" w:hAnsi="Arial" w:cs="Arial"/>
           <w:szCs w:val="24"/>
         </w:rPr>
-        <w:t xml:space="preserve">Performance of </w:t>
-      </w:r>
-      <w:proofErr w:type="gramStart"/>
-      <w:r>
-        <w:rPr>
-          <w:rFonts w:ascii="Arial" w:hAnsi="Arial" w:cs="Arial"/>
-          <w:szCs w:val="24"/>
-        </w:rPr>
-        <w:t>deep-learning</w:t>
-      </w:r>
-      <w:proofErr w:type="gramEnd"/>
-      <w:r>
-        <w:rPr>
-          <w:rFonts w:ascii="Arial" w:hAnsi="Arial" w:cs="Arial"/>
-          <w:szCs w:val="24"/>
-        </w:rPr>
-        <w:t xml:space="preserve"> based approaches to improve polygenic scores</w:t>
+        <w:t>Performance of deep-learning based approaches to improve polygenic scores</w:t>
       </w:r>
       <w:r>
         <w:rPr>

</xml_diff>